<commit_message>
[Fundamentação Teórica] - Adicionado mais conteúdo
</commit_message>
<xml_diff>
--- a/TCC-III_Juan_Cardoso_da_Silva.docx
+++ b/TCC-III_Juan_Cardoso_da_Silva.docx
@@ -451,43 +451,7 @@
           <w:b/>
           <w:bCs w:val="0"/>
         </w:rPr>
-        <w:t xml:space="preserve"> de aplicação da LGPD, Manipulação e minimização de dados; </w:t>
-      </w:r>
-      <w:proofErr w:type="spellStart"/>
-      <w:r>
-        <w:rPr>
-          <w:rFonts w:ascii="Times New Roman" w:hAnsi="Times New Roman" w:cs="Times New Roman"/>
-          <w:b/>
-          <w:bCs w:val="0"/>
-        </w:rPr>
-        <w:t>Machine</w:t>
-      </w:r>
-      <w:proofErr w:type="spellEnd"/>
-      <w:r>
-        <w:rPr>
-          <w:rFonts w:ascii="Times New Roman" w:hAnsi="Times New Roman" w:cs="Times New Roman"/>
-          <w:b/>
-          <w:bCs w:val="0"/>
-        </w:rPr>
-        <w:t xml:space="preserve"> Learning; </w:t>
-      </w:r>
-      <w:proofErr w:type="spellStart"/>
-      <w:r>
-        <w:rPr>
-          <w:rFonts w:ascii="Times New Roman" w:hAnsi="Times New Roman" w:cs="Times New Roman"/>
-          <w:b/>
-          <w:bCs w:val="0"/>
-        </w:rPr>
-        <w:t>Inteligencia</w:t>
-      </w:r>
-      <w:proofErr w:type="spellEnd"/>
-      <w:r>
-        <w:rPr>
-          <w:rFonts w:ascii="Times New Roman" w:hAnsi="Times New Roman" w:cs="Times New Roman"/>
-          <w:b/>
-          <w:bCs w:val="0"/>
-        </w:rPr>
-        <w:t xml:space="preserve"> Artificial;</w:t>
+        <w:t xml:space="preserve"> de aplicação da LGPD, Manipulação e minimização de dados; Machine Learning; Inteligencia Artificial;</w:t>
       </w:r>
     </w:p>
     <w:p>
@@ -535,21 +499,7 @@
         <w:rPr>
           <w:rFonts w:ascii="Times New Roman" w:hAnsi="Times New Roman" w:cs="Times New Roman"/>
         </w:rPr>
-        <w:t xml:space="preserve"> se tornou disponível para as pessoas nos anos 90, surgiu a World </w:t>
-      </w:r>
-      <w:proofErr w:type="spellStart"/>
-      <w:r>
-        <w:rPr>
-          <w:rFonts w:ascii="Times New Roman" w:hAnsi="Times New Roman" w:cs="Times New Roman"/>
-        </w:rPr>
-        <w:t>Wide</w:t>
-      </w:r>
-      <w:proofErr w:type="spellEnd"/>
-      <w:r>
-        <w:rPr>
-          <w:rFonts w:ascii="Times New Roman" w:hAnsi="Times New Roman" w:cs="Times New Roman"/>
-        </w:rPr>
-        <w:t xml:space="preserve"> Web e futuramente, </w:t>
+        <w:t xml:space="preserve"> se tornou disponível para as pessoas nos anos 90, surgiu a World Wide Web e futuramente, </w:t>
       </w:r>
       <w:r>
         <w:rPr>
@@ -567,16 +517,8 @@
         <w:rPr>
           <w:rFonts w:ascii="Times New Roman" w:hAnsi="Times New Roman" w:cs="Times New Roman"/>
         </w:rPr>
-        <w:t xml:space="preserve">focados em encontrar informações espalhadas na internet, geralmente contendo sites estáticos e sem muitos detalhes e funcionalidades, também, essa versão da web fornecia atualizações para sistemas e softwares, tais como o rudimentar Windows Update do Windows 95 e sites de terceiros dedicados para jogos como </w:t>
-      </w:r>
-      <w:proofErr w:type="spellStart"/>
-      <w:r>
-        <w:rPr>
-          <w:rFonts w:ascii="Times New Roman" w:hAnsi="Times New Roman" w:cs="Times New Roman"/>
-        </w:rPr>
-        <w:t>Quakeworld</w:t>
-      </w:r>
-      <w:proofErr w:type="spellEnd"/>
+        <w:t>focados em encontrar informações espalhadas na internet, geralmente contendo sites estáticos e sem muitos detalhes e funcionalidades, também, essa versão da web fornecia atualizações para sistemas e softwares, tais como o rudimentar Windows Update do Windows 95 e sites de terceiros dedicados para jogos como Quakeworld</w:t>
+      </w:r>
       <w:r>
         <w:rPr>
           <w:rFonts w:ascii="Times New Roman" w:hAnsi="Times New Roman" w:cs="Times New Roman"/>
@@ -642,7 +584,6 @@
         </w:rPr>
         <w:t xml:space="preserve">, Aplicações Web, </w:t>
       </w:r>
-      <w:proofErr w:type="spellStart"/>
       <w:r>
         <w:rPr>
           <w:rFonts w:ascii="Times New Roman" w:hAnsi="Times New Roman" w:cs="Times New Roman"/>
@@ -651,42 +592,12 @@
         </w:rPr>
         <w:t>Mashups</w:t>
       </w:r>
-      <w:proofErr w:type="spellEnd"/>
-      <w:r>
-        <w:rPr>
-          <w:rFonts w:ascii="Times New Roman" w:hAnsi="Times New Roman" w:cs="Times New Roman"/>
-        </w:rPr>
-        <w:t xml:space="preserve">, Redes Sociais, Eventos Colaborativos (caridades e doações para determinados motivos tais quais </w:t>
-      </w:r>
-      <w:proofErr w:type="spellStart"/>
-      <w:r>
-        <w:rPr>
-          <w:rFonts w:ascii="Times New Roman" w:hAnsi="Times New Roman" w:cs="Times New Roman"/>
-        </w:rPr>
-        <w:t>crowdsourcing</w:t>
-      </w:r>
-      <w:proofErr w:type="spellEnd"/>
-      <w:r>
-        <w:rPr>
-          <w:rFonts w:ascii="Times New Roman" w:hAnsi="Times New Roman" w:cs="Times New Roman"/>
-        </w:rPr>
-        <w:t xml:space="preserve"> e </w:t>
-      </w:r>
-      <w:proofErr w:type="spellStart"/>
-      <w:r>
-        <w:rPr>
-          <w:rFonts w:ascii="Times New Roman" w:hAnsi="Times New Roman" w:cs="Times New Roman"/>
-        </w:rPr>
-        <w:t>crowdfunding</w:t>
-      </w:r>
-      <w:proofErr w:type="spellEnd"/>
-      <w:r>
-        <w:rPr>
-          <w:rFonts w:ascii="Times New Roman" w:hAnsi="Times New Roman" w:cs="Times New Roman"/>
-        </w:rPr>
-        <w:t xml:space="preserve">, ambos para financiar tipos de projetos, tais como </w:t>
-      </w:r>
-      <w:proofErr w:type="spellStart"/>
+      <w:r>
+        <w:rPr>
+          <w:rFonts w:ascii="Times New Roman" w:hAnsi="Times New Roman" w:cs="Times New Roman"/>
+        </w:rPr>
+        <w:t xml:space="preserve">, Redes Sociais, Eventos Colaborativos (caridades e doações para determinados motivos tais quais crowdsourcing e crowdfunding, ambos para financiar tipos de projetos, tais como </w:t>
+      </w:r>
       <w:r>
         <w:rPr>
           <w:rFonts w:ascii="Times New Roman" w:hAnsi="Times New Roman" w:cs="Times New Roman"/>
@@ -695,7 +606,6 @@
         </w:rPr>
         <w:t>Patreon</w:t>
       </w:r>
-      <w:proofErr w:type="spellEnd"/>
       <w:r>
         <w:rPr>
           <w:rFonts w:ascii="Times New Roman" w:hAnsi="Times New Roman" w:cs="Times New Roman"/>
@@ -730,7 +640,6 @@
         </w:rPr>
         <w:t>), Blogs, Streaming Curadoria Social (</w:t>
       </w:r>
-      <w:proofErr w:type="spellStart"/>
       <w:r>
         <w:rPr>
           <w:rFonts w:ascii="Times New Roman" w:hAnsi="Times New Roman" w:cs="Times New Roman"/>
@@ -739,7 +648,6 @@
         </w:rPr>
         <w:t>Reddit</w:t>
       </w:r>
-      <w:proofErr w:type="spellEnd"/>
       <w:r>
         <w:rPr>
           <w:rFonts w:ascii="Times New Roman" w:hAnsi="Times New Roman" w:cs="Times New Roman"/>
@@ -764,21 +672,7 @@
         <w:rPr>
           <w:rFonts w:ascii="Times New Roman" w:hAnsi="Times New Roman" w:cs="Times New Roman"/>
         </w:rPr>
-        <w:t xml:space="preserve"> Com esse serviço disponível agora em mãos dos usuários e popularizado ao ponto de dados sensíveis como cartões de créditos, </w:t>
-      </w:r>
-      <w:proofErr w:type="spellStart"/>
-      <w:r>
-        <w:rPr>
-          <w:rFonts w:ascii="Times New Roman" w:hAnsi="Times New Roman" w:cs="Times New Roman"/>
-        </w:rPr>
-        <w:t>emails</w:t>
-      </w:r>
-      <w:proofErr w:type="spellEnd"/>
-      <w:r>
-        <w:rPr>
-          <w:rFonts w:ascii="Times New Roman" w:hAnsi="Times New Roman" w:cs="Times New Roman"/>
-        </w:rPr>
-        <w:t xml:space="preserve"> e outras informações pessoais circulando, era inevitável a chegada de agentes indesejáveis atacando a rede em busca de acesso a esses dados, buscando lucro em tentativas de se apropriar desses dados.</w:t>
+        <w:t xml:space="preserve"> Com esse serviço disponível agora em mãos dos usuários e popularizado ao ponto de dados sensíveis como cartões de créditos, emails e outras informações pessoais circulando, era inevitável a chegada de agentes indesejáveis atacando a rede em busca de acesso a esses dados, buscando lucro em tentativas de se apropriar desses dados.</w:t>
       </w:r>
     </w:p>
     <w:p>
@@ -855,36 +749,8 @@
           <w:i/>
           <w:iCs/>
         </w:rPr>
-        <w:t xml:space="preserve">General Data </w:t>
-      </w:r>
-      <w:proofErr w:type="spellStart"/>
-      <w:r>
-        <w:rPr>
-          <w:rFonts w:ascii="Times New Roman" w:hAnsi="Times New Roman" w:cs="Times New Roman"/>
-          <w:i/>
-          <w:iCs/>
-        </w:rPr>
-        <w:t>Protection</w:t>
-      </w:r>
-      <w:proofErr w:type="spellEnd"/>
-      <w:r>
-        <w:rPr>
-          <w:rFonts w:ascii="Times New Roman" w:hAnsi="Times New Roman" w:cs="Times New Roman"/>
-          <w:i/>
-          <w:iCs/>
-        </w:rPr>
-        <w:t xml:space="preserve"> </w:t>
-      </w:r>
-      <w:proofErr w:type="spellStart"/>
-      <w:r>
-        <w:rPr>
-          <w:rFonts w:ascii="Times New Roman" w:hAnsi="Times New Roman" w:cs="Times New Roman"/>
-          <w:i/>
-          <w:iCs/>
-        </w:rPr>
-        <w:t>Regulation</w:t>
-      </w:r>
-      <w:proofErr w:type="spellEnd"/>
+        <w:t>General Data Protection Regulation</w:t>
+      </w:r>
       <w:r>
         <w:rPr>
           <w:rFonts w:ascii="Times New Roman" w:hAnsi="Times New Roman" w:cs="Times New Roman"/>
@@ -935,21 +801,7 @@
         <w:rPr>
           <w:rFonts w:ascii="Times New Roman" w:hAnsi="Times New Roman" w:cs="Times New Roman"/>
         </w:rPr>
-        <w:t xml:space="preserve"> </w:t>
-      </w:r>
-      <w:proofErr w:type="spellStart"/>
-      <w:r>
-        <w:rPr>
-          <w:rFonts w:ascii="Times New Roman" w:hAnsi="Times New Roman" w:cs="Times New Roman"/>
-        </w:rPr>
-        <w:t>Machine</w:t>
-      </w:r>
-      <w:proofErr w:type="spellEnd"/>
-      <w:r>
-        <w:rPr>
-          <w:rFonts w:ascii="Times New Roman" w:hAnsi="Times New Roman" w:cs="Times New Roman"/>
-        </w:rPr>
-        <w:t xml:space="preserve"> Learning</w:t>
+        <w:t xml:space="preserve"> Machine Learning</w:t>
       </w:r>
       <w:r>
         <w:rPr>
@@ -1067,19 +919,7 @@
         <w:rPr>
           <w:rFonts w:ascii="Times New Roman" w:hAnsi="Times New Roman" w:cs="Times New Roman"/>
         </w:rPr>
-        <w:t xml:space="preserve"> </w:t>
-      </w:r>
-      <w:r>
-        <w:rPr>
-          <w:rFonts w:ascii="Times New Roman" w:hAnsi="Times New Roman" w:cs="Times New Roman"/>
-        </w:rPr>
-        <w:t>[5]</w:t>
-      </w:r>
-      <w:r>
-        <w:rPr>
-          <w:rFonts w:ascii="Times New Roman" w:hAnsi="Times New Roman" w:cs="Times New Roman"/>
-        </w:rPr>
-        <w:t>,</w:t>
+        <w:t xml:space="preserve"> [5],</w:t>
       </w:r>
       <w:r>
         <w:rPr>
@@ -1105,13 +945,7 @@
         <w:rPr>
           <w:rFonts w:ascii="Times New Roman" w:hAnsi="Times New Roman" w:cs="Times New Roman"/>
         </w:rPr>
-        <w:t xml:space="preserve"> </w:t>
-      </w:r>
-      <w:r>
-        <w:rPr>
-          <w:rFonts w:ascii="Times New Roman" w:hAnsi="Times New Roman" w:cs="Times New Roman"/>
-        </w:rPr>
-        <w:t>[5]</w:t>
+        <w:t xml:space="preserve"> [5]</w:t>
       </w:r>
       <w:r>
         <w:rPr>
@@ -1190,13 +1024,7 @@
         <w:rPr>
           <w:rFonts w:ascii="Times New Roman" w:hAnsi="Times New Roman" w:cs="Times New Roman"/>
         </w:rPr>
-        <w:t xml:space="preserve"> </w:t>
-      </w:r>
-      <w:r>
-        <w:rPr>
-          <w:rFonts w:ascii="Times New Roman" w:hAnsi="Times New Roman" w:cs="Times New Roman"/>
-        </w:rPr>
-        <w:t>realização do tratamento para propósitos legítimos, específicos, explícitos e informados ao titular, sem possibilidade de tratamento posterior de forma incompatível com essas finalidades;</w:t>
+        <w:t xml:space="preserve"> realização do tratamento para propósitos legítimos, específicos, explícitos e informados ao titular, sem possibilidade de tratamento posterior de forma incompatível com essas finalidades;</w:t>
       </w:r>
     </w:p>
     <w:p>
@@ -1223,13 +1051,7 @@
         <w:rPr>
           <w:rFonts w:ascii="Times New Roman" w:hAnsi="Times New Roman" w:cs="Times New Roman"/>
         </w:rPr>
-        <w:t xml:space="preserve"> </w:t>
-      </w:r>
-      <w:r>
-        <w:rPr>
-          <w:rFonts w:ascii="Times New Roman" w:hAnsi="Times New Roman" w:cs="Times New Roman"/>
-        </w:rPr>
-        <w:t>compatibilidade do tratamento com as finalidades informadas ao titular, de acordo com o contexto do tratamento;</w:t>
+        <w:t xml:space="preserve"> compatibilidade do tratamento com as finalidades informadas ao titular, de acordo com o contexto do tratamento;</w:t>
       </w:r>
     </w:p>
     <w:p>
@@ -1256,13 +1078,7 @@
         <w:rPr>
           <w:rFonts w:ascii="Times New Roman" w:hAnsi="Times New Roman" w:cs="Times New Roman"/>
         </w:rPr>
-        <w:t xml:space="preserve"> </w:t>
-      </w:r>
-      <w:r>
-        <w:rPr>
-          <w:rFonts w:ascii="Times New Roman" w:hAnsi="Times New Roman" w:cs="Times New Roman"/>
-        </w:rPr>
-        <w:t>limitação do tratamento ao mínimo necessário para a realização de suas finalidades, com abrangência dos dados pertinentes, proporcionais e não excessivos em relação às finalidades do tratamento de dados;</w:t>
+        <w:t xml:space="preserve"> limitação do tratamento ao mínimo necessário para a realização de suas finalidades, com abrangência dos dados pertinentes, proporcionais e não excessivos em relação às finalidades do tratamento de dados;</w:t>
       </w:r>
     </w:p>
     <w:p>
@@ -1289,13 +1105,7 @@
         <w:rPr>
           <w:rFonts w:ascii="Times New Roman" w:hAnsi="Times New Roman" w:cs="Times New Roman"/>
         </w:rPr>
-        <w:t xml:space="preserve"> </w:t>
-      </w:r>
-      <w:r>
-        <w:rPr>
-          <w:rFonts w:ascii="Times New Roman" w:hAnsi="Times New Roman" w:cs="Times New Roman"/>
-        </w:rPr>
-        <w:t>garantia, aos titulares, de consulta facilitada e gratuita sobre a forma e a duração do tratamento, bem como sobre a integralidade de seus dados pessoais;</w:t>
+        <w:t xml:space="preserve"> garantia, aos titulares, de consulta facilitada e gratuita sobre a forma e a duração do tratamento, bem como sobre a integralidade de seus dados pessoais;</w:t>
       </w:r>
     </w:p>
     <w:p>
@@ -1322,13 +1132,7 @@
         <w:rPr>
           <w:rFonts w:ascii="Times New Roman" w:hAnsi="Times New Roman" w:cs="Times New Roman"/>
         </w:rPr>
-        <w:t xml:space="preserve"> </w:t>
-      </w:r>
-      <w:r>
-        <w:rPr>
-          <w:rFonts w:ascii="Times New Roman" w:hAnsi="Times New Roman" w:cs="Times New Roman"/>
-        </w:rPr>
-        <w:t>garantia, aos titulares, de exatidão, clareza, relevância e atualização dos dados, de acordo com a necessidade e para o cumprimento da finalidade de seu tratamento;</w:t>
+        <w:t xml:space="preserve"> garantia, aos titulares, de exatidão, clareza, relevância e atualização dos dados, de acordo com a necessidade e para o cumprimento da finalidade de seu tratamento;</w:t>
       </w:r>
     </w:p>
     <w:p>
@@ -1356,13 +1160,7 @@
         <w:rPr>
           <w:rFonts w:ascii="Times New Roman" w:hAnsi="Times New Roman" w:cs="Times New Roman"/>
         </w:rPr>
-        <w:t xml:space="preserve"> </w:t>
-      </w:r>
-      <w:r>
-        <w:rPr>
-          <w:rFonts w:ascii="Times New Roman" w:hAnsi="Times New Roman" w:cs="Times New Roman"/>
-        </w:rPr>
-        <w:t>garantia, aos titulares, de informações claras, precisas e facilmente acessíveis sobre a realização do tratamento e os respectivos agentes de tratamento, observados os segredos comercial e industrial;</w:t>
+        <w:t xml:space="preserve"> garantia, aos titulares, de informações claras, precisas e facilmente acessíveis sobre a realização do tratamento e os respectivos agentes de tratamento, observados os segredos comercial e industrial;</w:t>
       </w:r>
     </w:p>
     <w:p>
@@ -1389,13 +1187,7 @@
         <w:rPr>
           <w:rFonts w:ascii="Times New Roman" w:hAnsi="Times New Roman" w:cs="Times New Roman"/>
         </w:rPr>
-        <w:t xml:space="preserve"> </w:t>
-      </w:r>
-      <w:r>
-        <w:rPr>
-          <w:rFonts w:ascii="Times New Roman" w:hAnsi="Times New Roman" w:cs="Times New Roman"/>
-        </w:rPr>
-        <w:t>utilização de medidas técnicas e administrativas aptas a proteger os dados pessoais de acessos não autorizados e de situações acidentais ou ilícitas de destruição, perda, alteração, comunicação ou difusão;</w:t>
+        <w:t xml:space="preserve"> utilização de medidas técnicas e administrativas aptas a proteger os dados pessoais de acessos não autorizados e de situações acidentais ou ilícitas de destruição, perda, alteração, comunicação ou difusão;</w:t>
       </w:r>
     </w:p>
     <w:p>
@@ -1422,13 +1214,7 @@
         <w:rPr>
           <w:rFonts w:ascii="Times New Roman" w:hAnsi="Times New Roman" w:cs="Times New Roman"/>
         </w:rPr>
-        <w:t xml:space="preserve"> </w:t>
-      </w:r>
-      <w:r>
-        <w:rPr>
-          <w:rFonts w:ascii="Times New Roman" w:hAnsi="Times New Roman" w:cs="Times New Roman"/>
-        </w:rPr>
-        <w:t>adoção de medidas para prevenir a ocorrência de danos em virtude do tratamento de dados pessoais;</w:t>
+        <w:t xml:space="preserve"> adoção de medidas para prevenir a ocorrência de danos em virtude do tratamento de dados pessoais;</w:t>
       </w:r>
     </w:p>
     <w:p>
@@ -1455,13 +1241,7 @@
         <w:rPr>
           <w:rFonts w:ascii="Times New Roman" w:hAnsi="Times New Roman" w:cs="Times New Roman"/>
         </w:rPr>
-        <w:t xml:space="preserve"> </w:t>
-      </w:r>
-      <w:r>
-        <w:rPr>
-          <w:rFonts w:ascii="Times New Roman" w:hAnsi="Times New Roman" w:cs="Times New Roman"/>
-        </w:rPr>
-        <w:t>impossibilidade de realização do tratamento para fins discriminatórios ilícitos ou abusivos;</w:t>
+        <w:t xml:space="preserve"> impossibilidade de realização do tratamento para fins discriminatórios ilícitos ou abusivos;</w:t>
       </w:r>
     </w:p>
     <w:p>
@@ -1488,13 +1268,755 @@
         <w:rPr>
           <w:rFonts w:ascii="Times New Roman" w:hAnsi="Times New Roman" w:cs="Times New Roman"/>
         </w:rPr>
+        <w:t xml:space="preserve"> demonstração, pelo agente, da adoção de medidas eficazes e capazes de comprovar a observância e o cumprimento das normas de proteção de dados pessoais e, inclusive, da eficácia dessas medidas.</w:t>
+      </w:r>
+    </w:p>
+    <w:p>
+      <w:pPr>
+        <w:pStyle w:val="Ttulo1"/>
+        <w:numPr>
+          <w:ilvl w:val="0"/>
+          <w:numId w:val="12"/>
+        </w:numPr>
+        <w:ind w:left="567" w:hanging="567"/>
+        <w:rPr>
+          <w:rFonts w:ascii="Times New Roman" w:hAnsi="Times New Roman" w:cs="Times New Roman"/>
+        </w:rPr>
+      </w:pPr>
+      <w:r>
+        <w:rPr>
+          <w:rFonts w:ascii="Times New Roman" w:hAnsi="Times New Roman" w:cs="Times New Roman"/>
+        </w:rPr>
+        <w:t>MACHINE LEARNING</w:t>
+      </w:r>
+    </w:p>
+    <w:p>
+      <w:pPr>
+        <w:ind w:firstLine="284"/>
+        <w:rPr>
+          <w:rFonts w:ascii="Times New Roman" w:hAnsi="Times New Roman" w:cs="Times New Roman"/>
+        </w:rPr>
+      </w:pPr>
+      <w:r>
+        <w:rPr>
+          <w:rFonts w:ascii="Times New Roman" w:hAnsi="Times New Roman" w:cs="Times New Roman"/>
+          <w:i/>
+        </w:rPr>
+        <w:t>Machine Learning</w:t>
+      </w:r>
+      <w:r>
+        <w:rPr>
+          <w:rFonts w:ascii="Times New Roman" w:hAnsi="Times New Roman" w:cs="Times New Roman"/>
+        </w:rPr>
+        <w:t>, uma categoria pertencente à área de IA tem como objetivo “treinar” máquinas com intenção de resolver problemas, automatizar tarefas e identificar padrões.</w:t>
+      </w:r>
+    </w:p>
+    <w:p>
+      <w:pPr>
+        <w:ind w:firstLine="284"/>
+        <w:rPr>
+          <w:rFonts w:ascii="Times New Roman" w:hAnsi="Times New Roman" w:cs="Times New Roman"/>
+        </w:rPr>
+      </w:pPr>
+      <w:r>
+        <w:rPr>
+          <w:rFonts w:ascii="Times New Roman" w:hAnsi="Times New Roman" w:cs="Times New Roman"/>
+        </w:rPr>
+        <w:t xml:space="preserve">Com as capacidades modernas da </w:t>
+      </w:r>
+      <w:r>
+        <w:rPr>
+          <w:rFonts w:ascii="Times New Roman" w:hAnsi="Times New Roman" w:cs="Times New Roman"/>
+          <w:i/>
+        </w:rPr>
+        <w:t>Machine Learning</w:t>
+      </w:r>
+      <w:r>
+        <w:rPr>
+          <w:rFonts w:ascii="Times New Roman" w:hAnsi="Times New Roman" w:cs="Times New Roman"/>
+        </w:rPr>
+        <w:t xml:space="preserve"> aumentando, a área deixou de apenas ser estruturação e dedução de dados, evoluindo para entender padrões indefinidos usando técnicas de treinamento do qual cada padrão aprendido utilizado, pode ser utilizado para analisar, outros padrões indefinidos, compreender dados e automatizar tarefas. Hoje me dia, com a capacidade computacional da nuvem e a abrangente quantidade de dados disponíveis, ou até mesmo gerados por outras ML para treinar ML, demonstrando a capacidade de ser aplicada em diversos cenários diferentes para chegar a um resultado esperado/procurado, ajudando em várias áreas de atuações nas profissões, com as maiores contribuições da ML sendo para as áreas da saúde e áreas de processamento de imagens. Este trabalho foca em trazer essas ideias de aplicações de ML para área de direito aplicada, mais especificamente na aplicação de LGPD.</w:t>
+      </w:r>
+    </w:p>
+    <w:p>
+      <w:pPr>
+        <w:ind w:firstLine="284"/>
+        <w:rPr>
+          <w:rFonts w:ascii="Times New Roman" w:hAnsi="Times New Roman" w:cs="Times New Roman"/>
+        </w:rPr>
+      </w:pPr>
+      <w:r>
+        <w:rPr>
+          <w:rFonts w:ascii="Times New Roman" w:hAnsi="Times New Roman" w:cs="Times New Roman"/>
+        </w:rPr>
+        <w:t xml:space="preserve">Utilizando </w:t>
+      </w:r>
+      <w:r>
+        <w:rPr>
+          <w:rFonts w:ascii="Times New Roman" w:hAnsi="Times New Roman" w:cs="Times New Roman"/>
+          <w:i/>
+        </w:rPr>
+        <w:t>Deep Learning</w:t>
+      </w:r>
+      <w:r>
+        <w:rPr>
+          <w:rFonts w:ascii="Times New Roman" w:hAnsi="Times New Roman" w:cs="Times New Roman"/>
+        </w:rPr>
+        <w:t xml:space="preserve"> podemos usar a ML para aprender a não só reconhecer e identificar padrões, como utilizar para realizar avaliações de dados, seguindo algumas categorias de avaliações.</w:t>
+      </w:r>
+    </w:p>
+    <w:p>
+      <w:pPr>
+        <w:pStyle w:val="Ttulo1"/>
+        <w:numPr>
+          <w:ilvl w:val="0"/>
+          <w:numId w:val="12"/>
+        </w:numPr>
+        <w:ind w:left="567" w:hanging="567"/>
+        <w:rPr>
+          <w:rFonts w:ascii="Times New Roman" w:hAnsi="Times New Roman" w:cs="Times New Roman"/>
+        </w:rPr>
+      </w:pPr>
+      <w:r>
+        <w:rPr>
+          <w:rFonts w:ascii="Times New Roman" w:hAnsi="Times New Roman" w:cs="Times New Roman"/>
+        </w:rPr>
+        <w:t>TENSORFLOW</w:t>
+      </w:r>
+    </w:p>
+    <w:p>
+      <w:pPr>
+        <w:ind w:firstLine="284"/>
+        <w:rPr>
+          <w:rFonts w:ascii="Times New Roman" w:hAnsi="Times New Roman" w:cs="Times New Roman"/>
+        </w:rPr>
+      </w:pPr>
+      <w:r>
+        <w:rPr>
+          <w:rFonts w:ascii="Times New Roman" w:hAnsi="Times New Roman" w:cs="Times New Roman"/>
+          <w:i/>
+        </w:rPr>
+        <w:t>TensorFlow</w:t>
+      </w:r>
+      <w:r>
+        <w:rPr>
+          <w:rFonts w:ascii="Times New Roman" w:hAnsi="Times New Roman" w:cs="Times New Roman"/>
+        </w:rPr>
+        <w:t xml:space="preserve">, é um framework de algoritmos de </w:t>
+      </w:r>
+      <w:r>
+        <w:rPr>
+          <w:rFonts w:ascii="Times New Roman" w:hAnsi="Times New Roman" w:cs="Times New Roman"/>
+          <w:i/>
+        </w:rPr>
+        <w:t>Deep</w:t>
+      </w:r>
+      <w:r>
+        <w:rPr>
+          <w:rFonts w:ascii="Times New Roman" w:hAnsi="Times New Roman" w:cs="Times New Roman"/>
+        </w:rPr>
         <w:t xml:space="preserve"> </w:t>
       </w:r>
       <w:r>
         <w:rPr>
           <w:rFonts w:ascii="Times New Roman" w:hAnsi="Times New Roman" w:cs="Times New Roman"/>
-        </w:rPr>
-        <w:t>demonstração, pelo agente, da adoção de medidas eficazes e capazes de comprovar a observância e o cumprimento das normas de proteção de dados pessoais e, inclusive, da eficácia dessas medidas.</w:t>
+          <w:i/>
+        </w:rPr>
+        <w:t>Learning</w:t>
+      </w:r>
+      <w:r>
+        <w:rPr>
+          <w:rFonts w:ascii="Times New Roman" w:hAnsi="Times New Roman" w:cs="Times New Roman"/>
+        </w:rPr>
+        <w:t xml:space="preserve"> e </w:t>
+      </w:r>
+      <w:r>
+        <w:rPr>
+          <w:rFonts w:ascii="Times New Roman" w:hAnsi="Times New Roman" w:cs="Times New Roman"/>
+          <w:i/>
+        </w:rPr>
+        <w:t>Machine</w:t>
+      </w:r>
+      <w:r>
+        <w:rPr>
+          <w:rFonts w:ascii="Times New Roman" w:hAnsi="Times New Roman" w:cs="Times New Roman"/>
+        </w:rPr>
+        <w:t xml:space="preserve"> </w:t>
+      </w:r>
+      <w:r>
+        <w:rPr>
+          <w:rFonts w:ascii="Times New Roman" w:hAnsi="Times New Roman" w:cs="Times New Roman"/>
+          <w:i/>
+        </w:rPr>
+        <w:t>Learning</w:t>
+      </w:r>
+      <w:r>
+        <w:rPr>
+          <w:rFonts w:ascii="Times New Roman" w:hAnsi="Times New Roman" w:cs="Times New Roman"/>
+        </w:rPr>
+        <w:t xml:space="preserve">, desenvolvido pela </w:t>
+      </w:r>
+      <w:r>
+        <w:rPr>
+          <w:rFonts w:ascii="Times New Roman" w:hAnsi="Times New Roman" w:cs="Times New Roman"/>
+          <w:i/>
+        </w:rPr>
+        <w:t>Google</w:t>
+      </w:r>
+      <w:r>
+        <w:rPr>
+          <w:rFonts w:ascii="Times New Roman" w:hAnsi="Times New Roman" w:cs="Times New Roman"/>
+        </w:rPr>
+        <w:t xml:space="preserve"> </w:t>
+      </w:r>
+      <w:r>
+        <w:rPr>
+          <w:rFonts w:ascii="Times New Roman" w:hAnsi="Times New Roman" w:cs="Times New Roman"/>
+          <w:i/>
+        </w:rPr>
+        <w:t>Brains</w:t>
+      </w:r>
+      <w:r>
+        <w:rPr>
+          <w:rFonts w:ascii="Times New Roman" w:hAnsi="Times New Roman" w:cs="Times New Roman"/>
+        </w:rPr>
+        <w:t xml:space="preserve"> e tornado </w:t>
+      </w:r>
+      <w:r>
+        <w:rPr>
+          <w:rFonts w:ascii="Times New Roman" w:hAnsi="Times New Roman" w:cs="Times New Roman"/>
+          <w:i/>
+        </w:rPr>
+        <w:t>open-source</w:t>
+      </w:r>
+      <w:r>
+        <w:rPr>
+          <w:rFonts w:ascii="Times New Roman" w:hAnsi="Times New Roman" w:cs="Times New Roman"/>
+        </w:rPr>
+        <w:t xml:space="preserve"> em 2015, sendo uma biblioteca aberta utilizando computação numérica em larga escala.</w:t>
+      </w:r>
+    </w:p>
+    <w:p>
+      <w:pPr>
+        <w:ind w:firstLine="284"/>
+        <w:rPr>
+          <w:rFonts w:ascii="Times New Roman" w:hAnsi="Times New Roman" w:cs="Times New Roman"/>
+        </w:rPr>
+      </w:pPr>
+      <w:r>
+        <w:rPr>
+          <w:rFonts w:ascii="Times New Roman" w:hAnsi="Times New Roman" w:cs="Times New Roman"/>
+        </w:rPr>
+        <w:lastRenderedPageBreak/>
+        <w:t xml:space="preserve">O </w:t>
+      </w:r>
+      <w:r>
+        <w:rPr>
+          <w:rFonts w:ascii="Times New Roman" w:hAnsi="Times New Roman" w:cs="Times New Roman"/>
+          <w:i/>
+        </w:rPr>
+        <w:t>TensorFlow</w:t>
+      </w:r>
+      <w:r>
+        <w:rPr>
+          <w:rFonts w:ascii="Times New Roman" w:hAnsi="Times New Roman" w:cs="Times New Roman"/>
+        </w:rPr>
+        <w:t xml:space="preserve"> cria grafos/estruturas permitindo o fluxo destes sejam processados, cada vértice do grafo possui a representatividade de operações matemáticas e cada aresta, um array multidimensional, chamado de </w:t>
+      </w:r>
+      <w:r>
+        <w:rPr>
+          <w:rFonts w:ascii="Times New Roman" w:hAnsi="Times New Roman" w:cs="Times New Roman"/>
+          <w:i/>
+        </w:rPr>
+        <w:t>tensor</w:t>
+      </w:r>
+      <w:r>
+        <w:rPr>
+          <w:rFonts w:ascii="Times New Roman" w:hAnsi="Times New Roman" w:cs="Times New Roman"/>
+        </w:rPr>
+        <w:t>.</w:t>
+      </w:r>
+    </w:p>
+    <w:p>
+      <w:pPr>
+        <w:ind w:firstLine="284"/>
+        <w:rPr>
+          <w:rFonts w:ascii="Times New Roman" w:hAnsi="Times New Roman" w:cs="Times New Roman"/>
+        </w:rPr>
+      </w:pPr>
+      <w:r>
+        <w:rPr>
+          <w:rFonts w:ascii="Times New Roman" w:hAnsi="Times New Roman" w:cs="Times New Roman"/>
+        </w:rPr>
+        <w:t>A biblioteca permite funcionar localmente, consumindo GPU e CPU da máquina do programador ou utilizando uma máquina na nuvem, com um maior poder computacional, neste caso, utilizando uma TPU resultando em maior poder computacional.</w:t>
+      </w:r>
+    </w:p>
+    <w:p>
+      <w:pPr>
+        <w:pStyle w:val="Ttulo1"/>
+        <w:numPr>
+          <w:ilvl w:val="0"/>
+          <w:numId w:val="12"/>
+        </w:numPr>
+        <w:ind w:left="567" w:hanging="567"/>
+        <w:rPr>
+          <w:rFonts w:ascii="Times New Roman" w:hAnsi="Times New Roman" w:cs="Times New Roman"/>
+        </w:rPr>
+      </w:pPr>
+      <w:r>
+        <w:rPr>
+          <w:rFonts w:ascii="Times New Roman" w:hAnsi="Times New Roman" w:cs="Times New Roman"/>
+        </w:rPr>
+        <w:t xml:space="preserve">MATPLOTLIB, </w:t>
+      </w:r>
+      <w:r>
+        <w:rPr>
+          <w:rFonts w:ascii="Times New Roman" w:hAnsi="Times New Roman" w:cs="Times New Roman"/>
+        </w:rPr>
+        <w:t>NUMPY</w:t>
+      </w:r>
+      <w:r>
+        <w:rPr>
+          <w:rFonts w:ascii="Times New Roman" w:hAnsi="Times New Roman" w:cs="Times New Roman"/>
+        </w:rPr>
+        <w:t xml:space="preserve"> E</w:t>
+      </w:r>
+      <w:r>
+        <w:rPr>
+          <w:rFonts w:ascii="Times New Roman" w:hAnsi="Times New Roman" w:cs="Times New Roman"/>
+        </w:rPr>
+        <w:t xml:space="preserve"> </w:t>
+      </w:r>
+      <w:r>
+        <w:rPr>
+          <w:rFonts w:ascii="Times New Roman" w:hAnsi="Times New Roman" w:cs="Times New Roman"/>
+        </w:rPr>
+        <w:t>PANDSA</w:t>
+      </w:r>
+    </w:p>
+    <w:p>
+      <w:pPr>
+        <w:ind w:firstLine="284"/>
+        <w:rPr>
+          <w:rFonts w:ascii="Times New Roman" w:hAnsi="Times New Roman" w:cs="Times New Roman"/>
+        </w:rPr>
+      </w:pPr>
+      <w:r>
+        <w:rPr>
+          <w:rFonts w:ascii="Times New Roman" w:hAnsi="Times New Roman" w:cs="Times New Roman"/>
+        </w:rPr>
+        <w:t>Matplotlib é uma API implementada em Python para visualização de dados</w:t>
+      </w:r>
+      <w:r>
+        <w:rPr>
+          <w:rFonts w:ascii="Times New Roman" w:hAnsi="Times New Roman" w:cs="Times New Roman"/>
+        </w:rPr>
+        <w:t xml:space="preserve"> em forma gráfica</w:t>
+      </w:r>
+      <w:r>
+        <w:rPr>
+          <w:rFonts w:ascii="Times New Roman" w:hAnsi="Times New Roman" w:cs="Times New Roman"/>
+        </w:rPr>
+        <w:t xml:space="preserve">, permitindo </w:t>
+      </w:r>
+      <w:r>
+        <w:rPr>
+          <w:rFonts w:ascii="Times New Roman" w:hAnsi="Times New Roman" w:cs="Times New Roman"/>
+        </w:rPr>
+        <w:t>visualização de dados conforme a necessidade do programador ao realizar testes, experimentos, pesquisas e trabalhar com resultados obtidos de projetos.</w:t>
+      </w:r>
+    </w:p>
+    <w:p>
+      <w:pPr>
+        <w:ind w:firstLine="284"/>
+        <w:rPr>
+          <w:rFonts w:ascii="Times New Roman" w:hAnsi="Times New Roman" w:cs="Times New Roman"/>
+        </w:rPr>
+      </w:pPr>
+      <w:r>
+        <w:rPr>
+          <w:rFonts w:ascii="Times New Roman" w:hAnsi="Times New Roman" w:cs="Times New Roman"/>
+        </w:rPr>
+        <w:t>Numpy bla bla bla</w:t>
+      </w:r>
+    </w:p>
+    <w:p>
+      <w:pPr>
+        <w:pStyle w:val="Legenda"/>
+        <w:keepNext/>
+        <w:jc w:val="center"/>
+        <w:rPr>
+          <w:i w:val="0"/>
+          <w:iCs w:val="0"/>
+          <w:color w:val="auto"/>
+          <w:sz w:val="20"/>
+          <w:szCs w:val="20"/>
+        </w:rPr>
+      </w:pPr>
+      <w:bookmarkStart w:id="1" w:name="_Toc112598868"/>
+      <w:r>
+        <w:rPr>
+          <w:i w:val="0"/>
+          <w:iCs w:val="0"/>
+          <w:color w:val="auto"/>
+          <w:sz w:val="20"/>
+          <w:szCs w:val="20"/>
+        </w:rPr>
+        <w:t xml:space="preserve">Figura </w:t>
+      </w:r>
+      <w:r>
+        <w:rPr>
+          <w:i w:val="0"/>
+          <w:iCs w:val="0"/>
+          <w:color w:val="auto"/>
+          <w:sz w:val="20"/>
+          <w:szCs w:val="20"/>
+        </w:rPr>
+        <w:fldChar w:fldCharType="begin"/>
+      </w:r>
+      <w:r>
+        <w:rPr>
+          <w:i w:val="0"/>
+          <w:iCs w:val="0"/>
+          <w:color w:val="auto"/>
+          <w:sz w:val="20"/>
+          <w:szCs w:val="20"/>
+        </w:rPr>
+        <w:instrText xml:space="preserve"> SEQ Figura \* ARABIC </w:instrText>
+      </w:r>
+      <w:r>
+        <w:rPr>
+          <w:i w:val="0"/>
+          <w:iCs w:val="0"/>
+          <w:color w:val="auto"/>
+          <w:sz w:val="20"/>
+          <w:szCs w:val="20"/>
+        </w:rPr>
+        <w:fldChar w:fldCharType="separate"/>
+      </w:r>
+      <w:r>
+        <w:rPr>
+          <w:i w:val="0"/>
+          <w:iCs w:val="0"/>
+          <w:noProof/>
+          <w:color w:val="auto"/>
+          <w:sz w:val="20"/>
+          <w:szCs w:val="20"/>
+        </w:rPr>
+        <w:t>1</w:t>
+      </w:r>
+      <w:r>
+        <w:rPr>
+          <w:i w:val="0"/>
+          <w:iCs w:val="0"/>
+          <w:color w:val="auto"/>
+          <w:sz w:val="20"/>
+          <w:szCs w:val="20"/>
+        </w:rPr>
+        <w:fldChar w:fldCharType="end"/>
+      </w:r>
+      <w:r>
+        <w:rPr>
+          <w:i w:val="0"/>
+          <w:iCs w:val="0"/>
+          <w:color w:val="auto"/>
+          <w:sz w:val="20"/>
+          <w:szCs w:val="20"/>
+        </w:rPr>
+        <w:t xml:space="preserve"> Exemplo de operação com matrizes utilizando NumPy.</w:t>
+      </w:r>
+      <w:bookmarkEnd w:id="1"/>
+    </w:p>
+    <w:p>
+      <w:pPr>
+        <w:keepNext/>
+      </w:pPr>
+      <w:r>
+        <w:rPr>
+          <w:noProof/>
+        </w:rPr>
+        <w:drawing>
+          <wp:inline distT="0" distB="0" distL="0" distR="0" wp14:anchorId="7210B345" wp14:editId="05BA5488">
+            <wp:extent cx="5760085" cy="2735580"/>
+            <wp:effectExtent l="0" t="0" r="0" b="7620"/>
+            <wp:docPr id="4" name="Imagem 4"/>
+            <wp:cNvGraphicFramePr>
+              <a:graphicFrameLocks xmlns:a="http://schemas.openxmlformats.org/drawingml/2006/main" noChangeAspect="1"/>
+            </wp:cNvGraphicFramePr>
+            <a:graphic xmlns:a="http://schemas.openxmlformats.org/drawingml/2006/main">
+              <a:graphicData uri="http://schemas.openxmlformats.org/drawingml/2006/picture">
+                <pic:pic xmlns:pic="http://schemas.openxmlformats.org/drawingml/2006/picture">
+                  <pic:nvPicPr>
+                    <pic:cNvPr id="0" name="Picture 1"/>
+                    <pic:cNvPicPr>
+                      <a:picLocks noChangeAspect="1" noChangeArrowheads="1"/>
+                    </pic:cNvPicPr>
+                  </pic:nvPicPr>
+                  <pic:blipFill>
+                    <a:blip r:embed="rId12" cstate="print">
+                      <a:extLst>
+                        <a:ext uri="{28A0092B-C50C-407E-A947-70E740481C1C}">
+                          <a14:useLocalDpi xmlns:a14="http://schemas.microsoft.com/office/drawing/2010/main" val="0"/>
+                        </a:ext>
+                      </a:extLst>
+                    </a:blip>
+                    <a:srcRect/>
+                    <a:stretch>
+                      <a:fillRect/>
+                    </a:stretch>
+                  </pic:blipFill>
+                  <pic:spPr bwMode="auto">
+                    <a:xfrm>
+                      <a:off x="0" y="0"/>
+                      <a:ext cx="5760085" cy="2735580"/>
+                    </a:xfrm>
+                    <a:prstGeom prst="rect">
+                      <a:avLst/>
+                    </a:prstGeom>
+                    <a:noFill/>
+                    <a:ln>
+                      <a:noFill/>
+                    </a:ln>
+                  </pic:spPr>
+                </pic:pic>
+              </a:graphicData>
+            </a:graphic>
+          </wp:inline>
+        </w:drawing>
+      </w:r>
+    </w:p>
+    <w:p>
+      <w:pPr>
+        <w:jc w:val="center"/>
+        <w:rPr>
+          <w:bCs w:val="0"/>
+          <w:sz w:val="20"/>
+          <w:szCs w:val="20"/>
+        </w:rPr>
+      </w:pPr>
+      <w:r>
+        <w:rPr>
+          <w:sz w:val="20"/>
+          <w:szCs w:val="20"/>
+        </w:rPr>
+        <w:t>Fonte: Elaborado pelo Autor</w:t>
+      </w:r>
+    </w:p>
+    <w:p>
+      <w:pPr>
+        <w:ind w:firstLine="284"/>
+        <w:rPr>
+          <w:rFonts w:ascii="Times New Roman" w:hAnsi="Times New Roman" w:cs="Times New Roman"/>
+        </w:rPr>
+      </w:pPr>
+      <w:r>
+        <w:rPr>
+          <w:rFonts w:ascii="Times New Roman" w:hAnsi="Times New Roman" w:cs="Times New Roman"/>
+        </w:rPr>
+        <w:t>Blablalba</w:t>
+      </w:r>
+    </w:p>
+    <w:p>
+      <w:pPr>
+        <w:pStyle w:val="Legenda"/>
+        <w:keepNext/>
+        <w:jc w:val="center"/>
+        <w:rPr>
+          <w:i w:val="0"/>
+          <w:iCs w:val="0"/>
+          <w:color w:val="auto"/>
+          <w:sz w:val="20"/>
+          <w:szCs w:val="20"/>
+        </w:rPr>
+      </w:pPr>
+      <w:bookmarkStart w:id="2" w:name="_Toc112598869"/>
+      <w:r>
+        <w:rPr>
+          <w:i w:val="0"/>
+          <w:iCs w:val="0"/>
+          <w:color w:val="auto"/>
+          <w:sz w:val="20"/>
+          <w:szCs w:val="20"/>
+        </w:rPr>
+        <w:lastRenderedPageBreak/>
+        <w:t xml:space="preserve">Figura </w:t>
+      </w:r>
+      <w:r>
+        <w:rPr>
+          <w:i w:val="0"/>
+          <w:iCs w:val="0"/>
+          <w:color w:val="auto"/>
+          <w:sz w:val="20"/>
+          <w:szCs w:val="20"/>
+        </w:rPr>
+        <w:fldChar w:fldCharType="begin"/>
+      </w:r>
+      <w:r>
+        <w:rPr>
+          <w:i w:val="0"/>
+          <w:iCs w:val="0"/>
+          <w:color w:val="auto"/>
+          <w:sz w:val="20"/>
+          <w:szCs w:val="20"/>
+        </w:rPr>
+        <w:instrText xml:space="preserve"> SEQ Figura \* ARABIC </w:instrText>
+      </w:r>
+      <w:r>
+        <w:rPr>
+          <w:i w:val="0"/>
+          <w:iCs w:val="0"/>
+          <w:color w:val="auto"/>
+          <w:sz w:val="20"/>
+          <w:szCs w:val="20"/>
+        </w:rPr>
+        <w:fldChar w:fldCharType="separate"/>
+      </w:r>
+      <w:r>
+        <w:rPr>
+          <w:i w:val="0"/>
+          <w:iCs w:val="0"/>
+          <w:noProof/>
+          <w:color w:val="auto"/>
+          <w:sz w:val="20"/>
+          <w:szCs w:val="20"/>
+        </w:rPr>
+        <w:t>2</w:t>
+      </w:r>
+      <w:r>
+        <w:rPr>
+          <w:i w:val="0"/>
+          <w:iCs w:val="0"/>
+          <w:color w:val="auto"/>
+          <w:sz w:val="20"/>
+          <w:szCs w:val="20"/>
+        </w:rPr>
+        <w:fldChar w:fldCharType="end"/>
+      </w:r>
+      <w:r>
+        <w:rPr>
+          <w:i w:val="0"/>
+          <w:iCs w:val="0"/>
+          <w:color w:val="auto"/>
+          <w:sz w:val="20"/>
+          <w:szCs w:val="20"/>
+        </w:rPr>
+        <w:t xml:space="preserve"> Exemplo de uma estrutura de série utilizando os pandas.</w:t>
+      </w:r>
+      <w:bookmarkEnd w:id="2"/>
+    </w:p>
+    <w:p>
+      <w:pPr>
+        <w:jc w:val="center"/>
+      </w:pPr>
+      <w:r>
+        <w:rPr>
+          <w:noProof/>
+        </w:rPr>
+        <w:drawing>
+          <wp:inline distT="0" distB="0" distL="0" distR="0" wp14:anchorId="241D0DDD" wp14:editId="09A98C90">
+            <wp:extent cx="5600700" cy="3590925"/>
+            <wp:effectExtent l="0" t="0" r="0" b="9525"/>
+            <wp:docPr id="9" name="Imagem 9"/>
+            <wp:cNvGraphicFramePr>
+              <a:graphicFrameLocks xmlns:a="http://schemas.openxmlformats.org/drawingml/2006/main" noChangeAspect="1"/>
+            </wp:cNvGraphicFramePr>
+            <a:graphic xmlns:a="http://schemas.openxmlformats.org/drawingml/2006/main">
+              <a:graphicData uri="http://schemas.openxmlformats.org/drawingml/2006/picture">
+                <pic:pic xmlns:pic="http://schemas.openxmlformats.org/drawingml/2006/picture">
+                  <pic:nvPicPr>
+                    <pic:cNvPr id="0" name="Picture 6"/>
+                    <pic:cNvPicPr>
+                      <a:picLocks noChangeAspect="1" noChangeArrowheads="1"/>
+                    </pic:cNvPicPr>
+                  </pic:nvPicPr>
+                  <pic:blipFill>
+                    <a:blip r:embed="rId13">
+                      <a:extLst>
+                        <a:ext uri="{28A0092B-C50C-407E-A947-70E740481C1C}">
+                          <a14:useLocalDpi xmlns:a14="http://schemas.microsoft.com/office/drawing/2010/main" val="0"/>
+                        </a:ext>
+                      </a:extLst>
+                    </a:blip>
+                    <a:srcRect/>
+                    <a:stretch>
+                      <a:fillRect/>
+                    </a:stretch>
+                  </pic:blipFill>
+                  <pic:spPr bwMode="auto">
+                    <a:xfrm>
+                      <a:off x="0" y="0"/>
+                      <a:ext cx="5600700" cy="3590925"/>
+                    </a:xfrm>
+                    <a:prstGeom prst="rect">
+                      <a:avLst/>
+                    </a:prstGeom>
+                    <a:noFill/>
+                    <a:ln>
+                      <a:noFill/>
+                    </a:ln>
+                  </pic:spPr>
+                </pic:pic>
+              </a:graphicData>
+            </a:graphic>
+          </wp:inline>
+        </w:drawing>
+      </w:r>
+    </w:p>
+    <w:p>
+      <w:pPr>
+        <w:jc w:val="center"/>
+        <w:rPr>
+          <w:sz w:val="20"/>
+          <w:szCs w:val="20"/>
+        </w:rPr>
+      </w:pPr>
+      <w:r>
+        <w:rPr>
+          <w:sz w:val="20"/>
+          <w:szCs w:val="20"/>
+        </w:rPr>
+        <w:t xml:space="preserve">Fonte: </w:t>
+      </w:r>
+      <w:r>
+        <w:rPr>
+          <w:sz w:val="20"/>
+          <w:szCs w:val="20"/>
+        </w:rPr>
+        <w:t>Elaborado pelo autor.</w:t>
+      </w:r>
+    </w:p>
+    <w:p>
+      <w:pPr>
+        <w:rPr>
+          <w:rFonts w:ascii="Times New Roman" w:hAnsi="Times New Roman" w:cs="Times New Roman"/>
+        </w:rPr>
+      </w:pPr>
+    </w:p>
+    <w:p>
+      <w:pPr>
+        <w:pStyle w:val="Ttulo1"/>
+        <w:numPr>
+          <w:ilvl w:val="0"/>
+          <w:numId w:val="12"/>
+        </w:numPr>
+        <w:ind w:left="567" w:hanging="567"/>
+        <w:rPr>
+          <w:rFonts w:ascii="Times New Roman" w:hAnsi="Times New Roman" w:cs="Times New Roman"/>
+        </w:rPr>
+      </w:pPr>
+      <w:r>
+        <w:rPr>
+          <w:rFonts w:ascii="Times New Roman" w:hAnsi="Times New Roman" w:cs="Times New Roman"/>
+        </w:rPr>
+        <w:t>CRIPTOGRAFIA</w:t>
+      </w:r>
+    </w:p>
+    <w:p>
+      <w:pPr>
+        <w:ind w:firstLine="284"/>
+      </w:pPr>
+      <w:r>
+        <w:t>Eee</w:t>
       </w:r>
     </w:p>
     <w:p>
@@ -1528,21 +2050,7 @@
         <w:rPr>
           <w:rFonts w:ascii="Times New Roman" w:hAnsi="Times New Roman" w:cs="Times New Roman"/>
         </w:rPr>
-        <w:t xml:space="preserve">A IBM realizou um trabalho onde foi desenvolvido um sistema automatizado na nuvem para detecção de irregularidades em uma base de dados, chamado de </w:t>
-      </w:r>
-      <w:proofErr w:type="spellStart"/>
-      <w:r>
-        <w:rPr>
-          <w:rFonts w:ascii="Times New Roman" w:hAnsi="Times New Roman" w:cs="Times New Roman"/>
-        </w:rPr>
-        <w:t>QRadar</w:t>
-      </w:r>
-      <w:proofErr w:type="spellEnd"/>
-      <w:r>
-        <w:rPr>
-          <w:rFonts w:ascii="Times New Roman" w:hAnsi="Times New Roman" w:cs="Times New Roman"/>
-        </w:rPr>
-        <w:t xml:space="preserve"> [3]. Este sistema realiza varreduras para confirmar se existiu casos onde os dados sensíveis foram deletados com sucesso da base, se existir vestígios ou uma possibilidade de a deleção não ocorrer com sucesso, um trigger é ativado para realizar outra varredura mais profunda, os modelos apresentados anteriormente, realizar encriptação dos dados para estar de acordo com o inciso de permanência dos dados, já que caso necessário por investigação, eles precisam estar disponíveis, entretanto, os modelos não possui a capacidade de varreduras profundas como o modelo da IBM.</w:t>
+        <w:t>A IBM realizou um trabalho onde foi desenvolvido um sistema automatizado na nuvem para detecção de irregularidades em uma base de dados, chamado de QRadar [3]. Este sistema realiza varreduras para confirmar se existiu casos onde os dados sensíveis foram deletados com sucesso da base, se existir vestígios ou uma possibilidade de a deleção não ocorrer com sucesso, um trigger é ativado para realizar outra varredura mais profunda, os modelos apresentados anteriormente, realizar encriptação dos dados para estar de acordo com o inciso de permanência dos dados, já que caso necessário por investigação, eles precisam estar disponíveis, entretanto, os modelos não possui a capacidade de varreduras profundas como o modelo da IBM.</w:t>
       </w:r>
     </w:p>
     <w:p>
@@ -1562,7 +2070,14 @@
         <w:rPr>
           <w:rFonts w:ascii="Times New Roman" w:hAnsi="Times New Roman" w:cs="Times New Roman"/>
         </w:rPr>
-        <w:t>Comparado aos modelos, apesar de um resultado mais condizente com a LGPD, existe uma porcentagem pequena de valores não encriptados como falsos negativos, onde neste projeto, pelo escopo mais simples, foi possível atingir o corte dos dados necessários dos salários para aparecer na dashboard de dados.</w:t>
+        <w:t xml:space="preserve">Comparado aos modelos, apesar de um resultado mais condizente com a LGPD, existe uma porcentagem pequena de valores não encriptados </w:t>
+      </w:r>
+      <w:r>
+        <w:rPr>
+          <w:rFonts w:ascii="Times New Roman" w:hAnsi="Times New Roman" w:cs="Times New Roman"/>
+        </w:rPr>
+        <w:lastRenderedPageBreak/>
+        <w:t>como falsos negativos, onde neste projeto, pelo escopo mais simples, foi possível atingir o corte dos dados necessários dos salários para aparecer na dashboard de dados.</w:t>
       </w:r>
     </w:p>
     <w:p>
@@ -1630,7 +2145,6 @@
         <w:rPr>
           <w:rFonts w:ascii="Times New Roman" w:hAnsi="Times New Roman" w:cs="Times New Roman"/>
         </w:rPr>
-        <w:lastRenderedPageBreak/>
         <w:t>LIMITAÇÕES</w:t>
       </w:r>
     </w:p>
@@ -1873,71 +2387,22 @@
         </w:rPr>
         <w:t xml:space="preserve">Fortunato, Caroline, </w:t>
       </w:r>
-      <w:proofErr w:type="spellStart"/>
-      <w:r>
-        <w:rPr>
-          <w:rFonts w:ascii="Times New Roman" w:hAnsi="Times New Roman" w:cs="Times New Roman"/>
-          <w:b/>
-          <w:sz w:val="22"/>
-          <w:szCs w:val="22"/>
-        </w:rPr>
-        <w:t>Using</w:t>
-      </w:r>
-      <w:proofErr w:type="spellEnd"/>
-      <w:r>
-        <w:rPr>
-          <w:rFonts w:ascii="Times New Roman" w:hAnsi="Times New Roman" w:cs="Times New Roman"/>
-          <w:b/>
-          <w:sz w:val="22"/>
-          <w:szCs w:val="22"/>
-        </w:rPr>
-        <w:t xml:space="preserve"> </w:t>
-      </w:r>
-      <w:proofErr w:type="spellStart"/>
-      <w:r>
-        <w:rPr>
-          <w:rFonts w:ascii="Times New Roman" w:hAnsi="Times New Roman" w:cs="Times New Roman"/>
-          <w:b/>
-          <w:sz w:val="22"/>
-          <w:szCs w:val="22"/>
-        </w:rPr>
-        <w:t>QRadar</w:t>
-      </w:r>
-      <w:proofErr w:type="spellEnd"/>
-      <w:r>
-        <w:rPr>
-          <w:rFonts w:ascii="Times New Roman" w:hAnsi="Times New Roman" w:cs="Times New Roman"/>
-          <w:b/>
-          <w:sz w:val="22"/>
-          <w:szCs w:val="22"/>
-        </w:rPr>
-        <w:t xml:space="preserve"> for LGDP</w:t>
-      </w:r>
-      <w:r>
-        <w:rPr>
-          <w:rFonts w:ascii="Times New Roman" w:hAnsi="Times New Roman" w:cs="Times New Roman"/>
-          <w:sz w:val="22"/>
-          <w:szCs w:val="22"/>
-        </w:rPr>
-        <w:t xml:space="preserve">, 19, julho de 2019, </w:t>
-      </w:r>
-      <w:proofErr w:type="gramStart"/>
-      <w:r>
-        <w:rPr>
-          <w:rFonts w:ascii="Times New Roman" w:hAnsi="Times New Roman" w:cs="Times New Roman"/>
-          <w:sz w:val="22"/>
-          <w:szCs w:val="22"/>
-        </w:rPr>
-        <w:t>Disponível</w:t>
-      </w:r>
-      <w:proofErr w:type="gramEnd"/>
-      <w:r>
-        <w:rPr>
-          <w:rFonts w:ascii="Times New Roman" w:hAnsi="Times New Roman" w:cs="Times New Roman"/>
-          <w:sz w:val="22"/>
-          <w:szCs w:val="22"/>
-        </w:rPr>
-        <w:t xml:space="preserve"> em:&lt;https://www.proof.com.br/wp-content/uploads/2019/08/Using-QRadar-for-LGPD.pdf&gt;</w:t>
+      <w:r>
+        <w:rPr>
+          <w:rFonts w:ascii="Times New Roman" w:hAnsi="Times New Roman" w:cs="Times New Roman"/>
+          <w:b/>
+          <w:sz w:val="22"/>
+          <w:szCs w:val="22"/>
+        </w:rPr>
+        <w:t>Using QRadar for LGDP</w:t>
+      </w:r>
+      <w:r>
+        <w:rPr>
+          <w:rFonts w:ascii="Times New Roman" w:hAnsi="Times New Roman" w:cs="Times New Roman"/>
+          <w:sz w:val="22"/>
+          <w:szCs w:val="22"/>
+        </w:rPr>
+        <w:t>, 19, julho de 2019, Disponível em:&lt;https://www.proof.com.br/wp-content/uploads/2019/08/Using-QRadar-for-LGPD.pdf&gt;</w:t>
       </w:r>
     </w:p>
     <w:p>
@@ -2004,65 +2469,14 @@
         </w:rPr>
         <w:tab/>
       </w:r>
-      <w:proofErr w:type="spellStart"/>
-      <w:r>
-        <w:rPr>
-          <w:rFonts w:ascii="Times New Roman" w:hAnsi="Times New Roman" w:cs="Times New Roman"/>
-          <w:sz w:val="22"/>
-          <w:szCs w:val="22"/>
-          <w:lang w:val="en-US"/>
-        </w:rPr>
-        <w:t>Goldsteen</w:t>
-      </w:r>
-      <w:proofErr w:type="spellEnd"/>
-      <w:r>
-        <w:rPr>
-          <w:rFonts w:ascii="Times New Roman" w:hAnsi="Times New Roman" w:cs="Times New Roman"/>
-          <w:sz w:val="22"/>
-          <w:szCs w:val="22"/>
-          <w:lang w:val="en-US"/>
-        </w:rPr>
-        <w:t xml:space="preserve">, Abigail; </w:t>
-      </w:r>
-      <w:proofErr w:type="spellStart"/>
-      <w:r>
-        <w:rPr>
-          <w:rFonts w:ascii="Times New Roman" w:hAnsi="Times New Roman" w:cs="Times New Roman"/>
-          <w:sz w:val="22"/>
-          <w:szCs w:val="22"/>
-          <w:lang w:val="en-US"/>
-        </w:rPr>
-        <w:t>Ezov</w:t>
-      </w:r>
-      <w:proofErr w:type="spellEnd"/>
-      <w:r>
-        <w:rPr>
-          <w:rFonts w:ascii="Times New Roman" w:hAnsi="Times New Roman" w:cs="Times New Roman"/>
-          <w:sz w:val="22"/>
-          <w:szCs w:val="22"/>
-          <w:lang w:val="en-US"/>
-        </w:rPr>
-        <w:t xml:space="preserve"> Gilad; </w:t>
-      </w:r>
-      <w:proofErr w:type="spellStart"/>
-      <w:r>
-        <w:rPr>
-          <w:rFonts w:ascii="Times New Roman" w:hAnsi="Times New Roman" w:cs="Times New Roman"/>
-          <w:sz w:val="22"/>
-          <w:szCs w:val="22"/>
-          <w:lang w:val="en-US"/>
-        </w:rPr>
-        <w:t>Shmelkin</w:t>
-      </w:r>
-      <w:proofErr w:type="spellEnd"/>
-      <w:r>
-        <w:rPr>
-          <w:rFonts w:ascii="Times New Roman" w:hAnsi="Times New Roman" w:cs="Times New Roman"/>
-          <w:sz w:val="22"/>
-          <w:szCs w:val="22"/>
-          <w:lang w:val="en-US"/>
-        </w:rPr>
-        <w:t xml:space="preserve">, Ron; Moffie, Micha; Farkash, Ariel; </w:t>
+      <w:r>
+        <w:rPr>
+          <w:rFonts w:ascii="Times New Roman" w:hAnsi="Times New Roman" w:cs="Times New Roman"/>
+          <w:sz w:val="22"/>
+          <w:szCs w:val="22"/>
+          <w:lang w:val="en-US"/>
+        </w:rPr>
+        <w:t xml:space="preserve">Goldsteen, Abigail; Ezov Gilad; Shmelkin, Ron; Moffie, Micha; Farkash, Ariel; </w:t>
       </w:r>
       <w:r>
         <w:rPr>
@@ -2081,49 +2495,9 @@
           <w:szCs w:val="22"/>
           <w:lang w:val="en-US"/>
         </w:rPr>
-        <w:t xml:space="preserve">, p. 1-15, 2021, </w:t>
-      </w:r>
-      <w:proofErr w:type="spellStart"/>
-      <w:r>
-        <w:rPr>
-          <w:rFonts w:ascii="Times New Roman" w:hAnsi="Times New Roman" w:cs="Times New Roman"/>
-          <w:sz w:val="22"/>
-          <w:szCs w:val="22"/>
-          <w:lang w:val="en-US"/>
-        </w:rPr>
-        <w:t>Disponível</w:t>
-      </w:r>
-      <w:proofErr w:type="spellEnd"/>
-      <w:r>
-        <w:rPr>
-          <w:rFonts w:ascii="Times New Roman" w:hAnsi="Times New Roman" w:cs="Times New Roman"/>
-          <w:sz w:val="22"/>
-          <w:szCs w:val="22"/>
-          <w:lang w:val="en-US"/>
-        </w:rPr>
-        <w:t xml:space="preserve"> </w:t>
-      </w:r>
-      <w:proofErr w:type="spellStart"/>
-      <w:r>
-        <w:rPr>
-          <w:rFonts w:ascii="Times New Roman" w:hAnsi="Times New Roman" w:cs="Times New Roman"/>
-          <w:sz w:val="22"/>
-          <w:szCs w:val="22"/>
-          <w:lang w:val="en-US"/>
-        </w:rPr>
-        <w:t>em</w:t>
-      </w:r>
-      <w:proofErr w:type="spellEnd"/>
-      <w:r>
-        <w:rPr>
-          <w:rFonts w:ascii="Times New Roman" w:hAnsi="Times New Roman" w:cs="Times New Roman"/>
-          <w:sz w:val="22"/>
-          <w:szCs w:val="22"/>
-          <w:lang w:val="en-US"/>
-        </w:rPr>
-        <w:t>: &lt;</w:t>
-      </w:r>
-      <w:hyperlink r:id="rId12" w:history="1">
+        <w:t>, p. 1-15, 2021, Disponível em: &lt;</w:t>
+      </w:r>
+      <w:hyperlink r:id="rId14" w:history="1">
         <w:r>
           <w:rPr>
             <w:rStyle w:val="Hyperlink"/>
@@ -2221,29 +2595,7 @@
           <w:szCs w:val="22"/>
           <w:highlight w:val="white"/>
         </w:rPr>
-        <w:t xml:space="preserve">° edição reformulada e atualizada, São Paulo, Editora </w:t>
-      </w:r>
-      <w:proofErr w:type="spellStart"/>
-      <w:r>
-        <w:rPr>
-          <w:rFonts w:ascii="Times New Roman" w:hAnsi="Times New Roman" w:cs="Times New Roman"/>
-          <w:color w:val="202124"/>
-          <w:sz w:val="22"/>
-          <w:szCs w:val="22"/>
-          <w:highlight w:val="white"/>
-        </w:rPr>
-        <w:t>Pillares</w:t>
-      </w:r>
-      <w:proofErr w:type="spellEnd"/>
-      <w:r>
-        <w:rPr>
-          <w:rFonts w:ascii="Times New Roman" w:hAnsi="Times New Roman" w:cs="Times New Roman"/>
-          <w:color w:val="202124"/>
-          <w:sz w:val="22"/>
-          <w:szCs w:val="22"/>
-          <w:highlight w:val="white"/>
-        </w:rPr>
-        <w:t>.</w:t>
+        <w:t>° edição reformulada e atualizada, São Paulo, Editora Pillares.</w:t>
       </w:r>
     </w:p>
     <w:p>
@@ -2356,7 +2708,7 @@
         </w:rPr>
         <w:t>Disponível em: &lt;</w:t>
       </w:r>
-      <w:hyperlink r:id="rId13" w:history="1">
+      <w:hyperlink r:id="rId15" w:history="1">
         <w:r>
           <w:rPr>
             <w:rStyle w:val="Hyperlink"/>
@@ -2408,124 +2760,23 @@
         </w:rPr>
         <w:tab/>
       </w:r>
-      <w:proofErr w:type="spellStart"/>
-      <w:r>
-        <w:rPr>
-          <w:rFonts w:ascii="Times New Roman" w:hAnsi="Times New Roman" w:cs="Times New Roman"/>
-          <w:sz w:val="22"/>
-          <w:szCs w:val="22"/>
-        </w:rPr>
-        <w:t>Stallings</w:t>
-      </w:r>
-      <w:proofErr w:type="spellEnd"/>
-      <w:r>
-        <w:rPr>
-          <w:rFonts w:ascii="Times New Roman" w:hAnsi="Times New Roman" w:cs="Times New Roman"/>
-          <w:sz w:val="22"/>
-          <w:szCs w:val="22"/>
-        </w:rPr>
-        <w:t xml:space="preserve">, William; Brown, Lawrie; </w:t>
-      </w:r>
-      <w:r>
-        <w:rPr>
-          <w:rFonts w:ascii="Times New Roman" w:hAnsi="Times New Roman" w:cs="Times New Roman"/>
-          <w:b/>
-          <w:sz w:val="22"/>
-          <w:szCs w:val="22"/>
-        </w:rPr>
-        <w:t xml:space="preserve">Computer Security: </w:t>
-      </w:r>
-      <w:proofErr w:type="spellStart"/>
-      <w:r>
-        <w:rPr>
-          <w:rFonts w:ascii="Times New Roman" w:hAnsi="Times New Roman" w:cs="Times New Roman"/>
-          <w:b/>
-          <w:sz w:val="22"/>
-          <w:szCs w:val="22"/>
-        </w:rPr>
-        <w:t>Principles</w:t>
-      </w:r>
-      <w:proofErr w:type="spellEnd"/>
-      <w:r>
-        <w:rPr>
-          <w:rFonts w:ascii="Times New Roman" w:hAnsi="Times New Roman" w:cs="Times New Roman"/>
-          <w:b/>
-          <w:sz w:val="22"/>
-          <w:szCs w:val="22"/>
-        </w:rPr>
-        <w:t xml:space="preserve"> </w:t>
-      </w:r>
-      <w:proofErr w:type="spellStart"/>
-      <w:r>
-        <w:rPr>
-          <w:rFonts w:ascii="Times New Roman" w:hAnsi="Times New Roman" w:cs="Times New Roman"/>
-          <w:b/>
-          <w:sz w:val="22"/>
-          <w:szCs w:val="22"/>
-        </w:rPr>
-        <w:t>and</w:t>
-      </w:r>
-      <w:proofErr w:type="spellEnd"/>
-      <w:r>
-        <w:rPr>
-          <w:rFonts w:ascii="Times New Roman" w:hAnsi="Times New Roman" w:cs="Times New Roman"/>
-          <w:b/>
-          <w:sz w:val="22"/>
-          <w:szCs w:val="22"/>
-        </w:rPr>
-        <w:t xml:space="preserve"> </w:t>
-      </w:r>
-      <w:proofErr w:type="spellStart"/>
-      <w:r>
-        <w:rPr>
-          <w:rFonts w:ascii="Times New Roman" w:hAnsi="Times New Roman" w:cs="Times New Roman"/>
-          <w:b/>
-          <w:sz w:val="22"/>
-          <w:szCs w:val="22"/>
-        </w:rPr>
-        <w:t>Practice</w:t>
-      </w:r>
-      <w:proofErr w:type="spellEnd"/>
-      <w:r>
-        <w:rPr>
-          <w:rFonts w:ascii="Times New Roman" w:hAnsi="Times New Roman" w:cs="Times New Roman"/>
-          <w:b/>
-          <w:sz w:val="22"/>
-          <w:szCs w:val="22"/>
-        </w:rPr>
-        <w:t xml:space="preserve"> </w:t>
-      </w:r>
-      <w:proofErr w:type="spellStart"/>
-      <w:r>
-        <w:rPr>
-          <w:rFonts w:ascii="Times New Roman" w:hAnsi="Times New Roman" w:cs="Times New Roman"/>
-          <w:b/>
-          <w:sz w:val="22"/>
-          <w:szCs w:val="22"/>
-        </w:rPr>
-        <w:t>Second</w:t>
-      </w:r>
-      <w:proofErr w:type="spellEnd"/>
-      <w:r>
-        <w:rPr>
-          <w:rFonts w:ascii="Times New Roman" w:hAnsi="Times New Roman" w:cs="Times New Roman"/>
-          <w:b/>
-          <w:sz w:val="22"/>
-          <w:szCs w:val="22"/>
-        </w:rPr>
-        <w:t xml:space="preserve"> </w:t>
-      </w:r>
-      <w:proofErr w:type="spellStart"/>
-      <w:r>
-        <w:rPr>
-          <w:rFonts w:ascii="Times New Roman" w:hAnsi="Times New Roman" w:cs="Times New Roman"/>
-          <w:b/>
-          <w:sz w:val="22"/>
-          <w:szCs w:val="22"/>
-        </w:rPr>
-        <w:t>Edition</w:t>
-      </w:r>
-      <w:proofErr w:type="spellEnd"/>
+      <w:r>
+        <w:rPr>
+          <w:rFonts w:ascii="Times New Roman" w:hAnsi="Times New Roman" w:cs="Times New Roman"/>
+          <w:sz w:val="22"/>
+          <w:szCs w:val="22"/>
+        </w:rPr>
+        <w:t xml:space="preserve">Stallings, William; Brown, Lawrie; </w:t>
+      </w:r>
+      <w:r>
+        <w:rPr>
+          <w:rFonts w:ascii="Times New Roman" w:hAnsi="Times New Roman" w:cs="Times New Roman"/>
+          <w:b/>
+          <w:sz w:val="22"/>
+          <w:szCs w:val="22"/>
+        </w:rPr>
+        <w:t>Computer Security: Principles and Practice Second Edition</w:t>
+      </w:r>
       <w:r>
         <w:rPr>
           <w:rFonts w:ascii="Times New Roman" w:hAnsi="Times New Roman" w:cs="Times New Roman"/>
@@ -2621,25 +2872,7 @@
           <w:sz w:val="22"/>
           <w:szCs w:val="22"/>
         </w:rPr>
-        <w:t xml:space="preserve"> Disponível em: &lt;https://repositorioaberto.uab.pt/</w:t>
-      </w:r>
-      <w:proofErr w:type="spellStart"/>
-      <w:r>
-        <w:rPr>
-          <w:rFonts w:ascii="Times New Roman" w:hAnsi="Times New Roman" w:cs="Times New Roman"/>
-          <w:sz w:val="22"/>
-          <w:szCs w:val="22"/>
-        </w:rPr>
-        <w:t>handle</w:t>
-      </w:r>
-      <w:proofErr w:type="spellEnd"/>
-      <w:r>
-        <w:rPr>
-          <w:rFonts w:ascii="Times New Roman" w:hAnsi="Times New Roman" w:cs="Times New Roman"/>
-          <w:sz w:val="22"/>
-          <w:szCs w:val="22"/>
-        </w:rPr>
-        <w:t>/10400.2/1381&gt;</w:t>
+        <w:t xml:space="preserve"> Disponível em: &lt;https://repositorioaberto.uab.pt/handle/10400.2/1381&gt;</w:t>
       </w:r>
     </w:p>
     <w:p>
@@ -2676,61 +2909,7 @@
           <w:sz w:val="22"/>
           <w:szCs w:val="22"/>
         </w:rPr>
-        <w:t xml:space="preserve">Filipe Lima </w:t>
-      </w:r>
-      <w:proofErr w:type="spellStart"/>
-      <w:r>
-        <w:rPr>
-          <w:rFonts w:ascii="Times New Roman" w:hAnsi="Times New Roman" w:cs="Times New Roman"/>
-          <w:sz w:val="22"/>
-          <w:szCs w:val="22"/>
-        </w:rPr>
-        <w:t>Rapôso</w:t>
-      </w:r>
-      <w:proofErr w:type="spellEnd"/>
-      <w:r>
-        <w:rPr>
-          <w:rFonts w:ascii="Times New Roman" w:hAnsi="Times New Roman" w:cs="Times New Roman"/>
-          <w:sz w:val="22"/>
-          <w:szCs w:val="22"/>
-        </w:rPr>
-        <w:t xml:space="preserve">, Cláudio; Melo de Lima, </w:t>
-      </w:r>
-      <w:proofErr w:type="spellStart"/>
-      <w:r>
-        <w:rPr>
-          <w:rFonts w:ascii="Times New Roman" w:hAnsi="Times New Roman" w:cs="Times New Roman"/>
-          <w:sz w:val="22"/>
-          <w:szCs w:val="22"/>
-        </w:rPr>
-        <w:t>Haniel</w:t>
-      </w:r>
-      <w:proofErr w:type="spellEnd"/>
-      <w:r>
-        <w:rPr>
-          <w:rFonts w:ascii="Times New Roman" w:hAnsi="Times New Roman" w:cs="Times New Roman"/>
-          <w:sz w:val="22"/>
-          <w:szCs w:val="22"/>
-        </w:rPr>
-        <w:t xml:space="preserve">; Ferreira de Oliveira Junior, </w:t>
-      </w:r>
-      <w:proofErr w:type="spellStart"/>
-      <w:r>
-        <w:rPr>
-          <w:rFonts w:ascii="Times New Roman" w:hAnsi="Times New Roman" w:cs="Times New Roman"/>
-          <w:sz w:val="22"/>
-          <w:szCs w:val="22"/>
-        </w:rPr>
-        <w:t>Waldecy</w:t>
-      </w:r>
-      <w:proofErr w:type="spellEnd"/>
-      <w:r>
-        <w:rPr>
-          <w:rFonts w:ascii="Times New Roman" w:hAnsi="Times New Roman" w:cs="Times New Roman"/>
-          <w:sz w:val="22"/>
-          <w:szCs w:val="22"/>
-        </w:rPr>
-        <w:t xml:space="preserve">; Aragão Ferreira Silva, Paola; Elaine de Souza Barros, Elaine; </w:t>
+        <w:t xml:space="preserve">Filipe Lima Rapôso, Cláudio; Melo de Lima, Haniel; Ferreira de Oliveira Junior, Waldecy; Aragão Ferreira Silva, Paola; Elaine de Souza Barros, Elaine; </w:t>
       </w:r>
       <w:r>
         <w:rPr>
@@ -2820,23 +2999,13 @@
         </w:rPr>
         <w:tab/>
       </w:r>
-      <w:proofErr w:type="spellStart"/>
-      <w:r>
-        <w:rPr>
-          <w:rFonts w:ascii="Times New Roman" w:hAnsi="Times New Roman" w:cs="Times New Roman"/>
-          <w:sz w:val="22"/>
-          <w:szCs w:val="22"/>
-        </w:rPr>
-        <w:t>Spadaccini</w:t>
-      </w:r>
-      <w:proofErr w:type="spellEnd"/>
-      <w:r>
-        <w:rPr>
-          <w:rFonts w:ascii="Times New Roman" w:hAnsi="Times New Roman" w:cs="Times New Roman"/>
-          <w:sz w:val="22"/>
-          <w:szCs w:val="22"/>
-        </w:rPr>
-        <w:t xml:space="preserve"> de Teffé, Chiara; Viola, Mario; </w:t>
+      <w:r>
+        <w:rPr>
+          <w:rFonts w:ascii="Times New Roman" w:hAnsi="Times New Roman" w:cs="Times New Roman"/>
+          <w:sz w:val="22"/>
+          <w:szCs w:val="22"/>
+        </w:rPr>
+        <w:t xml:space="preserve">Spadaccini de Teffé, Chiara; Viola, Mario; </w:t>
       </w:r>
       <w:r>
         <w:rPr>
@@ -2869,61 +3038,7 @@
           <w:sz w:val="22"/>
           <w:szCs w:val="22"/>
         </w:rPr>
-        <w:t xml:space="preserve"> Disponível em: &lt;https://civilistica.emnuvens.com.br/</w:t>
-      </w:r>
-      <w:proofErr w:type="spellStart"/>
-      <w:r>
-        <w:rPr>
-          <w:rFonts w:ascii="Times New Roman" w:hAnsi="Times New Roman" w:cs="Times New Roman"/>
-          <w:sz w:val="22"/>
-          <w:szCs w:val="22"/>
-        </w:rPr>
-        <w:t>redc</w:t>
-      </w:r>
-      <w:proofErr w:type="spellEnd"/>
-      <w:r>
-        <w:rPr>
-          <w:rFonts w:ascii="Times New Roman" w:hAnsi="Times New Roman" w:cs="Times New Roman"/>
-          <w:sz w:val="22"/>
-          <w:szCs w:val="22"/>
-        </w:rPr>
-        <w:t>/</w:t>
-      </w:r>
-      <w:proofErr w:type="spellStart"/>
-      <w:r>
-        <w:rPr>
-          <w:rFonts w:ascii="Times New Roman" w:hAnsi="Times New Roman" w:cs="Times New Roman"/>
-          <w:sz w:val="22"/>
-          <w:szCs w:val="22"/>
-        </w:rPr>
-        <w:t>article</w:t>
-      </w:r>
-      <w:proofErr w:type="spellEnd"/>
-      <w:r>
-        <w:rPr>
-          <w:rFonts w:ascii="Times New Roman" w:hAnsi="Times New Roman" w:cs="Times New Roman"/>
-          <w:sz w:val="22"/>
-          <w:szCs w:val="22"/>
-        </w:rPr>
-        <w:t>/</w:t>
-      </w:r>
-      <w:proofErr w:type="spellStart"/>
-      <w:r>
-        <w:rPr>
-          <w:rFonts w:ascii="Times New Roman" w:hAnsi="Times New Roman" w:cs="Times New Roman"/>
-          <w:sz w:val="22"/>
-          <w:szCs w:val="22"/>
-        </w:rPr>
-        <w:t>view</w:t>
-      </w:r>
-      <w:proofErr w:type="spellEnd"/>
-      <w:r>
-        <w:rPr>
-          <w:rFonts w:ascii="Times New Roman" w:hAnsi="Times New Roman" w:cs="Times New Roman"/>
-          <w:sz w:val="22"/>
-          <w:szCs w:val="22"/>
-        </w:rPr>
-        <w:t>/510&gt;</w:t>
+        <w:t xml:space="preserve"> Disponível em: &lt;https://civilistica.emnuvens.com.br/redc/article/view/510&gt;</w:t>
       </w:r>
     </w:p>
     <w:p>
@@ -3081,65 +3196,14 @@
         </w:rPr>
         <w:tab/>
       </w:r>
-      <w:proofErr w:type="spellStart"/>
-      <w:r>
-        <w:rPr>
-          <w:rFonts w:ascii="Times New Roman" w:hAnsi="Times New Roman" w:cs="Times New Roman"/>
-          <w:sz w:val="22"/>
-          <w:szCs w:val="22"/>
-          <w:lang w:val="en-US"/>
-        </w:rPr>
-        <w:t>Goldsteen</w:t>
-      </w:r>
-      <w:proofErr w:type="spellEnd"/>
-      <w:r>
-        <w:rPr>
-          <w:rFonts w:ascii="Times New Roman" w:hAnsi="Times New Roman" w:cs="Times New Roman"/>
-          <w:sz w:val="22"/>
-          <w:szCs w:val="22"/>
-          <w:lang w:val="en-US"/>
-        </w:rPr>
-        <w:t xml:space="preserve">, Abigail; </w:t>
-      </w:r>
-      <w:proofErr w:type="spellStart"/>
-      <w:r>
-        <w:rPr>
-          <w:rFonts w:ascii="Times New Roman" w:hAnsi="Times New Roman" w:cs="Times New Roman"/>
-          <w:sz w:val="22"/>
-          <w:szCs w:val="22"/>
-          <w:lang w:val="en-US"/>
-        </w:rPr>
-        <w:t>Ezov</w:t>
-      </w:r>
-      <w:proofErr w:type="spellEnd"/>
-      <w:r>
-        <w:rPr>
-          <w:rFonts w:ascii="Times New Roman" w:hAnsi="Times New Roman" w:cs="Times New Roman"/>
-          <w:sz w:val="22"/>
-          <w:szCs w:val="22"/>
-          <w:lang w:val="en-US"/>
-        </w:rPr>
-        <w:t xml:space="preserve"> Gilad; </w:t>
-      </w:r>
-      <w:proofErr w:type="spellStart"/>
-      <w:r>
-        <w:rPr>
-          <w:rFonts w:ascii="Times New Roman" w:hAnsi="Times New Roman" w:cs="Times New Roman"/>
-          <w:sz w:val="22"/>
-          <w:szCs w:val="22"/>
-          <w:lang w:val="en-US"/>
-        </w:rPr>
-        <w:t>Shmelkin</w:t>
-      </w:r>
-      <w:proofErr w:type="spellEnd"/>
-      <w:r>
-        <w:rPr>
-          <w:rFonts w:ascii="Times New Roman" w:hAnsi="Times New Roman" w:cs="Times New Roman"/>
-          <w:sz w:val="22"/>
-          <w:szCs w:val="22"/>
-          <w:lang w:val="en-US"/>
-        </w:rPr>
-        <w:t xml:space="preserve">, Ron; Moffie, Micha; Farkash, Ariel; </w:t>
+      <w:r>
+        <w:rPr>
+          <w:rFonts w:ascii="Times New Roman" w:hAnsi="Times New Roman" w:cs="Times New Roman"/>
+          <w:sz w:val="22"/>
+          <w:szCs w:val="22"/>
+          <w:lang w:val="en-US"/>
+        </w:rPr>
+        <w:t xml:space="preserve">Goldsteen, Abigail; Ezov Gilad; Shmelkin, Ron; Moffie, Micha; Farkash, Ariel; </w:t>
       </w:r>
       <w:r>
         <w:rPr>
@@ -3176,47 +3240,7 @@
           <w:szCs w:val="22"/>
           <w:lang w:val="en-US"/>
         </w:rPr>
-        <w:t xml:space="preserve"> </w:t>
-      </w:r>
-      <w:proofErr w:type="spellStart"/>
-      <w:r>
-        <w:rPr>
-          <w:rFonts w:ascii="Times New Roman" w:hAnsi="Times New Roman" w:cs="Times New Roman"/>
-          <w:sz w:val="22"/>
-          <w:szCs w:val="22"/>
-          <w:lang w:val="en-US"/>
-        </w:rPr>
-        <w:t>Disponível</w:t>
-      </w:r>
-      <w:proofErr w:type="spellEnd"/>
-      <w:r>
-        <w:rPr>
-          <w:rFonts w:ascii="Times New Roman" w:hAnsi="Times New Roman" w:cs="Times New Roman"/>
-          <w:sz w:val="22"/>
-          <w:szCs w:val="22"/>
-          <w:lang w:val="en-US"/>
-        </w:rPr>
-        <w:t xml:space="preserve"> </w:t>
-      </w:r>
-      <w:proofErr w:type="spellStart"/>
-      <w:r>
-        <w:rPr>
-          <w:rFonts w:ascii="Times New Roman" w:hAnsi="Times New Roman" w:cs="Times New Roman"/>
-          <w:sz w:val="22"/>
-          <w:szCs w:val="22"/>
-          <w:lang w:val="en-US"/>
-        </w:rPr>
-        <w:t>em</w:t>
-      </w:r>
-      <w:proofErr w:type="spellEnd"/>
-      <w:r>
-        <w:rPr>
-          <w:rFonts w:ascii="Times New Roman" w:hAnsi="Times New Roman" w:cs="Times New Roman"/>
-          <w:sz w:val="22"/>
-          <w:szCs w:val="22"/>
-          <w:lang w:val="en-US"/>
-        </w:rPr>
-        <w:t>: &lt;https://link.springer.com/article/10.1007/s43681-021-00095-8&gt;</w:t>
+        <w:t xml:space="preserve"> Disponível em: &lt;https://link.springer.com/article/10.1007/s43681-021-00095-8&gt;</w:t>
       </w:r>
     </w:p>
     <w:p>
@@ -3277,121 +3301,17 @@
           <w:szCs w:val="22"/>
           <w:lang w:val="en-US"/>
         </w:rPr>
-        <w:t xml:space="preserve">Shanmugam, Divya; </w:t>
-      </w:r>
-      <w:proofErr w:type="spellStart"/>
-      <w:r>
-        <w:rPr>
-          <w:rFonts w:ascii="Times New Roman" w:hAnsi="Times New Roman" w:cs="Times New Roman"/>
-          <w:sz w:val="22"/>
-          <w:szCs w:val="22"/>
-          <w:lang w:val="en-US"/>
-        </w:rPr>
-        <w:t>Shabanian</w:t>
-      </w:r>
-      <w:proofErr w:type="spellEnd"/>
-      <w:r>
-        <w:rPr>
-          <w:rFonts w:ascii="Times New Roman" w:hAnsi="Times New Roman" w:cs="Times New Roman"/>
-          <w:sz w:val="22"/>
-          <w:szCs w:val="22"/>
-          <w:lang w:val="en-US"/>
-        </w:rPr>
-        <w:t xml:space="preserve">, Samira; Diaz, Fernando; </w:t>
-      </w:r>
-      <w:proofErr w:type="spellStart"/>
-      <w:r>
-        <w:rPr>
-          <w:rFonts w:ascii="Times New Roman" w:hAnsi="Times New Roman" w:cs="Times New Roman"/>
-          <w:sz w:val="22"/>
-          <w:szCs w:val="22"/>
-          <w:lang w:val="en-US"/>
-        </w:rPr>
-        <w:t>Finck</w:t>
-      </w:r>
-      <w:proofErr w:type="spellEnd"/>
-      <w:r>
-        <w:rPr>
-          <w:rFonts w:ascii="Times New Roman" w:hAnsi="Times New Roman" w:cs="Times New Roman"/>
-          <w:sz w:val="22"/>
-          <w:szCs w:val="22"/>
-          <w:lang w:val="en-US"/>
-        </w:rPr>
-        <w:t xml:space="preserve">, Michèle, </w:t>
-      </w:r>
-      <w:proofErr w:type="spellStart"/>
-      <w:r>
-        <w:rPr>
-          <w:rFonts w:ascii="Times New Roman" w:hAnsi="Times New Roman" w:cs="Times New Roman"/>
-          <w:sz w:val="22"/>
-          <w:szCs w:val="22"/>
-          <w:lang w:val="en-US"/>
-        </w:rPr>
-        <w:t>Biega</w:t>
-      </w:r>
-      <w:proofErr w:type="spellEnd"/>
-      <w:r>
-        <w:rPr>
-          <w:rFonts w:ascii="Times New Roman" w:hAnsi="Times New Roman" w:cs="Times New Roman"/>
-          <w:sz w:val="22"/>
-          <w:szCs w:val="22"/>
-          <w:lang w:val="en-US"/>
-        </w:rPr>
-        <w:t xml:space="preserve">, Asia; </w:t>
-      </w:r>
-      <w:r>
-        <w:rPr>
-          <w:rFonts w:ascii="Times New Roman" w:hAnsi="Times New Roman" w:cs="Times New Roman"/>
-          <w:b/>
-          <w:sz w:val="22"/>
-          <w:szCs w:val="22"/>
-          <w:lang w:val="en-US"/>
-        </w:rPr>
-        <w:t xml:space="preserve">Learning to Limit Data </w:t>
-      </w:r>
-      <w:proofErr w:type="spellStart"/>
-      <w:r>
-        <w:rPr>
-          <w:rFonts w:ascii="Times New Roman" w:hAnsi="Times New Roman" w:cs="Times New Roman"/>
-          <w:b/>
-          <w:sz w:val="22"/>
-          <w:szCs w:val="22"/>
-          <w:lang w:val="en-US"/>
-        </w:rPr>
-        <w:t>Collectionvia</w:t>
-      </w:r>
-      <w:proofErr w:type="spellEnd"/>
-      <w:r>
-        <w:rPr>
-          <w:rFonts w:ascii="Times New Roman" w:hAnsi="Times New Roman" w:cs="Times New Roman"/>
-          <w:b/>
-          <w:sz w:val="22"/>
-          <w:szCs w:val="22"/>
-          <w:lang w:val="en-US"/>
-        </w:rPr>
-        <w:t xml:space="preserve"> Scaling laws: A </w:t>
-      </w:r>
-      <w:proofErr w:type="spellStart"/>
-      <w:r>
-        <w:rPr>
-          <w:rFonts w:ascii="Times New Roman" w:hAnsi="Times New Roman" w:cs="Times New Roman"/>
-          <w:b/>
-          <w:sz w:val="22"/>
-          <w:szCs w:val="22"/>
-          <w:lang w:val="en-US"/>
-        </w:rPr>
-        <w:t>computional</w:t>
-      </w:r>
-      <w:proofErr w:type="spellEnd"/>
-      <w:r>
-        <w:rPr>
-          <w:rFonts w:ascii="Times New Roman" w:hAnsi="Times New Roman" w:cs="Times New Roman"/>
-          <w:b/>
-          <w:sz w:val="22"/>
-          <w:szCs w:val="22"/>
-          <w:lang w:val="en-US"/>
-        </w:rPr>
-        <w:t xml:space="preserve"> Interpolation for the Legal Principle of Data Minimization</w:t>
+        <w:t xml:space="preserve">Shanmugam, Divya; Shabanian, Samira; Diaz, Fernando; Finck, Michèle, Biega, Asia; </w:t>
+      </w:r>
+      <w:r>
+        <w:rPr>
+          <w:rFonts w:ascii="Times New Roman" w:hAnsi="Times New Roman" w:cs="Times New Roman"/>
+          <w:b/>
+          <w:sz w:val="22"/>
+          <w:szCs w:val="22"/>
+          <w:lang w:val="en-US"/>
+        </w:rPr>
+        <w:t>Learning to Limit Data Collectionvia Scaling laws: A computional Interpolation for the Legal Principle of Data Minimization</w:t>
       </w:r>
       <w:r>
         <w:rPr>
@@ -3418,47 +3338,7 @@
           <w:szCs w:val="22"/>
           <w:lang w:val="en-US"/>
         </w:rPr>
-        <w:t xml:space="preserve"> </w:t>
-      </w:r>
-      <w:proofErr w:type="spellStart"/>
-      <w:r>
-        <w:rPr>
-          <w:rFonts w:ascii="Times New Roman" w:hAnsi="Times New Roman" w:cs="Times New Roman"/>
-          <w:sz w:val="22"/>
-          <w:szCs w:val="22"/>
-          <w:lang w:val="en-US"/>
-        </w:rPr>
-        <w:t>Disponível</w:t>
-      </w:r>
-      <w:proofErr w:type="spellEnd"/>
-      <w:r>
-        <w:rPr>
-          <w:rFonts w:ascii="Times New Roman" w:hAnsi="Times New Roman" w:cs="Times New Roman"/>
-          <w:sz w:val="22"/>
-          <w:szCs w:val="22"/>
-          <w:lang w:val="en-US"/>
-        </w:rPr>
-        <w:t xml:space="preserve"> </w:t>
-      </w:r>
-      <w:proofErr w:type="spellStart"/>
-      <w:r>
-        <w:rPr>
-          <w:rFonts w:ascii="Times New Roman" w:hAnsi="Times New Roman" w:cs="Times New Roman"/>
-          <w:sz w:val="22"/>
-          <w:szCs w:val="22"/>
-          <w:lang w:val="en-US"/>
-        </w:rPr>
-        <w:t>em</w:t>
-      </w:r>
-      <w:proofErr w:type="spellEnd"/>
-      <w:r>
-        <w:rPr>
-          <w:rFonts w:ascii="Times New Roman" w:hAnsi="Times New Roman" w:cs="Times New Roman"/>
-          <w:sz w:val="22"/>
-          <w:szCs w:val="22"/>
-          <w:lang w:val="en-US"/>
-        </w:rPr>
-        <w:t>: &lt; https://arxiv.org/abs/2107.08096 &gt;</w:t>
+        <w:t xml:space="preserve"> Disponível em: &lt; https://arxiv.org/abs/2107.08096 &gt;</w:t>
       </w:r>
     </w:p>
     <w:p>
@@ -3519,87 +3399,7 @@
           <w:szCs w:val="22"/>
           <w:lang w:val="en-US"/>
         </w:rPr>
-        <w:t xml:space="preserve">D. R. Ignatius Moses Setiadi, A. </w:t>
-      </w:r>
-      <w:proofErr w:type="spellStart"/>
-      <w:r>
-        <w:rPr>
-          <w:rFonts w:ascii="Times New Roman" w:hAnsi="Times New Roman" w:cs="Times New Roman"/>
-          <w:sz w:val="22"/>
-          <w:szCs w:val="22"/>
-          <w:lang w:val="en-US"/>
-        </w:rPr>
-        <w:t>Faishal</w:t>
-      </w:r>
-      <w:proofErr w:type="spellEnd"/>
-      <w:r>
-        <w:rPr>
-          <w:rFonts w:ascii="Times New Roman" w:hAnsi="Times New Roman" w:cs="Times New Roman"/>
-          <w:sz w:val="22"/>
-          <w:szCs w:val="22"/>
-          <w:lang w:val="en-US"/>
-        </w:rPr>
-        <w:t xml:space="preserve"> Najib, E. H. </w:t>
-      </w:r>
-      <w:proofErr w:type="spellStart"/>
-      <w:r>
-        <w:rPr>
-          <w:rFonts w:ascii="Times New Roman" w:hAnsi="Times New Roman" w:cs="Times New Roman"/>
-          <w:sz w:val="22"/>
-          <w:szCs w:val="22"/>
-          <w:lang w:val="en-US"/>
-        </w:rPr>
-        <w:t>Rachmawanto</w:t>
-      </w:r>
-      <w:proofErr w:type="spellEnd"/>
-      <w:r>
-        <w:rPr>
-          <w:rFonts w:ascii="Times New Roman" w:hAnsi="Times New Roman" w:cs="Times New Roman"/>
-          <w:sz w:val="22"/>
-          <w:szCs w:val="22"/>
-          <w:lang w:val="en-US"/>
-        </w:rPr>
-        <w:t xml:space="preserve">, C. Atika Sari, K. </w:t>
-      </w:r>
-      <w:proofErr w:type="spellStart"/>
-      <w:r>
-        <w:rPr>
-          <w:rFonts w:ascii="Times New Roman" w:hAnsi="Times New Roman" w:cs="Times New Roman"/>
-          <w:sz w:val="22"/>
-          <w:szCs w:val="22"/>
-          <w:lang w:val="en-US"/>
-        </w:rPr>
-        <w:t>Sarker</w:t>
-      </w:r>
-      <w:proofErr w:type="spellEnd"/>
-      <w:r>
-        <w:rPr>
-          <w:rFonts w:ascii="Times New Roman" w:hAnsi="Times New Roman" w:cs="Times New Roman"/>
-          <w:sz w:val="22"/>
-          <w:szCs w:val="22"/>
-          <w:lang w:val="en-US"/>
-        </w:rPr>
-        <w:t xml:space="preserve"> and N. </w:t>
-      </w:r>
-      <w:proofErr w:type="spellStart"/>
-      <w:r>
-        <w:rPr>
-          <w:rFonts w:ascii="Times New Roman" w:hAnsi="Times New Roman" w:cs="Times New Roman"/>
-          <w:sz w:val="22"/>
-          <w:szCs w:val="22"/>
-          <w:lang w:val="en-US"/>
-        </w:rPr>
-        <w:t>Rijati</w:t>
-      </w:r>
-      <w:proofErr w:type="spellEnd"/>
-      <w:r>
-        <w:rPr>
-          <w:rFonts w:ascii="Times New Roman" w:hAnsi="Times New Roman" w:cs="Times New Roman"/>
-          <w:sz w:val="22"/>
-          <w:szCs w:val="22"/>
-          <w:lang w:val="en-US"/>
-        </w:rPr>
-        <w:t>, "</w:t>
+        <w:t>D. R. Ignatius Moses Setiadi, A. Faishal Najib, E. H. Rachmawanto, C. Atika Sari, K. Sarker and N. Rijati, "</w:t>
       </w:r>
       <w:r>
         <w:rPr>
@@ -3618,39 +3418,8 @@
           <w:szCs w:val="22"/>
           <w:lang w:val="en-US"/>
         </w:rPr>
-        <w:t xml:space="preserve">," 2019 International Conference on Information and Communications Technology (ICOIACT), 2019, pp. 206-211, </w:t>
-      </w:r>
-      <w:proofErr w:type="spellStart"/>
-      <w:r>
-        <w:rPr>
-          <w:rFonts w:ascii="Times New Roman" w:hAnsi="Times New Roman" w:cs="Times New Roman"/>
-          <w:sz w:val="22"/>
-          <w:szCs w:val="22"/>
-          <w:lang w:val="en-US"/>
-        </w:rPr>
-        <w:t>doi</w:t>
-      </w:r>
-      <w:proofErr w:type="spellEnd"/>
-      <w:r>
-        <w:rPr>
-          <w:rFonts w:ascii="Times New Roman" w:hAnsi="Times New Roman" w:cs="Times New Roman"/>
-          <w:sz w:val="22"/>
-          <w:szCs w:val="22"/>
-          <w:lang w:val="en-US"/>
-        </w:rPr>
-        <w:t xml:space="preserve">: 10.1109/ICOIACT46704.2019.8938570. </w:t>
-      </w:r>
-      <w:proofErr w:type="spellStart"/>
-      <w:r>
-        <w:rPr>
-          <w:rFonts w:ascii="Times New Roman" w:hAnsi="Times New Roman" w:cs="Times New Roman"/>
-          <w:sz w:val="22"/>
-          <w:szCs w:val="22"/>
-          <w:lang w:val="en-US"/>
-        </w:rPr>
-        <w:t>Disponível</w:t>
-      </w:r>
-      <w:proofErr w:type="spellEnd"/>
+        <w:t>," 2019 International Conference on Information and Communications Technology (ICOIACT), 2019, pp. 206-211, doi: 10.1109/ICOIACT46704.2019.8938570. Disponível em:</w:t>
+      </w:r>
       <w:r>
         <w:rPr>
           <w:rFonts w:ascii="Times New Roman" w:hAnsi="Times New Roman" w:cs="Times New Roman"/>
@@ -3660,35 +3429,6 @@
         </w:rPr>
         <w:t xml:space="preserve"> </w:t>
       </w:r>
-      <w:proofErr w:type="spellStart"/>
-      <w:r>
-        <w:rPr>
-          <w:rFonts w:ascii="Times New Roman" w:hAnsi="Times New Roman" w:cs="Times New Roman"/>
-          <w:sz w:val="22"/>
-          <w:szCs w:val="22"/>
-          <w:lang w:val="en-US"/>
-        </w:rPr>
-        <w:t>em</w:t>
-      </w:r>
-      <w:proofErr w:type="spellEnd"/>
-      <w:r>
-        <w:rPr>
-          <w:rFonts w:ascii="Times New Roman" w:hAnsi="Times New Roman" w:cs="Times New Roman"/>
-          <w:sz w:val="22"/>
-          <w:szCs w:val="22"/>
-          <w:lang w:val="en-US"/>
-        </w:rPr>
-        <w:t>:</w:t>
-      </w:r>
-      <w:r>
-        <w:rPr>
-          <w:rFonts w:ascii="Times New Roman" w:hAnsi="Times New Roman" w:cs="Times New Roman"/>
-          <w:sz w:val="22"/>
-          <w:szCs w:val="22"/>
-          <w:lang w:val="en-US"/>
-        </w:rPr>
-        <w:t xml:space="preserve"> </w:t>
-      </w:r>
       <w:r>
         <w:rPr>
           <w:rFonts w:ascii="Times New Roman" w:hAnsi="Times New Roman" w:cs="Times New Roman"/>
@@ -3760,125 +3500,14 @@
         </w:rPr>
         <w:tab/>
       </w:r>
-      <w:proofErr w:type="spellStart"/>
-      <w:r>
-        <w:rPr>
-          <w:rFonts w:ascii="Times New Roman" w:hAnsi="Times New Roman" w:cs="Times New Roman"/>
-          <w:sz w:val="22"/>
-          <w:szCs w:val="22"/>
-          <w:lang w:val="en-US"/>
-        </w:rPr>
-        <w:t>Boutaba</w:t>
-      </w:r>
-      <w:proofErr w:type="spellEnd"/>
-      <w:r>
-        <w:rPr>
-          <w:rFonts w:ascii="Times New Roman" w:hAnsi="Times New Roman" w:cs="Times New Roman"/>
-          <w:sz w:val="22"/>
-          <w:szCs w:val="22"/>
-          <w:lang w:val="en-US"/>
-        </w:rPr>
-        <w:t xml:space="preserve">, Raouf; Mohammad A., Salahuddin; </w:t>
-      </w:r>
-      <w:proofErr w:type="spellStart"/>
-      <w:r>
-        <w:rPr>
-          <w:rFonts w:ascii="Times New Roman" w:hAnsi="Times New Roman" w:cs="Times New Roman"/>
-          <w:sz w:val="22"/>
-          <w:szCs w:val="22"/>
-          <w:lang w:val="en-US"/>
-        </w:rPr>
-        <w:t>Limam</w:t>
-      </w:r>
-      <w:proofErr w:type="spellEnd"/>
-      <w:r>
-        <w:rPr>
-          <w:rFonts w:ascii="Times New Roman" w:hAnsi="Times New Roman" w:cs="Times New Roman"/>
-          <w:sz w:val="22"/>
-          <w:szCs w:val="22"/>
-          <w:lang w:val="en-US"/>
-        </w:rPr>
-        <w:t xml:space="preserve">, </w:t>
-      </w:r>
-      <w:proofErr w:type="spellStart"/>
-      <w:r>
-        <w:rPr>
-          <w:rFonts w:ascii="Times New Roman" w:hAnsi="Times New Roman" w:cs="Times New Roman"/>
-          <w:sz w:val="22"/>
-          <w:szCs w:val="22"/>
-          <w:lang w:val="en-US"/>
-        </w:rPr>
-        <w:t>Noura</w:t>
-      </w:r>
-      <w:proofErr w:type="spellEnd"/>
-      <w:r>
-        <w:rPr>
-          <w:rFonts w:ascii="Times New Roman" w:hAnsi="Times New Roman" w:cs="Times New Roman"/>
-          <w:sz w:val="22"/>
-          <w:szCs w:val="22"/>
-          <w:lang w:val="en-US"/>
-        </w:rPr>
-        <w:t xml:space="preserve">; </w:t>
-      </w:r>
-      <w:proofErr w:type="spellStart"/>
-      <w:r>
-        <w:rPr>
-          <w:rFonts w:ascii="Times New Roman" w:hAnsi="Times New Roman" w:cs="Times New Roman"/>
-          <w:sz w:val="22"/>
-          <w:szCs w:val="22"/>
-          <w:lang w:val="en-US"/>
-        </w:rPr>
-        <w:t>Ayoubi</w:t>
-      </w:r>
-      <w:proofErr w:type="spellEnd"/>
-      <w:r>
-        <w:rPr>
-          <w:rFonts w:ascii="Times New Roman" w:hAnsi="Times New Roman" w:cs="Times New Roman"/>
-          <w:sz w:val="22"/>
-          <w:szCs w:val="22"/>
-          <w:lang w:val="en-US"/>
-        </w:rPr>
-        <w:t xml:space="preserve">, Sara; Shahriar, </w:t>
-      </w:r>
-      <w:proofErr w:type="spellStart"/>
-      <w:r>
-        <w:rPr>
-          <w:rFonts w:ascii="Times New Roman" w:hAnsi="Times New Roman" w:cs="Times New Roman"/>
-          <w:sz w:val="22"/>
-          <w:szCs w:val="22"/>
-          <w:lang w:val="en-US"/>
-        </w:rPr>
-        <w:t>Nashid</w:t>
-      </w:r>
-      <w:proofErr w:type="spellEnd"/>
-      <w:r>
-        <w:rPr>
-          <w:rFonts w:ascii="Times New Roman" w:hAnsi="Times New Roman" w:cs="Times New Roman"/>
-          <w:sz w:val="22"/>
-          <w:szCs w:val="22"/>
-          <w:lang w:val="en-US"/>
-        </w:rPr>
-        <w:t xml:space="preserve">; Estrada-Solano Felipe; </w:t>
-      </w:r>
-      <w:proofErr w:type="spellStart"/>
-      <w:r>
-        <w:rPr>
-          <w:rFonts w:ascii="Times New Roman" w:hAnsi="Times New Roman" w:cs="Times New Roman"/>
-          <w:sz w:val="22"/>
-          <w:szCs w:val="22"/>
-          <w:lang w:val="en-US"/>
-        </w:rPr>
-        <w:t>Caicedo</w:t>
-      </w:r>
-      <w:proofErr w:type="spellEnd"/>
-      <w:r>
-        <w:rPr>
-          <w:rFonts w:ascii="Times New Roman" w:hAnsi="Times New Roman" w:cs="Times New Roman"/>
-          <w:sz w:val="22"/>
-          <w:szCs w:val="22"/>
-          <w:lang w:val="en-US"/>
-        </w:rPr>
-        <w:t xml:space="preserve"> M. Oscar; </w:t>
+      <w:r>
+        <w:rPr>
+          <w:rFonts w:ascii="Times New Roman" w:hAnsi="Times New Roman" w:cs="Times New Roman"/>
+          <w:sz w:val="22"/>
+          <w:szCs w:val="22"/>
+          <w:lang w:val="en-US"/>
+        </w:rPr>
+        <w:t xml:space="preserve">Boutaba, Raouf; Mohammad A., Salahuddin; Limam, Noura; Ayoubi, Sara; Shahriar, Nashid; Estrada-Solano Felipe; Caicedo M. Oscar; </w:t>
       </w:r>
       <w:r>
         <w:rPr>
@@ -3915,56 +3544,7 @@
           <w:szCs w:val="22"/>
           <w:lang w:val="en-US"/>
         </w:rPr>
-        <w:t xml:space="preserve"> </w:t>
-      </w:r>
-      <w:proofErr w:type="spellStart"/>
-      <w:r>
-        <w:rPr>
-          <w:rFonts w:ascii="Times New Roman" w:hAnsi="Times New Roman" w:cs="Times New Roman"/>
-          <w:sz w:val="22"/>
-          <w:szCs w:val="22"/>
-          <w:lang w:val="en-US"/>
-        </w:rPr>
-        <w:t>Disponível</w:t>
-      </w:r>
-      <w:proofErr w:type="spellEnd"/>
-      <w:r>
-        <w:rPr>
-          <w:rFonts w:ascii="Times New Roman" w:hAnsi="Times New Roman" w:cs="Times New Roman"/>
-          <w:sz w:val="22"/>
-          <w:szCs w:val="22"/>
-          <w:lang w:val="en-US"/>
-        </w:rPr>
-        <w:t xml:space="preserve"> </w:t>
-      </w:r>
-      <w:proofErr w:type="spellStart"/>
-      <w:r>
-        <w:rPr>
-          <w:rFonts w:ascii="Times New Roman" w:hAnsi="Times New Roman" w:cs="Times New Roman"/>
-          <w:sz w:val="22"/>
-          <w:szCs w:val="22"/>
-          <w:lang w:val="en-US"/>
-        </w:rPr>
-        <w:t>em</w:t>
-      </w:r>
-      <w:proofErr w:type="spellEnd"/>
-      <w:r>
-        <w:rPr>
-          <w:rFonts w:ascii="Times New Roman" w:hAnsi="Times New Roman" w:cs="Times New Roman"/>
-          <w:sz w:val="22"/>
-          <w:szCs w:val="22"/>
-          <w:lang w:val="en-US"/>
-        </w:rPr>
-        <w:t xml:space="preserve">: </w:t>
-      </w:r>
-      <w:r>
-        <w:rPr>
-          <w:rFonts w:ascii="Times New Roman" w:hAnsi="Times New Roman" w:cs="Times New Roman"/>
-          <w:sz w:val="22"/>
-          <w:szCs w:val="22"/>
-          <w:lang w:val="en-US"/>
-        </w:rPr>
-        <w:t>&lt;https://jisajournal.springeropen.com/articles/10.1186/s13174-018-0087-2#Sec2&gt;</w:t>
+        <w:t xml:space="preserve"> Disponível em: &lt;https://jisajournal.springeropen.com/articles/10.1186/s13174-018-0087-2#Sec2&gt;</w:t>
       </w:r>
     </w:p>
     <w:p>
@@ -4028,65 +3608,14 @@
         </w:rPr>
         <w:tab/>
       </w:r>
-      <w:proofErr w:type="spellStart"/>
-      <w:r>
-        <w:rPr>
-          <w:rFonts w:ascii="Times New Roman" w:hAnsi="Times New Roman" w:cs="Times New Roman"/>
-          <w:sz w:val="22"/>
-          <w:szCs w:val="22"/>
-          <w:lang w:val="en-US"/>
-        </w:rPr>
-        <w:t>Fatih</w:t>
-      </w:r>
-      <w:proofErr w:type="spellEnd"/>
-      <w:r>
-        <w:rPr>
-          <w:rFonts w:ascii="Times New Roman" w:hAnsi="Times New Roman" w:cs="Times New Roman"/>
-          <w:sz w:val="22"/>
-          <w:szCs w:val="22"/>
-          <w:lang w:val="en-US"/>
-        </w:rPr>
-        <w:t xml:space="preserve">, </w:t>
-      </w:r>
-      <w:proofErr w:type="spellStart"/>
-      <w:r>
-        <w:rPr>
-          <w:rFonts w:ascii="Times New Roman" w:hAnsi="Times New Roman" w:cs="Times New Roman"/>
-          <w:sz w:val="22"/>
-          <w:szCs w:val="22"/>
-          <w:lang w:val="en-US"/>
-        </w:rPr>
-        <w:t>Ertam</w:t>
-      </w:r>
-      <w:proofErr w:type="spellEnd"/>
-      <w:r>
-        <w:rPr>
-          <w:rFonts w:ascii="Times New Roman" w:hAnsi="Times New Roman" w:cs="Times New Roman"/>
-          <w:sz w:val="22"/>
-          <w:szCs w:val="22"/>
-          <w:lang w:val="en-US"/>
-        </w:rPr>
-        <w:t xml:space="preserve">; </w:t>
-      </w:r>
-      <w:proofErr w:type="spellStart"/>
-      <w:r>
-        <w:rPr>
-          <w:rFonts w:ascii="Times New Roman" w:hAnsi="Times New Roman" w:cs="Times New Roman"/>
-          <w:sz w:val="22"/>
-          <w:szCs w:val="22"/>
-          <w:lang w:val="en-US"/>
-        </w:rPr>
-        <w:t>Galip</w:t>
-      </w:r>
-      <w:proofErr w:type="spellEnd"/>
-      <w:r>
-        <w:rPr>
-          <w:rFonts w:ascii="Times New Roman" w:hAnsi="Times New Roman" w:cs="Times New Roman"/>
-          <w:sz w:val="22"/>
-          <w:szCs w:val="22"/>
-          <w:lang w:val="en-US"/>
-        </w:rPr>
-        <w:t xml:space="preserve">, Aydin; </w:t>
+      <w:r>
+        <w:rPr>
+          <w:rFonts w:ascii="Times New Roman" w:hAnsi="Times New Roman" w:cs="Times New Roman"/>
+          <w:sz w:val="22"/>
+          <w:szCs w:val="22"/>
+          <w:lang w:val="en-US"/>
+        </w:rPr>
+        <w:t xml:space="preserve">Fatih, Ertam; Galip, Aydin; </w:t>
       </w:r>
       <w:r>
         <w:rPr>
@@ -4123,47 +3652,7 @@
           <w:szCs w:val="22"/>
           <w:lang w:val="en-US"/>
         </w:rPr>
-        <w:t xml:space="preserve"> </w:t>
-      </w:r>
-      <w:proofErr w:type="spellStart"/>
-      <w:r>
-        <w:rPr>
-          <w:rFonts w:ascii="Times New Roman" w:hAnsi="Times New Roman" w:cs="Times New Roman"/>
-          <w:sz w:val="22"/>
-          <w:szCs w:val="22"/>
-          <w:lang w:val="en-US"/>
-        </w:rPr>
-        <w:t>Disponível</w:t>
-      </w:r>
-      <w:proofErr w:type="spellEnd"/>
-      <w:r>
-        <w:rPr>
-          <w:rFonts w:ascii="Times New Roman" w:hAnsi="Times New Roman" w:cs="Times New Roman"/>
-          <w:sz w:val="22"/>
-          <w:szCs w:val="22"/>
-          <w:lang w:val="en-US"/>
-        </w:rPr>
-        <w:t xml:space="preserve"> </w:t>
-      </w:r>
-      <w:proofErr w:type="spellStart"/>
-      <w:r>
-        <w:rPr>
-          <w:rFonts w:ascii="Times New Roman" w:hAnsi="Times New Roman" w:cs="Times New Roman"/>
-          <w:sz w:val="22"/>
-          <w:szCs w:val="22"/>
-          <w:lang w:val="en-US"/>
-        </w:rPr>
-        <w:t>em</w:t>
-      </w:r>
-      <w:proofErr w:type="spellEnd"/>
-      <w:r>
-        <w:rPr>
-          <w:rFonts w:ascii="Times New Roman" w:hAnsi="Times New Roman" w:cs="Times New Roman"/>
-          <w:sz w:val="22"/>
-          <w:szCs w:val="22"/>
-          <w:lang w:val="en-US"/>
-        </w:rPr>
-        <w:t>:</w:t>
+        <w:t xml:space="preserve"> Disponível em:</w:t>
       </w:r>
       <w:r>
         <w:rPr>
@@ -4253,27 +3742,7 @@
           <w:szCs w:val="22"/>
           <w:lang w:val="en-US"/>
         </w:rPr>
-        <w:t xml:space="preserve">Nguyen Quang-Hung; Hieu Doan; Nam </w:t>
-      </w:r>
-      <w:proofErr w:type="spellStart"/>
-      <w:r>
-        <w:rPr>
-          <w:rFonts w:ascii="Times New Roman" w:hAnsi="Times New Roman" w:cs="Times New Roman"/>
-          <w:sz w:val="22"/>
-          <w:szCs w:val="22"/>
-          <w:lang w:val="en-US"/>
-        </w:rPr>
-        <w:t>Thoai</w:t>
-      </w:r>
-      <w:proofErr w:type="spellEnd"/>
-      <w:r>
-        <w:rPr>
-          <w:rFonts w:ascii="Times New Roman" w:hAnsi="Times New Roman" w:cs="Times New Roman"/>
-          <w:sz w:val="22"/>
-          <w:szCs w:val="22"/>
-          <w:lang w:val="en-US"/>
-        </w:rPr>
-        <w:t xml:space="preserve">; </w:t>
+        <w:t xml:space="preserve">Nguyen Quang-Hung; Hieu Doan; Nam Thoai; </w:t>
       </w:r>
       <w:r>
         <w:rPr>
@@ -4310,47 +3779,438 @@
           <w:szCs w:val="22"/>
           <w:lang w:val="en-US"/>
         </w:rPr>
+        <w:t xml:space="preserve"> Disponível em: &lt; https://ieeexplore.ieee.org/document/9353085 &gt;</w:t>
+      </w:r>
+    </w:p>
+    <w:p>
+      <w:pPr>
+        <w:ind w:left="851" w:right="424"/>
+        <w:rPr>
+          <w:rFonts w:ascii="Times New Roman" w:hAnsi="Times New Roman" w:cs="Times New Roman"/>
+          <w:sz w:val="22"/>
+          <w:szCs w:val="22"/>
+          <w:highlight w:val="white"/>
+          <w:lang w:val="en-US"/>
+        </w:rPr>
+      </w:pPr>
+    </w:p>
+    <w:p>
+      <w:pPr>
+        <w:ind w:left="851" w:right="424"/>
+        <w:rPr>
+          <w:rFonts w:ascii="Times New Roman" w:hAnsi="Times New Roman" w:cs="Times New Roman"/>
+          <w:sz w:val="22"/>
+          <w:szCs w:val="22"/>
+          <w:highlight w:val="white"/>
+        </w:rPr>
+      </w:pPr>
+      <w:r>
+        <w:rPr>
+          <w:rFonts w:ascii="Times New Roman" w:hAnsi="Times New Roman" w:cs="Times New Roman"/>
+          <w:b/>
+          <w:sz w:val="22"/>
+          <w:szCs w:val="22"/>
+          <w:lang w:val="en-US"/>
+        </w:rPr>
+        <w:t>[18]</w:t>
+      </w:r>
+      <w:r>
+        <w:rPr>
+          <w:rFonts w:ascii="Times New Roman" w:hAnsi="Times New Roman" w:cs="Times New Roman"/>
+          <w:b/>
+          <w:sz w:val="22"/>
+          <w:szCs w:val="22"/>
+          <w:lang w:val="en-US"/>
+        </w:rPr>
+        <w:tab/>
+      </w:r>
+      <w:r>
+        <w:rPr>
+          <w:rFonts w:ascii="Times New Roman" w:hAnsi="Times New Roman" w:cs="Times New Roman"/>
+          <w:sz w:val="22"/>
+          <w:szCs w:val="22"/>
+          <w:highlight w:val="white"/>
+          <w:lang w:val="en-US"/>
+        </w:rPr>
+        <w:t xml:space="preserve">PYTHON SOFTWARE FOUNDATION. </w:t>
+      </w:r>
+      <w:r>
+        <w:rPr>
+          <w:rFonts w:ascii="Times New Roman" w:hAnsi="Times New Roman" w:cs="Times New Roman"/>
+          <w:b/>
+          <w:sz w:val="22"/>
+          <w:szCs w:val="22"/>
+          <w:highlight w:val="white"/>
+          <w:lang w:val="en-US"/>
+        </w:rPr>
+        <w:t>Python Language</w:t>
+      </w:r>
+      <w:r>
+        <w:rPr>
+          <w:rFonts w:ascii="Times New Roman" w:hAnsi="Times New Roman" w:cs="Times New Roman"/>
+          <w:sz w:val="22"/>
+          <w:szCs w:val="22"/>
+          <w:highlight w:val="white"/>
+          <w:lang w:val="en-US"/>
+        </w:rPr>
+        <w:t xml:space="preserve"> Site: Documentation, 2022. </w:t>
+      </w:r>
+      <w:r>
+        <w:rPr>
+          <w:rFonts w:ascii="Times New Roman" w:hAnsi="Times New Roman" w:cs="Times New Roman"/>
+          <w:sz w:val="22"/>
+          <w:szCs w:val="22"/>
+          <w:highlight w:val="white"/>
+        </w:rPr>
+        <w:t>Disponível em: &lt;https://www.python.org/doc/&gt; Acesso em: 24 de agosto de 2022.</w:t>
+      </w:r>
+    </w:p>
+    <w:p>
+      <w:pPr>
+        <w:ind w:left="851" w:right="424"/>
+        <w:rPr>
+          <w:rFonts w:ascii="Times New Roman" w:hAnsi="Times New Roman" w:cs="Times New Roman"/>
+          <w:sz w:val="22"/>
+          <w:szCs w:val="22"/>
+          <w:highlight w:val="white"/>
+        </w:rPr>
+      </w:pPr>
+    </w:p>
+    <w:p>
+      <w:pPr>
+        <w:ind w:left="851" w:right="424"/>
+        <w:rPr>
+          <w:rFonts w:ascii="Times New Roman" w:hAnsi="Times New Roman" w:cs="Times New Roman"/>
+          <w:sz w:val="22"/>
+          <w:szCs w:val="22"/>
+          <w:highlight w:val="white"/>
+        </w:rPr>
+      </w:pPr>
+      <w:r>
+        <w:rPr>
+          <w:rFonts w:ascii="Times New Roman" w:hAnsi="Times New Roman" w:cs="Times New Roman"/>
+          <w:b/>
+          <w:sz w:val="22"/>
+          <w:szCs w:val="22"/>
+        </w:rPr>
+        <w:t>[19]</w:t>
+      </w:r>
+      <w:r>
+        <w:rPr>
+          <w:rFonts w:ascii="Times New Roman" w:hAnsi="Times New Roman" w:cs="Times New Roman"/>
+          <w:b/>
+          <w:sz w:val="22"/>
+          <w:szCs w:val="22"/>
+        </w:rPr>
+        <w:tab/>
+      </w:r>
+      <w:r>
+        <w:rPr>
+          <w:rFonts w:ascii="Times New Roman" w:hAnsi="Times New Roman" w:cs="Times New Roman"/>
+          <w:sz w:val="22"/>
+          <w:szCs w:val="22"/>
+          <w:highlight w:val="white"/>
+        </w:rPr>
+        <w:t xml:space="preserve">PANDAS </w:t>
+      </w:r>
+      <w:r>
+        <w:rPr>
+          <w:rFonts w:ascii="Times New Roman" w:hAnsi="Times New Roman" w:cs="Times New Roman"/>
+          <w:b/>
+          <w:sz w:val="22"/>
+          <w:szCs w:val="22"/>
+          <w:highlight w:val="white"/>
+        </w:rPr>
+        <w:t>Pandas DataFrame</w:t>
+      </w:r>
+      <w:r>
+        <w:rPr>
+          <w:rFonts w:ascii="Times New Roman" w:hAnsi="Times New Roman" w:cs="Times New Roman"/>
+          <w:sz w:val="22"/>
+          <w:szCs w:val="22"/>
+          <w:highlight w:val="white"/>
+        </w:rPr>
+        <w:t xml:space="preserve"> Site: About, 2022. Página sobre nós. Disponível em: &lt;</w:t>
+      </w:r>
+      <w:r>
+        <w:rPr>
+          <w:rFonts w:ascii="Times New Roman" w:hAnsi="Times New Roman" w:cs="Times New Roman"/>
+          <w:sz w:val="22"/>
+          <w:szCs w:val="22"/>
+        </w:rPr>
+        <w:t>https://pandas.pydata.org/about/</w:t>
+      </w:r>
+      <w:r>
+        <w:rPr>
+          <w:rFonts w:ascii="Times New Roman" w:hAnsi="Times New Roman" w:cs="Times New Roman"/>
+          <w:sz w:val="22"/>
+          <w:szCs w:val="22"/>
+          <w:highlight w:val="white"/>
+        </w:rPr>
+        <w:t>&gt; Acesso em: 24 de agosto de 2022.</w:t>
+      </w:r>
+    </w:p>
+    <w:p>
+      <w:pPr>
+        <w:ind w:left="851" w:right="424"/>
+        <w:rPr>
+          <w:rFonts w:ascii="Times New Roman" w:hAnsi="Times New Roman" w:cs="Times New Roman"/>
+          <w:sz w:val="22"/>
+          <w:szCs w:val="22"/>
+          <w:highlight w:val="white"/>
+        </w:rPr>
+      </w:pPr>
+    </w:p>
+    <w:p>
+      <w:pPr>
+        <w:ind w:left="851" w:right="424"/>
+        <w:rPr>
+          <w:rFonts w:ascii="Times New Roman" w:hAnsi="Times New Roman" w:cs="Times New Roman"/>
+          <w:sz w:val="22"/>
+          <w:szCs w:val="22"/>
+          <w:highlight w:val="white"/>
+        </w:rPr>
+      </w:pPr>
+      <w:r>
+        <w:rPr>
+          <w:rFonts w:ascii="Times New Roman" w:hAnsi="Times New Roman" w:cs="Times New Roman"/>
+          <w:b/>
+          <w:sz w:val="22"/>
+          <w:szCs w:val="22"/>
+        </w:rPr>
+        <w:t>[20]</w:t>
+      </w:r>
+      <w:r>
+        <w:rPr>
+          <w:rFonts w:ascii="Times New Roman" w:hAnsi="Times New Roman" w:cs="Times New Roman"/>
+          <w:b/>
+          <w:sz w:val="22"/>
+          <w:szCs w:val="22"/>
+        </w:rPr>
+        <w:tab/>
+      </w:r>
+      <w:r>
+        <w:rPr>
+          <w:rFonts w:ascii="Times New Roman" w:hAnsi="Times New Roman" w:cs="Times New Roman"/>
+          <w:sz w:val="22"/>
+          <w:szCs w:val="22"/>
+          <w:highlight w:val="white"/>
+        </w:rPr>
+        <w:t xml:space="preserve">PANDAS </w:t>
+      </w:r>
+      <w:r>
+        <w:rPr>
+          <w:rFonts w:ascii="Times New Roman" w:hAnsi="Times New Roman" w:cs="Times New Roman"/>
+          <w:b/>
+          <w:sz w:val="22"/>
+          <w:szCs w:val="22"/>
+          <w:highlight w:val="white"/>
+        </w:rPr>
+        <w:t>Pandas DataFrame</w:t>
+      </w:r>
+      <w:r>
+        <w:rPr>
+          <w:rFonts w:ascii="Times New Roman" w:hAnsi="Times New Roman" w:cs="Times New Roman"/>
+          <w:sz w:val="22"/>
+          <w:szCs w:val="22"/>
+          <w:highlight w:val="white"/>
+        </w:rPr>
+        <w:t xml:space="preserve"> Site: Documentation, 2022. Disponível em: &lt;</w:t>
+      </w:r>
+      <w:r>
+        <w:rPr>
+          <w:rFonts w:ascii="Times New Roman" w:hAnsi="Times New Roman" w:cs="Times New Roman"/>
+          <w:sz w:val="22"/>
+          <w:szCs w:val="22"/>
+        </w:rPr>
+        <w:t>https://pandas.pydata.org/about/</w:t>
+      </w:r>
+      <w:r>
+        <w:rPr>
+          <w:rFonts w:ascii="Times New Roman" w:hAnsi="Times New Roman" w:cs="Times New Roman"/>
+          <w:sz w:val="22"/>
+          <w:szCs w:val="22"/>
+          <w:highlight w:val="white"/>
+        </w:rPr>
+        <w:t>&gt; Acesso em: 24 de agosto de 2022.</w:t>
+      </w:r>
+    </w:p>
+    <w:p>
+      <w:pPr>
+        <w:ind w:left="851" w:right="424"/>
+        <w:rPr>
+          <w:rFonts w:ascii="Times New Roman" w:hAnsi="Times New Roman" w:cs="Times New Roman"/>
+          <w:sz w:val="22"/>
+          <w:szCs w:val="22"/>
+          <w:highlight w:val="white"/>
+        </w:rPr>
+      </w:pPr>
+    </w:p>
+    <w:p>
+      <w:pPr>
+        <w:ind w:left="851" w:right="424"/>
+        <w:rPr>
+          <w:rFonts w:ascii="Times New Roman" w:hAnsi="Times New Roman" w:cs="Times New Roman"/>
+          <w:sz w:val="22"/>
+          <w:szCs w:val="22"/>
+          <w:highlight w:val="white"/>
+        </w:rPr>
+      </w:pPr>
+      <w:r>
+        <w:rPr>
+          <w:rFonts w:ascii="Times New Roman" w:hAnsi="Times New Roman" w:cs="Times New Roman"/>
+          <w:b/>
+          <w:sz w:val="22"/>
+          <w:szCs w:val="22"/>
+        </w:rPr>
+        <w:t>[21]</w:t>
+      </w:r>
+      <w:r>
+        <w:rPr>
+          <w:rFonts w:ascii="Times New Roman" w:hAnsi="Times New Roman" w:cs="Times New Roman"/>
+          <w:b/>
+          <w:sz w:val="22"/>
+          <w:szCs w:val="22"/>
+        </w:rPr>
+        <w:tab/>
+      </w:r>
+      <w:r>
+        <w:rPr>
+          <w:rFonts w:ascii="Times New Roman" w:hAnsi="Times New Roman" w:cs="Times New Roman"/>
+          <w:sz w:val="22"/>
+          <w:szCs w:val="22"/>
+          <w:highlight w:val="white"/>
+        </w:rPr>
+        <w:t xml:space="preserve">PANDAS </w:t>
+      </w:r>
+      <w:r>
+        <w:rPr>
+          <w:rFonts w:ascii="Times New Roman" w:hAnsi="Times New Roman" w:cs="Times New Roman"/>
+          <w:b/>
+          <w:sz w:val="22"/>
+          <w:szCs w:val="22"/>
+          <w:highlight w:val="white"/>
+        </w:rPr>
+        <w:t>10 minutes to pandas</w:t>
+      </w:r>
+      <w:r>
+        <w:rPr>
+          <w:rFonts w:ascii="Times New Roman" w:hAnsi="Times New Roman" w:cs="Times New Roman"/>
+          <w:sz w:val="22"/>
+          <w:szCs w:val="22"/>
+          <w:highlight w:val="white"/>
+        </w:rPr>
+        <w:t xml:space="preserve"> Site: User Guide, 2022. Disponível em: &lt;</w:t>
+      </w:r>
+      <w:r>
+        <w:rPr>
+          <w:rFonts w:ascii="Times New Roman" w:hAnsi="Times New Roman" w:cs="Times New Roman"/>
+          <w:sz w:val="22"/>
+          <w:szCs w:val="22"/>
+        </w:rPr>
+        <w:t>https://pandas.pydata.org/docs/user_guide/10min.html#viewing-data</w:t>
+      </w:r>
+      <w:r>
+        <w:rPr>
+          <w:rFonts w:ascii="Times New Roman" w:hAnsi="Times New Roman" w:cs="Times New Roman"/>
+          <w:sz w:val="22"/>
+          <w:szCs w:val="22"/>
+          <w:highlight w:val="white"/>
+        </w:rPr>
+        <w:t>Acesso em: 24 de agosto de 2022.</w:t>
+      </w:r>
+    </w:p>
+    <w:p>
+      <w:pPr>
+        <w:ind w:left="851" w:right="424"/>
+        <w:rPr>
+          <w:rFonts w:ascii="Times New Roman" w:hAnsi="Times New Roman" w:cs="Times New Roman"/>
+          <w:sz w:val="22"/>
+          <w:szCs w:val="22"/>
+          <w:highlight w:val="white"/>
+        </w:rPr>
+      </w:pPr>
+    </w:p>
+    <w:p>
+      <w:pPr>
+        <w:ind w:left="851" w:right="424"/>
+        <w:rPr>
+          <w:rFonts w:ascii="Times New Roman" w:hAnsi="Times New Roman" w:cs="Times New Roman"/>
+          <w:sz w:val="22"/>
+          <w:szCs w:val="22"/>
+          <w:highlight w:val="white"/>
+        </w:rPr>
+      </w:pPr>
+      <w:r>
+        <w:rPr>
+          <w:rFonts w:ascii="Times New Roman" w:hAnsi="Times New Roman" w:cs="Times New Roman"/>
+          <w:b/>
+          <w:sz w:val="22"/>
+          <w:szCs w:val="22"/>
+          <w:lang w:val="en-US"/>
+        </w:rPr>
+        <w:t>[22]</w:t>
+      </w:r>
+      <w:r>
+        <w:rPr>
+          <w:rFonts w:ascii="Times New Roman" w:hAnsi="Times New Roman" w:cs="Times New Roman"/>
+          <w:b/>
+          <w:sz w:val="22"/>
+          <w:szCs w:val="22"/>
+          <w:lang w:val="en-US"/>
+        </w:rPr>
+        <w:tab/>
+      </w:r>
+      <w:r>
+        <w:rPr>
+          <w:rFonts w:ascii="Times New Roman" w:hAnsi="Times New Roman" w:cs="Times New Roman"/>
+          <w:sz w:val="22"/>
+          <w:szCs w:val="22"/>
+          <w:highlight w:val="white"/>
+          <w:lang w:val="en-US"/>
+        </w:rPr>
+        <w:t xml:space="preserve">NUMPY PROJECT AND COMMUNITY. </w:t>
+      </w:r>
+      <w:r>
+        <w:rPr>
+          <w:rFonts w:ascii="Times New Roman" w:hAnsi="Times New Roman" w:cs="Times New Roman"/>
+          <w:b/>
+          <w:sz w:val="22"/>
+          <w:szCs w:val="22"/>
+          <w:highlight w:val="white"/>
+          <w:lang w:val="en-US"/>
+        </w:rPr>
+        <w:t xml:space="preserve">What is </w:t>
+      </w:r>
+      <w:r>
+        <w:rPr>
+          <w:rFonts w:ascii="Times New Roman" w:hAnsi="Times New Roman" w:cs="Times New Roman"/>
+          <w:b/>
+          <w:sz w:val="22"/>
+          <w:szCs w:val="22"/>
+          <w:highlight w:val="white"/>
+          <w:lang w:val="en-US"/>
+        </w:rPr>
+        <w:t>Numpy?</w:t>
+      </w:r>
+      <w:r>
+        <w:rPr>
+          <w:rFonts w:ascii="Times New Roman" w:hAnsi="Times New Roman" w:cs="Times New Roman"/>
+          <w:sz w:val="22"/>
+          <w:szCs w:val="22"/>
+          <w:highlight w:val="white"/>
+          <w:lang w:val="en-US"/>
+        </w:rPr>
         <w:t xml:space="preserve"> </w:t>
       </w:r>
-      <w:proofErr w:type="spellStart"/>
-      <w:r>
-        <w:rPr>
-          <w:rFonts w:ascii="Times New Roman" w:hAnsi="Times New Roman" w:cs="Times New Roman"/>
-          <w:sz w:val="22"/>
-          <w:szCs w:val="22"/>
-          <w:lang w:val="en-US"/>
-        </w:rPr>
-        <w:t>Disponível</w:t>
-      </w:r>
-      <w:proofErr w:type="spellEnd"/>
-      <w:r>
-        <w:rPr>
-          <w:rFonts w:ascii="Times New Roman" w:hAnsi="Times New Roman" w:cs="Times New Roman"/>
-          <w:sz w:val="22"/>
-          <w:szCs w:val="22"/>
-          <w:lang w:val="en-US"/>
-        </w:rPr>
-        <w:t xml:space="preserve"> </w:t>
-      </w:r>
-      <w:proofErr w:type="spellStart"/>
-      <w:r>
-        <w:rPr>
-          <w:rFonts w:ascii="Times New Roman" w:hAnsi="Times New Roman" w:cs="Times New Roman"/>
-          <w:sz w:val="22"/>
-          <w:szCs w:val="22"/>
-          <w:lang w:val="en-US"/>
-        </w:rPr>
-        <w:t>em</w:t>
-      </w:r>
-      <w:proofErr w:type="spellEnd"/>
-      <w:r>
-        <w:rPr>
-          <w:rFonts w:ascii="Times New Roman" w:hAnsi="Times New Roman" w:cs="Times New Roman"/>
-          <w:sz w:val="22"/>
-          <w:szCs w:val="22"/>
-          <w:lang w:val="en-US"/>
-        </w:rPr>
-        <w:t>: &lt; https://ieeexplore.ieee.org/document/9353085 &gt;</w:t>
+      <w:r>
+        <w:rPr>
+          <w:rFonts w:ascii="Times New Roman" w:hAnsi="Times New Roman" w:cs="Times New Roman"/>
+          <w:sz w:val="22"/>
+          <w:szCs w:val="22"/>
+          <w:highlight w:val="white"/>
+        </w:rPr>
+        <w:t>Site: Documentation, 2022. Página de documentação. Disponível em:</w:t>
       </w:r>
     </w:p>
     <w:p>
@@ -4361,9 +4221,26 @@
           <w:sz w:val="22"/>
           <w:szCs w:val="22"/>
           <w:highlight w:val="white"/>
-          <w:lang w:val="en-US"/>
-        </w:rPr>
-      </w:pPr>
+        </w:rPr>
+      </w:pPr>
+      <w:r>
+        <w:rPr>
+          <w:rFonts w:ascii="Times New Roman" w:hAnsi="Times New Roman" w:cs="Times New Roman"/>
+          <w:sz w:val="22"/>
+          <w:szCs w:val="22"/>
+          <w:highlight w:val="white"/>
+        </w:rPr>
+        <w:t xml:space="preserve">&lt;https://numpy.org/doc/stable/user/whatisnumpy.html&gt; </w:t>
+      </w:r>
+      <w:r>
+        <w:rPr>
+          <w:rFonts w:ascii="Times New Roman" w:hAnsi="Times New Roman" w:cs="Times New Roman"/>
+          <w:sz w:val="22"/>
+          <w:szCs w:val="22"/>
+          <w:highlight w:val="white"/>
+        </w:rPr>
+        <w:t>Acesso em: 24 de agosto de 2022.</w:t>
+      </w:r>
     </w:p>
     <w:p>
       <w:pPr>
@@ -4375,15 +4252,46 @@
           <w:highlight w:val="white"/>
         </w:rPr>
       </w:pPr>
-      <w:r>
-        <w:rPr>
-          <w:rFonts w:ascii="Times New Roman" w:hAnsi="Times New Roman" w:cs="Times New Roman"/>
-          <w:b/>
-          <w:sz w:val="22"/>
-          <w:szCs w:val="22"/>
-          <w:lang w:val="en-US"/>
-        </w:rPr>
-        <w:t>[18]</w:t>
+    </w:p>
+    <w:p>
+      <w:pPr>
+        <w:ind w:left="851" w:right="424"/>
+        <w:rPr>
+          <w:rFonts w:ascii="Times New Roman" w:hAnsi="Times New Roman" w:cs="Times New Roman"/>
+          <w:sz w:val="22"/>
+          <w:szCs w:val="22"/>
+          <w:highlight w:val="white"/>
+        </w:rPr>
+      </w:pPr>
+      <w:r>
+        <w:rPr>
+          <w:rFonts w:ascii="Times New Roman" w:hAnsi="Times New Roman" w:cs="Times New Roman"/>
+          <w:b/>
+          <w:sz w:val="22"/>
+          <w:szCs w:val="22"/>
+          <w:lang w:val="en-US"/>
+        </w:rPr>
+        <w:t>[</w:t>
+      </w:r>
+      <w:r>
+        <w:rPr>
+          <w:rFonts w:ascii="Times New Roman" w:hAnsi="Times New Roman" w:cs="Times New Roman"/>
+          <w:b/>
+          <w:sz w:val="22"/>
+          <w:szCs w:val="22"/>
+          <w:lang w:val="en-US"/>
+        </w:rPr>
+        <w:t>23</w:t>
+      </w:r>
+      <w:r>
+        <w:rPr>
+          <w:rFonts w:ascii="Times New Roman" w:hAnsi="Times New Roman" w:cs="Times New Roman"/>
+          <w:b/>
+          <w:sz w:val="22"/>
+          <w:szCs w:val="22"/>
+          <w:lang w:val="en-US"/>
+        </w:rPr>
+        <w:t>]</w:t>
       </w:r>
       <w:r>
         <w:rPr>
@@ -4400,21 +4308,76 @@
           <w:rFonts w:ascii="Times New Roman" w:hAnsi="Times New Roman" w:cs="Times New Roman"/>
           <w:sz w:val="22"/>
           <w:szCs w:val="22"/>
+          <w:lang w:val="en-US"/>
+        </w:rPr>
+        <w:t>J. D. Hunter, "</w:t>
+      </w:r>
+      <w:r>
+        <w:rPr>
+          <w:rFonts w:ascii="Times New Roman" w:hAnsi="Times New Roman" w:cs="Times New Roman"/>
+          <w:b/>
+          <w:sz w:val="22"/>
+          <w:szCs w:val="22"/>
+          <w:lang w:val="en-US"/>
+        </w:rPr>
+        <w:t>Matplotlib: A 2D Graphics Environment</w:t>
+      </w:r>
+      <w:r>
+        <w:rPr>
+          <w:rFonts w:ascii="Times New Roman" w:hAnsi="Times New Roman" w:cs="Times New Roman"/>
+          <w:sz w:val="22"/>
+          <w:szCs w:val="22"/>
+          <w:lang w:val="en-US"/>
+        </w:rPr>
+        <w:t xml:space="preserve">," in Computing in Science &amp; Engineering, vol. 9, no. 3, pp. 90-95, May-June 2007, doi: 10.1109/MCSE.2007.55. </w:t>
+      </w:r>
+      <w:r>
+        <w:rPr>
+          <w:rFonts w:ascii="Times New Roman" w:hAnsi="Times New Roman" w:cs="Times New Roman"/>
+          <w:sz w:val="22"/>
+          <w:szCs w:val="22"/>
+        </w:rPr>
+        <w:t>Disponível em:&lt;https://ieeexplore.ieee.org/document/4160265&gt;</w:t>
+      </w:r>
+    </w:p>
+    <w:p>
+      <w:pPr>
+        <w:ind w:left="851" w:right="424"/>
+        <w:rPr>
+          <w:rFonts w:ascii="Times New Roman" w:hAnsi="Times New Roman" w:cs="Times New Roman"/>
+          <w:sz w:val="22"/>
+          <w:szCs w:val="22"/>
           <w:highlight w:val="white"/>
-          <w:lang w:val="en-US"/>
-        </w:rPr>
-        <w:t xml:space="preserve">PYTHON SOFTWARE FOUNDATION. </w:t>
-      </w:r>
-      <w:r>
-        <w:rPr>
-          <w:rFonts w:ascii="Times New Roman" w:hAnsi="Times New Roman" w:cs="Times New Roman"/>
-          <w:b/>
+        </w:rPr>
+      </w:pPr>
+    </w:p>
+    <w:p>
+      <w:pPr>
+        <w:ind w:left="851" w:right="424"/>
+        <w:rPr>
+          <w:rFonts w:ascii="Times New Roman" w:hAnsi="Times New Roman" w:cs="Times New Roman"/>
           <w:sz w:val="22"/>
           <w:szCs w:val="22"/>
           <w:highlight w:val="white"/>
-          <w:lang w:val="en-US"/>
-        </w:rPr>
-        <w:t>Python Language</w:t>
+        </w:rPr>
+      </w:pPr>
+      <w:r>
+        <w:rPr>
+          <w:rFonts w:ascii="Times New Roman" w:hAnsi="Times New Roman" w:cs="Times New Roman"/>
+          <w:b/>
+          <w:sz w:val="22"/>
+          <w:szCs w:val="22"/>
+        </w:rPr>
+        <w:t>[24]</w:t>
+      </w:r>
+      <w:r>
+        <w:rPr>
+          <w:rFonts w:ascii="Times New Roman" w:hAnsi="Times New Roman" w:cs="Times New Roman"/>
+          <w:b/>
+          <w:sz w:val="22"/>
+          <w:szCs w:val="22"/>
+        </w:rPr>
+        <w:tab/>
       </w:r>
       <w:r>
         <w:rPr>
@@ -4422,20 +4385,19 @@
           <w:sz w:val="22"/>
           <w:szCs w:val="22"/>
           <w:highlight w:val="white"/>
-          <w:lang w:val="en-US"/>
-        </w:rPr>
-        <w:t xml:space="preserve"> Site: Documentation, 2022. </w:t>
-      </w:r>
-      <w:r>
-        <w:rPr>
-          <w:rFonts w:ascii="Times New Roman" w:hAnsi="Times New Roman" w:cs="Times New Roman"/>
+        </w:rPr>
+        <w:t xml:space="preserve">MDN Web Docs, </w:t>
+      </w:r>
+      <w:r>
+        <w:rPr>
+          <w:rFonts w:ascii="Times New Roman" w:hAnsi="Times New Roman" w:cs="Times New Roman"/>
+          <w:b/>
           <w:sz w:val="22"/>
           <w:szCs w:val="22"/>
           <w:highlight w:val="white"/>
         </w:rPr>
-        <w:t>Disponível em: &lt;https://www.python.org/</w:t>
-      </w:r>
-      <w:proofErr w:type="spellStart"/>
+        <w:t>Mozilla Developer Network Web Docs</w:t>
+      </w:r>
       <w:r>
         <w:rPr>
           <w:rFonts w:ascii="Times New Roman" w:hAnsi="Times New Roman" w:cs="Times New Roman"/>
@@ -4443,9 +4405,8 @@
           <w:szCs w:val="22"/>
           <w:highlight w:val="white"/>
         </w:rPr>
-        <w:t>doc</w:t>
-      </w:r>
-      <w:proofErr w:type="spellEnd"/>
+        <w:t xml:space="preserve">, 2022. </w:t>
+      </w:r>
       <w:r>
         <w:rPr>
           <w:rFonts w:ascii="Times New Roman" w:hAnsi="Times New Roman" w:cs="Times New Roman"/>
@@ -4453,7 +4414,24 @@
           <w:szCs w:val="22"/>
           <w:highlight w:val="white"/>
         </w:rPr>
-        <w:t>/&gt; Acesso em: 24 de agosto de 2022.</w:t>
+        <w:t>Disponível em: &lt;</w:t>
+      </w:r>
+      <w:r>
+        <w:rPr>
+          <w:rFonts w:ascii="Times New Roman" w:hAnsi="Times New Roman" w:cs="Times New Roman"/>
+          <w:sz w:val="22"/>
+          <w:szCs w:val="22"/>
+        </w:rPr>
+        <w:t>https://developer.mozilla.org/pt-BR/</w:t>
+      </w:r>
+      <w:r>
+        <w:rPr>
+          <w:rFonts w:ascii="Times New Roman" w:hAnsi="Times New Roman" w:cs="Times New Roman"/>
+          <w:sz w:val="22"/>
+          <w:szCs w:val="22"/>
+          <w:highlight w:val="white"/>
+        </w:rPr>
+        <w:t>&gt;</w:t>
       </w:r>
     </w:p>
     <w:p>
@@ -4484,7 +4462,7 @@
           <w:sz w:val="22"/>
           <w:szCs w:val="22"/>
         </w:rPr>
-        <w:t>[19]</w:t>
+        <w:t>[25]</w:t>
       </w:r>
       <w:r>
         <w:rPr>
@@ -4502,9 +4480,8 @@
           <w:szCs w:val="22"/>
           <w:highlight w:val="white"/>
         </w:rPr>
-        <w:t xml:space="preserve">PANDAS </w:t>
-      </w:r>
-      <w:proofErr w:type="spellStart"/>
+        <w:t xml:space="preserve">CLOUD GOOGLE. </w:t>
+      </w:r>
       <w:r>
         <w:rPr>
           <w:rFonts w:ascii="Times New Roman" w:hAnsi="Times New Roman" w:cs="Times New Roman"/>
@@ -4513,972 +4490,15 @@
           <w:szCs w:val="22"/>
           <w:highlight w:val="white"/>
         </w:rPr>
-        <w:t>Pandas</w:t>
-      </w:r>
-      <w:proofErr w:type="spellEnd"/>
-      <w:r>
-        <w:rPr>
-          <w:rFonts w:ascii="Times New Roman" w:hAnsi="Times New Roman" w:cs="Times New Roman"/>
-          <w:b/>
+        <w:t>Considerações sobre dados confidenciais em conjuntos de dados de aprendizado de máquina.</w:t>
+      </w:r>
+      <w:r>
+        <w:rPr>
+          <w:rFonts w:ascii="Times New Roman" w:hAnsi="Times New Roman" w:cs="Times New Roman"/>
           <w:sz w:val="22"/>
           <w:szCs w:val="22"/>
           <w:highlight w:val="white"/>
         </w:rPr>
-        <w:t xml:space="preserve"> </w:t>
-      </w:r>
-      <w:proofErr w:type="spellStart"/>
-      <w:r>
-        <w:rPr>
-          <w:rFonts w:ascii="Times New Roman" w:hAnsi="Times New Roman" w:cs="Times New Roman"/>
-          <w:b/>
-          <w:sz w:val="22"/>
-          <w:szCs w:val="22"/>
-          <w:highlight w:val="white"/>
-        </w:rPr>
-        <w:t>DataFrame</w:t>
-      </w:r>
-      <w:proofErr w:type="spellEnd"/>
-      <w:r>
-        <w:rPr>
-          <w:rFonts w:ascii="Times New Roman" w:hAnsi="Times New Roman" w:cs="Times New Roman"/>
-          <w:sz w:val="22"/>
-          <w:szCs w:val="22"/>
-          <w:highlight w:val="white"/>
-        </w:rPr>
-        <w:t xml:space="preserve"> Site: </w:t>
-      </w:r>
-      <w:proofErr w:type="spellStart"/>
-      <w:r>
-        <w:rPr>
-          <w:rFonts w:ascii="Times New Roman" w:hAnsi="Times New Roman" w:cs="Times New Roman"/>
-          <w:sz w:val="22"/>
-          <w:szCs w:val="22"/>
-          <w:highlight w:val="white"/>
-        </w:rPr>
-        <w:t>About</w:t>
-      </w:r>
-      <w:proofErr w:type="spellEnd"/>
-      <w:r>
-        <w:rPr>
-          <w:rFonts w:ascii="Times New Roman" w:hAnsi="Times New Roman" w:cs="Times New Roman"/>
-          <w:sz w:val="22"/>
-          <w:szCs w:val="22"/>
-          <w:highlight w:val="white"/>
-        </w:rPr>
-        <w:t>, 2022. Página sobre nós. Disponível em: &lt;</w:t>
-      </w:r>
-      <w:r>
-        <w:rPr>
-          <w:rFonts w:ascii="Times New Roman" w:hAnsi="Times New Roman" w:cs="Times New Roman"/>
-          <w:sz w:val="22"/>
-          <w:szCs w:val="22"/>
-        </w:rPr>
-        <w:t>https://pandas.pydata.org/</w:t>
-      </w:r>
-      <w:proofErr w:type="spellStart"/>
-      <w:r>
-        <w:rPr>
-          <w:rFonts w:ascii="Times New Roman" w:hAnsi="Times New Roman" w:cs="Times New Roman"/>
-          <w:sz w:val="22"/>
-          <w:szCs w:val="22"/>
-        </w:rPr>
-        <w:t>about</w:t>
-      </w:r>
-      <w:proofErr w:type="spellEnd"/>
-      <w:r>
-        <w:rPr>
-          <w:rFonts w:ascii="Times New Roman" w:hAnsi="Times New Roman" w:cs="Times New Roman"/>
-          <w:sz w:val="22"/>
-          <w:szCs w:val="22"/>
-        </w:rPr>
-        <w:t>/</w:t>
-      </w:r>
-      <w:r>
-        <w:rPr>
-          <w:rFonts w:ascii="Times New Roman" w:hAnsi="Times New Roman" w:cs="Times New Roman"/>
-          <w:sz w:val="22"/>
-          <w:szCs w:val="22"/>
-          <w:highlight w:val="white"/>
-        </w:rPr>
-        <w:t>&gt; Acesso em: 24 de agosto de 2022.</w:t>
-      </w:r>
-    </w:p>
-    <w:p>
-      <w:pPr>
-        <w:ind w:left="851" w:right="424"/>
-        <w:rPr>
-          <w:rFonts w:ascii="Times New Roman" w:hAnsi="Times New Roman" w:cs="Times New Roman"/>
-          <w:sz w:val="22"/>
-          <w:szCs w:val="22"/>
-          <w:highlight w:val="white"/>
-        </w:rPr>
-      </w:pPr>
-    </w:p>
-    <w:p>
-      <w:pPr>
-        <w:ind w:left="851" w:right="424"/>
-        <w:rPr>
-          <w:rFonts w:ascii="Times New Roman" w:hAnsi="Times New Roman" w:cs="Times New Roman"/>
-          <w:sz w:val="22"/>
-          <w:szCs w:val="22"/>
-          <w:highlight w:val="white"/>
-        </w:rPr>
-      </w:pPr>
-      <w:r>
-        <w:rPr>
-          <w:rFonts w:ascii="Times New Roman" w:hAnsi="Times New Roman" w:cs="Times New Roman"/>
-          <w:b/>
-          <w:sz w:val="22"/>
-          <w:szCs w:val="22"/>
-        </w:rPr>
-        <w:t>[20]</w:t>
-      </w:r>
-      <w:r>
-        <w:rPr>
-          <w:rFonts w:ascii="Times New Roman" w:hAnsi="Times New Roman" w:cs="Times New Roman"/>
-          <w:b/>
-          <w:sz w:val="22"/>
-          <w:szCs w:val="22"/>
-        </w:rPr>
-        <w:tab/>
-      </w:r>
-      <w:r>
-        <w:rPr>
-          <w:rFonts w:ascii="Times New Roman" w:hAnsi="Times New Roman" w:cs="Times New Roman"/>
-          <w:sz w:val="22"/>
-          <w:szCs w:val="22"/>
-          <w:highlight w:val="white"/>
-        </w:rPr>
-        <w:t xml:space="preserve">PANDAS </w:t>
-      </w:r>
-      <w:proofErr w:type="spellStart"/>
-      <w:r>
-        <w:rPr>
-          <w:rFonts w:ascii="Times New Roman" w:hAnsi="Times New Roman" w:cs="Times New Roman"/>
-          <w:b/>
-          <w:sz w:val="22"/>
-          <w:szCs w:val="22"/>
-          <w:highlight w:val="white"/>
-        </w:rPr>
-        <w:t>Pandas</w:t>
-      </w:r>
-      <w:proofErr w:type="spellEnd"/>
-      <w:r>
-        <w:rPr>
-          <w:rFonts w:ascii="Times New Roman" w:hAnsi="Times New Roman" w:cs="Times New Roman"/>
-          <w:b/>
-          <w:sz w:val="22"/>
-          <w:szCs w:val="22"/>
-          <w:highlight w:val="white"/>
-        </w:rPr>
-        <w:t xml:space="preserve"> </w:t>
-      </w:r>
-      <w:proofErr w:type="spellStart"/>
-      <w:r>
-        <w:rPr>
-          <w:rFonts w:ascii="Times New Roman" w:hAnsi="Times New Roman" w:cs="Times New Roman"/>
-          <w:b/>
-          <w:sz w:val="22"/>
-          <w:szCs w:val="22"/>
-          <w:highlight w:val="white"/>
-        </w:rPr>
-        <w:t>DataFrame</w:t>
-      </w:r>
-      <w:proofErr w:type="spellEnd"/>
-      <w:r>
-        <w:rPr>
-          <w:rFonts w:ascii="Times New Roman" w:hAnsi="Times New Roman" w:cs="Times New Roman"/>
-          <w:sz w:val="22"/>
-          <w:szCs w:val="22"/>
-          <w:highlight w:val="white"/>
-        </w:rPr>
-        <w:t xml:space="preserve"> Site: </w:t>
-      </w:r>
-      <w:proofErr w:type="spellStart"/>
-      <w:r>
-        <w:rPr>
-          <w:rFonts w:ascii="Times New Roman" w:hAnsi="Times New Roman" w:cs="Times New Roman"/>
-          <w:sz w:val="22"/>
-          <w:szCs w:val="22"/>
-          <w:highlight w:val="white"/>
-        </w:rPr>
-        <w:t>Documentation</w:t>
-      </w:r>
-      <w:proofErr w:type="spellEnd"/>
-      <w:r>
-        <w:rPr>
-          <w:rFonts w:ascii="Times New Roman" w:hAnsi="Times New Roman" w:cs="Times New Roman"/>
-          <w:sz w:val="22"/>
-          <w:szCs w:val="22"/>
-          <w:highlight w:val="white"/>
-        </w:rPr>
-        <w:t>, 2022. Disponível em: &lt;</w:t>
-      </w:r>
-      <w:r>
-        <w:rPr>
-          <w:rFonts w:ascii="Times New Roman" w:hAnsi="Times New Roman" w:cs="Times New Roman"/>
-          <w:sz w:val="22"/>
-          <w:szCs w:val="22"/>
-        </w:rPr>
-        <w:t>https://pandas.pydata.org/</w:t>
-      </w:r>
-      <w:proofErr w:type="spellStart"/>
-      <w:r>
-        <w:rPr>
-          <w:rFonts w:ascii="Times New Roman" w:hAnsi="Times New Roman" w:cs="Times New Roman"/>
-          <w:sz w:val="22"/>
-          <w:szCs w:val="22"/>
-        </w:rPr>
-        <w:t>about</w:t>
-      </w:r>
-      <w:proofErr w:type="spellEnd"/>
-      <w:r>
-        <w:rPr>
-          <w:rFonts w:ascii="Times New Roman" w:hAnsi="Times New Roman" w:cs="Times New Roman"/>
-          <w:sz w:val="22"/>
-          <w:szCs w:val="22"/>
-        </w:rPr>
-        <w:t>/</w:t>
-      </w:r>
-      <w:r>
-        <w:rPr>
-          <w:rFonts w:ascii="Times New Roman" w:hAnsi="Times New Roman" w:cs="Times New Roman"/>
-          <w:sz w:val="22"/>
-          <w:szCs w:val="22"/>
-          <w:highlight w:val="white"/>
-        </w:rPr>
-        <w:t>&gt; Acesso em: 24 de agosto de 2022.</w:t>
-      </w:r>
-    </w:p>
-    <w:p>
-      <w:pPr>
-        <w:ind w:left="851" w:right="424"/>
-        <w:rPr>
-          <w:rFonts w:ascii="Times New Roman" w:hAnsi="Times New Roman" w:cs="Times New Roman"/>
-          <w:sz w:val="22"/>
-          <w:szCs w:val="22"/>
-          <w:highlight w:val="white"/>
-        </w:rPr>
-      </w:pPr>
-    </w:p>
-    <w:p>
-      <w:pPr>
-        <w:ind w:left="851" w:right="424"/>
-        <w:rPr>
-          <w:rFonts w:ascii="Times New Roman" w:hAnsi="Times New Roman" w:cs="Times New Roman"/>
-          <w:sz w:val="22"/>
-          <w:szCs w:val="22"/>
-          <w:highlight w:val="white"/>
-        </w:rPr>
-      </w:pPr>
-      <w:r>
-        <w:rPr>
-          <w:rFonts w:ascii="Times New Roman" w:hAnsi="Times New Roman" w:cs="Times New Roman"/>
-          <w:b/>
-          <w:sz w:val="22"/>
-          <w:szCs w:val="22"/>
-        </w:rPr>
-        <w:t>[21]</w:t>
-      </w:r>
-      <w:r>
-        <w:rPr>
-          <w:rFonts w:ascii="Times New Roman" w:hAnsi="Times New Roman" w:cs="Times New Roman"/>
-          <w:b/>
-          <w:sz w:val="22"/>
-          <w:szCs w:val="22"/>
-        </w:rPr>
-        <w:tab/>
-      </w:r>
-      <w:r>
-        <w:rPr>
-          <w:rFonts w:ascii="Times New Roman" w:hAnsi="Times New Roman" w:cs="Times New Roman"/>
-          <w:sz w:val="22"/>
-          <w:szCs w:val="22"/>
-          <w:highlight w:val="white"/>
-        </w:rPr>
-        <w:t xml:space="preserve">PANDAS </w:t>
-      </w:r>
-      <w:r>
-        <w:rPr>
-          <w:rFonts w:ascii="Times New Roman" w:hAnsi="Times New Roman" w:cs="Times New Roman"/>
-          <w:b/>
-          <w:sz w:val="22"/>
-          <w:szCs w:val="22"/>
-          <w:highlight w:val="white"/>
-        </w:rPr>
-        <w:t xml:space="preserve">10 minutes </w:t>
-      </w:r>
-      <w:proofErr w:type="spellStart"/>
-      <w:r>
-        <w:rPr>
-          <w:rFonts w:ascii="Times New Roman" w:hAnsi="Times New Roman" w:cs="Times New Roman"/>
-          <w:b/>
-          <w:sz w:val="22"/>
-          <w:szCs w:val="22"/>
-          <w:highlight w:val="white"/>
-        </w:rPr>
-        <w:t>to</w:t>
-      </w:r>
-      <w:proofErr w:type="spellEnd"/>
-      <w:r>
-        <w:rPr>
-          <w:rFonts w:ascii="Times New Roman" w:hAnsi="Times New Roman" w:cs="Times New Roman"/>
-          <w:b/>
-          <w:sz w:val="22"/>
-          <w:szCs w:val="22"/>
-          <w:highlight w:val="white"/>
-        </w:rPr>
-        <w:t xml:space="preserve"> pandas</w:t>
-      </w:r>
-      <w:r>
-        <w:rPr>
-          <w:rFonts w:ascii="Times New Roman" w:hAnsi="Times New Roman" w:cs="Times New Roman"/>
-          <w:sz w:val="22"/>
-          <w:szCs w:val="22"/>
-          <w:highlight w:val="white"/>
-        </w:rPr>
-        <w:t xml:space="preserve"> Site: </w:t>
-      </w:r>
-      <w:proofErr w:type="spellStart"/>
-      <w:r>
-        <w:rPr>
-          <w:rFonts w:ascii="Times New Roman" w:hAnsi="Times New Roman" w:cs="Times New Roman"/>
-          <w:sz w:val="22"/>
-          <w:szCs w:val="22"/>
-          <w:highlight w:val="white"/>
-        </w:rPr>
-        <w:t>User</w:t>
-      </w:r>
-      <w:proofErr w:type="spellEnd"/>
-      <w:r>
-        <w:rPr>
-          <w:rFonts w:ascii="Times New Roman" w:hAnsi="Times New Roman" w:cs="Times New Roman"/>
-          <w:sz w:val="22"/>
-          <w:szCs w:val="22"/>
-          <w:highlight w:val="white"/>
-        </w:rPr>
-        <w:t xml:space="preserve"> </w:t>
-      </w:r>
-      <w:proofErr w:type="spellStart"/>
-      <w:r>
-        <w:rPr>
-          <w:rFonts w:ascii="Times New Roman" w:hAnsi="Times New Roman" w:cs="Times New Roman"/>
-          <w:sz w:val="22"/>
-          <w:szCs w:val="22"/>
-          <w:highlight w:val="white"/>
-        </w:rPr>
-        <w:t>Guide</w:t>
-      </w:r>
-      <w:proofErr w:type="spellEnd"/>
-      <w:r>
-        <w:rPr>
-          <w:rFonts w:ascii="Times New Roman" w:hAnsi="Times New Roman" w:cs="Times New Roman"/>
-          <w:sz w:val="22"/>
-          <w:szCs w:val="22"/>
-          <w:highlight w:val="white"/>
-        </w:rPr>
-        <w:t>, 2022. Disponível em: &lt;</w:t>
-      </w:r>
-      <w:r>
-        <w:rPr>
-          <w:rFonts w:ascii="Times New Roman" w:hAnsi="Times New Roman" w:cs="Times New Roman"/>
-          <w:sz w:val="22"/>
-          <w:szCs w:val="22"/>
-        </w:rPr>
-        <w:t>https://pandas.pydata.org/docs/user_guide/10min.html#viewing-data</w:t>
-      </w:r>
-      <w:r>
-        <w:rPr>
-          <w:rFonts w:ascii="Times New Roman" w:hAnsi="Times New Roman" w:cs="Times New Roman"/>
-          <w:sz w:val="22"/>
-          <w:szCs w:val="22"/>
-          <w:highlight w:val="white"/>
-        </w:rPr>
-        <w:t>Acesso em: 24 de agosto de 2022.</w:t>
-      </w:r>
-    </w:p>
-    <w:p>
-      <w:pPr>
-        <w:ind w:left="851" w:right="424"/>
-        <w:rPr>
-          <w:rFonts w:ascii="Times New Roman" w:hAnsi="Times New Roman" w:cs="Times New Roman"/>
-          <w:sz w:val="22"/>
-          <w:szCs w:val="22"/>
-          <w:highlight w:val="white"/>
-        </w:rPr>
-      </w:pPr>
-    </w:p>
-    <w:p>
-      <w:pPr>
-        <w:ind w:left="851" w:right="424"/>
-        <w:rPr>
-          <w:rFonts w:ascii="Times New Roman" w:hAnsi="Times New Roman" w:cs="Times New Roman"/>
-          <w:sz w:val="22"/>
-          <w:szCs w:val="22"/>
-          <w:highlight w:val="white"/>
-        </w:rPr>
-      </w:pPr>
-      <w:r>
-        <w:rPr>
-          <w:rFonts w:ascii="Times New Roman" w:hAnsi="Times New Roman" w:cs="Times New Roman"/>
-          <w:b/>
-          <w:sz w:val="22"/>
-          <w:szCs w:val="22"/>
-          <w:lang w:val="en-US"/>
-        </w:rPr>
-        <w:t>[22]</w:t>
-      </w:r>
-      <w:r>
-        <w:rPr>
-          <w:rFonts w:ascii="Times New Roman" w:hAnsi="Times New Roman" w:cs="Times New Roman"/>
-          <w:b/>
-          <w:sz w:val="22"/>
-          <w:szCs w:val="22"/>
-          <w:lang w:val="en-US"/>
-        </w:rPr>
-        <w:tab/>
-      </w:r>
-      <w:r>
-        <w:rPr>
-          <w:rFonts w:ascii="Times New Roman" w:hAnsi="Times New Roman" w:cs="Times New Roman"/>
-          <w:sz w:val="22"/>
-          <w:szCs w:val="22"/>
-          <w:highlight w:val="white"/>
-          <w:lang w:val="en-US"/>
-        </w:rPr>
-        <w:t xml:space="preserve">NUMPY PROJECT AND COMMUNITY. </w:t>
-      </w:r>
-      <w:r>
-        <w:rPr>
-          <w:rFonts w:ascii="Times New Roman" w:hAnsi="Times New Roman" w:cs="Times New Roman"/>
-          <w:b/>
-          <w:sz w:val="22"/>
-          <w:szCs w:val="22"/>
-          <w:highlight w:val="white"/>
-          <w:lang w:val="en-US"/>
-        </w:rPr>
-        <w:t xml:space="preserve">What is </w:t>
-      </w:r>
-      <w:proofErr w:type="spellStart"/>
-      <w:r>
-        <w:rPr>
-          <w:rFonts w:ascii="Times New Roman" w:hAnsi="Times New Roman" w:cs="Times New Roman"/>
-          <w:b/>
-          <w:sz w:val="22"/>
-          <w:szCs w:val="22"/>
-          <w:highlight w:val="white"/>
-          <w:lang w:val="en-US"/>
-        </w:rPr>
-        <w:t>Numpy</w:t>
-      </w:r>
-      <w:proofErr w:type="spellEnd"/>
-      <w:r>
-        <w:rPr>
-          <w:rFonts w:ascii="Times New Roman" w:hAnsi="Times New Roman" w:cs="Times New Roman"/>
-          <w:b/>
-          <w:sz w:val="22"/>
-          <w:szCs w:val="22"/>
-          <w:highlight w:val="white"/>
-          <w:lang w:val="en-US"/>
-        </w:rPr>
-        <w:t>?</w:t>
-      </w:r>
-      <w:r>
-        <w:rPr>
-          <w:rFonts w:ascii="Times New Roman" w:hAnsi="Times New Roman" w:cs="Times New Roman"/>
-          <w:sz w:val="22"/>
-          <w:szCs w:val="22"/>
-          <w:highlight w:val="white"/>
-          <w:lang w:val="en-US"/>
-        </w:rPr>
-        <w:t xml:space="preserve"> </w:t>
-      </w:r>
-      <w:r>
-        <w:rPr>
-          <w:rFonts w:ascii="Times New Roman" w:hAnsi="Times New Roman" w:cs="Times New Roman"/>
-          <w:sz w:val="22"/>
-          <w:szCs w:val="22"/>
-          <w:highlight w:val="white"/>
-        </w:rPr>
-        <w:t xml:space="preserve">Site: </w:t>
-      </w:r>
-      <w:proofErr w:type="spellStart"/>
-      <w:r>
-        <w:rPr>
-          <w:rFonts w:ascii="Times New Roman" w:hAnsi="Times New Roman" w:cs="Times New Roman"/>
-          <w:sz w:val="22"/>
-          <w:szCs w:val="22"/>
-          <w:highlight w:val="white"/>
-        </w:rPr>
-        <w:t>Documentation</w:t>
-      </w:r>
-      <w:proofErr w:type="spellEnd"/>
-      <w:r>
-        <w:rPr>
-          <w:rFonts w:ascii="Times New Roman" w:hAnsi="Times New Roman" w:cs="Times New Roman"/>
-          <w:sz w:val="22"/>
-          <w:szCs w:val="22"/>
-          <w:highlight w:val="white"/>
-        </w:rPr>
-        <w:t>, 2022. Página de documentação. Disponível em:</w:t>
-      </w:r>
-    </w:p>
-    <w:p>
-      <w:pPr>
-        <w:ind w:left="851" w:right="424"/>
-        <w:rPr>
-          <w:rFonts w:ascii="Times New Roman" w:hAnsi="Times New Roman" w:cs="Times New Roman"/>
-          <w:sz w:val="22"/>
-          <w:szCs w:val="22"/>
-          <w:highlight w:val="white"/>
-        </w:rPr>
-      </w:pPr>
-      <w:r>
-        <w:rPr>
-          <w:rFonts w:ascii="Times New Roman" w:hAnsi="Times New Roman" w:cs="Times New Roman"/>
-          <w:sz w:val="22"/>
-          <w:szCs w:val="22"/>
-          <w:highlight w:val="white"/>
-        </w:rPr>
-        <w:t>&lt;https://numpy.org/</w:t>
-      </w:r>
-      <w:proofErr w:type="spellStart"/>
-      <w:r>
-        <w:rPr>
-          <w:rFonts w:ascii="Times New Roman" w:hAnsi="Times New Roman" w:cs="Times New Roman"/>
-          <w:sz w:val="22"/>
-          <w:szCs w:val="22"/>
-          <w:highlight w:val="white"/>
-        </w:rPr>
-        <w:t>doc</w:t>
-      </w:r>
-      <w:proofErr w:type="spellEnd"/>
-      <w:r>
-        <w:rPr>
-          <w:rFonts w:ascii="Times New Roman" w:hAnsi="Times New Roman" w:cs="Times New Roman"/>
-          <w:sz w:val="22"/>
-          <w:szCs w:val="22"/>
-          <w:highlight w:val="white"/>
-        </w:rPr>
-        <w:t>/</w:t>
-      </w:r>
-      <w:proofErr w:type="spellStart"/>
-      <w:r>
-        <w:rPr>
-          <w:rFonts w:ascii="Times New Roman" w:hAnsi="Times New Roman" w:cs="Times New Roman"/>
-          <w:sz w:val="22"/>
-          <w:szCs w:val="22"/>
-          <w:highlight w:val="white"/>
-        </w:rPr>
-        <w:t>stable</w:t>
-      </w:r>
-      <w:proofErr w:type="spellEnd"/>
-      <w:r>
-        <w:rPr>
-          <w:rFonts w:ascii="Times New Roman" w:hAnsi="Times New Roman" w:cs="Times New Roman"/>
-          <w:sz w:val="22"/>
-          <w:szCs w:val="22"/>
-          <w:highlight w:val="white"/>
-        </w:rPr>
-        <w:t>/</w:t>
-      </w:r>
-      <w:proofErr w:type="spellStart"/>
-      <w:r>
-        <w:rPr>
-          <w:rFonts w:ascii="Times New Roman" w:hAnsi="Times New Roman" w:cs="Times New Roman"/>
-          <w:sz w:val="22"/>
-          <w:szCs w:val="22"/>
-          <w:highlight w:val="white"/>
-        </w:rPr>
-        <w:t>user</w:t>
-      </w:r>
-      <w:proofErr w:type="spellEnd"/>
-      <w:r>
-        <w:rPr>
-          <w:rFonts w:ascii="Times New Roman" w:hAnsi="Times New Roman" w:cs="Times New Roman"/>
-          <w:sz w:val="22"/>
-          <w:szCs w:val="22"/>
-          <w:highlight w:val="white"/>
-        </w:rPr>
-        <w:t xml:space="preserve">/whatisnumpy.html&gt; </w:t>
-      </w:r>
-      <w:r>
-        <w:rPr>
-          <w:rFonts w:ascii="Times New Roman" w:hAnsi="Times New Roman" w:cs="Times New Roman"/>
-          <w:sz w:val="22"/>
-          <w:szCs w:val="22"/>
-          <w:highlight w:val="white"/>
-        </w:rPr>
-        <w:t>Acesso em: 24 de agosto de 2022.</w:t>
-      </w:r>
-    </w:p>
-    <w:p>
-      <w:pPr>
-        <w:ind w:left="851" w:right="424"/>
-        <w:rPr>
-          <w:rFonts w:ascii="Times New Roman" w:hAnsi="Times New Roman" w:cs="Times New Roman"/>
-          <w:sz w:val="22"/>
-          <w:szCs w:val="22"/>
-          <w:highlight w:val="white"/>
-        </w:rPr>
-      </w:pPr>
-    </w:p>
-    <w:p>
-      <w:pPr>
-        <w:ind w:left="851" w:right="424"/>
-        <w:rPr>
-          <w:rFonts w:ascii="Times New Roman" w:hAnsi="Times New Roman" w:cs="Times New Roman"/>
-          <w:sz w:val="22"/>
-          <w:szCs w:val="22"/>
-          <w:highlight w:val="white"/>
-        </w:rPr>
-      </w:pPr>
-      <w:r>
-        <w:rPr>
-          <w:rFonts w:ascii="Times New Roman" w:hAnsi="Times New Roman" w:cs="Times New Roman"/>
-          <w:b/>
-          <w:sz w:val="22"/>
-          <w:szCs w:val="22"/>
-          <w:lang w:val="en-US"/>
-        </w:rPr>
-        <w:t>[</w:t>
-      </w:r>
-      <w:r>
-        <w:rPr>
-          <w:rFonts w:ascii="Times New Roman" w:hAnsi="Times New Roman" w:cs="Times New Roman"/>
-          <w:b/>
-          <w:sz w:val="22"/>
-          <w:szCs w:val="22"/>
-          <w:lang w:val="en-US"/>
-        </w:rPr>
-        <w:t>23</w:t>
-      </w:r>
-      <w:r>
-        <w:rPr>
-          <w:rFonts w:ascii="Times New Roman" w:hAnsi="Times New Roman" w:cs="Times New Roman"/>
-          <w:b/>
-          <w:sz w:val="22"/>
-          <w:szCs w:val="22"/>
-          <w:lang w:val="en-US"/>
-        </w:rPr>
-        <w:t>]</w:t>
-      </w:r>
-      <w:r>
-        <w:rPr>
-          <w:rFonts w:ascii="Times New Roman" w:hAnsi="Times New Roman" w:cs="Times New Roman"/>
-          <w:b/>
-          <w:sz w:val="22"/>
-          <w:szCs w:val="22"/>
-          <w:lang w:val="en-US"/>
-        </w:rPr>
-        <w:tab/>
-      </w:r>
-      <w:r>
-        <w:rPr>
-          <w:rFonts w:ascii="Times New Roman" w:hAnsi="Times New Roman" w:cs="Times New Roman"/>
-          <w:sz w:val="22"/>
-          <w:szCs w:val="22"/>
-          <w:lang w:val="en-US"/>
-        </w:rPr>
-        <w:t>J. D. Hunter, "</w:t>
-      </w:r>
-      <w:r>
-        <w:rPr>
-          <w:rFonts w:ascii="Times New Roman" w:hAnsi="Times New Roman" w:cs="Times New Roman"/>
-          <w:b/>
-          <w:sz w:val="22"/>
-          <w:szCs w:val="22"/>
-          <w:lang w:val="en-US"/>
-        </w:rPr>
-        <w:t>Matplotlib: A 2D Graphics Environment</w:t>
-      </w:r>
-      <w:r>
-        <w:rPr>
-          <w:rFonts w:ascii="Times New Roman" w:hAnsi="Times New Roman" w:cs="Times New Roman"/>
-          <w:sz w:val="22"/>
-          <w:szCs w:val="22"/>
-          <w:lang w:val="en-US"/>
-        </w:rPr>
-        <w:t xml:space="preserve">," in Computing in Science &amp; Engineering, vol. 9, no. 3, pp. 90-95, May-June 2007, </w:t>
-      </w:r>
-      <w:proofErr w:type="spellStart"/>
-      <w:r>
-        <w:rPr>
-          <w:rFonts w:ascii="Times New Roman" w:hAnsi="Times New Roman" w:cs="Times New Roman"/>
-          <w:sz w:val="22"/>
-          <w:szCs w:val="22"/>
-          <w:lang w:val="en-US"/>
-        </w:rPr>
-        <w:t>doi</w:t>
-      </w:r>
-      <w:proofErr w:type="spellEnd"/>
-      <w:r>
-        <w:rPr>
-          <w:rFonts w:ascii="Times New Roman" w:hAnsi="Times New Roman" w:cs="Times New Roman"/>
-          <w:sz w:val="22"/>
-          <w:szCs w:val="22"/>
-          <w:lang w:val="en-US"/>
-        </w:rPr>
-        <w:t xml:space="preserve">: 10.1109/MCSE.2007.55. </w:t>
-      </w:r>
-      <w:r>
-        <w:rPr>
-          <w:rFonts w:ascii="Times New Roman" w:hAnsi="Times New Roman" w:cs="Times New Roman"/>
-          <w:sz w:val="22"/>
-          <w:szCs w:val="22"/>
-        </w:rPr>
-        <w:t>Disponível em:&lt;https://ieeexplore.ieee.org/</w:t>
-      </w:r>
-      <w:proofErr w:type="spellStart"/>
-      <w:r>
-        <w:rPr>
-          <w:rFonts w:ascii="Times New Roman" w:hAnsi="Times New Roman" w:cs="Times New Roman"/>
-          <w:sz w:val="22"/>
-          <w:szCs w:val="22"/>
-        </w:rPr>
-        <w:t>document</w:t>
-      </w:r>
-      <w:proofErr w:type="spellEnd"/>
-      <w:r>
-        <w:rPr>
-          <w:rFonts w:ascii="Times New Roman" w:hAnsi="Times New Roman" w:cs="Times New Roman"/>
-          <w:sz w:val="22"/>
-          <w:szCs w:val="22"/>
-        </w:rPr>
-        <w:t>/4160265&gt;</w:t>
-      </w:r>
-    </w:p>
-    <w:p>
-      <w:pPr>
-        <w:ind w:left="851" w:right="424"/>
-        <w:rPr>
-          <w:rFonts w:ascii="Times New Roman" w:hAnsi="Times New Roman" w:cs="Times New Roman"/>
-          <w:sz w:val="22"/>
-          <w:szCs w:val="22"/>
-          <w:highlight w:val="white"/>
-        </w:rPr>
-      </w:pPr>
-    </w:p>
-    <w:p>
-      <w:pPr>
-        <w:ind w:left="851" w:right="424"/>
-        <w:rPr>
-          <w:rFonts w:ascii="Times New Roman" w:hAnsi="Times New Roman" w:cs="Times New Roman"/>
-          <w:sz w:val="22"/>
-          <w:szCs w:val="22"/>
-          <w:highlight w:val="white"/>
-        </w:rPr>
-      </w:pPr>
-      <w:r>
-        <w:rPr>
-          <w:rFonts w:ascii="Times New Roman" w:hAnsi="Times New Roman" w:cs="Times New Roman"/>
-          <w:b/>
-          <w:sz w:val="22"/>
-          <w:szCs w:val="22"/>
-        </w:rPr>
-        <w:t>[24]</w:t>
-      </w:r>
-      <w:r>
-        <w:rPr>
-          <w:rFonts w:ascii="Times New Roman" w:hAnsi="Times New Roman" w:cs="Times New Roman"/>
-          <w:b/>
-          <w:sz w:val="22"/>
-          <w:szCs w:val="22"/>
-        </w:rPr>
-        <w:tab/>
-      </w:r>
-      <w:r>
-        <w:rPr>
-          <w:rFonts w:ascii="Times New Roman" w:hAnsi="Times New Roman" w:cs="Times New Roman"/>
-          <w:sz w:val="22"/>
-          <w:szCs w:val="22"/>
-          <w:highlight w:val="white"/>
-        </w:rPr>
-        <w:t xml:space="preserve">MDN Web </w:t>
-      </w:r>
-      <w:proofErr w:type="spellStart"/>
-      <w:r>
-        <w:rPr>
-          <w:rFonts w:ascii="Times New Roman" w:hAnsi="Times New Roman" w:cs="Times New Roman"/>
-          <w:sz w:val="22"/>
-          <w:szCs w:val="22"/>
-          <w:highlight w:val="white"/>
-        </w:rPr>
-        <w:t>Docs</w:t>
-      </w:r>
-      <w:proofErr w:type="spellEnd"/>
-      <w:r>
-        <w:rPr>
-          <w:rFonts w:ascii="Times New Roman" w:hAnsi="Times New Roman" w:cs="Times New Roman"/>
-          <w:sz w:val="22"/>
-          <w:szCs w:val="22"/>
-          <w:highlight w:val="white"/>
-        </w:rPr>
-        <w:t xml:space="preserve">, </w:t>
-      </w:r>
-      <w:r>
-        <w:rPr>
-          <w:rFonts w:ascii="Times New Roman" w:hAnsi="Times New Roman" w:cs="Times New Roman"/>
-          <w:b/>
-          <w:sz w:val="22"/>
-          <w:szCs w:val="22"/>
-          <w:highlight w:val="white"/>
-        </w:rPr>
-        <w:t xml:space="preserve">Mozilla </w:t>
-      </w:r>
-      <w:proofErr w:type="spellStart"/>
-      <w:r>
-        <w:rPr>
-          <w:rFonts w:ascii="Times New Roman" w:hAnsi="Times New Roman" w:cs="Times New Roman"/>
-          <w:b/>
-          <w:sz w:val="22"/>
-          <w:szCs w:val="22"/>
-          <w:highlight w:val="white"/>
-        </w:rPr>
-        <w:t>Developer</w:t>
-      </w:r>
-      <w:proofErr w:type="spellEnd"/>
-      <w:r>
-        <w:rPr>
-          <w:rFonts w:ascii="Times New Roman" w:hAnsi="Times New Roman" w:cs="Times New Roman"/>
-          <w:b/>
-          <w:sz w:val="22"/>
-          <w:szCs w:val="22"/>
-          <w:highlight w:val="white"/>
-        </w:rPr>
-        <w:t xml:space="preserve"> Network Web </w:t>
-      </w:r>
-      <w:proofErr w:type="spellStart"/>
-      <w:r>
-        <w:rPr>
-          <w:rFonts w:ascii="Times New Roman" w:hAnsi="Times New Roman" w:cs="Times New Roman"/>
-          <w:b/>
-          <w:sz w:val="22"/>
-          <w:szCs w:val="22"/>
-          <w:highlight w:val="white"/>
-        </w:rPr>
-        <w:t>Docs</w:t>
-      </w:r>
-      <w:proofErr w:type="spellEnd"/>
-      <w:r>
-        <w:rPr>
-          <w:rFonts w:ascii="Times New Roman" w:hAnsi="Times New Roman" w:cs="Times New Roman"/>
-          <w:sz w:val="22"/>
-          <w:szCs w:val="22"/>
-          <w:highlight w:val="white"/>
-        </w:rPr>
-        <w:t xml:space="preserve">, 2022. </w:t>
-      </w:r>
-      <w:r>
-        <w:rPr>
-          <w:rFonts w:ascii="Times New Roman" w:hAnsi="Times New Roman" w:cs="Times New Roman"/>
-          <w:sz w:val="22"/>
-          <w:szCs w:val="22"/>
-          <w:highlight w:val="white"/>
-        </w:rPr>
-        <w:t>Disponível em: &lt;</w:t>
-      </w:r>
-      <w:r>
-        <w:rPr>
-          <w:rFonts w:ascii="Times New Roman" w:hAnsi="Times New Roman" w:cs="Times New Roman"/>
-          <w:sz w:val="22"/>
-          <w:szCs w:val="22"/>
-        </w:rPr>
-        <w:t>https://developer.mozilla.org/</w:t>
-      </w:r>
-      <w:proofErr w:type="spellStart"/>
-      <w:r>
-        <w:rPr>
-          <w:rFonts w:ascii="Times New Roman" w:hAnsi="Times New Roman" w:cs="Times New Roman"/>
-          <w:sz w:val="22"/>
-          <w:szCs w:val="22"/>
-        </w:rPr>
-        <w:t>pt</w:t>
-      </w:r>
-      <w:proofErr w:type="spellEnd"/>
-      <w:r>
-        <w:rPr>
-          <w:rFonts w:ascii="Times New Roman" w:hAnsi="Times New Roman" w:cs="Times New Roman"/>
-          <w:sz w:val="22"/>
-          <w:szCs w:val="22"/>
-        </w:rPr>
-        <w:t>-BR/</w:t>
-      </w:r>
-      <w:r>
-        <w:rPr>
-          <w:rFonts w:ascii="Times New Roman" w:hAnsi="Times New Roman" w:cs="Times New Roman"/>
-          <w:sz w:val="22"/>
-          <w:szCs w:val="22"/>
-          <w:highlight w:val="white"/>
-        </w:rPr>
-        <w:t>&gt;</w:t>
-      </w:r>
-    </w:p>
-    <w:p>
-      <w:pPr>
-        <w:ind w:left="851" w:right="424"/>
-        <w:rPr>
-          <w:rFonts w:ascii="Times New Roman" w:hAnsi="Times New Roman" w:cs="Times New Roman"/>
-          <w:sz w:val="22"/>
-          <w:szCs w:val="22"/>
-          <w:highlight w:val="white"/>
-        </w:rPr>
-      </w:pPr>
-    </w:p>
-    <w:p>
-      <w:pPr>
-        <w:ind w:left="851" w:right="424"/>
-        <w:rPr>
-          <w:rFonts w:ascii="Times New Roman" w:hAnsi="Times New Roman" w:cs="Times New Roman"/>
-          <w:sz w:val="22"/>
-          <w:szCs w:val="22"/>
-          <w:highlight w:val="white"/>
-        </w:rPr>
-      </w:pPr>
-      <w:r>
-        <w:rPr>
-          <w:rFonts w:ascii="Times New Roman" w:hAnsi="Times New Roman" w:cs="Times New Roman"/>
-          <w:b/>
-          <w:sz w:val="22"/>
-          <w:szCs w:val="22"/>
-        </w:rPr>
-        <w:t>[25]</w:t>
-      </w:r>
-      <w:r>
-        <w:rPr>
-          <w:rFonts w:ascii="Times New Roman" w:hAnsi="Times New Roman" w:cs="Times New Roman"/>
-          <w:b/>
-          <w:sz w:val="22"/>
-          <w:szCs w:val="22"/>
-        </w:rPr>
-        <w:tab/>
-      </w:r>
-      <w:r>
-        <w:rPr>
-          <w:rFonts w:ascii="Times New Roman" w:hAnsi="Times New Roman" w:cs="Times New Roman"/>
-          <w:sz w:val="22"/>
-          <w:szCs w:val="22"/>
-          <w:highlight w:val="white"/>
-        </w:rPr>
-        <w:t xml:space="preserve">CLOUD GOOGLE. </w:t>
-      </w:r>
-      <w:r>
-        <w:rPr>
-          <w:rFonts w:ascii="Times New Roman" w:hAnsi="Times New Roman" w:cs="Times New Roman"/>
-          <w:b/>
-          <w:sz w:val="22"/>
-          <w:szCs w:val="22"/>
-          <w:highlight w:val="white"/>
-        </w:rPr>
-        <w:t>Considerações sobre dados confidenciais em conjuntos de dados de aprendizado de máquina.</w:t>
-      </w:r>
-      <w:r>
-        <w:rPr>
-          <w:rFonts w:ascii="Times New Roman" w:hAnsi="Times New Roman" w:cs="Times New Roman"/>
-          <w:sz w:val="22"/>
-          <w:szCs w:val="22"/>
-          <w:highlight w:val="white"/>
-        </w:rPr>
         <w:t xml:space="preserve"> Site: Documentação, 2022. Disponível em: </w:t>
       </w:r>
       <w:r>
@@ -5489,7 +4509,7 @@
         </w:rPr>
         <w:t>&lt;</w:t>
       </w:r>
-      <w:hyperlink r:id="rId14" w:history="1">
+      <w:hyperlink r:id="rId16" w:history="1">
         <w:r>
           <w:rPr>
             <w:rStyle w:val="Hyperlink"/>
@@ -5576,9 +4596,16 @@
           <w:szCs w:val="22"/>
           <w:lang w:val="en-US"/>
         </w:rPr>
-        <w:t xml:space="preserve">D </w:t>
-      </w:r>
-      <w:proofErr w:type="spellStart"/>
+        <w:t>D Rachmawati</w:t>
+      </w:r>
+      <w:r>
+        <w:rPr>
+          <w:sz w:val="22"/>
+          <w:szCs w:val="22"/>
+          <w:lang w:val="en-US"/>
+        </w:rPr>
+        <w:t xml:space="preserve">, </w:t>
+      </w:r>
       <w:r>
         <w:rPr>
           <w:rStyle w:val="nowrap"/>
@@ -5586,16 +4613,15 @@
           <w:szCs w:val="22"/>
           <w:lang w:val="en-US"/>
         </w:rPr>
-        <w:t>Rachmawati</w:t>
-      </w:r>
-      <w:proofErr w:type="spellEnd"/>
-      <w:r>
-        <w:rPr>
-          <w:sz w:val="22"/>
-          <w:szCs w:val="22"/>
-          <w:lang w:val="en-US"/>
-        </w:rPr>
-        <w:t xml:space="preserve">, </w:t>
+        <w:t>J T Tarigan</w:t>
+      </w:r>
+      <w:r>
+        <w:rPr>
+          <w:sz w:val="22"/>
+          <w:szCs w:val="22"/>
+          <w:lang w:val="en-US"/>
+        </w:rPr>
+        <w:t xml:space="preserve"> and </w:t>
       </w:r>
       <w:r>
         <w:rPr>
@@ -5604,47 +4630,8 @@
           <w:szCs w:val="22"/>
           <w:lang w:val="en-US"/>
         </w:rPr>
-        <w:t xml:space="preserve">J T </w:t>
-      </w:r>
-      <w:proofErr w:type="spellStart"/>
-      <w:r>
-        <w:rPr>
-          <w:rStyle w:val="nowrap"/>
-          <w:sz w:val="22"/>
-          <w:szCs w:val="22"/>
-          <w:lang w:val="en-US"/>
-        </w:rPr>
-        <w:t>Tarigan</w:t>
-      </w:r>
-      <w:proofErr w:type="spellEnd"/>
-      <w:r>
-        <w:rPr>
-          <w:sz w:val="22"/>
-          <w:szCs w:val="22"/>
-          <w:lang w:val="en-US"/>
-        </w:rPr>
-        <w:t xml:space="preserve"> and </w:t>
-      </w:r>
-      <w:r>
-        <w:rPr>
-          <w:rStyle w:val="nowrap"/>
-          <w:sz w:val="22"/>
-          <w:szCs w:val="22"/>
-          <w:lang w:val="en-US"/>
-        </w:rPr>
-        <w:t xml:space="preserve">A B C </w:t>
-      </w:r>
-      <w:proofErr w:type="spellStart"/>
-      <w:r>
-        <w:rPr>
-          <w:rStyle w:val="nowrap"/>
-          <w:sz w:val="22"/>
-          <w:szCs w:val="22"/>
-          <w:lang w:val="en-US"/>
-        </w:rPr>
-        <w:t>Ginting</w:t>
-      </w:r>
-      <w:proofErr w:type="spellEnd"/>
+        <w:t>A B C Ginting</w:t>
+      </w:r>
       <w:r>
         <w:rPr>
           <w:sz w:val="22"/>
@@ -5684,43 +4671,7 @@
           <w:szCs w:val="22"/>
           <w:lang w:val="en-US"/>
         </w:rPr>
-        <w:t xml:space="preserve"> </w:t>
-      </w:r>
-      <w:proofErr w:type="spellStart"/>
-      <w:r>
-        <w:rPr>
-          <w:sz w:val="22"/>
-          <w:szCs w:val="22"/>
-          <w:lang w:val="en-US"/>
-        </w:rPr>
-        <w:t>Disponível</w:t>
-      </w:r>
-      <w:proofErr w:type="spellEnd"/>
-      <w:r>
-        <w:rPr>
-          <w:sz w:val="22"/>
-          <w:szCs w:val="22"/>
-          <w:lang w:val="en-US"/>
-        </w:rPr>
-        <w:t xml:space="preserve"> </w:t>
-      </w:r>
-      <w:proofErr w:type="spellStart"/>
-      <w:r>
-        <w:rPr>
-          <w:sz w:val="22"/>
-          <w:szCs w:val="22"/>
-          <w:lang w:val="en-US"/>
-        </w:rPr>
-        <w:t>em</w:t>
-      </w:r>
-      <w:proofErr w:type="spellEnd"/>
-      <w:r>
-        <w:rPr>
-          <w:sz w:val="22"/>
-          <w:szCs w:val="22"/>
-          <w:lang w:val="en-US"/>
-        </w:rPr>
-        <w:t xml:space="preserve"> </w:t>
+        <w:t xml:space="preserve"> Disponível em </w:t>
       </w:r>
       <w:r>
         <w:rPr>
@@ -5730,7 +4681,7 @@
         </w:rPr>
         <w:t>&lt;</w:t>
       </w:r>
-      <w:hyperlink r:id="rId15" w:history="1">
+      <w:hyperlink r:id="rId17" w:history="1">
         <w:r>
           <w:rPr>
             <w:rStyle w:val="Hyperlink"/>
@@ -5806,9 +4757,16 @@
           <w:szCs w:val="22"/>
           <w:lang w:val="en-US"/>
         </w:rPr>
-        <w:t xml:space="preserve">Song, </w:t>
-      </w:r>
-      <w:proofErr w:type="spellStart"/>
+        <w:t>Song, Congzheng</w:t>
+      </w:r>
+      <w:r>
+        <w:rPr>
+          <w:sz w:val="22"/>
+          <w:szCs w:val="22"/>
+          <w:lang w:val="en-US"/>
+        </w:rPr>
+        <w:t xml:space="preserve">; </w:t>
+      </w:r>
       <w:r>
         <w:rPr>
           <w:rStyle w:val="nowrap"/>
@@ -5816,9 +4774,25 @@
           <w:szCs w:val="22"/>
           <w:lang w:val="en-US"/>
         </w:rPr>
-        <w:t>Congzheng</w:t>
-      </w:r>
-      <w:proofErr w:type="spellEnd"/>
+        <w:t>Ristenpart, Thomas;</w:t>
+      </w:r>
+      <w:r>
+        <w:rPr>
+          <w:sz w:val="22"/>
+          <w:szCs w:val="22"/>
+          <w:lang w:val="en-US"/>
+        </w:rPr>
+        <w:t xml:space="preserve"> </w:t>
+      </w:r>
+      <w:r>
+        <w:rPr>
+          <w:rStyle w:val="nowrap"/>
+          <w:sz w:val="22"/>
+          <w:szCs w:val="22"/>
+          <w:lang w:val="en-US"/>
+        </w:rPr>
+        <w:t>Shmatikov, Vitaly</w:t>
+      </w:r>
       <w:r>
         <w:rPr>
           <w:sz w:val="22"/>
@@ -5827,62 +4801,6 @@
         </w:rPr>
         <w:t xml:space="preserve">; </w:t>
       </w:r>
-      <w:proofErr w:type="spellStart"/>
-      <w:r>
-        <w:rPr>
-          <w:rStyle w:val="nowrap"/>
-          <w:sz w:val="22"/>
-          <w:szCs w:val="22"/>
-          <w:lang w:val="en-US"/>
-        </w:rPr>
-        <w:t>Ristenpart</w:t>
-      </w:r>
-      <w:proofErr w:type="spellEnd"/>
-      <w:r>
-        <w:rPr>
-          <w:rStyle w:val="nowrap"/>
-          <w:sz w:val="22"/>
-          <w:szCs w:val="22"/>
-          <w:lang w:val="en-US"/>
-        </w:rPr>
-        <w:t>, Thomas;</w:t>
-      </w:r>
-      <w:r>
-        <w:rPr>
-          <w:sz w:val="22"/>
-          <w:szCs w:val="22"/>
-          <w:lang w:val="en-US"/>
-        </w:rPr>
-        <w:t xml:space="preserve"> </w:t>
-      </w:r>
-      <w:proofErr w:type="spellStart"/>
-      <w:r>
-        <w:rPr>
-          <w:rStyle w:val="nowrap"/>
-          <w:sz w:val="22"/>
-          <w:szCs w:val="22"/>
-          <w:lang w:val="en-US"/>
-        </w:rPr>
-        <w:t>Shmatikov</w:t>
-      </w:r>
-      <w:proofErr w:type="spellEnd"/>
-      <w:r>
-        <w:rPr>
-          <w:rStyle w:val="nowrap"/>
-          <w:sz w:val="22"/>
-          <w:szCs w:val="22"/>
-          <w:lang w:val="en-US"/>
-        </w:rPr>
-        <w:t>, Vitaly</w:t>
-      </w:r>
-      <w:r>
-        <w:rPr>
-          <w:sz w:val="22"/>
-          <w:szCs w:val="22"/>
-          <w:lang w:val="en-US"/>
-        </w:rPr>
-        <w:t xml:space="preserve">; </w:t>
-      </w:r>
       <w:r>
         <w:rPr>
           <w:b/>
@@ -5898,25 +4816,7 @@
           <w:szCs w:val="22"/>
           <w:lang w:val="en-US"/>
         </w:rPr>
-        <w:t xml:space="preserve">, p. 1-15, 22, </w:t>
-      </w:r>
-      <w:proofErr w:type="spellStart"/>
-      <w:r>
-        <w:rPr>
-          <w:sz w:val="22"/>
-          <w:szCs w:val="22"/>
-          <w:lang w:val="en-US"/>
-        </w:rPr>
-        <w:t>setembro</w:t>
-      </w:r>
-      <w:proofErr w:type="spellEnd"/>
-      <w:r>
-        <w:rPr>
-          <w:sz w:val="22"/>
-          <w:szCs w:val="22"/>
-          <w:lang w:val="en-US"/>
-        </w:rPr>
-        <w:t xml:space="preserve"> de 2017. </w:t>
+        <w:t xml:space="preserve">, p. 1-15, 22, setembro de 2017. </w:t>
       </w:r>
       <w:r>
         <w:rPr>
@@ -5932,7 +4832,7 @@
         </w:rPr>
         <w:t>&lt;</w:t>
       </w:r>
-      <w:hyperlink r:id="rId16" w:history="1">
+      <w:hyperlink r:id="rId18" w:history="1">
         <w:r>
           <w:rPr>
             <w:rStyle w:val="Hyperlink"/>
@@ -6009,25 +4909,7 @@
           <w:szCs w:val="22"/>
         </w:rPr>
         <w:br/>
-        <w:t xml:space="preserve">Inteligência Artificial (IA), </w:t>
-      </w:r>
-      <w:proofErr w:type="spellStart"/>
-      <w:r>
-        <w:rPr>
-          <w:b/>
-          <w:sz w:val="22"/>
-          <w:szCs w:val="22"/>
-        </w:rPr>
-        <w:t>Machine</w:t>
-      </w:r>
-      <w:proofErr w:type="spellEnd"/>
-      <w:r>
-        <w:rPr>
-          <w:b/>
-          <w:sz w:val="22"/>
-          <w:szCs w:val="22"/>
-        </w:rPr>
-        <w:t xml:space="preserve"> Learning e Big</w:t>
+        <w:t>Inteligência Artificial (IA), Machine Learning e Big</w:t>
       </w:r>
       <w:r>
         <w:rPr>
@@ -6106,65 +4988,14 @@
         </w:rPr>
         <w:tab/>
       </w:r>
-      <w:proofErr w:type="spellStart"/>
-      <w:r>
-        <w:rPr>
-          <w:rFonts w:ascii="Times New Roman" w:hAnsi="Times New Roman" w:cs="Times New Roman"/>
-          <w:sz w:val="22"/>
-          <w:szCs w:val="22"/>
-          <w:lang w:val="en-US"/>
-        </w:rPr>
-        <w:t>Goldsteen</w:t>
-      </w:r>
-      <w:proofErr w:type="spellEnd"/>
-      <w:r>
-        <w:rPr>
-          <w:rFonts w:ascii="Times New Roman" w:hAnsi="Times New Roman" w:cs="Times New Roman"/>
-          <w:sz w:val="22"/>
-          <w:szCs w:val="22"/>
-          <w:lang w:val="en-US"/>
-        </w:rPr>
-        <w:t xml:space="preserve">, Abigail; </w:t>
-      </w:r>
-      <w:proofErr w:type="spellStart"/>
-      <w:r>
-        <w:rPr>
-          <w:rFonts w:ascii="Times New Roman" w:hAnsi="Times New Roman" w:cs="Times New Roman"/>
-          <w:sz w:val="22"/>
-          <w:szCs w:val="22"/>
-          <w:lang w:val="en-US"/>
-        </w:rPr>
-        <w:t>Ezov</w:t>
-      </w:r>
-      <w:proofErr w:type="spellEnd"/>
-      <w:r>
-        <w:rPr>
-          <w:rFonts w:ascii="Times New Roman" w:hAnsi="Times New Roman" w:cs="Times New Roman"/>
-          <w:sz w:val="22"/>
-          <w:szCs w:val="22"/>
-          <w:lang w:val="en-US"/>
-        </w:rPr>
-        <w:t xml:space="preserve"> Gilad; </w:t>
-      </w:r>
-      <w:proofErr w:type="spellStart"/>
-      <w:r>
-        <w:rPr>
-          <w:rFonts w:ascii="Times New Roman" w:hAnsi="Times New Roman" w:cs="Times New Roman"/>
-          <w:sz w:val="22"/>
-          <w:szCs w:val="22"/>
-          <w:lang w:val="en-US"/>
-        </w:rPr>
-        <w:t>Shmelkin</w:t>
-      </w:r>
-      <w:proofErr w:type="spellEnd"/>
-      <w:r>
-        <w:rPr>
-          <w:rFonts w:ascii="Times New Roman" w:hAnsi="Times New Roman" w:cs="Times New Roman"/>
-          <w:sz w:val="22"/>
-          <w:szCs w:val="22"/>
-          <w:lang w:val="en-US"/>
-        </w:rPr>
-        <w:t xml:space="preserve">, Ron; Moffie, Micha; Farkash, Ariel; </w:t>
+      <w:r>
+        <w:rPr>
+          <w:rFonts w:ascii="Times New Roman" w:hAnsi="Times New Roman" w:cs="Times New Roman"/>
+          <w:sz w:val="22"/>
+          <w:szCs w:val="22"/>
+          <w:lang w:val="en-US"/>
+        </w:rPr>
+        <w:t xml:space="preserve">Goldsteen, Abigail; Ezov Gilad; Shmelkin, Ron; Moffie, Micha; Farkash, Ariel; </w:t>
       </w:r>
       <w:r>
         <w:rPr>
@@ -6183,47 +5014,7 @@
           <w:szCs w:val="22"/>
           <w:lang w:val="en-US"/>
         </w:rPr>
-        <w:t xml:space="preserve">, p. 1-15, 2021, </w:t>
-      </w:r>
-      <w:proofErr w:type="spellStart"/>
-      <w:r>
-        <w:rPr>
-          <w:rFonts w:ascii="Times New Roman" w:hAnsi="Times New Roman" w:cs="Times New Roman"/>
-          <w:sz w:val="22"/>
-          <w:szCs w:val="22"/>
-          <w:lang w:val="en-US"/>
-        </w:rPr>
-        <w:t>Disponível</w:t>
-      </w:r>
-      <w:proofErr w:type="spellEnd"/>
-      <w:r>
-        <w:rPr>
-          <w:rFonts w:ascii="Times New Roman" w:hAnsi="Times New Roman" w:cs="Times New Roman"/>
-          <w:sz w:val="22"/>
-          <w:szCs w:val="22"/>
-          <w:lang w:val="en-US"/>
-        </w:rPr>
-        <w:t xml:space="preserve"> </w:t>
-      </w:r>
-      <w:proofErr w:type="spellStart"/>
-      <w:r>
-        <w:rPr>
-          <w:rFonts w:ascii="Times New Roman" w:hAnsi="Times New Roman" w:cs="Times New Roman"/>
-          <w:sz w:val="22"/>
-          <w:szCs w:val="22"/>
-          <w:lang w:val="en-US"/>
-        </w:rPr>
-        <w:t>em</w:t>
-      </w:r>
-      <w:proofErr w:type="spellEnd"/>
-      <w:r>
-        <w:rPr>
-          <w:rFonts w:ascii="Times New Roman" w:hAnsi="Times New Roman" w:cs="Times New Roman"/>
-          <w:sz w:val="22"/>
-          <w:szCs w:val="22"/>
-          <w:lang w:val="en-US"/>
-        </w:rPr>
-        <w:t xml:space="preserve">: </w:t>
+        <w:t xml:space="preserve">, p. 1-15, 2021, Disponível em: </w:t>
       </w:r>
       <w:r>
         <w:rPr>
@@ -6234,7 +5025,7 @@
         </w:rPr>
         <w:t>&lt;</w:t>
       </w:r>
-      <w:hyperlink r:id="rId17" w:history="1">
+      <w:hyperlink r:id="rId19" w:history="1">
         <w:r>
           <w:rPr>
             <w:rStyle w:val="Hyperlink"/>
@@ -6293,47 +5084,7 @@
           <w:szCs w:val="22"/>
           <w:lang w:val="en-US"/>
         </w:rPr>
-        <w:t xml:space="preserve">K. Pavani and P. </w:t>
-      </w:r>
-      <w:proofErr w:type="spellStart"/>
-      <w:r>
-        <w:rPr>
-          <w:rFonts w:ascii="Times New Roman" w:hAnsi="Times New Roman" w:cs="Times New Roman"/>
-          <w:sz w:val="22"/>
-          <w:szCs w:val="22"/>
-          <w:lang w:val="en-US"/>
-        </w:rPr>
-        <w:t>Sriramya</w:t>
-      </w:r>
-      <w:proofErr w:type="spellEnd"/>
-      <w:r>
-        <w:rPr>
-          <w:rFonts w:ascii="Times New Roman" w:hAnsi="Times New Roman" w:cs="Times New Roman"/>
-          <w:sz w:val="22"/>
-          <w:szCs w:val="22"/>
-          <w:lang w:val="en-US"/>
-        </w:rPr>
-        <w:t xml:space="preserve">, "Enhancing Public Key Cryptography using RSA, RSA-CRT and N-Prime RSA with Multiple Keys," 2021 Third International Conference on Intelligent Communication Technologies and Virtual Mobile Networks (ICICV), 2021, pp. 1-6, </w:t>
-      </w:r>
-      <w:proofErr w:type="spellStart"/>
-      <w:r>
-        <w:rPr>
-          <w:rFonts w:ascii="Times New Roman" w:hAnsi="Times New Roman" w:cs="Times New Roman"/>
-          <w:sz w:val="22"/>
-          <w:szCs w:val="22"/>
-          <w:lang w:val="en-US"/>
-        </w:rPr>
-        <w:t>doi</w:t>
-      </w:r>
-      <w:proofErr w:type="spellEnd"/>
-      <w:r>
-        <w:rPr>
-          <w:rFonts w:ascii="Times New Roman" w:hAnsi="Times New Roman" w:cs="Times New Roman"/>
-          <w:sz w:val="22"/>
-          <w:szCs w:val="22"/>
-          <w:lang w:val="en-US"/>
-        </w:rPr>
-        <w:t>: 10.1109/ICICV50876</w:t>
+        <w:t>K. Pavani and P. Sriramya, "Enhancing Public Key Cryptography using RSA, RSA-CRT and N-Prime RSA with Multiple Keys," 2021 Third International Conference on Intelligent Communication Technologies and Virtual Mobile Networks (ICICV), 2021, pp. 1-6, doi: 10.1109/ICICV50876</w:t>
       </w:r>
       <w:r>
         <w:rPr>
@@ -6350,25 +5101,7 @@
           <w:sz w:val="22"/>
           <w:szCs w:val="22"/>
         </w:rPr>
-        <w:t>Disponível em: &lt;https://ieeexplore.ieee.org/</w:t>
-      </w:r>
-      <w:proofErr w:type="spellStart"/>
-      <w:r>
-        <w:rPr>
-          <w:rFonts w:ascii="Times New Roman" w:hAnsi="Times New Roman" w:cs="Times New Roman"/>
-          <w:sz w:val="22"/>
-          <w:szCs w:val="22"/>
-        </w:rPr>
-        <w:t>document</w:t>
-      </w:r>
-      <w:proofErr w:type="spellEnd"/>
-      <w:r>
-        <w:rPr>
-          <w:rFonts w:ascii="Times New Roman" w:hAnsi="Times New Roman" w:cs="Times New Roman"/>
-          <w:sz w:val="22"/>
-          <w:szCs w:val="22"/>
-        </w:rPr>
-        <w:t>/9388621&gt;</w:t>
+        <w:t>Disponível em: &lt;https://ieeexplore.ieee.org/document/9388621&gt;</w:t>
       </w:r>
     </w:p>
     <w:sectPr>

</xml_diff>

<commit_message>
[Adicionado tabela] - Tabela do Modelo Alpha
</commit_message>
<xml_diff>
--- a/TCC-III_Juan_Cardoso_da_Silva.docx
+++ b/TCC-III_Juan_Cardoso_da_Silva.docx
@@ -7548,6 +7548,7 @@
           <w:p>
             <w:pPr>
               <w:pStyle w:val="Ttulo1"/>
+              <w:spacing w:line="360" w:lineRule="auto"/>
               <w:jc w:val="left"/>
               <w:rPr>
                 <w:rFonts w:cs="Times New Roman"/>
@@ -7576,13 +7577,7 @@
               <w:rPr>
                 <w:rFonts w:cs="Times New Roman"/>
               </w:rPr>
-              <w:t>Leitura e Preprocessamento</w:t>
-            </w:r>
-            <w:r>
-              <w:rPr>
-                <w:rFonts w:cs="Times New Roman"/>
-              </w:rPr>
-              <w:t>. Elaborado pelo autor.</w:t>
+              <w:t>Leitura e Preprocessamento. Elaborado pelo autor.</w:t>
             </w:r>
           </w:p>
         </w:tc>
@@ -7602,6 +7597,7 @@
           </w:tcPr>
           <w:p>
             <w:pPr>
+              <w:spacing w:line="360" w:lineRule="auto"/>
               <w:jc w:val="center"/>
               <w:rPr>
                 <w:rFonts w:ascii="Times New Roman" w:hAnsi="Times New Roman" w:cs="Times New Roman"/>
@@ -7624,6 +7620,7 @@
           </w:tcPr>
           <w:p>
             <w:pPr>
+              <w:spacing w:line="360" w:lineRule="auto"/>
               <w:rPr>
                 <w:rFonts w:ascii="Times New Roman" w:hAnsi="Times New Roman" w:cs="Times New Roman"/>
                 <w:i/>
@@ -7707,6 +7704,7 @@
           </w:tcPr>
           <w:p>
             <w:pPr>
+              <w:spacing w:line="360" w:lineRule="auto"/>
               <w:jc w:val="center"/>
               <w:rPr>
                 <w:rFonts w:ascii="Times New Roman" w:hAnsi="Times New Roman" w:cs="Times New Roman"/>
@@ -7729,6 +7727,7 @@
           </w:tcPr>
           <w:p>
             <w:pPr>
+              <w:spacing w:line="360" w:lineRule="auto"/>
               <w:rPr>
                 <w:rFonts w:ascii="Times New Roman" w:hAnsi="Times New Roman" w:cs="Times New Roman"/>
                 <w:i/>
@@ -7811,6 +7810,7 @@
           </w:tcPr>
           <w:p>
             <w:pPr>
+              <w:spacing w:line="360" w:lineRule="auto"/>
               <w:jc w:val="center"/>
               <w:rPr>
                 <w:rFonts w:ascii="Times New Roman" w:hAnsi="Times New Roman" w:cs="Times New Roman"/>
@@ -7841,6 +7841,7 @@
           </w:tcPr>
           <w:p>
             <w:pPr>
+              <w:spacing w:line="360" w:lineRule="auto"/>
               <w:rPr>
                 <w:rFonts w:ascii="Times New Roman" w:hAnsi="Times New Roman" w:cs="Times New Roman"/>
                 <w:i/>
@@ -7913,6 +7914,7 @@
           </w:tcPr>
           <w:p>
             <w:pPr>
+              <w:spacing w:line="360" w:lineRule="auto"/>
               <w:jc w:val="center"/>
               <w:rPr>
                 <w:rFonts w:ascii="Times New Roman" w:hAnsi="Times New Roman" w:cs="Times New Roman"/>
@@ -7945,6 +7947,7 @@
           </w:tcPr>
           <w:p>
             <w:pPr>
+              <w:spacing w:line="360" w:lineRule="auto"/>
               <w:rPr>
                 <w:rFonts w:ascii="Times New Roman" w:hAnsi="Times New Roman" w:cs="Times New Roman"/>
                 <w:i/>
@@ -7959,16 +7962,18 @@
                 <w:iCs/>
                 <w:lang w:val="en-US"/>
               </w:rPr>
-              <w:t xml:space="preserve">X </w:t>
-            </w:r>
-            <w:r>
-              <w:rPr>
-                <w:rFonts w:ascii="Times New Roman" w:hAnsi="Times New Roman" w:cs="Times New Roman"/>
+              <w:t>X ← X.</w:t>
+            </w:r>
+            <w:r>
+              <w:rPr>
+                <w:rFonts w:ascii="Times New Roman" w:hAnsi="Times New Roman" w:cs="Times New Roman"/>
+                <w:b/>
+                <w:bCs w:val="0"/>
                 <w:i/>
                 <w:iCs/>
                 <w:lang w:val="en-US"/>
               </w:rPr>
-              <w:t>←</w:t>
+              <w:t>fillna</w:t>
             </w:r>
             <w:r>
               <w:rPr>
@@ -7977,7 +7982,7 @@
                 <w:iCs/>
                 <w:lang w:val="en-US"/>
               </w:rPr>
-              <w:t xml:space="preserve"> X.</w:t>
+              <w:t xml:space="preserve">(media(X) </w:t>
             </w:r>
             <w:r>
               <w:rPr>
@@ -7988,7 +7993,7 @@
                 <w:iCs/>
                 <w:lang w:val="en-US"/>
               </w:rPr>
-              <w:t>fillna</w:t>
+              <w:t>inplace</w:t>
             </w:r>
             <w:r>
               <w:rPr>
@@ -7997,45 +8002,7 @@
                 <w:iCs/>
                 <w:lang w:val="en-US"/>
               </w:rPr>
-              <w:t xml:space="preserve">(media(X) </w:t>
-            </w:r>
-            <w:r>
-              <w:rPr>
-                <w:rFonts w:ascii="Times New Roman" w:hAnsi="Times New Roman" w:cs="Times New Roman"/>
-                <w:b/>
-                <w:bCs w:val="0"/>
-                <w:i/>
-                <w:iCs/>
-                <w:lang w:val="en-US"/>
-              </w:rPr>
-              <w:t>inplace</w:t>
-            </w:r>
-            <w:r>
-              <w:rPr>
-                <w:rFonts w:ascii="Times New Roman" w:hAnsi="Times New Roman" w:cs="Times New Roman"/>
-                <w:i/>
-                <w:iCs/>
-                <w:lang w:val="en-US"/>
-              </w:rPr>
-              <w:t xml:space="preserve"> </w:t>
-            </w:r>
-            <w:r>
-              <w:rPr>
-                <w:rFonts w:ascii="Times New Roman" w:hAnsi="Times New Roman" w:cs="Times New Roman"/>
-                <w:i/>
-                <w:iCs/>
-                <w:lang w:val="en-US"/>
-              </w:rPr>
-              <w:t>←</w:t>
-            </w:r>
-            <w:r>
-              <w:rPr>
-                <w:rFonts w:ascii="Times New Roman" w:hAnsi="Times New Roman" w:cs="Times New Roman"/>
-                <w:i/>
-                <w:iCs/>
-                <w:lang w:val="en-US"/>
-              </w:rPr>
-              <w:t xml:space="preserve"> True);</w:t>
+              <w:t xml:space="preserve"> ← True);</w:t>
             </w:r>
           </w:p>
         </w:tc>
@@ -8056,6 +8023,7 @@
           </w:tcPr>
           <w:p>
             <w:pPr>
+              <w:spacing w:line="360" w:lineRule="auto"/>
               <w:jc w:val="center"/>
               <w:rPr>
                 <w:rFonts w:ascii="Times New Roman" w:hAnsi="Times New Roman" w:cs="Times New Roman"/>
@@ -8088,6 +8056,7 @@
           </w:tcPr>
           <w:p>
             <w:pPr>
+              <w:spacing w:line="360" w:lineRule="auto"/>
               <w:rPr>
                 <w:rFonts w:ascii="Times New Roman" w:hAnsi="Times New Roman" w:cs="Times New Roman"/>
                 <w:i/>
@@ -8110,15 +8079,7 @@
                 <w:i/>
                 <w:iCs/>
               </w:rPr>
-              <w:t>←</w:t>
-            </w:r>
-            <w:r>
-              <w:rPr>
-                <w:rFonts w:ascii="Times New Roman" w:hAnsi="Times New Roman" w:cs="Times New Roman"/>
-                <w:i/>
-                <w:iCs/>
-              </w:rPr>
-              <w:t xml:space="preserve"> lista(X);</w:t>
+              <w:t>← lista(X);</w:t>
             </w:r>
           </w:p>
         </w:tc>
@@ -8139,6 +8100,7 @@
           </w:tcPr>
           <w:p>
             <w:pPr>
+              <w:spacing w:line="360" w:lineRule="auto"/>
               <w:jc w:val="center"/>
               <w:rPr>
                 <w:rFonts w:ascii="Times New Roman" w:hAnsi="Times New Roman" w:cs="Times New Roman"/>
@@ -8171,6 +8133,7 @@
           </w:tcPr>
           <w:p>
             <w:pPr>
+              <w:spacing w:line="360" w:lineRule="auto"/>
               <w:rPr>
                 <w:rFonts w:ascii="Times New Roman" w:hAnsi="Times New Roman" w:cs="Times New Roman"/>
                 <w:b/>
@@ -8254,6 +8217,7 @@
           </w:tcPr>
           <w:p>
             <w:pPr>
+              <w:spacing w:line="360" w:lineRule="auto"/>
               <w:jc w:val="center"/>
               <w:rPr>
                 <w:rFonts w:ascii="Times New Roman" w:hAnsi="Times New Roman" w:cs="Times New Roman"/>
@@ -8283,6 +8247,7 @@
           </w:tcPr>
           <w:p>
             <w:pPr>
+              <w:spacing w:line="360" w:lineRule="auto"/>
               <w:jc w:val="center"/>
               <w:rPr>
                 <w:rFonts w:ascii="Times New Roman" w:hAnsi="Times New Roman" w:cs="Times New Roman"/>
@@ -8303,6 +8268,7 @@
           </w:tcPr>
           <w:p>
             <w:pPr>
+              <w:spacing w:line="360" w:lineRule="auto"/>
               <w:rPr>
                 <w:rFonts w:ascii="Times New Roman" w:hAnsi="Times New Roman" w:cs="Times New Roman"/>
                 <w:i/>
@@ -8383,6 +8349,7 @@
           </w:tcPr>
           <w:p>
             <w:pPr>
+              <w:spacing w:line="360" w:lineRule="auto"/>
               <w:jc w:val="center"/>
               <w:rPr>
                 <w:rFonts w:ascii="Times New Roman" w:hAnsi="Times New Roman" w:cs="Times New Roman"/>
@@ -8412,6 +8379,7 @@
           </w:tcPr>
           <w:p>
             <w:pPr>
+              <w:spacing w:line="360" w:lineRule="auto"/>
               <w:jc w:val="center"/>
               <w:rPr>
                 <w:rFonts w:ascii="Times New Roman" w:hAnsi="Times New Roman" w:cs="Times New Roman"/>
@@ -8431,6 +8399,7 @@
           </w:tcPr>
           <w:p>
             <w:pPr>
+              <w:spacing w:line="360" w:lineRule="auto"/>
               <w:rPr>
                 <w:rFonts w:ascii="Times New Roman" w:hAnsi="Times New Roman" w:cs="Times New Roman"/>
               </w:rPr>
@@ -8449,6 +8418,7 @@
           </w:tcPr>
           <w:p>
             <w:pPr>
+              <w:spacing w:line="360" w:lineRule="auto"/>
               <w:rPr>
                 <w:rFonts w:ascii="Times New Roman" w:hAnsi="Times New Roman" w:cs="Times New Roman"/>
                 <w:i/>
@@ -8469,25 +8439,27 @@
                 <w:i/>
                 <w:iCs/>
               </w:rPr>
-              <w:t>←</w:t>
-            </w:r>
-            <w:r>
-              <w:rPr>
-                <w:rFonts w:ascii="Times New Roman" w:hAnsi="Times New Roman" w:cs="Times New Roman"/>
-                <w:i/>
-                <w:iCs/>
-              </w:rPr>
-              <w:t xml:space="preserve"> </w:t>
-            </w:r>
-            <w:r>
-              <w:rPr>
-                <w:rFonts w:ascii="Times New Roman" w:hAnsi="Times New Roman" w:cs="Times New Roman"/>
-                <w:b/>
-                <w:bCs w:val="0"/>
-                <w:i/>
-                <w:iCs/>
-              </w:rPr>
-              <w:t>Categorizar</w:t>
+              <w:t xml:space="preserve">← </w:t>
+            </w:r>
+            <w:r>
+              <w:rPr>
+                <w:rFonts w:ascii="Times New Roman" w:hAnsi="Times New Roman" w:cs="Times New Roman"/>
+                <w:b/>
+                <w:bCs w:val="0"/>
+                <w:i/>
+                <w:iCs/>
+              </w:rPr>
+              <w:t>c</w:t>
+            </w:r>
+            <w:r>
+              <w:rPr>
+                <w:rFonts w:ascii="Times New Roman" w:hAnsi="Times New Roman" w:cs="Times New Roman"/>
+                <w:b/>
+                <w:bCs w:val="0"/>
+                <w:i/>
+                <w:iCs/>
+              </w:rPr>
+              <w:t>ategorizar</w:t>
             </w:r>
             <w:r>
               <w:rPr>
@@ -8505,7 +8477,17 @@
                 <w:i/>
                 <w:iCs/>
               </w:rPr>
-              <w:t>Fatorizar</w:t>
+              <w:t>f</w:t>
+            </w:r>
+            <w:r>
+              <w:rPr>
+                <w:rFonts w:ascii="Times New Roman" w:hAnsi="Times New Roman" w:cs="Times New Roman"/>
+                <w:b/>
+                <w:bCs w:val="0"/>
+                <w:i/>
+                <w:iCs/>
+              </w:rPr>
+              <w:t>atorizar</w:t>
             </w:r>
             <w:r>
               <w:rPr>
@@ -8534,6 +8516,7 @@
           </w:tcPr>
           <w:p>
             <w:pPr>
+              <w:spacing w:line="360" w:lineRule="auto"/>
               <w:jc w:val="center"/>
               <w:rPr>
                 <w:rFonts w:ascii="Times New Roman" w:hAnsi="Times New Roman" w:cs="Times New Roman"/>
@@ -8563,6 +8546,7 @@
           </w:tcPr>
           <w:p>
             <w:pPr>
+              <w:spacing w:line="360" w:lineRule="auto"/>
               <w:jc w:val="center"/>
               <w:rPr>
                 <w:rFonts w:ascii="Times New Roman" w:hAnsi="Times New Roman" w:cs="Times New Roman"/>
@@ -8582,6 +8566,7 @@
           </w:tcPr>
           <w:p>
             <w:pPr>
+              <w:spacing w:line="360" w:lineRule="auto"/>
               <w:rPr>
                 <w:rFonts w:ascii="Times New Roman" w:hAnsi="Times New Roman" w:cs="Times New Roman"/>
                 <w:b/>
@@ -8618,6 +8603,7 @@
           </w:tcPr>
           <w:p>
             <w:pPr>
+              <w:spacing w:line="360" w:lineRule="auto"/>
               <w:rPr>
                 <w:rFonts w:ascii="Times New Roman" w:hAnsi="Times New Roman" w:cs="Times New Roman"/>
                 <w:i/>
@@ -8643,6 +8629,7 @@
           </w:tcPr>
           <w:p>
             <w:pPr>
+              <w:spacing w:line="360" w:lineRule="auto"/>
               <w:jc w:val="center"/>
               <w:rPr>
                 <w:rFonts w:ascii="Times New Roman" w:hAnsi="Times New Roman" w:cs="Times New Roman"/>
@@ -8673,6 +8660,7 @@
           </w:tcPr>
           <w:p>
             <w:pPr>
+              <w:spacing w:line="360" w:lineRule="auto"/>
               <w:rPr>
                 <w:rFonts w:ascii="Times New Roman" w:hAnsi="Times New Roman" w:cs="Times New Roman"/>
                 <w:i/>
@@ -8759,6 +8747,7 @@
           </w:tcPr>
           <w:p>
             <w:pPr>
+              <w:spacing w:line="360" w:lineRule="auto"/>
               <w:jc w:val="center"/>
               <w:rPr>
                 <w:rFonts w:ascii="Times New Roman" w:hAnsi="Times New Roman" w:cs="Times New Roman"/>
@@ -8789,6 +8778,7 @@
           </w:tcPr>
           <w:p>
             <w:pPr>
+              <w:spacing w:line="360" w:lineRule="auto"/>
               <w:rPr>
                 <w:rFonts w:ascii="Times New Roman" w:hAnsi="Times New Roman" w:cs="Times New Roman"/>
                 <w:i/>
@@ -8878,6 +8868,7 @@
           </w:tcPr>
           <w:p>
             <w:pPr>
+              <w:spacing w:line="360" w:lineRule="auto"/>
               <w:jc w:val="center"/>
               <w:rPr>
                 <w:rFonts w:ascii="Times New Roman" w:hAnsi="Times New Roman" w:cs="Times New Roman"/>
@@ -8907,6 +8898,7 @@
           </w:tcPr>
           <w:p>
             <w:pPr>
+              <w:spacing w:line="360" w:lineRule="auto"/>
               <w:rPr>
                 <w:rFonts w:ascii="Times New Roman" w:hAnsi="Times New Roman" w:cs="Times New Roman"/>
               </w:rPr>
@@ -8926,6 +8918,7 @@
           </w:tcPr>
           <w:p>
             <w:pPr>
+              <w:spacing w:line="360" w:lineRule="auto"/>
               <w:rPr>
                 <w:rFonts w:ascii="Times New Roman" w:hAnsi="Times New Roman" w:cs="Times New Roman"/>
               </w:rPr>
@@ -8994,6 +8987,7 @@
           </w:tcPr>
           <w:p>
             <w:pPr>
+              <w:spacing w:line="360" w:lineRule="auto"/>
               <w:jc w:val="center"/>
               <w:rPr>
                 <w:rFonts w:ascii="Times New Roman" w:hAnsi="Times New Roman" w:cs="Times New Roman"/>
@@ -9031,6 +9025,7 @@
           </w:tcPr>
           <w:p>
             <w:pPr>
+              <w:spacing w:line="360" w:lineRule="auto"/>
               <w:rPr>
                 <w:rFonts w:ascii="Times New Roman" w:hAnsi="Times New Roman" w:cs="Times New Roman"/>
               </w:rPr>
@@ -9049,6 +9044,7 @@
           </w:tcPr>
           <w:p>
             <w:pPr>
+              <w:spacing w:line="360" w:lineRule="auto"/>
               <w:rPr>
                 <w:rFonts w:ascii="Times New Roman" w:hAnsi="Times New Roman" w:cs="Times New Roman"/>
               </w:rPr>
@@ -9067,6 +9063,7 @@
           </w:tcPr>
           <w:p>
             <w:pPr>
+              <w:spacing w:line="360" w:lineRule="auto"/>
               <w:rPr>
                 <w:rFonts w:ascii="Times New Roman" w:hAnsi="Times New Roman" w:cs="Times New Roman"/>
                 <w:lang w:val="en-US"/>
@@ -9084,13 +9081,22 @@
             <w:r>
               <w:rPr>
                 <w:rFonts w:ascii="Times New Roman" w:hAnsi="Times New Roman" w:cs="Times New Roman"/>
-                <w:b/>
-                <w:bCs w:val="0"/>
                 <w:i/>
                 <w:iCs/>
                 <w:lang w:val="en-US"/>
               </w:rPr>
-              <w:t>Le.fit-transform</w:t>
+              <w:t>Le.</w:t>
+            </w:r>
+            <w:r>
+              <w:rPr>
+                <w:rFonts w:ascii="Times New Roman" w:hAnsi="Times New Roman" w:cs="Times New Roman"/>
+                <w:b/>
+                <w:bCs w:val="0"/>
+                <w:i/>
+                <w:iCs/>
+                <w:lang w:val="en-US"/>
+              </w:rPr>
+              <w:t>fit-transform</w:t>
             </w:r>
             <w:r>
               <w:rPr>
@@ -9139,6 +9145,7 @@
           </w:tcPr>
           <w:p>
             <w:pPr>
+              <w:spacing w:line="360" w:lineRule="auto"/>
               <w:jc w:val="center"/>
               <w:rPr>
                 <w:rFonts w:ascii="Times New Roman" w:hAnsi="Times New Roman" w:cs="Times New Roman"/>
@@ -9168,6 +9175,7 @@
           </w:tcPr>
           <w:p>
             <w:pPr>
+              <w:spacing w:line="360" w:lineRule="auto"/>
               <w:rPr>
                 <w:rFonts w:ascii="Times New Roman" w:hAnsi="Times New Roman" w:cs="Times New Roman"/>
               </w:rPr>
@@ -9186,6 +9194,7 @@
           </w:tcPr>
           <w:p>
             <w:pPr>
+              <w:spacing w:line="360" w:lineRule="auto"/>
               <w:rPr>
                 <w:rFonts w:ascii="Times New Roman" w:hAnsi="Times New Roman" w:cs="Times New Roman"/>
                 <w:b/>
@@ -9214,6 +9223,7 @@
           </w:tcPr>
           <w:p>
             <w:pPr>
+              <w:spacing w:line="360" w:lineRule="auto"/>
               <w:rPr>
                 <w:rFonts w:ascii="Times New Roman" w:hAnsi="Times New Roman" w:cs="Times New Roman"/>
                 <w:i/>
@@ -9240,6 +9250,7 @@
           </w:tcPr>
           <w:p>
             <w:pPr>
+              <w:spacing w:line="360" w:lineRule="auto"/>
               <w:jc w:val="center"/>
               <w:rPr>
                 <w:rFonts w:ascii="Times New Roman" w:hAnsi="Times New Roman" w:cs="Times New Roman"/>
@@ -9269,6 +9280,7 @@
           </w:tcPr>
           <w:p>
             <w:pPr>
+              <w:spacing w:line="360" w:lineRule="auto"/>
               <w:rPr>
                 <w:rFonts w:ascii="Times New Roman" w:hAnsi="Times New Roman" w:cs="Times New Roman"/>
                 <w:b/>
@@ -9305,6 +9317,7 @@
           </w:tcPr>
           <w:p>
             <w:pPr>
+              <w:spacing w:line="360" w:lineRule="auto"/>
               <w:rPr>
                 <w:rFonts w:ascii="Times New Roman" w:hAnsi="Times New Roman" w:cs="Times New Roman"/>
               </w:rPr>
@@ -9323,6 +9336,7 @@
           </w:tcPr>
           <w:p>
             <w:pPr>
+              <w:spacing w:line="360" w:lineRule="auto"/>
               <w:rPr>
                 <w:rFonts w:ascii="Times New Roman" w:hAnsi="Times New Roman" w:cs="Times New Roman"/>
                 <w:i/>
@@ -9349,6 +9363,7 @@
           </w:tcPr>
           <w:p>
             <w:pPr>
+              <w:spacing w:line="360" w:lineRule="auto"/>
               <w:jc w:val="center"/>
               <w:rPr>
                 <w:rFonts w:ascii="Times New Roman" w:hAnsi="Times New Roman" w:cs="Times New Roman"/>
@@ -9390,6 +9405,7 @@
           </w:tcPr>
           <w:p>
             <w:pPr>
+              <w:spacing w:line="360" w:lineRule="auto"/>
               <w:rPr>
                 <w:rFonts w:ascii="Times New Roman" w:hAnsi="Times New Roman" w:cs="Times New Roman"/>
                 <w:i/>
@@ -9440,6 +9456,7 @@
           </w:tcPr>
           <w:p>
             <w:pPr>
+              <w:spacing w:line="360" w:lineRule="auto"/>
               <w:jc w:val="center"/>
               <w:rPr>
                 <w:rFonts w:ascii="Times New Roman" w:hAnsi="Times New Roman" w:cs="Times New Roman"/>
@@ -9478,6 +9495,7 @@
           </w:tcPr>
           <w:p>
             <w:pPr>
+              <w:spacing w:line="360" w:lineRule="auto"/>
               <w:rPr>
                 <w:rFonts w:ascii="Times New Roman" w:hAnsi="Times New Roman" w:cs="Times New Roman"/>
                 <w:i/>
@@ -9492,56 +9510,58 @@
                 <w:iCs/>
                 <w:lang w:val="en-US"/>
               </w:rPr>
-              <w:t xml:space="preserve">X </w:t>
-            </w:r>
-            <w:r>
-              <w:rPr>
-                <w:rFonts w:ascii="Times New Roman" w:hAnsi="Times New Roman" w:cs="Times New Roman"/>
+              <w:t>X ←</w:t>
+            </w:r>
+            <w:r>
+              <w:rPr>
+                <w:rFonts w:ascii="Times New Roman" w:hAnsi="Times New Roman" w:cs="Times New Roman"/>
+                <w:b/>
+                <w:bCs w:val="0"/>
                 <w:i/>
                 <w:iCs/>
                 <w:lang w:val="en-US"/>
               </w:rPr>
-              <w:t>←</w:t>
-            </w:r>
-            <w:r>
-              <w:rPr>
-                <w:rFonts w:ascii="Times New Roman" w:hAnsi="Times New Roman" w:cs="Times New Roman"/>
-                <w:b/>
-                <w:bCs w:val="0"/>
+              <w:t>remover</w:t>
+            </w:r>
+            <w:r>
+              <w:rPr>
+                <w:rFonts w:ascii="Times New Roman" w:hAnsi="Times New Roman" w:cs="Times New Roman"/>
                 <w:i/>
                 <w:iCs/>
                 <w:lang w:val="en-US"/>
               </w:rPr>
-              <w:t>remover</w:t>
-            </w:r>
-            <w:r>
-              <w:rPr>
-                <w:rFonts w:ascii="Times New Roman" w:hAnsi="Times New Roman" w:cs="Times New Roman"/>
+              <w:t xml:space="preserve">([“Classe”, </w:t>
+            </w:r>
+            <w:r>
+              <w:rPr>
+                <w:rFonts w:ascii="Times New Roman" w:hAnsi="Times New Roman" w:cs="Times New Roman"/>
+                <w:b/>
+                <w:bCs w:val="0"/>
                 <w:i/>
                 <w:iCs/>
                 <w:lang w:val="en-US"/>
               </w:rPr>
-              <w:t xml:space="preserve">([“Classe”, </w:t>
-            </w:r>
-            <w:r>
-              <w:rPr>
-                <w:rFonts w:ascii="Times New Roman" w:hAnsi="Times New Roman" w:cs="Times New Roman"/>
-                <w:b/>
-                <w:bCs w:val="0"/>
+              <w:t>axis</w:t>
+            </w:r>
+            <w:r>
+              <w:rPr>
+                <w:rFonts w:ascii="Times New Roman" w:hAnsi="Times New Roman" w:cs="Times New Roman"/>
                 <w:i/>
                 <w:iCs/>
                 <w:lang w:val="en-US"/>
               </w:rPr>
-              <w:t>axis</w:t>
-            </w:r>
-            <w:r>
-              <w:rPr>
-                <w:rFonts w:ascii="Times New Roman" w:hAnsi="Times New Roman" w:cs="Times New Roman"/>
+              <w:t xml:space="preserve"> ←1, </w:t>
+            </w:r>
+            <w:r>
+              <w:rPr>
+                <w:rFonts w:ascii="Times New Roman" w:hAnsi="Times New Roman" w:cs="Times New Roman"/>
+                <w:b/>
+                <w:bCs w:val="0"/>
                 <w:i/>
                 <w:iCs/>
                 <w:lang w:val="en-US"/>
               </w:rPr>
-              <w:t xml:space="preserve"> </w:t>
+              <w:t>inplace</w:t>
             </w:r>
             <w:r>
               <w:rPr>
@@ -9550,54 +9570,7 @@
                 <w:iCs/>
                 <w:lang w:val="en-US"/>
               </w:rPr>
-              <w:t>←</w:t>
-            </w:r>
-            <w:r>
-              <w:rPr>
-                <w:rFonts w:ascii="Times New Roman" w:hAnsi="Times New Roman" w:cs="Times New Roman"/>
-                <w:i/>
-                <w:iCs/>
-                <w:lang w:val="en-US"/>
-              </w:rPr>
-              <w:t xml:space="preserve">1, </w:t>
-            </w:r>
-            <w:r>
-              <w:rPr>
-                <w:rFonts w:ascii="Times New Roman" w:hAnsi="Times New Roman" w:cs="Times New Roman"/>
-                <w:b/>
-                <w:bCs w:val="0"/>
-                <w:i/>
-                <w:iCs/>
-                <w:lang w:val="en-US"/>
-              </w:rPr>
-              <w:t>inplace</w:t>
-            </w:r>
-            <w:r>
-              <w:rPr>
-                <w:rFonts w:ascii="Times New Roman" w:hAnsi="Times New Roman" w:cs="Times New Roman"/>
-                <w:i/>
-                <w:iCs/>
-                <w:lang w:val="en-US"/>
-              </w:rPr>
-              <w:t xml:space="preserve"> </w:t>
-            </w:r>
-            <w:r>
-              <w:rPr>
-                <w:rFonts w:ascii="Times New Roman" w:hAnsi="Times New Roman" w:cs="Times New Roman"/>
-                <w:i/>
-                <w:iCs/>
-                <w:lang w:val="en-US"/>
-              </w:rPr>
-              <w:t>←</w:t>
-            </w:r>
-            <w:r>
-              <w:rPr>
-                <w:rFonts w:ascii="Times New Roman" w:hAnsi="Times New Roman" w:cs="Times New Roman"/>
-                <w:i/>
-                <w:iCs/>
-                <w:lang w:val="en-US"/>
-              </w:rPr>
-              <w:t>True]);</w:t>
+              <w:t xml:space="preserve"> ←True]);</w:t>
             </w:r>
           </w:p>
         </w:tc>
@@ -9618,6 +9591,7 @@
           </w:tcPr>
           <w:p>
             <w:pPr>
+              <w:spacing w:line="360" w:lineRule="auto"/>
               <w:jc w:val="center"/>
               <w:rPr>
                 <w:rFonts w:ascii="Times New Roman" w:hAnsi="Times New Roman" w:cs="Times New Roman"/>
@@ -9659,6 +9633,7 @@
           </w:tcPr>
           <w:p>
             <w:pPr>
+              <w:spacing w:line="360" w:lineRule="auto"/>
               <w:rPr>
                 <w:rFonts w:ascii="Times New Roman" w:hAnsi="Times New Roman" w:cs="Times New Roman"/>
                 <w:i/>
@@ -9673,25 +9648,7 @@
                 <w:iCs/>
                 <w:lang w:val="en-US"/>
               </w:rPr>
-              <w:t xml:space="preserve">X </w:t>
-            </w:r>
-            <w:r>
-              <w:rPr>
-                <w:rFonts w:ascii="Times New Roman" w:hAnsi="Times New Roman" w:cs="Times New Roman"/>
-                <w:i/>
-                <w:iCs/>
-                <w:lang w:val="en-US"/>
-              </w:rPr>
-              <w:t>←</w:t>
-            </w:r>
-            <w:r>
-              <w:rPr>
-                <w:rFonts w:ascii="Times New Roman" w:hAnsi="Times New Roman" w:cs="Times New Roman"/>
-                <w:i/>
-                <w:iCs/>
-                <w:lang w:val="en-US"/>
-              </w:rPr>
-              <w:t>X.</w:t>
+              <w:t>X ←X.</w:t>
             </w:r>
             <w:r>
               <w:rPr>
@@ -9723,6 +9680,7 @@
           </w:tcPr>
           <w:p>
             <w:pPr>
+              <w:spacing w:line="360" w:lineRule="auto"/>
               <w:jc w:val="center"/>
               <w:rPr>
                 <w:rFonts w:ascii="Times New Roman" w:hAnsi="Times New Roman" w:cs="Times New Roman"/>
@@ -9764,6 +9722,7 @@
           </w:tcPr>
           <w:p>
             <w:pPr>
+              <w:spacing w:line="360" w:lineRule="auto"/>
               <w:rPr>
                 <w:rFonts w:ascii="Times New Roman" w:hAnsi="Times New Roman" w:cs="Times New Roman"/>
                 <w:i/>
@@ -9778,25 +9737,7 @@
                 <w:iCs/>
                 <w:lang w:val="en-US"/>
               </w:rPr>
-              <w:t xml:space="preserve">Y </w:t>
-            </w:r>
-            <w:r>
-              <w:rPr>
-                <w:rFonts w:ascii="Times New Roman" w:hAnsi="Times New Roman" w:cs="Times New Roman"/>
-                <w:i/>
-                <w:iCs/>
-                <w:lang w:val="en-US"/>
-              </w:rPr>
-              <w:t>←</w:t>
-            </w:r>
-            <w:r>
-              <w:rPr>
-                <w:rFonts w:ascii="Times New Roman" w:hAnsi="Times New Roman" w:cs="Times New Roman"/>
-                <w:i/>
-                <w:iCs/>
-                <w:lang w:val="en-US"/>
-              </w:rPr>
-              <w:t>Y.</w:t>
+              <w:t>Y ←Y.</w:t>
             </w:r>
             <w:r>
               <w:rPr>
@@ -9837,6 +9778,7 @@
           </w:tcPr>
           <w:p>
             <w:pPr>
+              <w:spacing w:line="360" w:lineRule="auto"/>
               <w:jc w:val="center"/>
               <w:rPr>
                 <w:rFonts w:ascii="Times New Roman" w:hAnsi="Times New Roman" w:cs="Times New Roman"/>
@@ -9878,6 +9820,7 @@
           </w:tcPr>
           <w:p>
             <w:pPr>
+              <w:spacing w:line="360" w:lineRule="auto"/>
               <w:rPr>
                 <w:rFonts w:ascii="Times New Roman" w:hAnsi="Times New Roman" w:cs="Times New Roman"/>
                 <w:i/>
@@ -9924,6 +9867,7 @@
           </w:tcPr>
           <w:p>
             <w:pPr>
+              <w:spacing w:line="360" w:lineRule="auto"/>
               <w:jc w:val="center"/>
               <w:rPr>
                 <w:rFonts w:ascii="Times New Roman" w:hAnsi="Times New Roman" w:cs="Times New Roman"/>
@@ -9965,6 +9909,7 @@
           </w:tcPr>
           <w:p>
             <w:pPr>
+              <w:spacing w:line="360" w:lineRule="auto"/>
               <w:rPr>
                 <w:rFonts w:ascii="Times New Roman" w:hAnsi="Times New Roman" w:cs="Times New Roman"/>
                 <w:i/>
@@ -10046,6 +9991,7 @@
           </w:tcPr>
           <w:p>
             <w:pPr>
+              <w:spacing w:line="360" w:lineRule="auto"/>
               <w:jc w:val="center"/>
               <w:rPr>
                 <w:rFonts w:ascii="Times New Roman" w:hAnsi="Times New Roman" w:cs="Times New Roman"/>
@@ -10078,6 +10024,7 @@
           </w:tcPr>
           <w:p>
             <w:pPr>
+              <w:spacing w:line="360" w:lineRule="auto"/>
               <w:rPr>
                 <w:rFonts w:ascii="Times New Roman" w:hAnsi="Times New Roman" w:cs="Times New Roman"/>
                 <w:i/>
@@ -10158,7 +10105,618 @@
         <w:rPr>
           <w:rFonts w:ascii="Times New Roman" w:hAnsi="Times New Roman" w:cs="Times New Roman"/>
         </w:rPr>
-        <w:t>a verificar o desempenho geral do conceito da aplicação do modelo como também gerar suas derivações usando outras funções de ativações e de saídas.</w:t>
+        <w:t>a verificar o desempenho geral do conceito do modelo como também gerar suas derivações usando outras funções de ativações e de saídas.</w:t>
+      </w:r>
+      <w:r>
+        <w:rPr>
+          <w:rFonts w:ascii="Times New Roman" w:hAnsi="Times New Roman" w:cs="Times New Roman"/>
+        </w:rPr>
+        <w:t xml:space="preserve"> Cada layer do modelo utiliza uma rede conhecida como </w:t>
+      </w:r>
+      <w:r>
+        <w:rPr>
+          <w:rFonts w:ascii="Times New Roman" w:hAnsi="Times New Roman" w:cs="Times New Roman"/>
+        </w:rPr>
+        <w:t>Dense</w:t>
+      </w:r>
+      <w:r>
+        <w:rPr>
+          <w:rFonts w:ascii="Times New Roman" w:hAnsi="Times New Roman" w:cs="Times New Roman"/>
+          <w:i/>
+          <w:iCs/>
+        </w:rPr>
+        <w:t xml:space="preserve"> </w:t>
+      </w:r>
+      <w:r>
+        <w:rPr>
+          <w:rFonts w:ascii="Times New Roman" w:hAnsi="Times New Roman" w:cs="Times New Roman"/>
+        </w:rPr>
+        <w:t xml:space="preserve">sendo uma Neural Network densamente conectada, </w:t>
+      </w:r>
+      <w:r>
+        <w:rPr>
+          <w:rFonts w:ascii="Times New Roman" w:hAnsi="Times New Roman" w:cs="Times New Roman"/>
+        </w:rPr>
+        <w:t>no caso deste modelo, cada conexão seria um tensor, as funções de ativação são ReLU</w:t>
+      </w:r>
+      <w:r>
+        <w:rPr>
+          <w:rFonts w:ascii="Times New Roman" w:hAnsi="Times New Roman" w:cs="Times New Roman"/>
+        </w:rPr>
+        <w:t xml:space="preserve"> </w:t>
+      </w:r>
+      <w:r>
+        <w:rPr>
+          <w:rFonts w:ascii="Times New Roman" w:hAnsi="Times New Roman" w:cs="Times New Roman"/>
+        </w:rPr>
+        <w:t>(</w:t>
+      </w:r>
+      <w:r>
+        <w:rPr>
+          <w:rFonts w:ascii="Times New Roman" w:hAnsi="Times New Roman" w:cs="Times New Roman"/>
+          <w:i/>
+          <w:iCs/>
+        </w:rPr>
+        <w:t>Rectified Linear Unit</w:t>
+      </w:r>
+      <w:r>
+        <w:rPr>
+          <w:rFonts w:ascii="Times New Roman" w:hAnsi="Times New Roman" w:cs="Times New Roman"/>
+        </w:rPr>
+        <w:t>) e a de saída Sigmoid utilizada para converter processamento do modelo em outputs de probabilidade válidos para serem utilizados como avaliadores da database no contexto da LGPD. O modelo vai utilizar um otimizador Adam (este utiliza os primeiros e segundos momentos do gradiente para realizar a adaptação da curva de aprendizado para cada peso na Neutral Network)</w:t>
+      </w:r>
+      <w:r>
+        <w:rPr>
+          <w:rFonts w:ascii="Times New Roman" w:hAnsi="Times New Roman" w:cs="Times New Roman"/>
+        </w:rPr>
+        <w:t xml:space="preserve">, </w:t>
+      </w:r>
+      <w:r>
+        <w:rPr>
+          <w:rFonts w:ascii="Times New Roman" w:hAnsi="Times New Roman" w:cs="Times New Roman"/>
+        </w:rPr>
+        <w:t xml:space="preserve">passamos o parâmetro </w:t>
+      </w:r>
+      <w:r>
+        <w:rPr>
+          <w:rFonts w:ascii="Times New Roman" w:hAnsi="Times New Roman" w:cs="Times New Roman"/>
+          <w:i/>
+          <w:iCs/>
+        </w:rPr>
+        <w:t xml:space="preserve">Binary </w:t>
+      </w:r>
+      <w:r>
+        <w:rPr>
+          <w:rFonts w:ascii="Times New Roman" w:hAnsi="Times New Roman" w:cs="Times New Roman"/>
+          <w:i/>
+          <w:iCs/>
+        </w:rPr>
+        <w:t>C</w:t>
+      </w:r>
+      <w:r>
+        <w:rPr>
+          <w:rFonts w:ascii="Times New Roman" w:hAnsi="Times New Roman" w:cs="Times New Roman"/>
+          <w:i/>
+          <w:iCs/>
+        </w:rPr>
+        <w:t>rossentropy</w:t>
+      </w:r>
+      <w:r>
+        <w:rPr>
+          <w:rFonts w:ascii="Times New Roman" w:hAnsi="Times New Roman" w:cs="Times New Roman"/>
+        </w:rPr>
+        <w:t xml:space="preserve"> </w:t>
+      </w:r>
+      <w:r>
+        <w:rPr>
+          <w:rFonts w:ascii="Times New Roman" w:hAnsi="Times New Roman" w:cs="Times New Roman"/>
+        </w:rPr>
+        <w:lastRenderedPageBreak/>
+        <w:t>utilizado para acompanhar as perdas métricas e penalizar o modelo no seu desempenho por cometer tais erros e usaremos em conjunto das métricas de TP(</w:t>
+      </w:r>
+      <w:r>
+        <w:rPr>
+          <w:rFonts w:ascii="Times New Roman" w:hAnsi="Times New Roman" w:cs="Times New Roman"/>
+        </w:rPr>
+        <w:t>Positivos Verdadeiros</w:t>
+      </w:r>
+      <w:r>
+        <w:rPr>
+          <w:rFonts w:ascii="Times New Roman" w:hAnsi="Times New Roman" w:cs="Times New Roman"/>
+        </w:rPr>
+        <w:t>), FP</w:t>
+      </w:r>
+      <w:r>
+        <w:rPr>
+          <w:rFonts w:ascii="Times New Roman" w:hAnsi="Times New Roman" w:cs="Times New Roman"/>
+        </w:rPr>
+        <w:t>(Falsos Positivos)</w:t>
+      </w:r>
+      <w:r>
+        <w:rPr>
+          <w:rFonts w:ascii="Times New Roman" w:hAnsi="Times New Roman" w:cs="Times New Roman"/>
+        </w:rPr>
+        <w:t>, TN</w:t>
+      </w:r>
+      <w:r>
+        <w:rPr>
+          <w:rFonts w:ascii="Times New Roman" w:hAnsi="Times New Roman" w:cs="Times New Roman"/>
+        </w:rPr>
+        <w:t>(Negativos Verdadeiros)</w:t>
+      </w:r>
+      <w:r>
+        <w:rPr>
+          <w:rFonts w:ascii="Times New Roman" w:hAnsi="Times New Roman" w:cs="Times New Roman"/>
+        </w:rPr>
+        <w:t>, FN</w:t>
+      </w:r>
+      <w:r>
+        <w:rPr>
+          <w:rFonts w:ascii="Times New Roman" w:hAnsi="Times New Roman" w:cs="Times New Roman"/>
+        </w:rPr>
+        <w:t>(Falsos Negativos)</w:t>
+      </w:r>
+      <w:r>
+        <w:rPr>
+          <w:rFonts w:ascii="Times New Roman" w:hAnsi="Times New Roman" w:cs="Times New Roman"/>
+        </w:rPr>
+        <w:t>, por fim duas métricas criadas para análise no matplotlib</w:t>
+      </w:r>
+      <w:r>
+        <w:rPr>
+          <w:rFonts w:ascii="Times New Roman" w:hAnsi="Times New Roman" w:cs="Times New Roman"/>
+        </w:rPr>
+        <w:t>, acurácia e precisão</w:t>
+      </w:r>
+      <w:r>
+        <w:rPr>
+          <w:rFonts w:ascii="Times New Roman" w:hAnsi="Times New Roman" w:cs="Times New Roman"/>
+        </w:rPr>
+        <w:t>.</w:t>
+      </w:r>
+    </w:p>
+    <w:p>
+      <w:pPr>
+        <w:ind w:firstLine="284"/>
+        <w:rPr>
+          <w:rFonts w:ascii="Times New Roman" w:hAnsi="Times New Roman" w:cs="Times New Roman"/>
+        </w:rPr>
+      </w:pPr>
+    </w:p>
+    <w:tbl>
+      <w:tblPr>
+        <w:tblStyle w:val="Tabelacomgrade"/>
+        <w:tblW w:w="7521" w:type="dxa"/>
+        <w:tblInd w:w="421" w:type="dxa"/>
+        <w:tblLook w:val="04A0" w:firstRow="1" w:lastRow="0" w:firstColumn="1" w:lastColumn="0" w:noHBand="0" w:noVBand="1"/>
+      </w:tblPr>
+      <w:tblGrid>
+        <w:gridCol w:w="3483"/>
+        <w:gridCol w:w="4038"/>
+      </w:tblGrid>
+      <w:tr>
+        <w:trPr>
+          <w:trHeight w:val="384"/>
+        </w:trPr>
+        <w:tc>
+          <w:tcPr>
+            <w:tcW w:w="7521" w:type="dxa"/>
+            <w:gridSpan w:val="2"/>
+          </w:tcPr>
+          <w:p>
+            <w:pPr>
+              <w:spacing w:line="360" w:lineRule="auto"/>
+              <w:jc w:val="center"/>
+              <w:rPr>
+                <w:rFonts w:ascii="Times New Roman" w:hAnsi="Times New Roman" w:cs="Times New Roman"/>
+              </w:rPr>
+            </w:pPr>
+            <w:r>
+              <w:rPr>
+                <w:rFonts w:ascii="Times New Roman" w:hAnsi="Times New Roman" w:cs="Times New Roman"/>
+              </w:rPr>
+              <w:t>Modelo Alpha</w:t>
+            </w:r>
+          </w:p>
+        </w:tc>
+      </w:tr>
+      <w:tr>
+        <w:trPr>
+          <w:trHeight w:val="384"/>
+        </w:trPr>
+        <w:tc>
+          <w:tcPr>
+            <w:tcW w:w="7521" w:type="dxa"/>
+            <w:gridSpan w:val="2"/>
+          </w:tcPr>
+          <w:p>
+            <w:pPr>
+              <w:spacing w:line="360" w:lineRule="auto"/>
+              <w:jc w:val="center"/>
+              <w:rPr>
+                <w:rFonts w:ascii="Times New Roman" w:hAnsi="Times New Roman" w:cs="Times New Roman"/>
+              </w:rPr>
+            </w:pPr>
+            <w:r>
+              <w:rPr>
+                <w:rFonts w:ascii="Times New Roman" w:hAnsi="Times New Roman" w:cs="Times New Roman"/>
+              </w:rPr>
+              <w:t>Modelo: Sequencial com Keras e Tensorflow.</w:t>
+            </w:r>
+          </w:p>
+        </w:tc>
+      </w:tr>
+      <w:tr>
+        <w:trPr>
+          <w:trHeight w:val="384"/>
+        </w:trPr>
+        <w:tc>
+          <w:tcPr>
+            <w:tcW w:w="3483" w:type="dxa"/>
+          </w:tcPr>
+          <w:p>
+            <w:pPr>
+              <w:spacing w:line="360" w:lineRule="auto"/>
+              <w:jc w:val="center"/>
+              <w:rPr>
+                <w:rFonts w:ascii="Times New Roman" w:hAnsi="Times New Roman" w:cs="Times New Roman"/>
+              </w:rPr>
+            </w:pPr>
+            <w:r>
+              <w:rPr>
+                <w:rFonts w:ascii="Times New Roman" w:hAnsi="Times New Roman" w:cs="Times New Roman"/>
+              </w:rPr>
+              <w:t>Quantidade de Tensors</w:t>
+            </w:r>
+          </w:p>
+        </w:tc>
+        <w:tc>
+          <w:tcPr>
+            <w:tcW w:w="4038" w:type="dxa"/>
+          </w:tcPr>
+          <w:p>
+            <w:pPr>
+              <w:spacing w:line="360" w:lineRule="auto"/>
+              <w:jc w:val="center"/>
+              <w:rPr>
+                <w:rFonts w:ascii="Times New Roman" w:hAnsi="Times New Roman" w:cs="Times New Roman"/>
+              </w:rPr>
+            </w:pPr>
+            <w:r>
+              <w:rPr>
+                <w:rFonts w:ascii="Times New Roman" w:hAnsi="Times New Roman" w:cs="Times New Roman"/>
+              </w:rPr>
+              <w:t>Tipo Ativação</w:t>
+            </w:r>
+          </w:p>
+        </w:tc>
+      </w:tr>
+      <w:tr>
+        <w:trPr>
+          <w:trHeight w:val="384"/>
+        </w:trPr>
+        <w:tc>
+          <w:tcPr>
+            <w:tcW w:w="3483" w:type="dxa"/>
+          </w:tcPr>
+          <w:p>
+            <w:pPr>
+              <w:spacing w:line="360" w:lineRule="auto"/>
+              <w:jc w:val="center"/>
+              <w:rPr>
+                <w:rFonts w:ascii="Times New Roman" w:hAnsi="Times New Roman" w:cs="Times New Roman"/>
+              </w:rPr>
+            </w:pPr>
+            <w:r>
+              <w:rPr>
+                <w:rFonts w:ascii="Times New Roman" w:hAnsi="Times New Roman" w:cs="Times New Roman"/>
+              </w:rPr>
+              <w:t>12</w:t>
+            </w:r>
+          </w:p>
+        </w:tc>
+        <w:tc>
+          <w:tcPr>
+            <w:tcW w:w="4038" w:type="dxa"/>
+          </w:tcPr>
+          <w:p>
+            <w:pPr>
+              <w:spacing w:line="360" w:lineRule="auto"/>
+              <w:jc w:val="center"/>
+              <w:rPr>
+                <w:rFonts w:ascii="Times New Roman" w:hAnsi="Times New Roman" w:cs="Times New Roman"/>
+              </w:rPr>
+            </w:pPr>
+            <w:r>
+              <w:rPr>
+                <w:rFonts w:ascii="Times New Roman" w:hAnsi="Times New Roman" w:cs="Times New Roman"/>
+              </w:rPr>
+              <w:t>Relu</w:t>
+            </w:r>
+          </w:p>
+        </w:tc>
+      </w:tr>
+      <w:tr>
+        <w:trPr>
+          <w:trHeight w:val="384"/>
+        </w:trPr>
+        <w:tc>
+          <w:tcPr>
+            <w:tcW w:w="3483" w:type="dxa"/>
+          </w:tcPr>
+          <w:p>
+            <w:pPr>
+              <w:spacing w:line="360" w:lineRule="auto"/>
+              <w:jc w:val="center"/>
+              <w:rPr>
+                <w:rFonts w:ascii="Times New Roman" w:hAnsi="Times New Roman" w:cs="Times New Roman"/>
+              </w:rPr>
+            </w:pPr>
+            <w:r>
+              <w:rPr>
+                <w:rFonts w:ascii="Times New Roman" w:hAnsi="Times New Roman" w:cs="Times New Roman"/>
+              </w:rPr>
+              <w:t>12</w:t>
+            </w:r>
+          </w:p>
+        </w:tc>
+        <w:tc>
+          <w:tcPr>
+            <w:tcW w:w="4038" w:type="dxa"/>
+          </w:tcPr>
+          <w:p>
+            <w:pPr>
+              <w:spacing w:line="360" w:lineRule="auto"/>
+              <w:jc w:val="center"/>
+              <w:rPr>
+                <w:rFonts w:ascii="Times New Roman" w:hAnsi="Times New Roman" w:cs="Times New Roman"/>
+              </w:rPr>
+            </w:pPr>
+            <w:r>
+              <w:rPr>
+                <w:rFonts w:ascii="Times New Roman" w:hAnsi="Times New Roman" w:cs="Times New Roman"/>
+              </w:rPr>
+              <w:t>Relu</w:t>
+            </w:r>
+          </w:p>
+        </w:tc>
+      </w:tr>
+      <w:tr>
+        <w:trPr>
+          <w:trHeight w:val="384"/>
+        </w:trPr>
+        <w:tc>
+          <w:tcPr>
+            <w:tcW w:w="3483" w:type="dxa"/>
+          </w:tcPr>
+          <w:p>
+            <w:pPr>
+              <w:spacing w:line="360" w:lineRule="auto"/>
+              <w:jc w:val="center"/>
+              <w:rPr>
+                <w:rFonts w:ascii="Times New Roman" w:hAnsi="Times New Roman" w:cs="Times New Roman"/>
+              </w:rPr>
+            </w:pPr>
+            <w:r>
+              <w:rPr>
+                <w:rFonts w:ascii="Times New Roman" w:hAnsi="Times New Roman" w:cs="Times New Roman"/>
+              </w:rPr>
+              <w:t>8</w:t>
+            </w:r>
+          </w:p>
+        </w:tc>
+        <w:tc>
+          <w:tcPr>
+            <w:tcW w:w="4038" w:type="dxa"/>
+          </w:tcPr>
+          <w:p>
+            <w:pPr>
+              <w:spacing w:line="360" w:lineRule="auto"/>
+              <w:jc w:val="center"/>
+              <w:rPr>
+                <w:rFonts w:ascii="Times New Roman" w:hAnsi="Times New Roman" w:cs="Times New Roman"/>
+              </w:rPr>
+            </w:pPr>
+            <w:r>
+              <w:rPr>
+                <w:rFonts w:ascii="Times New Roman" w:hAnsi="Times New Roman" w:cs="Times New Roman"/>
+              </w:rPr>
+              <w:t>Relu</w:t>
+            </w:r>
+          </w:p>
+        </w:tc>
+      </w:tr>
+      <w:tr>
+        <w:trPr>
+          <w:trHeight w:val="384"/>
+        </w:trPr>
+        <w:tc>
+          <w:tcPr>
+            <w:tcW w:w="3483" w:type="dxa"/>
+          </w:tcPr>
+          <w:p>
+            <w:pPr>
+              <w:spacing w:line="360" w:lineRule="auto"/>
+              <w:jc w:val="center"/>
+              <w:rPr>
+                <w:rFonts w:ascii="Times New Roman" w:hAnsi="Times New Roman" w:cs="Times New Roman"/>
+              </w:rPr>
+            </w:pPr>
+            <w:r>
+              <w:rPr>
+                <w:rFonts w:ascii="Times New Roman" w:hAnsi="Times New Roman" w:cs="Times New Roman"/>
+              </w:rPr>
+              <w:t>4</w:t>
+            </w:r>
+          </w:p>
+        </w:tc>
+        <w:tc>
+          <w:tcPr>
+            <w:tcW w:w="4038" w:type="dxa"/>
+          </w:tcPr>
+          <w:p>
+            <w:pPr>
+              <w:spacing w:line="360" w:lineRule="auto"/>
+              <w:jc w:val="center"/>
+              <w:rPr>
+                <w:rFonts w:ascii="Times New Roman" w:hAnsi="Times New Roman" w:cs="Times New Roman"/>
+              </w:rPr>
+            </w:pPr>
+            <w:r>
+              <w:rPr>
+                <w:rFonts w:ascii="Times New Roman" w:hAnsi="Times New Roman" w:cs="Times New Roman"/>
+              </w:rPr>
+              <w:t>Relu</w:t>
+            </w:r>
+          </w:p>
+        </w:tc>
+      </w:tr>
+      <w:tr>
+        <w:trPr>
+          <w:trHeight w:val="384"/>
+        </w:trPr>
+        <w:tc>
+          <w:tcPr>
+            <w:tcW w:w="3483" w:type="dxa"/>
+          </w:tcPr>
+          <w:p>
+            <w:pPr>
+              <w:spacing w:line="360" w:lineRule="auto"/>
+              <w:jc w:val="center"/>
+              <w:rPr>
+                <w:rFonts w:ascii="Times New Roman" w:hAnsi="Times New Roman" w:cs="Times New Roman"/>
+              </w:rPr>
+            </w:pPr>
+            <w:r>
+              <w:rPr>
+                <w:rFonts w:ascii="Times New Roman" w:hAnsi="Times New Roman" w:cs="Times New Roman"/>
+              </w:rPr>
+              <w:t>1</w:t>
+            </w:r>
+          </w:p>
+        </w:tc>
+        <w:tc>
+          <w:tcPr>
+            <w:tcW w:w="4038" w:type="dxa"/>
+          </w:tcPr>
+          <w:p>
+            <w:pPr>
+              <w:spacing w:line="360" w:lineRule="auto"/>
+              <w:jc w:val="center"/>
+              <w:rPr>
+                <w:rFonts w:ascii="Times New Roman" w:hAnsi="Times New Roman" w:cs="Times New Roman"/>
+              </w:rPr>
+            </w:pPr>
+            <w:r>
+              <w:rPr>
+                <w:rFonts w:ascii="Times New Roman" w:hAnsi="Times New Roman" w:cs="Times New Roman"/>
+              </w:rPr>
+              <w:t>Sigmoid</w:t>
+            </w:r>
+          </w:p>
+        </w:tc>
+      </w:tr>
+    </w:tbl>
+    <w:p>
+      <w:pPr>
+        <w:ind w:firstLine="284"/>
+        <w:rPr>
+          <w:rFonts w:ascii="Times New Roman" w:hAnsi="Times New Roman" w:cs="Times New Roman"/>
+        </w:rPr>
+      </w:pPr>
+    </w:p>
+    <w:p>
+      <w:pPr>
+        <w:ind w:firstLine="284"/>
+        <w:rPr>
+          <w:rFonts w:ascii="Times New Roman" w:hAnsi="Times New Roman" w:cs="Times New Roman"/>
+        </w:rPr>
+      </w:pPr>
+      <w:r>
+        <w:rPr>
+          <w:rFonts w:ascii="Times New Roman" w:hAnsi="Times New Roman" w:cs="Times New Roman"/>
+        </w:rPr>
+        <w:t xml:space="preserve">Construído o modelo, passamos para a fase de treinamento utilizando as classes X e Y em conjunto de alguns parâmetros de treinamento, o </w:t>
+      </w:r>
+      <w:r>
+        <w:rPr>
+          <w:rFonts w:ascii="Times New Roman" w:hAnsi="Times New Roman" w:cs="Times New Roman"/>
+          <w:i/>
+          <w:iCs/>
+        </w:rPr>
+        <w:t>EalyStopping</w:t>
+      </w:r>
+      <w:r>
+        <w:rPr>
+          <w:rFonts w:ascii="Times New Roman" w:hAnsi="Times New Roman" w:cs="Times New Roman"/>
+        </w:rPr>
+        <w:t xml:space="preserve"> </w:t>
+      </w:r>
+      <w:r>
+        <w:rPr>
+          <w:rFonts w:ascii="Times New Roman" w:hAnsi="Times New Roman" w:cs="Times New Roman"/>
+        </w:rPr>
+        <w:t>é utilizado para monitorar o modelo durante o processo e para o treinamento quando ele perceber a falta de ganho de desempenho utilizando o parâmetro de paciência</w:t>
+      </w:r>
+      <w:r>
+        <w:rPr>
+          <w:rFonts w:ascii="Times New Roman" w:hAnsi="Times New Roman" w:cs="Times New Roman"/>
+        </w:rPr>
+        <w:t xml:space="preserve"> </w:t>
+      </w:r>
+      <w:r>
+        <w:rPr>
+          <w:rFonts w:ascii="Times New Roman" w:hAnsi="Times New Roman" w:cs="Times New Roman"/>
+        </w:rPr>
+        <w:t>(</w:t>
+      </w:r>
+      <w:r>
+        <w:rPr>
+          <w:rFonts w:ascii="Times New Roman" w:hAnsi="Times New Roman" w:cs="Times New Roman"/>
+          <w:i/>
+          <w:iCs/>
+        </w:rPr>
+        <w:t>patience</w:t>
+      </w:r>
+      <w:r>
+        <w:rPr>
+          <w:rFonts w:ascii="Times New Roman" w:hAnsi="Times New Roman" w:cs="Times New Roman"/>
+        </w:rPr>
+        <w:t>), neste caso de valor 10 e focando em restaurar os melhores pesos sempre que possível para evitar um treinamento mais longo.</w:t>
+      </w:r>
+      <w:r>
+        <w:rPr>
+          <w:rFonts w:ascii="Times New Roman" w:hAnsi="Times New Roman" w:cs="Times New Roman"/>
+        </w:rPr>
+        <w:t xml:space="preserve"> Feito isso é utilizado 100 épocas para treinar o modelo utilizando um </w:t>
+      </w:r>
+      <w:r>
+        <w:rPr>
+          <w:rFonts w:ascii="Times New Roman" w:hAnsi="Times New Roman" w:cs="Times New Roman"/>
+          <w:i/>
+          <w:iCs/>
+        </w:rPr>
+        <w:t>batch</w:t>
+      </w:r>
+      <w:r>
+        <w:rPr>
+          <w:rFonts w:ascii="Times New Roman" w:hAnsi="Times New Roman" w:cs="Times New Roman"/>
+        </w:rPr>
+        <w:t xml:space="preserve"> de 50 em 50 amostras, nesse teste base do modelo Alpha foi obtido um resultado relativamente satisfatório de ~89,59% de acurácia e uma perca de ~0.28,59%</w:t>
+      </w:r>
+    </w:p>
+    <w:p>
+      <w:pPr>
+        <w:ind w:firstLine="284"/>
+        <w:rPr>
+          <w:rFonts w:ascii="Times New Roman" w:hAnsi="Times New Roman" w:cs="Times New Roman"/>
+        </w:rPr>
+      </w:pPr>
+      <w:r>
+        <w:rPr>
+          <w:rFonts w:ascii="Times New Roman" w:hAnsi="Times New Roman" w:cs="Times New Roman"/>
+        </w:rPr>
+        <w:t>Depois de treinado e testado, é feito uma avaliação utilizado probabilidade para verificar a quantidade de previsões feitas e a distribuição delas.</w:t>
       </w:r>
     </w:p>
     <w:p>
@@ -10223,6 +10781,7 @@
           <w:p>
             <w:pPr>
               <w:pStyle w:val="Ttulo1"/>
+              <w:spacing w:line="360" w:lineRule="auto"/>
               <w:jc w:val="left"/>
               <w:rPr>
                 <w:rFonts w:cs="Times New Roman"/>
@@ -10247,6 +10806,7 @@
           </w:tcPr>
           <w:p>
             <w:pPr>
+              <w:spacing w:line="360" w:lineRule="auto"/>
               <w:jc w:val="center"/>
               <w:rPr>
                 <w:rFonts w:ascii="Times New Roman" w:hAnsi="Times New Roman" w:cs="Times New Roman"/>
@@ -10270,6 +10830,7 @@
           </w:tcPr>
           <w:p>
             <w:pPr>
+              <w:spacing w:line="360" w:lineRule="auto"/>
               <w:rPr>
                 <w:rFonts w:ascii="Times New Roman" w:hAnsi="Times New Roman" w:cs="Times New Roman"/>
               </w:rPr>
@@ -13318,6 +13879,8 @@
       <w:r>
         <w:rPr>
           <w:rFonts w:ascii="Times New Roman" w:hAnsi="Times New Roman" w:cs="Times New Roman"/>
+          <w:b/>
+          <w:bCs w:val="0"/>
           <w:sz w:val="22"/>
           <w:szCs w:val="22"/>
           <w:lang w:val="en-US"/>

</xml_diff>

<commit_message>
[Adicionado Conteúdo] - Adicionado Conteúdo na seção de limitações
</commit_message>
<xml_diff>
--- a/TCC-III_Juan_Cardoso_da_Silva.docx
+++ b/TCC-III_Juan_Cardoso_da_Silva.docx
@@ -12567,23 +12567,7 @@
           <w:sz w:val="20"/>
           <w:szCs w:val="20"/>
         </w:rPr>
-        <w:t>1</w:t>
-      </w:r>
-      <w:r>
-        <w:rPr>
-          <w:rFonts w:ascii="Times New Roman" w:hAnsi="Times New Roman" w:cs="Times New Roman"/>
-          <w:sz w:val="20"/>
-          <w:szCs w:val="20"/>
-        </w:rPr>
-        <w:t xml:space="preserve"> – </w:t>
-      </w:r>
-      <w:r>
-        <w:rPr>
-          <w:rFonts w:ascii="Times New Roman" w:hAnsi="Times New Roman" w:cs="Times New Roman"/>
-          <w:sz w:val="20"/>
-          <w:szCs w:val="20"/>
-        </w:rPr>
-        <w:t xml:space="preserve">Apresentação dos componentes do </w:t>
+        <w:t xml:space="preserve">1 – Apresentação dos componentes do </w:t>
       </w:r>
       <w:r>
         <w:rPr>
@@ -13513,23 +13497,7 @@
           <w:sz w:val="20"/>
           <w:szCs w:val="20"/>
         </w:rPr>
-        <w:t>2</w:t>
-      </w:r>
-      <w:r>
-        <w:rPr>
-          <w:rFonts w:ascii="Times New Roman" w:hAnsi="Times New Roman" w:cs="Times New Roman"/>
-          <w:sz w:val="20"/>
-          <w:szCs w:val="20"/>
-        </w:rPr>
-        <w:t xml:space="preserve"> – </w:t>
-      </w:r>
-      <w:r>
-        <w:rPr>
-          <w:rFonts w:ascii="Times New Roman" w:hAnsi="Times New Roman" w:cs="Times New Roman"/>
-          <w:sz w:val="20"/>
-          <w:szCs w:val="20"/>
-        </w:rPr>
-        <w:t xml:space="preserve">Aproximação da distribuição de </w:t>
+        <w:t xml:space="preserve">2 – Aproximação da distribuição de </w:t>
       </w:r>
       <w:r>
         <w:rPr>
@@ -13884,23 +13852,59 @@
     </w:p>
     <w:p>
       <w:pPr>
-        <w:rPr>
-          <w:rFonts w:ascii="Times New Roman" w:hAnsi="Times New Roman" w:cs="Times New Roman"/>
-        </w:rPr>
-      </w:pPr>
-      <w:r>
-        <w:rPr>
-          <w:rFonts w:ascii="Times New Roman" w:hAnsi="Times New Roman" w:cs="Times New Roman"/>
-        </w:rPr>
-        <w:t>Observação: existem probabilidades intermediarias entre o limite superior de 0.2 até o limite inferior de 0.8 não representadas na tabela, mas representados graficamente.</w:t>
-      </w:r>
-    </w:p>
-    <w:p>
-      <w:pPr>
-        <w:rPr>
-          <w:rFonts w:ascii="Times New Roman" w:hAnsi="Times New Roman" w:cs="Times New Roman"/>
-        </w:rPr>
-      </w:pPr>
+        <w:ind w:firstLine="851"/>
+        <w:rPr>
+          <w:rFonts w:ascii="Times New Roman" w:hAnsi="Times New Roman" w:cs="Times New Roman"/>
+        </w:rPr>
+      </w:pPr>
+      <w:r>
+        <w:rPr>
+          <w:rFonts w:ascii="Times New Roman" w:hAnsi="Times New Roman" w:cs="Times New Roman"/>
+        </w:rPr>
+        <w:t xml:space="preserve">Observação: </w:t>
+      </w:r>
+      <w:r>
+        <w:rPr>
+          <w:rFonts w:ascii="Times New Roman" w:hAnsi="Times New Roman" w:cs="Times New Roman"/>
+        </w:rPr>
+        <w:t>E</w:t>
+      </w:r>
+      <w:r>
+        <w:rPr>
+          <w:rFonts w:ascii="Times New Roman" w:hAnsi="Times New Roman" w:cs="Times New Roman"/>
+        </w:rPr>
+        <w:t>xistem probabilidades intermediarias entre o limite superior de 0.2 até o limite inferior de 0.8 não representadas na tabela</w:t>
+      </w:r>
+      <w:r>
+        <w:rPr>
+          <w:rFonts w:ascii="Times New Roman" w:hAnsi="Times New Roman" w:cs="Times New Roman"/>
+        </w:rPr>
+        <w:t xml:space="preserve"> por serem valores irrisórios devido ao fato de como o algoritmo de encriptação funciona</w:t>
+      </w:r>
+      <w:r>
+        <w:rPr>
+          <w:rFonts w:ascii="Times New Roman" w:hAnsi="Times New Roman" w:cs="Times New Roman"/>
+        </w:rPr>
+        <w:t xml:space="preserve">, mas </w:t>
+      </w:r>
+      <w:r>
+        <w:rPr>
+          <w:rFonts w:ascii="Times New Roman" w:hAnsi="Times New Roman" w:cs="Times New Roman"/>
+        </w:rPr>
+        <w:t xml:space="preserve">estão </w:t>
+      </w:r>
+      <w:r>
+        <w:rPr>
+          <w:rFonts w:ascii="Times New Roman" w:hAnsi="Times New Roman" w:cs="Times New Roman"/>
+        </w:rPr>
+        <w:t>representados graficamente</w:t>
+      </w:r>
+      <w:r>
+        <w:rPr>
+          <w:rFonts w:ascii="Times New Roman" w:hAnsi="Times New Roman" w:cs="Times New Roman"/>
+        </w:rPr>
+        <w:t xml:space="preserve"> para entender a distribuição.</w:t>
+      </w:r>
     </w:p>
     <w:p>
       <w:pPr>
@@ -16576,13 +16580,7 @@
         <w:rPr>
           <w:rFonts w:ascii="Times New Roman" w:hAnsi="Times New Roman" w:cs="Times New Roman"/>
         </w:rPr>
-        <w:t xml:space="preserve"> Negatives (Negativos Verdadeiros), False Negatives (Falsos Negativos),</w:t>
-      </w:r>
-      <w:r>
-        <w:rPr>
-          <w:rFonts w:ascii="Times New Roman" w:hAnsi="Times New Roman" w:cs="Times New Roman"/>
-        </w:rPr>
-        <w:t xml:space="preserve"> para facilitar, abreviaremos as categorizações acima respectivamente de TP, FP, TN e FN.</w:t>
+        <w:t xml:space="preserve"> Negatives (Negativos Verdadeiros), False Negatives (Falsos Negativos), para facilitar, abreviaremos as categorizações acima respectivamente de TP, FP, TN e FN.</w:t>
       </w:r>
     </w:p>
     <w:p>
@@ -16607,16 +16605,596 @@
     </w:p>
     <w:p>
       <w:pPr>
-        <w:rPr>
-          <w:rFonts w:ascii="Times New Roman" w:hAnsi="Times New Roman" w:cs="Times New Roman"/>
-        </w:rPr>
-      </w:pPr>
-      <w:r>
-        <w:rPr>
-          <w:rFonts w:ascii="Times New Roman" w:hAnsi="Times New Roman" w:cs="Times New Roman"/>
-        </w:rPr>
-        <w:t>AAA</w:t>
-      </w:r>
+        <w:ind w:firstLine="851"/>
+        <w:rPr>
+          <w:rFonts w:ascii="Times New Roman" w:hAnsi="Times New Roman" w:cs="Times New Roman"/>
+        </w:rPr>
+      </w:pPr>
+      <w:r>
+        <w:rPr>
+          <w:rFonts w:ascii="Times New Roman" w:hAnsi="Times New Roman" w:cs="Times New Roman"/>
+        </w:rPr>
+        <w:t>O modelo final segue os mesmos preparos do modelo Alpha com a variação das funções de ativações para obter um desempenho de identificação de dados melhor</w:t>
+      </w:r>
+      <w:r>
+        <w:rPr>
+          <w:rFonts w:ascii="Times New Roman" w:hAnsi="Times New Roman" w:cs="Times New Roman"/>
+        </w:rPr>
+        <w:t xml:space="preserve">, utilizando funções de ativações do tipo </w:t>
+      </w:r>
+      <w:r>
+        <w:rPr>
+          <w:rFonts w:ascii="Times New Roman" w:hAnsi="Times New Roman" w:cs="Times New Roman"/>
+          <w:i/>
+          <w:iCs/>
+        </w:rPr>
+        <w:t xml:space="preserve">hard </w:t>
+      </w:r>
+      <w:proofErr w:type="spellStart"/>
+      <w:r>
+        <w:rPr>
+          <w:rFonts w:ascii="Times New Roman" w:hAnsi="Times New Roman" w:cs="Times New Roman"/>
+          <w:i/>
+          <w:iCs/>
+        </w:rPr>
+        <w:t>sigmoid</w:t>
+      </w:r>
+      <w:proofErr w:type="spellEnd"/>
+      <w:r>
+        <w:rPr>
+          <w:rFonts w:ascii="Times New Roman" w:hAnsi="Times New Roman" w:cs="Times New Roman"/>
+        </w:rPr>
+        <w:t xml:space="preserve"> </w:t>
+      </w:r>
+      <w:r>
+        <w:rPr>
+          <w:rFonts w:ascii="Times New Roman" w:hAnsi="Times New Roman" w:cs="Times New Roman"/>
+        </w:rPr>
+        <w:t>com o filtro binário de ser ou não um dado privado para determinar o resultado do algoritmo de encriptação.</w:t>
+      </w:r>
+    </w:p>
+    <w:p>
+      <w:pPr>
+        <w:ind w:firstLine="851"/>
+        <w:rPr>
+          <w:rFonts w:ascii="Times New Roman" w:hAnsi="Times New Roman" w:cs="Times New Roman"/>
+        </w:rPr>
+      </w:pPr>
+      <w:r>
+        <w:rPr>
+          <w:rFonts w:ascii="Times New Roman" w:hAnsi="Times New Roman" w:cs="Times New Roman"/>
+        </w:rPr>
+        <w:t xml:space="preserve">A primeira variação desse tipo de modelo é o modelo utilizando um tensor de 12 conexões com uma função de ativação </w:t>
+      </w:r>
+      <w:proofErr w:type="spellStart"/>
+      <w:r>
+        <w:rPr>
+          <w:rFonts w:ascii="Times New Roman" w:hAnsi="Times New Roman" w:cs="Times New Roman"/>
+        </w:rPr>
+        <w:t>Relu</w:t>
+      </w:r>
+      <w:proofErr w:type="spellEnd"/>
+      <w:r>
+        <w:rPr>
+          <w:rFonts w:ascii="Times New Roman" w:hAnsi="Times New Roman" w:cs="Times New Roman"/>
+        </w:rPr>
+        <w:t xml:space="preserve"> e para as demais conexões a utilização do Hard </w:t>
+      </w:r>
+      <w:proofErr w:type="spellStart"/>
+      <w:r>
+        <w:rPr>
+          <w:rFonts w:ascii="Times New Roman" w:hAnsi="Times New Roman" w:cs="Times New Roman"/>
+        </w:rPr>
+        <w:t>Sigmoid</w:t>
+      </w:r>
+      <w:proofErr w:type="spellEnd"/>
+      <w:r>
+        <w:rPr>
+          <w:rFonts w:ascii="Times New Roman" w:hAnsi="Times New Roman" w:cs="Times New Roman"/>
+        </w:rPr>
+        <w:t xml:space="preserve"> para calcular os melhores pesos e realizar a saída das previsões, abaixo uma tabela descritiva do modelo.</w:t>
+      </w:r>
+    </w:p>
+    <w:p>
+      <w:pPr>
+        <w:ind w:left="426" w:right="1133"/>
+        <w:rPr>
+          <w:rFonts w:ascii="Times New Roman" w:hAnsi="Times New Roman" w:cs="Times New Roman"/>
+          <w:sz w:val="20"/>
+          <w:szCs w:val="20"/>
+        </w:rPr>
+      </w:pPr>
+      <w:r>
+        <w:rPr>
+          <w:rFonts w:ascii="Times New Roman" w:hAnsi="Times New Roman" w:cs="Times New Roman"/>
+          <w:sz w:val="20"/>
+          <w:szCs w:val="20"/>
+        </w:rPr>
+        <w:t xml:space="preserve">Tabela </w:t>
+      </w:r>
+      <w:r>
+        <w:rPr>
+          <w:rFonts w:ascii="Times New Roman" w:hAnsi="Times New Roman" w:cs="Times New Roman"/>
+          <w:sz w:val="20"/>
+          <w:szCs w:val="20"/>
+        </w:rPr>
+        <w:t>3</w:t>
+      </w:r>
+      <w:r>
+        <w:rPr>
+          <w:rFonts w:ascii="Times New Roman" w:hAnsi="Times New Roman" w:cs="Times New Roman"/>
+          <w:sz w:val="20"/>
+          <w:szCs w:val="20"/>
+        </w:rPr>
+        <w:t xml:space="preserve"> – Apresentação dos componentes do Modelo Alpha em forma e tabela, cada linha representa um </w:t>
+      </w:r>
+      <w:proofErr w:type="spellStart"/>
+      <w:r>
+        <w:rPr>
+          <w:rFonts w:ascii="Times New Roman" w:hAnsi="Times New Roman" w:cs="Times New Roman"/>
+          <w:sz w:val="20"/>
+          <w:szCs w:val="20"/>
+        </w:rPr>
+        <w:t>layer</w:t>
+      </w:r>
+      <w:proofErr w:type="spellEnd"/>
+      <w:r>
+        <w:rPr>
+          <w:rFonts w:ascii="Times New Roman" w:hAnsi="Times New Roman" w:cs="Times New Roman"/>
+          <w:sz w:val="20"/>
+          <w:szCs w:val="20"/>
+        </w:rPr>
+        <w:t xml:space="preserve"> de Neural Network, dividas em conexões (</w:t>
+      </w:r>
+      <w:proofErr w:type="spellStart"/>
+      <w:r>
+        <w:rPr>
+          <w:rFonts w:ascii="Times New Roman" w:hAnsi="Times New Roman" w:cs="Times New Roman"/>
+          <w:sz w:val="20"/>
+          <w:szCs w:val="20"/>
+        </w:rPr>
+        <w:t>tensors</w:t>
+      </w:r>
+      <w:proofErr w:type="spellEnd"/>
+      <w:r>
+        <w:rPr>
+          <w:rFonts w:ascii="Times New Roman" w:hAnsi="Times New Roman" w:cs="Times New Roman"/>
+          <w:sz w:val="20"/>
+          <w:szCs w:val="20"/>
+        </w:rPr>
+        <w:t>) por função de ativação.</w:t>
+      </w:r>
+    </w:p>
+    <w:tbl>
+      <w:tblPr>
+        <w:tblStyle w:val="Tabelacomgrade"/>
+        <w:tblW w:w="7521" w:type="dxa"/>
+        <w:tblInd w:w="421" w:type="dxa"/>
+        <w:tblLook w:val="04A0" w:firstRow="1" w:lastRow="0" w:firstColumn="1" w:lastColumn="0" w:noHBand="0" w:noVBand="1"/>
+      </w:tblPr>
+      <w:tblGrid>
+        <w:gridCol w:w="3483"/>
+        <w:gridCol w:w="4038"/>
+      </w:tblGrid>
+      <w:tr>
+        <w:trPr>
+          <w:trHeight w:val="384"/>
+        </w:trPr>
+        <w:tc>
+          <w:tcPr>
+            <w:tcW w:w="3483" w:type="dxa"/>
+            <w:tcBorders>
+              <w:top w:val="single" w:sz="18" w:space="0" w:color="auto"/>
+              <w:left w:val="nil"/>
+              <w:bottom w:val="single" w:sz="18" w:space="0" w:color="auto"/>
+              <w:right w:val="nil"/>
+            </w:tcBorders>
+          </w:tcPr>
+          <w:p>
+            <w:pPr>
+              <w:spacing w:line="360" w:lineRule="auto"/>
+              <w:jc w:val="center"/>
+              <w:rPr>
+                <w:rFonts w:ascii="Times New Roman" w:hAnsi="Times New Roman" w:cs="Times New Roman"/>
+                <w:b/>
+                <w:bCs w:val="0"/>
+              </w:rPr>
+            </w:pPr>
+            <w:r>
+              <w:rPr>
+                <w:rFonts w:ascii="Times New Roman" w:hAnsi="Times New Roman" w:cs="Times New Roman"/>
+                <w:b/>
+                <w:bCs w:val="0"/>
+              </w:rPr>
+              <w:t xml:space="preserve">Quantidade de </w:t>
+            </w:r>
+            <w:proofErr w:type="spellStart"/>
+            <w:r>
+              <w:rPr>
+                <w:rFonts w:ascii="Times New Roman" w:hAnsi="Times New Roman" w:cs="Times New Roman"/>
+                <w:b/>
+                <w:bCs w:val="0"/>
+              </w:rPr>
+              <w:t>Tensors</w:t>
+            </w:r>
+            <w:proofErr w:type="spellEnd"/>
+          </w:p>
+        </w:tc>
+        <w:tc>
+          <w:tcPr>
+            <w:tcW w:w="4038" w:type="dxa"/>
+            <w:tcBorders>
+              <w:top w:val="single" w:sz="18" w:space="0" w:color="auto"/>
+              <w:left w:val="nil"/>
+              <w:bottom w:val="single" w:sz="18" w:space="0" w:color="auto"/>
+              <w:right w:val="nil"/>
+            </w:tcBorders>
+          </w:tcPr>
+          <w:p>
+            <w:pPr>
+              <w:spacing w:line="360" w:lineRule="auto"/>
+              <w:jc w:val="center"/>
+              <w:rPr>
+                <w:rFonts w:ascii="Times New Roman" w:hAnsi="Times New Roman" w:cs="Times New Roman"/>
+                <w:b/>
+                <w:bCs w:val="0"/>
+              </w:rPr>
+            </w:pPr>
+            <w:r>
+              <w:rPr>
+                <w:rFonts w:ascii="Times New Roman" w:hAnsi="Times New Roman" w:cs="Times New Roman"/>
+                <w:b/>
+                <w:bCs w:val="0"/>
+              </w:rPr>
+              <w:t>Tipo Ativação</w:t>
+            </w:r>
+          </w:p>
+        </w:tc>
+      </w:tr>
+      <w:tr>
+        <w:trPr>
+          <w:trHeight w:val="384"/>
+        </w:trPr>
+        <w:tc>
+          <w:tcPr>
+            <w:tcW w:w="3483" w:type="dxa"/>
+            <w:tcBorders>
+              <w:top w:val="single" w:sz="18" w:space="0" w:color="auto"/>
+              <w:left w:val="nil"/>
+              <w:bottom w:val="nil"/>
+              <w:right w:val="nil"/>
+            </w:tcBorders>
+          </w:tcPr>
+          <w:p>
+            <w:pPr>
+              <w:spacing w:line="360" w:lineRule="auto"/>
+              <w:jc w:val="center"/>
+              <w:rPr>
+                <w:rFonts w:ascii="Times New Roman" w:hAnsi="Times New Roman" w:cs="Times New Roman"/>
+              </w:rPr>
+            </w:pPr>
+            <w:r>
+              <w:rPr>
+                <w:rFonts w:ascii="Times New Roman" w:hAnsi="Times New Roman" w:cs="Times New Roman"/>
+              </w:rPr>
+              <w:t>12</w:t>
+            </w:r>
+          </w:p>
+        </w:tc>
+        <w:tc>
+          <w:tcPr>
+            <w:tcW w:w="4038" w:type="dxa"/>
+            <w:tcBorders>
+              <w:top w:val="single" w:sz="18" w:space="0" w:color="auto"/>
+              <w:left w:val="nil"/>
+              <w:bottom w:val="nil"/>
+              <w:right w:val="nil"/>
+            </w:tcBorders>
+          </w:tcPr>
+          <w:p>
+            <w:pPr>
+              <w:spacing w:line="360" w:lineRule="auto"/>
+              <w:jc w:val="center"/>
+              <w:rPr>
+                <w:rFonts w:ascii="Times New Roman" w:hAnsi="Times New Roman" w:cs="Times New Roman"/>
+              </w:rPr>
+            </w:pPr>
+            <w:proofErr w:type="spellStart"/>
+            <w:r>
+              <w:rPr>
+                <w:rFonts w:ascii="Times New Roman" w:hAnsi="Times New Roman" w:cs="Times New Roman"/>
+              </w:rPr>
+              <w:t>Relu</w:t>
+            </w:r>
+            <w:proofErr w:type="spellEnd"/>
+          </w:p>
+        </w:tc>
+      </w:tr>
+      <w:tr>
+        <w:trPr>
+          <w:trHeight w:val="384"/>
+        </w:trPr>
+        <w:tc>
+          <w:tcPr>
+            <w:tcW w:w="3483" w:type="dxa"/>
+            <w:tcBorders>
+              <w:top w:val="nil"/>
+              <w:left w:val="nil"/>
+              <w:bottom w:val="nil"/>
+              <w:right w:val="nil"/>
+            </w:tcBorders>
+          </w:tcPr>
+          <w:p>
+            <w:pPr>
+              <w:spacing w:line="360" w:lineRule="auto"/>
+              <w:jc w:val="center"/>
+              <w:rPr>
+                <w:rFonts w:ascii="Times New Roman" w:hAnsi="Times New Roman" w:cs="Times New Roman"/>
+              </w:rPr>
+            </w:pPr>
+            <w:r>
+              <w:rPr>
+                <w:rFonts w:ascii="Times New Roman" w:hAnsi="Times New Roman" w:cs="Times New Roman"/>
+              </w:rPr>
+              <w:t>8</w:t>
+            </w:r>
+          </w:p>
+        </w:tc>
+        <w:tc>
+          <w:tcPr>
+            <w:tcW w:w="4038" w:type="dxa"/>
+            <w:tcBorders>
+              <w:top w:val="nil"/>
+              <w:left w:val="nil"/>
+              <w:bottom w:val="nil"/>
+              <w:right w:val="nil"/>
+            </w:tcBorders>
+          </w:tcPr>
+          <w:p>
+            <w:pPr>
+              <w:spacing w:line="360" w:lineRule="auto"/>
+              <w:jc w:val="center"/>
+              <w:rPr>
+                <w:rFonts w:ascii="Times New Roman" w:hAnsi="Times New Roman" w:cs="Times New Roman"/>
+              </w:rPr>
+            </w:pPr>
+            <w:r>
+              <w:rPr>
+                <w:rFonts w:ascii="Times New Roman" w:hAnsi="Times New Roman" w:cs="Times New Roman"/>
+              </w:rPr>
+              <w:t xml:space="preserve">Hard </w:t>
+            </w:r>
+            <w:proofErr w:type="spellStart"/>
+            <w:r>
+              <w:rPr>
+                <w:rFonts w:ascii="Times New Roman" w:hAnsi="Times New Roman" w:cs="Times New Roman"/>
+              </w:rPr>
+              <w:t>Sigmoid</w:t>
+            </w:r>
+            <w:proofErr w:type="spellEnd"/>
+          </w:p>
+        </w:tc>
+      </w:tr>
+      <w:tr>
+        <w:trPr>
+          <w:trHeight w:val="384"/>
+        </w:trPr>
+        <w:tc>
+          <w:tcPr>
+            <w:tcW w:w="3483" w:type="dxa"/>
+            <w:tcBorders>
+              <w:top w:val="nil"/>
+              <w:left w:val="nil"/>
+              <w:bottom w:val="nil"/>
+              <w:right w:val="nil"/>
+            </w:tcBorders>
+          </w:tcPr>
+          <w:p>
+            <w:pPr>
+              <w:spacing w:line="360" w:lineRule="auto"/>
+              <w:jc w:val="center"/>
+              <w:rPr>
+                <w:rFonts w:ascii="Times New Roman" w:hAnsi="Times New Roman" w:cs="Times New Roman"/>
+              </w:rPr>
+            </w:pPr>
+            <w:r>
+              <w:rPr>
+                <w:rFonts w:ascii="Times New Roman" w:hAnsi="Times New Roman" w:cs="Times New Roman"/>
+              </w:rPr>
+              <w:t>8</w:t>
+            </w:r>
+          </w:p>
+        </w:tc>
+        <w:tc>
+          <w:tcPr>
+            <w:tcW w:w="4038" w:type="dxa"/>
+            <w:tcBorders>
+              <w:top w:val="nil"/>
+              <w:left w:val="nil"/>
+              <w:bottom w:val="nil"/>
+              <w:right w:val="nil"/>
+            </w:tcBorders>
+          </w:tcPr>
+          <w:p>
+            <w:pPr>
+              <w:spacing w:line="360" w:lineRule="auto"/>
+              <w:jc w:val="center"/>
+              <w:rPr>
+                <w:rFonts w:ascii="Times New Roman" w:hAnsi="Times New Roman" w:cs="Times New Roman"/>
+              </w:rPr>
+            </w:pPr>
+            <w:r>
+              <w:rPr>
+                <w:rFonts w:ascii="Times New Roman" w:hAnsi="Times New Roman" w:cs="Times New Roman"/>
+              </w:rPr>
+              <w:t xml:space="preserve">Hard </w:t>
+            </w:r>
+            <w:proofErr w:type="spellStart"/>
+            <w:r>
+              <w:rPr>
+                <w:rFonts w:ascii="Times New Roman" w:hAnsi="Times New Roman" w:cs="Times New Roman"/>
+              </w:rPr>
+              <w:t>Sigmoid</w:t>
+            </w:r>
+            <w:proofErr w:type="spellEnd"/>
+          </w:p>
+        </w:tc>
+      </w:tr>
+      <w:tr>
+        <w:trPr>
+          <w:trHeight w:val="384"/>
+        </w:trPr>
+        <w:tc>
+          <w:tcPr>
+            <w:tcW w:w="3483" w:type="dxa"/>
+            <w:tcBorders>
+              <w:top w:val="nil"/>
+              <w:left w:val="nil"/>
+              <w:bottom w:val="nil"/>
+              <w:right w:val="nil"/>
+            </w:tcBorders>
+          </w:tcPr>
+          <w:p>
+            <w:pPr>
+              <w:spacing w:line="360" w:lineRule="auto"/>
+              <w:jc w:val="center"/>
+              <w:rPr>
+                <w:rFonts w:ascii="Times New Roman" w:hAnsi="Times New Roman" w:cs="Times New Roman"/>
+              </w:rPr>
+            </w:pPr>
+            <w:r>
+              <w:rPr>
+                <w:rFonts w:ascii="Times New Roman" w:hAnsi="Times New Roman" w:cs="Times New Roman"/>
+              </w:rPr>
+              <w:t>8</w:t>
+            </w:r>
+          </w:p>
+        </w:tc>
+        <w:tc>
+          <w:tcPr>
+            <w:tcW w:w="4038" w:type="dxa"/>
+            <w:tcBorders>
+              <w:top w:val="nil"/>
+              <w:left w:val="nil"/>
+              <w:bottom w:val="nil"/>
+              <w:right w:val="nil"/>
+            </w:tcBorders>
+          </w:tcPr>
+          <w:p>
+            <w:pPr>
+              <w:spacing w:line="360" w:lineRule="auto"/>
+              <w:jc w:val="center"/>
+              <w:rPr>
+                <w:rFonts w:ascii="Times New Roman" w:hAnsi="Times New Roman" w:cs="Times New Roman"/>
+              </w:rPr>
+            </w:pPr>
+            <w:r>
+              <w:rPr>
+                <w:rFonts w:ascii="Times New Roman" w:hAnsi="Times New Roman" w:cs="Times New Roman"/>
+              </w:rPr>
+              <w:t xml:space="preserve">Hard </w:t>
+            </w:r>
+            <w:proofErr w:type="spellStart"/>
+            <w:r>
+              <w:rPr>
+                <w:rFonts w:ascii="Times New Roman" w:hAnsi="Times New Roman" w:cs="Times New Roman"/>
+              </w:rPr>
+              <w:t>Sigmoid</w:t>
+            </w:r>
+            <w:proofErr w:type="spellEnd"/>
+          </w:p>
+        </w:tc>
+      </w:tr>
+      <w:tr>
+        <w:trPr>
+          <w:trHeight w:val="384"/>
+        </w:trPr>
+        <w:tc>
+          <w:tcPr>
+            <w:tcW w:w="3483" w:type="dxa"/>
+            <w:tcBorders>
+              <w:top w:val="nil"/>
+              <w:left w:val="nil"/>
+              <w:bottom w:val="single" w:sz="18" w:space="0" w:color="auto"/>
+              <w:right w:val="nil"/>
+            </w:tcBorders>
+          </w:tcPr>
+          <w:p>
+            <w:pPr>
+              <w:spacing w:line="360" w:lineRule="auto"/>
+              <w:jc w:val="center"/>
+              <w:rPr>
+                <w:rFonts w:ascii="Times New Roman" w:hAnsi="Times New Roman" w:cs="Times New Roman"/>
+              </w:rPr>
+            </w:pPr>
+            <w:r>
+              <w:rPr>
+                <w:rFonts w:ascii="Times New Roman" w:hAnsi="Times New Roman" w:cs="Times New Roman"/>
+              </w:rPr>
+              <w:t>1</w:t>
+            </w:r>
+          </w:p>
+        </w:tc>
+        <w:tc>
+          <w:tcPr>
+            <w:tcW w:w="4038" w:type="dxa"/>
+            <w:tcBorders>
+              <w:top w:val="nil"/>
+              <w:left w:val="nil"/>
+              <w:bottom w:val="single" w:sz="18" w:space="0" w:color="auto"/>
+              <w:right w:val="nil"/>
+            </w:tcBorders>
+          </w:tcPr>
+          <w:p>
+            <w:pPr>
+              <w:spacing w:line="360" w:lineRule="auto"/>
+              <w:jc w:val="center"/>
+              <w:rPr>
+                <w:rFonts w:ascii="Times New Roman" w:hAnsi="Times New Roman" w:cs="Times New Roman"/>
+              </w:rPr>
+            </w:pPr>
+            <w:r>
+              <w:rPr>
+                <w:rFonts w:ascii="Times New Roman" w:hAnsi="Times New Roman" w:cs="Times New Roman"/>
+              </w:rPr>
+              <w:t xml:space="preserve">Hard </w:t>
+            </w:r>
+            <w:proofErr w:type="spellStart"/>
+            <w:r>
+              <w:rPr>
+                <w:rFonts w:ascii="Times New Roman" w:hAnsi="Times New Roman" w:cs="Times New Roman"/>
+              </w:rPr>
+              <w:t>Sigmoid</w:t>
+            </w:r>
+            <w:proofErr w:type="spellEnd"/>
+          </w:p>
+        </w:tc>
+      </w:tr>
+    </w:tbl>
+    <w:p>
+      <w:pPr>
+        <w:ind w:firstLine="426"/>
+        <w:rPr>
+          <w:rFonts w:ascii="Times New Roman" w:hAnsi="Times New Roman" w:cs="Times New Roman"/>
+          <w:sz w:val="20"/>
+          <w:szCs w:val="20"/>
+        </w:rPr>
+      </w:pPr>
+      <w:r>
+        <w:rPr>
+          <w:rFonts w:ascii="Times New Roman" w:hAnsi="Times New Roman" w:cs="Times New Roman"/>
+          <w:sz w:val="20"/>
+          <w:szCs w:val="20"/>
+        </w:rPr>
+        <w:t>Fonte: Elaborado pelo autor</w:t>
+      </w:r>
+    </w:p>
+    <w:p>
+      <w:pPr>
+        <w:rPr>
+          <w:rFonts w:ascii="Times New Roman" w:hAnsi="Times New Roman" w:cs="Times New Roman"/>
+        </w:rPr>
+      </w:pPr>
     </w:p>
     <w:p>
       <w:pPr>
@@ -16641,6 +17219,7 @@
           <w:sz w:val="20"/>
           <w:szCs w:val="20"/>
         </w:rPr>
+        <w:lastRenderedPageBreak/>
         <w:t xml:space="preserve">Figura </w:t>
       </w:r>
       <w:r>
@@ -16808,7 +17387,15 @@
           <w:sz w:val="20"/>
           <w:szCs w:val="20"/>
         </w:rPr>
-        <w:t>3 – C</w:t>
+        <w:t>4</w:t>
+      </w:r>
+      <w:r>
+        <w:rPr>
+          <w:rFonts w:ascii="Times New Roman" w:hAnsi="Times New Roman" w:cs="Times New Roman"/>
+          <w:sz w:val="20"/>
+          <w:szCs w:val="20"/>
+        </w:rPr>
+        <w:t xml:space="preserve"> – C</w:t>
       </w:r>
       <w:r>
         <w:rPr>
@@ -16869,31 +17456,7 @@
                 <w:b/>
                 <w:bCs w:val="0"/>
               </w:rPr>
-              <w:t>Modelo</w:t>
-            </w:r>
-            <w:r>
-              <w:rPr>
-                <w:rFonts w:ascii="Times New Roman" w:hAnsi="Times New Roman" w:cs="Times New Roman"/>
-                <w:b/>
-                <w:bCs w:val="0"/>
-              </w:rPr>
-              <w:t xml:space="preserve"> 1</w:t>
-            </w:r>
-            <w:r>
-              <w:rPr>
-                <w:rFonts w:ascii="Times New Roman" w:hAnsi="Times New Roman" w:cs="Times New Roman"/>
-                <w:b/>
-                <w:bCs w:val="0"/>
-              </w:rPr>
-              <w:t xml:space="preserve">: </w:t>
-            </w:r>
-            <w:r>
-              <w:rPr>
-                <w:rFonts w:ascii="Times New Roman" w:hAnsi="Times New Roman" w:cs="Times New Roman"/>
-                <w:b/>
-                <w:bCs w:val="0"/>
-              </w:rPr>
-              <w:t xml:space="preserve">Hard </w:t>
+              <w:t xml:space="preserve">Modelo 1: Hard </w:t>
             </w:r>
             <w:proofErr w:type="spellStart"/>
             <w:r>
@@ -17141,6 +17704,531 @@
               </w:rPr>
               <w:t>27</w:t>
             </w:r>
+          </w:p>
+        </w:tc>
+      </w:tr>
+    </w:tbl>
+    <w:p>
+      <w:pPr>
+        <w:ind w:firstLine="426"/>
+        <w:rPr>
+          <w:rFonts w:ascii="Times New Roman" w:hAnsi="Times New Roman" w:cs="Times New Roman"/>
+          <w:sz w:val="20"/>
+          <w:szCs w:val="20"/>
+        </w:rPr>
+      </w:pPr>
+      <w:r>
+        <w:rPr>
+          <w:rFonts w:ascii="Times New Roman" w:hAnsi="Times New Roman" w:cs="Times New Roman"/>
+          <w:sz w:val="20"/>
+          <w:szCs w:val="20"/>
+        </w:rPr>
+        <w:t>Fonte: Elaborado pelo autor</w:t>
+      </w:r>
+    </w:p>
+    <w:p>
+      <w:pPr>
+        <w:ind w:firstLine="426"/>
+        <w:rPr>
+          <w:rFonts w:ascii="Times New Roman" w:hAnsi="Times New Roman" w:cs="Times New Roman"/>
+          <w:sz w:val="20"/>
+          <w:szCs w:val="20"/>
+        </w:rPr>
+      </w:pPr>
+    </w:p>
+    <w:p>
+      <w:pPr>
+        <w:ind w:firstLine="851"/>
+        <w:rPr>
+          <w:rFonts w:ascii="Times New Roman" w:hAnsi="Times New Roman" w:cs="Times New Roman"/>
+        </w:rPr>
+      </w:pPr>
+      <w:r>
+        <w:rPr>
+          <w:rFonts w:ascii="Times New Roman" w:hAnsi="Times New Roman" w:cs="Times New Roman"/>
+        </w:rPr>
+        <w:t>Alguma coisa Modelo 2</w:t>
+      </w:r>
+    </w:p>
+    <w:p>
+      <w:pPr>
+        <w:rPr>
+          <w:rFonts w:ascii="Times New Roman" w:hAnsi="Times New Roman" w:cs="Times New Roman"/>
+        </w:rPr>
+      </w:pPr>
+    </w:p>
+    <w:p>
+      <w:pPr>
+        <w:ind w:left="426" w:right="1133"/>
+        <w:rPr>
+          <w:rFonts w:ascii="Times New Roman" w:hAnsi="Times New Roman" w:cs="Times New Roman"/>
+          <w:sz w:val="20"/>
+          <w:szCs w:val="20"/>
+        </w:rPr>
+      </w:pPr>
+      <w:r>
+        <w:rPr>
+          <w:rFonts w:ascii="Times New Roman" w:hAnsi="Times New Roman" w:cs="Times New Roman"/>
+          <w:sz w:val="20"/>
+          <w:szCs w:val="20"/>
+        </w:rPr>
+        <w:t xml:space="preserve">Tabela </w:t>
+      </w:r>
+      <w:r>
+        <w:rPr>
+          <w:rFonts w:ascii="Times New Roman" w:hAnsi="Times New Roman" w:cs="Times New Roman"/>
+          <w:sz w:val="20"/>
+          <w:szCs w:val="20"/>
+        </w:rPr>
+        <w:t>5</w:t>
+      </w:r>
+      <w:r>
+        <w:rPr>
+          <w:rFonts w:ascii="Times New Roman" w:hAnsi="Times New Roman" w:cs="Times New Roman"/>
+          <w:sz w:val="20"/>
+          <w:szCs w:val="20"/>
+        </w:rPr>
+        <w:t xml:space="preserve"> – Apresentação dos componentes do Modelo Alpha em forma e tabela, cada linha representa um </w:t>
+      </w:r>
+      <w:proofErr w:type="spellStart"/>
+      <w:r>
+        <w:rPr>
+          <w:rFonts w:ascii="Times New Roman" w:hAnsi="Times New Roman" w:cs="Times New Roman"/>
+          <w:sz w:val="20"/>
+          <w:szCs w:val="20"/>
+        </w:rPr>
+        <w:t>layer</w:t>
+      </w:r>
+      <w:proofErr w:type="spellEnd"/>
+      <w:r>
+        <w:rPr>
+          <w:rFonts w:ascii="Times New Roman" w:hAnsi="Times New Roman" w:cs="Times New Roman"/>
+          <w:sz w:val="20"/>
+          <w:szCs w:val="20"/>
+        </w:rPr>
+        <w:t xml:space="preserve"> de Neural Network, dividas em conexões (</w:t>
+      </w:r>
+      <w:proofErr w:type="spellStart"/>
+      <w:r>
+        <w:rPr>
+          <w:rFonts w:ascii="Times New Roman" w:hAnsi="Times New Roman" w:cs="Times New Roman"/>
+          <w:sz w:val="20"/>
+          <w:szCs w:val="20"/>
+        </w:rPr>
+        <w:t>tensors</w:t>
+      </w:r>
+      <w:proofErr w:type="spellEnd"/>
+      <w:r>
+        <w:rPr>
+          <w:rFonts w:ascii="Times New Roman" w:hAnsi="Times New Roman" w:cs="Times New Roman"/>
+          <w:sz w:val="20"/>
+          <w:szCs w:val="20"/>
+        </w:rPr>
+        <w:t>) por função de ativação.</w:t>
+      </w:r>
+    </w:p>
+    <w:tbl>
+      <w:tblPr>
+        <w:tblStyle w:val="Tabelacomgrade"/>
+        <w:tblW w:w="7521" w:type="dxa"/>
+        <w:tblInd w:w="421" w:type="dxa"/>
+        <w:tblLook w:val="04A0" w:firstRow="1" w:lastRow="0" w:firstColumn="1" w:lastColumn="0" w:noHBand="0" w:noVBand="1"/>
+      </w:tblPr>
+      <w:tblGrid>
+        <w:gridCol w:w="3483"/>
+        <w:gridCol w:w="4038"/>
+      </w:tblGrid>
+      <w:tr>
+        <w:trPr>
+          <w:trHeight w:val="384"/>
+        </w:trPr>
+        <w:tc>
+          <w:tcPr>
+            <w:tcW w:w="3483" w:type="dxa"/>
+            <w:tcBorders>
+              <w:top w:val="single" w:sz="18" w:space="0" w:color="auto"/>
+              <w:left w:val="nil"/>
+              <w:bottom w:val="single" w:sz="18" w:space="0" w:color="auto"/>
+              <w:right w:val="nil"/>
+            </w:tcBorders>
+          </w:tcPr>
+          <w:p>
+            <w:pPr>
+              <w:spacing w:line="360" w:lineRule="auto"/>
+              <w:jc w:val="center"/>
+              <w:rPr>
+                <w:rFonts w:ascii="Times New Roman" w:hAnsi="Times New Roman" w:cs="Times New Roman"/>
+                <w:b/>
+                <w:bCs w:val="0"/>
+              </w:rPr>
+            </w:pPr>
+            <w:r>
+              <w:rPr>
+                <w:rFonts w:ascii="Times New Roman" w:hAnsi="Times New Roman" w:cs="Times New Roman"/>
+                <w:b/>
+                <w:bCs w:val="0"/>
+              </w:rPr>
+              <w:t xml:space="preserve">Quantidade de </w:t>
+            </w:r>
+            <w:proofErr w:type="spellStart"/>
+            <w:r>
+              <w:rPr>
+                <w:rFonts w:ascii="Times New Roman" w:hAnsi="Times New Roman" w:cs="Times New Roman"/>
+                <w:b/>
+                <w:bCs w:val="0"/>
+              </w:rPr>
+              <w:t>Tensors</w:t>
+            </w:r>
+            <w:proofErr w:type="spellEnd"/>
+          </w:p>
+        </w:tc>
+        <w:tc>
+          <w:tcPr>
+            <w:tcW w:w="4038" w:type="dxa"/>
+            <w:tcBorders>
+              <w:top w:val="single" w:sz="18" w:space="0" w:color="auto"/>
+              <w:left w:val="nil"/>
+              <w:bottom w:val="single" w:sz="18" w:space="0" w:color="auto"/>
+              <w:right w:val="nil"/>
+            </w:tcBorders>
+          </w:tcPr>
+          <w:p>
+            <w:pPr>
+              <w:spacing w:line="360" w:lineRule="auto"/>
+              <w:jc w:val="center"/>
+              <w:rPr>
+                <w:rFonts w:ascii="Times New Roman" w:hAnsi="Times New Roman" w:cs="Times New Roman"/>
+                <w:b/>
+                <w:bCs w:val="0"/>
+              </w:rPr>
+            </w:pPr>
+            <w:r>
+              <w:rPr>
+                <w:rFonts w:ascii="Times New Roman" w:hAnsi="Times New Roman" w:cs="Times New Roman"/>
+                <w:b/>
+                <w:bCs w:val="0"/>
+              </w:rPr>
+              <w:t>Tipo Ativação</w:t>
+            </w:r>
+          </w:p>
+        </w:tc>
+      </w:tr>
+      <w:tr>
+        <w:trPr>
+          <w:trHeight w:val="384"/>
+        </w:trPr>
+        <w:tc>
+          <w:tcPr>
+            <w:tcW w:w="3483" w:type="dxa"/>
+            <w:tcBorders>
+              <w:top w:val="single" w:sz="18" w:space="0" w:color="auto"/>
+              <w:left w:val="nil"/>
+              <w:bottom w:val="nil"/>
+              <w:right w:val="nil"/>
+            </w:tcBorders>
+          </w:tcPr>
+          <w:p>
+            <w:pPr>
+              <w:spacing w:line="360" w:lineRule="auto"/>
+              <w:jc w:val="center"/>
+              <w:rPr>
+                <w:rFonts w:ascii="Times New Roman" w:hAnsi="Times New Roman" w:cs="Times New Roman"/>
+              </w:rPr>
+            </w:pPr>
+            <w:r>
+              <w:rPr>
+                <w:rFonts w:ascii="Times New Roman" w:hAnsi="Times New Roman" w:cs="Times New Roman"/>
+              </w:rPr>
+              <w:t>12</w:t>
+            </w:r>
+          </w:p>
+        </w:tc>
+        <w:tc>
+          <w:tcPr>
+            <w:tcW w:w="4038" w:type="dxa"/>
+            <w:tcBorders>
+              <w:top w:val="single" w:sz="18" w:space="0" w:color="auto"/>
+              <w:left w:val="nil"/>
+              <w:bottom w:val="nil"/>
+              <w:right w:val="nil"/>
+            </w:tcBorders>
+          </w:tcPr>
+          <w:p>
+            <w:pPr>
+              <w:spacing w:line="360" w:lineRule="auto"/>
+              <w:jc w:val="center"/>
+              <w:rPr>
+                <w:rFonts w:ascii="Times New Roman" w:hAnsi="Times New Roman" w:cs="Times New Roman"/>
+              </w:rPr>
+            </w:pPr>
+            <w:proofErr w:type="spellStart"/>
+            <w:r>
+              <w:rPr>
+                <w:rFonts w:ascii="Times New Roman" w:hAnsi="Times New Roman" w:cs="Times New Roman"/>
+              </w:rPr>
+              <w:t>Relu</w:t>
+            </w:r>
+            <w:proofErr w:type="spellEnd"/>
+          </w:p>
+        </w:tc>
+      </w:tr>
+      <w:tr>
+        <w:trPr>
+          <w:trHeight w:val="384"/>
+        </w:trPr>
+        <w:tc>
+          <w:tcPr>
+            <w:tcW w:w="3483" w:type="dxa"/>
+            <w:tcBorders>
+              <w:top w:val="nil"/>
+              <w:left w:val="nil"/>
+              <w:bottom w:val="nil"/>
+              <w:right w:val="nil"/>
+            </w:tcBorders>
+          </w:tcPr>
+          <w:p>
+            <w:pPr>
+              <w:spacing w:line="360" w:lineRule="auto"/>
+              <w:jc w:val="center"/>
+              <w:rPr>
+                <w:rFonts w:ascii="Times New Roman" w:hAnsi="Times New Roman" w:cs="Times New Roman"/>
+              </w:rPr>
+            </w:pPr>
+            <w:r>
+              <w:rPr>
+                <w:rFonts w:ascii="Times New Roman" w:hAnsi="Times New Roman" w:cs="Times New Roman"/>
+              </w:rPr>
+              <w:t>8</w:t>
+            </w:r>
+          </w:p>
+        </w:tc>
+        <w:tc>
+          <w:tcPr>
+            <w:tcW w:w="4038" w:type="dxa"/>
+            <w:tcBorders>
+              <w:top w:val="nil"/>
+              <w:left w:val="nil"/>
+              <w:bottom w:val="nil"/>
+              <w:right w:val="nil"/>
+            </w:tcBorders>
+          </w:tcPr>
+          <w:p>
+            <w:pPr>
+              <w:spacing w:line="360" w:lineRule="auto"/>
+              <w:jc w:val="center"/>
+              <w:rPr>
+                <w:rFonts w:ascii="Times New Roman" w:hAnsi="Times New Roman" w:cs="Times New Roman"/>
+              </w:rPr>
+            </w:pPr>
+            <w:r>
+              <w:rPr>
+                <w:rFonts w:ascii="Times New Roman" w:hAnsi="Times New Roman" w:cs="Times New Roman"/>
+              </w:rPr>
+              <w:t xml:space="preserve">Hard </w:t>
+            </w:r>
+            <w:proofErr w:type="spellStart"/>
+            <w:r>
+              <w:rPr>
+                <w:rFonts w:ascii="Times New Roman" w:hAnsi="Times New Roman" w:cs="Times New Roman"/>
+              </w:rPr>
+              <w:t>Sigmoid</w:t>
+            </w:r>
+            <w:proofErr w:type="spellEnd"/>
+          </w:p>
+        </w:tc>
+      </w:tr>
+      <w:tr>
+        <w:trPr>
+          <w:trHeight w:val="384"/>
+        </w:trPr>
+        <w:tc>
+          <w:tcPr>
+            <w:tcW w:w="3483" w:type="dxa"/>
+            <w:tcBorders>
+              <w:top w:val="nil"/>
+              <w:left w:val="nil"/>
+              <w:bottom w:val="nil"/>
+              <w:right w:val="nil"/>
+            </w:tcBorders>
+          </w:tcPr>
+          <w:p>
+            <w:pPr>
+              <w:spacing w:line="360" w:lineRule="auto"/>
+              <w:jc w:val="center"/>
+              <w:rPr>
+                <w:rFonts w:ascii="Times New Roman" w:hAnsi="Times New Roman" w:cs="Times New Roman"/>
+              </w:rPr>
+            </w:pPr>
+            <w:r>
+              <w:rPr>
+                <w:rFonts w:ascii="Times New Roman" w:hAnsi="Times New Roman" w:cs="Times New Roman"/>
+              </w:rPr>
+              <w:t>8</w:t>
+            </w:r>
+          </w:p>
+        </w:tc>
+        <w:tc>
+          <w:tcPr>
+            <w:tcW w:w="4038" w:type="dxa"/>
+            <w:tcBorders>
+              <w:top w:val="nil"/>
+              <w:left w:val="nil"/>
+              <w:bottom w:val="nil"/>
+              <w:right w:val="nil"/>
+            </w:tcBorders>
+          </w:tcPr>
+          <w:p>
+            <w:pPr>
+              <w:spacing w:line="360" w:lineRule="auto"/>
+              <w:jc w:val="center"/>
+              <w:rPr>
+                <w:rFonts w:ascii="Times New Roman" w:hAnsi="Times New Roman" w:cs="Times New Roman"/>
+              </w:rPr>
+            </w:pPr>
+            <w:r>
+              <w:rPr>
+                <w:rFonts w:ascii="Times New Roman" w:hAnsi="Times New Roman" w:cs="Times New Roman"/>
+              </w:rPr>
+              <w:t xml:space="preserve">Hard </w:t>
+            </w:r>
+            <w:proofErr w:type="spellStart"/>
+            <w:r>
+              <w:rPr>
+                <w:rFonts w:ascii="Times New Roman" w:hAnsi="Times New Roman" w:cs="Times New Roman"/>
+              </w:rPr>
+              <w:t>Sigmoid</w:t>
+            </w:r>
+            <w:proofErr w:type="spellEnd"/>
+          </w:p>
+        </w:tc>
+      </w:tr>
+      <w:tr>
+        <w:trPr>
+          <w:trHeight w:val="384"/>
+        </w:trPr>
+        <w:tc>
+          <w:tcPr>
+            <w:tcW w:w="3483" w:type="dxa"/>
+            <w:tcBorders>
+              <w:top w:val="nil"/>
+              <w:left w:val="nil"/>
+              <w:bottom w:val="nil"/>
+              <w:right w:val="nil"/>
+            </w:tcBorders>
+          </w:tcPr>
+          <w:p>
+            <w:pPr>
+              <w:spacing w:line="360" w:lineRule="auto"/>
+              <w:jc w:val="center"/>
+              <w:rPr>
+                <w:rFonts w:ascii="Times New Roman" w:hAnsi="Times New Roman" w:cs="Times New Roman"/>
+              </w:rPr>
+            </w:pPr>
+            <w:r>
+              <w:rPr>
+                <w:rFonts w:ascii="Times New Roman" w:hAnsi="Times New Roman" w:cs="Times New Roman"/>
+              </w:rPr>
+              <w:t>8</w:t>
+            </w:r>
+          </w:p>
+        </w:tc>
+        <w:tc>
+          <w:tcPr>
+            <w:tcW w:w="4038" w:type="dxa"/>
+            <w:tcBorders>
+              <w:top w:val="nil"/>
+              <w:left w:val="nil"/>
+              <w:bottom w:val="nil"/>
+              <w:right w:val="nil"/>
+            </w:tcBorders>
+          </w:tcPr>
+          <w:p>
+            <w:pPr>
+              <w:spacing w:line="360" w:lineRule="auto"/>
+              <w:jc w:val="center"/>
+              <w:rPr>
+                <w:rFonts w:ascii="Times New Roman" w:hAnsi="Times New Roman" w:cs="Times New Roman"/>
+              </w:rPr>
+            </w:pPr>
+            <w:r>
+              <w:rPr>
+                <w:rFonts w:ascii="Times New Roman" w:hAnsi="Times New Roman" w:cs="Times New Roman"/>
+              </w:rPr>
+              <w:t xml:space="preserve">Hard </w:t>
+            </w:r>
+            <w:proofErr w:type="spellStart"/>
+            <w:r>
+              <w:rPr>
+                <w:rFonts w:ascii="Times New Roman" w:hAnsi="Times New Roman" w:cs="Times New Roman"/>
+              </w:rPr>
+              <w:t>Sigmoid</w:t>
+            </w:r>
+            <w:proofErr w:type="spellEnd"/>
+          </w:p>
+        </w:tc>
+      </w:tr>
+      <w:tr>
+        <w:trPr>
+          <w:trHeight w:val="384"/>
+        </w:trPr>
+        <w:tc>
+          <w:tcPr>
+            <w:tcW w:w="3483" w:type="dxa"/>
+            <w:tcBorders>
+              <w:top w:val="nil"/>
+              <w:left w:val="nil"/>
+              <w:bottom w:val="single" w:sz="18" w:space="0" w:color="auto"/>
+              <w:right w:val="nil"/>
+            </w:tcBorders>
+          </w:tcPr>
+          <w:p>
+            <w:pPr>
+              <w:spacing w:line="360" w:lineRule="auto"/>
+              <w:jc w:val="center"/>
+              <w:rPr>
+                <w:rFonts w:ascii="Times New Roman" w:hAnsi="Times New Roman" w:cs="Times New Roman"/>
+              </w:rPr>
+            </w:pPr>
+            <w:r>
+              <w:rPr>
+                <w:rFonts w:ascii="Times New Roman" w:hAnsi="Times New Roman" w:cs="Times New Roman"/>
+              </w:rPr>
+              <w:t>1</w:t>
+            </w:r>
+          </w:p>
+        </w:tc>
+        <w:tc>
+          <w:tcPr>
+            <w:tcW w:w="4038" w:type="dxa"/>
+            <w:tcBorders>
+              <w:top w:val="nil"/>
+              <w:left w:val="nil"/>
+              <w:bottom w:val="single" w:sz="18" w:space="0" w:color="auto"/>
+              <w:right w:val="nil"/>
+            </w:tcBorders>
+          </w:tcPr>
+          <w:p>
+            <w:pPr>
+              <w:spacing w:line="360" w:lineRule="auto"/>
+              <w:jc w:val="center"/>
+              <w:rPr>
+                <w:rFonts w:ascii="Times New Roman" w:hAnsi="Times New Roman" w:cs="Times New Roman"/>
+              </w:rPr>
+            </w:pPr>
+            <w:r>
+              <w:rPr>
+                <w:rFonts w:ascii="Times New Roman" w:hAnsi="Times New Roman" w:cs="Times New Roman"/>
+              </w:rPr>
+              <w:t xml:space="preserve">Hard </w:t>
+            </w:r>
+            <w:proofErr w:type="spellStart"/>
+            <w:r>
+              <w:rPr>
+                <w:rFonts w:ascii="Times New Roman" w:hAnsi="Times New Roman" w:cs="Times New Roman"/>
+              </w:rPr>
+              <w:t>Sigmoid</w:t>
+            </w:r>
+            <w:proofErr w:type="spellEnd"/>
           </w:p>
         </w:tc>
       </w:tr>
@@ -17361,7 +18449,7 @@
           <w:sz w:val="20"/>
           <w:szCs w:val="20"/>
         </w:rPr>
-        <w:t>4</w:t>
+        <w:t>6</w:t>
       </w:r>
       <w:r>
         <w:rPr>
@@ -17443,8 +18531,9 @@
                 <w:bCs w:val="0"/>
                 <w:lang w:val="en-US"/>
               </w:rPr>
-              <w:t xml:space="preserve"> </w:t>
-            </w:r>
+              <w:t xml:space="preserve"> 2: Hard Rectified Linear Unit (</w:t>
+            </w:r>
+            <w:proofErr w:type="spellStart"/>
             <w:r>
               <w:rPr>
                 <w:rFonts w:ascii="Times New Roman" w:hAnsi="Times New Roman" w:cs="Times New Roman"/>
@@ -17452,8 +18541,9 @@
                 <w:bCs w:val="0"/>
                 <w:lang w:val="en-US"/>
               </w:rPr>
-              <w:t>2</w:t>
-            </w:r>
+              <w:t>Relu</w:t>
+            </w:r>
+            <w:proofErr w:type="spellEnd"/>
             <w:r>
               <w:rPr>
                 <w:rFonts w:ascii="Times New Roman" w:hAnsi="Times New Roman" w:cs="Times New Roman"/>
@@ -17461,45 +18551,7 @@
                 <w:bCs w:val="0"/>
                 <w:lang w:val="en-US"/>
               </w:rPr>
-              <w:t xml:space="preserve">: Hard </w:t>
-            </w:r>
-            <w:r>
-              <w:rPr>
-                <w:rFonts w:ascii="Times New Roman" w:hAnsi="Times New Roman" w:cs="Times New Roman"/>
-                <w:b/>
-                <w:bCs w:val="0"/>
-                <w:lang w:val="en-US"/>
-              </w:rPr>
-              <w:t>Rectified Linear Unit (</w:t>
-            </w:r>
-            <w:proofErr w:type="spellStart"/>
-            <w:r>
-              <w:rPr>
-                <w:rFonts w:ascii="Times New Roman" w:hAnsi="Times New Roman" w:cs="Times New Roman"/>
-                <w:b/>
-                <w:bCs w:val="0"/>
-                <w:lang w:val="en-US"/>
-              </w:rPr>
-              <w:t>Relu</w:t>
-            </w:r>
-            <w:proofErr w:type="spellEnd"/>
-            <w:r>
-              <w:rPr>
-                <w:rFonts w:ascii="Times New Roman" w:hAnsi="Times New Roman" w:cs="Times New Roman"/>
-                <w:b/>
-                <w:bCs w:val="0"/>
-                <w:lang w:val="en-US"/>
-              </w:rPr>
-              <w:t>)</w:t>
-            </w:r>
-            <w:r>
-              <w:rPr>
-                <w:rFonts w:ascii="Times New Roman" w:hAnsi="Times New Roman" w:cs="Times New Roman"/>
-                <w:b/>
-                <w:bCs w:val="0"/>
-                <w:lang w:val="en-US"/>
-              </w:rPr>
-              <w:t>.</w:t>
+              <w:t>).</w:t>
             </w:r>
           </w:p>
         </w:tc>
@@ -17729,6 +18781,514 @@
               </w:rPr>
               <w:t>18</w:t>
             </w:r>
+          </w:p>
+        </w:tc>
+      </w:tr>
+    </w:tbl>
+    <w:p>
+      <w:pPr>
+        <w:ind w:firstLine="426"/>
+        <w:rPr>
+          <w:rFonts w:ascii="Times New Roman" w:hAnsi="Times New Roman" w:cs="Times New Roman"/>
+          <w:sz w:val="20"/>
+          <w:szCs w:val="20"/>
+        </w:rPr>
+      </w:pPr>
+      <w:r>
+        <w:rPr>
+          <w:rFonts w:ascii="Times New Roman" w:hAnsi="Times New Roman" w:cs="Times New Roman"/>
+          <w:sz w:val="20"/>
+          <w:szCs w:val="20"/>
+        </w:rPr>
+        <w:t>Fonte: Elaborado pelo autor</w:t>
+      </w:r>
+    </w:p>
+    <w:p>
+      <w:pPr>
+        <w:ind w:firstLine="851"/>
+        <w:rPr>
+          <w:rFonts w:ascii="Times New Roman" w:hAnsi="Times New Roman" w:cs="Times New Roman"/>
+        </w:rPr>
+      </w:pPr>
+      <w:r>
+        <w:rPr>
+          <w:rFonts w:ascii="Times New Roman" w:hAnsi="Times New Roman" w:cs="Times New Roman"/>
+        </w:rPr>
+        <w:t>Alguma coisa Modelo 3</w:t>
+      </w:r>
+    </w:p>
+    <w:p>
+      <w:pPr>
+        <w:ind w:left="426" w:right="1133"/>
+        <w:rPr>
+          <w:rFonts w:ascii="Times New Roman" w:hAnsi="Times New Roman" w:cs="Times New Roman"/>
+          <w:sz w:val="20"/>
+          <w:szCs w:val="20"/>
+        </w:rPr>
+      </w:pPr>
+      <w:r>
+        <w:rPr>
+          <w:rFonts w:ascii="Times New Roman" w:hAnsi="Times New Roman" w:cs="Times New Roman"/>
+          <w:sz w:val="20"/>
+          <w:szCs w:val="20"/>
+        </w:rPr>
+        <w:t xml:space="preserve">Tabela </w:t>
+      </w:r>
+      <w:r>
+        <w:rPr>
+          <w:rFonts w:ascii="Times New Roman" w:hAnsi="Times New Roman" w:cs="Times New Roman"/>
+          <w:sz w:val="20"/>
+          <w:szCs w:val="20"/>
+        </w:rPr>
+        <w:t>7</w:t>
+      </w:r>
+      <w:r>
+        <w:rPr>
+          <w:rFonts w:ascii="Times New Roman" w:hAnsi="Times New Roman" w:cs="Times New Roman"/>
+          <w:sz w:val="20"/>
+          <w:szCs w:val="20"/>
+        </w:rPr>
+        <w:t xml:space="preserve"> – Apresentação dos componentes do Modelo Alpha em forma e tabela, cada linha representa um </w:t>
+      </w:r>
+      <w:proofErr w:type="spellStart"/>
+      <w:r>
+        <w:rPr>
+          <w:rFonts w:ascii="Times New Roman" w:hAnsi="Times New Roman" w:cs="Times New Roman"/>
+          <w:sz w:val="20"/>
+          <w:szCs w:val="20"/>
+        </w:rPr>
+        <w:t>layer</w:t>
+      </w:r>
+      <w:proofErr w:type="spellEnd"/>
+      <w:r>
+        <w:rPr>
+          <w:rFonts w:ascii="Times New Roman" w:hAnsi="Times New Roman" w:cs="Times New Roman"/>
+          <w:sz w:val="20"/>
+          <w:szCs w:val="20"/>
+        </w:rPr>
+        <w:t xml:space="preserve"> de Neural Network, dividas em conexões (</w:t>
+      </w:r>
+      <w:proofErr w:type="spellStart"/>
+      <w:r>
+        <w:rPr>
+          <w:rFonts w:ascii="Times New Roman" w:hAnsi="Times New Roman" w:cs="Times New Roman"/>
+          <w:sz w:val="20"/>
+          <w:szCs w:val="20"/>
+        </w:rPr>
+        <w:t>tensors</w:t>
+      </w:r>
+      <w:proofErr w:type="spellEnd"/>
+      <w:r>
+        <w:rPr>
+          <w:rFonts w:ascii="Times New Roman" w:hAnsi="Times New Roman" w:cs="Times New Roman"/>
+          <w:sz w:val="20"/>
+          <w:szCs w:val="20"/>
+        </w:rPr>
+        <w:t>) por função de ativação.</w:t>
+      </w:r>
+    </w:p>
+    <w:tbl>
+      <w:tblPr>
+        <w:tblStyle w:val="Tabelacomgrade"/>
+        <w:tblW w:w="7521" w:type="dxa"/>
+        <w:tblInd w:w="421" w:type="dxa"/>
+        <w:tblLook w:val="04A0" w:firstRow="1" w:lastRow="0" w:firstColumn="1" w:lastColumn="0" w:noHBand="0" w:noVBand="1"/>
+      </w:tblPr>
+      <w:tblGrid>
+        <w:gridCol w:w="3483"/>
+        <w:gridCol w:w="4038"/>
+      </w:tblGrid>
+      <w:tr>
+        <w:trPr>
+          <w:trHeight w:val="384"/>
+        </w:trPr>
+        <w:tc>
+          <w:tcPr>
+            <w:tcW w:w="3483" w:type="dxa"/>
+            <w:tcBorders>
+              <w:top w:val="single" w:sz="18" w:space="0" w:color="auto"/>
+              <w:left w:val="nil"/>
+              <w:bottom w:val="single" w:sz="18" w:space="0" w:color="auto"/>
+              <w:right w:val="nil"/>
+            </w:tcBorders>
+          </w:tcPr>
+          <w:p>
+            <w:pPr>
+              <w:spacing w:line="360" w:lineRule="auto"/>
+              <w:jc w:val="center"/>
+              <w:rPr>
+                <w:rFonts w:ascii="Times New Roman" w:hAnsi="Times New Roman" w:cs="Times New Roman"/>
+                <w:b/>
+                <w:bCs w:val="0"/>
+              </w:rPr>
+            </w:pPr>
+            <w:r>
+              <w:rPr>
+                <w:rFonts w:ascii="Times New Roman" w:hAnsi="Times New Roman" w:cs="Times New Roman"/>
+                <w:b/>
+                <w:bCs w:val="0"/>
+              </w:rPr>
+              <w:t xml:space="preserve">Quantidade de </w:t>
+            </w:r>
+            <w:proofErr w:type="spellStart"/>
+            <w:r>
+              <w:rPr>
+                <w:rFonts w:ascii="Times New Roman" w:hAnsi="Times New Roman" w:cs="Times New Roman"/>
+                <w:b/>
+                <w:bCs w:val="0"/>
+              </w:rPr>
+              <w:t>Tensors</w:t>
+            </w:r>
+            <w:proofErr w:type="spellEnd"/>
+          </w:p>
+        </w:tc>
+        <w:tc>
+          <w:tcPr>
+            <w:tcW w:w="4038" w:type="dxa"/>
+            <w:tcBorders>
+              <w:top w:val="single" w:sz="18" w:space="0" w:color="auto"/>
+              <w:left w:val="nil"/>
+              <w:bottom w:val="single" w:sz="18" w:space="0" w:color="auto"/>
+              <w:right w:val="nil"/>
+            </w:tcBorders>
+          </w:tcPr>
+          <w:p>
+            <w:pPr>
+              <w:spacing w:line="360" w:lineRule="auto"/>
+              <w:jc w:val="center"/>
+              <w:rPr>
+                <w:rFonts w:ascii="Times New Roman" w:hAnsi="Times New Roman" w:cs="Times New Roman"/>
+                <w:b/>
+                <w:bCs w:val="0"/>
+              </w:rPr>
+            </w:pPr>
+            <w:r>
+              <w:rPr>
+                <w:rFonts w:ascii="Times New Roman" w:hAnsi="Times New Roman" w:cs="Times New Roman"/>
+                <w:b/>
+                <w:bCs w:val="0"/>
+              </w:rPr>
+              <w:t>Tipo Ativação</w:t>
+            </w:r>
+          </w:p>
+        </w:tc>
+      </w:tr>
+      <w:tr>
+        <w:trPr>
+          <w:trHeight w:val="384"/>
+        </w:trPr>
+        <w:tc>
+          <w:tcPr>
+            <w:tcW w:w="3483" w:type="dxa"/>
+            <w:tcBorders>
+              <w:top w:val="single" w:sz="18" w:space="0" w:color="auto"/>
+              <w:left w:val="nil"/>
+              <w:bottom w:val="nil"/>
+              <w:right w:val="nil"/>
+            </w:tcBorders>
+          </w:tcPr>
+          <w:p>
+            <w:pPr>
+              <w:spacing w:line="360" w:lineRule="auto"/>
+              <w:jc w:val="center"/>
+              <w:rPr>
+                <w:rFonts w:ascii="Times New Roman" w:hAnsi="Times New Roman" w:cs="Times New Roman"/>
+              </w:rPr>
+            </w:pPr>
+            <w:r>
+              <w:rPr>
+                <w:rFonts w:ascii="Times New Roman" w:hAnsi="Times New Roman" w:cs="Times New Roman"/>
+              </w:rPr>
+              <w:t>12</w:t>
+            </w:r>
+          </w:p>
+        </w:tc>
+        <w:tc>
+          <w:tcPr>
+            <w:tcW w:w="4038" w:type="dxa"/>
+            <w:tcBorders>
+              <w:top w:val="single" w:sz="18" w:space="0" w:color="auto"/>
+              <w:left w:val="nil"/>
+              <w:bottom w:val="nil"/>
+              <w:right w:val="nil"/>
+            </w:tcBorders>
+          </w:tcPr>
+          <w:p>
+            <w:pPr>
+              <w:spacing w:line="360" w:lineRule="auto"/>
+              <w:jc w:val="center"/>
+              <w:rPr>
+                <w:rFonts w:ascii="Times New Roman" w:hAnsi="Times New Roman" w:cs="Times New Roman"/>
+              </w:rPr>
+            </w:pPr>
+            <w:proofErr w:type="spellStart"/>
+            <w:r>
+              <w:rPr>
+                <w:rFonts w:ascii="Times New Roman" w:hAnsi="Times New Roman" w:cs="Times New Roman"/>
+              </w:rPr>
+              <w:t>Relu</w:t>
+            </w:r>
+            <w:proofErr w:type="spellEnd"/>
+          </w:p>
+        </w:tc>
+      </w:tr>
+      <w:tr>
+        <w:trPr>
+          <w:trHeight w:val="384"/>
+        </w:trPr>
+        <w:tc>
+          <w:tcPr>
+            <w:tcW w:w="3483" w:type="dxa"/>
+            <w:tcBorders>
+              <w:top w:val="nil"/>
+              <w:left w:val="nil"/>
+              <w:bottom w:val="nil"/>
+              <w:right w:val="nil"/>
+            </w:tcBorders>
+          </w:tcPr>
+          <w:p>
+            <w:pPr>
+              <w:spacing w:line="360" w:lineRule="auto"/>
+              <w:jc w:val="center"/>
+              <w:rPr>
+                <w:rFonts w:ascii="Times New Roman" w:hAnsi="Times New Roman" w:cs="Times New Roman"/>
+              </w:rPr>
+            </w:pPr>
+            <w:r>
+              <w:rPr>
+                <w:rFonts w:ascii="Times New Roman" w:hAnsi="Times New Roman" w:cs="Times New Roman"/>
+              </w:rPr>
+              <w:t>8</w:t>
+            </w:r>
+          </w:p>
+        </w:tc>
+        <w:tc>
+          <w:tcPr>
+            <w:tcW w:w="4038" w:type="dxa"/>
+            <w:tcBorders>
+              <w:top w:val="nil"/>
+              <w:left w:val="nil"/>
+              <w:bottom w:val="nil"/>
+              <w:right w:val="nil"/>
+            </w:tcBorders>
+          </w:tcPr>
+          <w:p>
+            <w:pPr>
+              <w:spacing w:line="360" w:lineRule="auto"/>
+              <w:jc w:val="center"/>
+              <w:rPr>
+                <w:rFonts w:ascii="Times New Roman" w:hAnsi="Times New Roman" w:cs="Times New Roman"/>
+              </w:rPr>
+            </w:pPr>
+            <w:r>
+              <w:rPr>
+                <w:rFonts w:ascii="Times New Roman" w:hAnsi="Times New Roman" w:cs="Times New Roman"/>
+              </w:rPr>
+              <w:t xml:space="preserve">Hard </w:t>
+            </w:r>
+            <w:proofErr w:type="spellStart"/>
+            <w:r>
+              <w:rPr>
+                <w:rFonts w:ascii="Times New Roman" w:hAnsi="Times New Roman" w:cs="Times New Roman"/>
+              </w:rPr>
+              <w:t>Sigmoid</w:t>
+            </w:r>
+            <w:proofErr w:type="spellEnd"/>
+          </w:p>
+        </w:tc>
+      </w:tr>
+      <w:tr>
+        <w:trPr>
+          <w:trHeight w:val="384"/>
+        </w:trPr>
+        <w:tc>
+          <w:tcPr>
+            <w:tcW w:w="3483" w:type="dxa"/>
+            <w:tcBorders>
+              <w:top w:val="nil"/>
+              <w:left w:val="nil"/>
+              <w:bottom w:val="nil"/>
+              <w:right w:val="nil"/>
+            </w:tcBorders>
+          </w:tcPr>
+          <w:p>
+            <w:pPr>
+              <w:spacing w:line="360" w:lineRule="auto"/>
+              <w:jc w:val="center"/>
+              <w:rPr>
+                <w:rFonts w:ascii="Times New Roman" w:hAnsi="Times New Roman" w:cs="Times New Roman"/>
+              </w:rPr>
+            </w:pPr>
+            <w:r>
+              <w:rPr>
+                <w:rFonts w:ascii="Times New Roman" w:hAnsi="Times New Roman" w:cs="Times New Roman"/>
+              </w:rPr>
+              <w:t>8</w:t>
+            </w:r>
+          </w:p>
+        </w:tc>
+        <w:tc>
+          <w:tcPr>
+            <w:tcW w:w="4038" w:type="dxa"/>
+            <w:tcBorders>
+              <w:top w:val="nil"/>
+              <w:left w:val="nil"/>
+              <w:bottom w:val="nil"/>
+              <w:right w:val="nil"/>
+            </w:tcBorders>
+          </w:tcPr>
+          <w:p>
+            <w:pPr>
+              <w:spacing w:line="360" w:lineRule="auto"/>
+              <w:jc w:val="center"/>
+              <w:rPr>
+                <w:rFonts w:ascii="Times New Roman" w:hAnsi="Times New Roman" w:cs="Times New Roman"/>
+              </w:rPr>
+            </w:pPr>
+            <w:r>
+              <w:rPr>
+                <w:rFonts w:ascii="Times New Roman" w:hAnsi="Times New Roman" w:cs="Times New Roman"/>
+              </w:rPr>
+              <w:t xml:space="preserve">Hard </w:t>
+            </w:r>
+            <w:proofErr w:type="spellStart"/>
+            <w:r>
+              <w:rPr>
+                <w:rFonts w:ascii="Times New Roman" w:hAnsi="Times New Roman" w:cs="Times New Roman"/>
+              </w:rPr>
+              <w:t>Sigmoid</w:t>
+            </w:r>
+            <w:proofErr w:type="spellEnd"/>
+          </w:p>
+        </w:tc>
+      </w:tr>
+      <w:tr>
+        <w:trPr>
+          <w:trHeight w:val="384"/>
+        </w:trPr>
+        <w:tc>
+          <w:tcPr>
+            <w:tcW w:w="3483" w:type="dxa"/>
+            <w:tcBorders>
+              <w:top w:val="nil"/>
+              <w:left w:val="nil"/>
+              <w:bottom w:val="nil"/>
+              <w:right w:val="nil"/>
+            </w:tcBorders>
+          </w:tcPr>
+          <w:p>
+            <w:pPr>
+              <w:spacing w:line="360" w:lineRule="auto"/>
+              <w:jc w:val="center"/>
+              <w:rPr>
+                <w:rFonts w:ascii="Times New Roman" w:hAnsi="Times New Roman" w:cs="Times New Roman"/>
+              </w:rPr>
+            </w:pPr>
+            <w:r>
+              <w:rPr>
+                <w:rFonts w:ascii="Times New Roman" w:hAnsi="Times New Roman" w:cs="Times New Roman"/>
+              </w:rPr>
+              <w:t>8</w:t>
+            </w:r>
+          </w:p>
+        </w:tc>
+        <w:tc>
+          <w:tcPr>
+            <w:tcW w:w="4038" w:type="dxa"/>
+            <w:tcBorders>
+              <w:top w:val="nil"/>
+              <w:left w:val="nil"/>
+              <w:bottom w:val="nil"/>
+              <w:right w:val="nil"/>
+            </w:tcBorders>
+          </w:tcPr>
+          <w:p>
+            <w:pPr>
+              <w:spacing w:line="360" w:lineRule="auto"/>
+              <w:jc w:val="center"/>
+              <w:rPr>
+                <w:rFonts w:ascii="Times New Roman" w:hAnsi="Times New Roman" w:cs="Times New Roman"/>
+              </w:rPr>
+            </w:pPr>
+            <w:r>
+              <w:rPr>
+                <w:rFonts w:ascii="Times New Roman" w:hAnsi="Times New Roman" w:cs="Times New Roman"/>
+              </w:rPr>
+              <w:t xml:space="preserve">Hard </w:t>
+            </w:r>
+            <w:proofErr w:type="spellStart"/>
+            <w:r>
+              <w:rPr>
+                <w:rFonts w:ascii="Times New Roman" w:hAnsi="Times New Roman" w:cs="Times New Roman"/>
+              </w:rPr>
+              <w:t>Sigmoid</w:t>
+            </w:r>
+            <w:proofErr w:type="spellEnd"/>
+          </w:p>
+        </w:tc>
+      </w:tr>
+      <w:tr>
+        <w:trPr>
+          <w:trHeight w:val="384"/>
+        </w:trPr>
+        <w:tc>
+          <w:tcPr>
+            <w:tcW w:w="3483" w:type="dxa"/>
+            <w:tcBorders>
+              <w:top w:val="nil"/>
+              <w:left w:val="nil"/>
+              <w:bottom w:val="single" w:sz="18" w:space="0" w:color="auto"/>
+              <w:right w:val="nil"/>
+            </w:tcBorders>
+          </w:tcPr>
+          <w:p>
+            <w:pPr>
+              <w:spacing w:line="360" w:lineRule="auto"/>
+              <w:jc w:val="center"/>
+              <w:rPr>
+                <w:rFonts w:ascii="Times New Roman" w:hAnsi="Times New Roman" w:cs="Times New Roman"/>
+              </w:rPr>
+            </w:pPr>
+            <w:r>
+              <w:rPr>
+                <w:rFonts w:ascii="Times New Roman" w:hAnsi="Times New Roman" w:cs="Times New Roman"/>
+              </w:rPr>
+              <w:t>1</w:t>
+            </w:r>
+          </w:p>
+        </w:tc>
+        <w:tc>
+          <w:tcPr>
+            <w:tcW w:w="4038" w:type="dxa"/>
+            <w:tcBorders>
+              <w:top w:val="nil"/>
+              <w:left w:val="nil"/>
+              <w:bottom w:val="single" w:sz="18" w:space="0" w:color="auto"/>
+              <w:right w:val="nil"/>
+            </w:tcBorders>
+          </w:tcPr>
+          <w:p>
+            <w:pPr>
+              <w:spacing w:line="360" w:lineRule="auto"/>
+              <w:jc w:val="center"/>
+              <w:rPr>
+                <w:rFonts w:ascii="Times New Roman" w:hAnsi="Times New Roman" w:cs="Times New Roman"/>
+              </w:rPr>
+            </w:pPr>
+            <w:r>
+              <w:rPr>
+                <w:rFonts w:ascii="Times New Roman" w:hAnsi="Times New Roman" w:cs="Times New Roman"/>
+              </w:rPr>
+              <w:t xml:space="preserve">Hard </w:t>
+            </w:r>
+            <w:proofErr w:type="spellStart"/>
+            <w:r>
+              <w:rPr>
+                <w:rFonts w:ascii="Times New Roman" w:hAnsi="Times New Roman" w:cs="Times New Roman"/>
+              </w:rPr>
+              <w:t>Sigmoid</w:t>
+            </w:r>
+            <w:proofErr w:type="spellEnd"/>
           </w:p>
         </w:tc>
       </w:tr>
@@ -17935,31 +19495,21 @@
           <w:szCs w:val="20"/>
         </w:rPr>
       </w:pPr>
-    </w:p>
-    <w:p>
-      <w:pPr>
-        <w:ind w:left="426" w:right="1133"/>
+      <w:r>
         <w:rPr>
           <w:rFonts w:ascii="Times New Roman" w:hAnsi="Times New Roman" w:cs="Times New Roman"/>
           <w:sz w:val="20"/>
           <w:szCs w:val="20"/>
         </w:rPr>
-      </w:pPr>
+        <w:t xml:space="preserve">Tabela </w:t>
+      </w:r>
       <w:r>
         <w:rPr>
           <w:rFonts w:ascii="Times New Roman" w:hAnsi="Times New Roman" w:cs="Times New Roman"/>
           <w:sz w:val="20"/>
           <w:szCs w:val="20"/>
         </w:rPr>
-        <w:t xml:space="preserve">Tabela </w:t>
-      </w:r>
-      <w:r>
-        <w:rPr>
-          <w:rFonts w:ascii="Times New Roman" w:hAnsi="Times New Roman" w:cs="Times New Roman"/>
-          <w:sz w:val="20"/>
-          <w:szCs w:val="20"/>
-        </w:rPr>
-        <w:t>5</w:t>
+        <w:t>8</w:t>
       </w:r>
       <w:r>
         <w:rPr>
@@ -18036,23 +19586,15 @@
                 <w:b/>
                 <w:bCs w:val="0"/>
               </w:rPr>
-              <w:t>2</w:t>
-            </w:r>
-            <w:r>
-              <w:rPr>
-                <w:rFonts w:ascii="Times New Roman" w:hAnsi="Times New Roman" w:cs="Times New Roman"/>
-                <w:b/>
-                <w:bCs w:val="0"/>
-              </w:rPr>
-              <w:t xml:space="preserve">: </w:t>
-            </w:r>
-            <w:r>
-              <w:rPr>
-                <w:rFonts w:ascii="Times New Roman" w:hAnsi="Times New Roman" w:cs="Times New Roman"/>
-                <w:b/>
-                <w:bCs w:val="0"/>
-              </w:rPr>
-              <w:t xml:space="preserve">Pure </w:t>
+              <w:t>3</w:t>
+            </w:r>
+            <w:r>
+              <w:rPr>
+                <w:rFonts w:ascii="Times New Roman" w:hAnsi="Times New Roman" w:cs="Times New Roman"/>
+                <w:b/>
+                <w:bCs w:val="0"/>
+              </w:rPr>
+              <w:t xml:space="preserve">: Pure </w:t>
             </w:r>
             <w:proofErr w:type="spellStart"/>
             <w:r>
@@ -18292,6 +19834,514 @@
               </w:rPr>
               <w:t>7</w:t>
             </w:r>
+          </w:p>
+        </w:tc>
+      </w:tr>
+    </w:tbl>
+    <w:p>
+      <w:pPr>
+        <w:ind w:firstLine="426"/>
+        <w:rPr>
+          <w:rFonts w:ascii="Times New Roman" w:hAnsi="Times New Roman" w:cs="Times New Roman"/>
+          <w:sz w:val="20"/>
+          <w:szCs w:val="20"/>
+        </w:rPr>
+      </w:pPr>
+      <w:r>
+        <w:rPr>
+          <w:rFonts w:ascii="Times New Roman" w:hAnsi="Times New Roman" w:cs="Times New Roman"/>
+          <w:sz w:val="20"/>
+          <w:szCs w:val="20"/>
+        </w:rPr>
+        <w:t>Fonte: Elaborado pelo autor</w:t>
+      </w:r>
+    </w:p>
+    <w:p>
+      <w:pPr>
+        <w:ind w:firstLine="851"/>
+        <w:rPr>
+          <w:rFonts w:ascii="Times New Roman" w:hAnsi="Times New Roman" w:cs="Times New Roman"/>
+        </w:rPr>
+      </w:pPr>
+      <w:r>
+        <w:rPr>
+          <w:rFonts w:ascii="Times New Roman" w:hAnsi="Times New Roman" w:cs="Times New Roman"/>
+        </w:rPr>
+        <w:t>Alguma coisa Modelo 4</w:t>
+      </w:r>
+    </w:p>
+    <w:p>
+      <w:pPr>
+        <w:ind w:left="426" w:right="1133"/>
+        <w:rPr>
+          <w:rFonts w:ascii="Times New Roman" w:hAnsi="Times New Roman" w:cs="Times New Roman"/>
+          <w:sz w:val="20"/>
+          <w:szCs w:val="20"/>
+        </w:rPr>
+      </w:pPr>
+      <w:r>
+        <w:rPr>
+          <w:rFonts w:ascii="Times New Roman" w:hAnsi="Times New Roman" w:cs="Times New Roman"/>
+          <w:sz w:val="20"/>
+          <w:szCs w:val="20"/>
+        </w:rPr>
+        <w:t xml:space="preserve">Tabela </w:t>
+      </w:r>
+      <w:r>
+        <w:rPr>
+          <w:rFonts w:ascii="Times New Roman" w:hAnsi="Times New Roman" w:cs="Times New Roman"/>
+          <w:sz w:val="20"/>
+          <w:szCs w:val="20"/>
+        </w:rPr>
+        <w:t>9</w:t>
+      </w:r>
+      <w:r>
+        <w:rPr>
+          <w:rFonts w:ascii="Times New Roman" w:hAnsi="Times New Roman" w:cs="Times New Roman"/>
+          <w:sz w:val="20"/>
+          <w:szCs w:val="20"/>
+        </w:rPr>
+        <w:t xml:space="preserve"> – Apresentação dos componentes do Modelo Alpha em forma e tabela, cada linha representa um </w:t>
+      </w:r>
+      <w:proofErr w:type="spellStart"/>
+      <w:r>
+        <w:rPr>
+          <w:rFonts w:ascii="Times New Roman" w:hAnsi="Times New Roman" w:cs="Times New Roman"/>
+          <w:sz w:val="20"/>
+          <w:szCs w:val="20"/>
+        </w:rPr>
+        <w:t>layer</w:t>
+      </w:r>
+      <w:proofErr w:type="spellEnd"/>
+      <w:r>
+        <w:rPr>
+          <w:rFonts w:ascii="Times New Roman" w:hAnsi="Times New Roman" w:cs="Times New Roman"/>
+          <w:sz w:val="20"/>
+          <w:szCs w:val="20"/>
+        </w:rPr>
+        <w:t xml:space="preserve"> de Neural Network, dividas em conexões (</w:t>
+      </w:r>
+      <w:proofErr w:type="spellStart"/>
+      <w:r>
+        <w:rPr>
+          <w:rFonts w:ascii="Times New Roman" w:hAnsi="Times New Roman" w:cs="Times New Roman"/>
+          <w:sz w:val="20"/>
+          <w:szCs w:val="20"/>
+        </w:rPr>
+        <w:t>tensors</w:t>
+      </w:r>
+      <w:proofErr w:type="spellEnd"/>
+      <w:r>
+        <w:rPr>
+          <w:rFonts w:ascii="Times New Roman" w:hAnsi="Times New Roman" w:cs="Times New Roman"/>
+          <w:sz w:val="20"/>
+          <w:szCs w:val="20"/>
+        </w:rPr>
+        <w:t>) por função de ativação.</w:t>
+      </w:r>
+    </w:p>
+    <w:tbl>
+      <w:tblPr>
+        <w:tblStyle w:val="Tabelacomgrade"/>
+        <w:tblW w:w="7521" w:type="dxa"/>
+        <w:tblInd w:w="421" w:type="dxa"/>
+        <w:tblLook w:val="04A0" w:firstRow="1" w:lastRow="0" w:firstColumn="1" w:lastColumn="0" w:noHBand="0" w:noVBand="1"/>
+      </w:tblPr>
+      <w:tblGrid>
+        <w:gridCol w:w="3483"/>
+        <w:gridCol w:w="4038"/>
+      </w:tblGrid>
+      <w:tr>
+        <w:trPr>
+          <w:trHeight w:val="384"/>
+        </w:trPr>
+        <w:tc>
+          <w:tcPr>
+            <w:tcW w:w="3483" w:type="dxa"/>
+            <w:tcBorders>
+              <w:top w:val="single" w:sz="18" w:space="0" w:color="auto"/>
+              <w:left w:val="nil"/>
+              <w:bottom w:val="single" w:sz="18" w:space="0" w:color="auto"/>
+              <w:right w:val="nil"/>
+            </w:tcBorders>
+          </w:tcPr>
+          <w:p>
+            <w:pPr>
+              <w:spacing w:line="360" w:lineRule="auto"/>
+              <w:jc w:val="center"/>
+              <w:rPr>
+                <w:rFonts w:ascii="Times New Roman" w:hAnsi="Times New Roman" w:cs="Times New Roman"/>
+                <w:b/>
+                <w:bCs w:val="0"/>
+              </w:rPr>
+            </w:pPr>
+            <w:r>
+              <w:rPr>
+                <w:rFonts w:ascii="Times New Roman" w:hAnsi="Times New Roman" w:cs="Times New Roman"/>
+                <w:b/>
+                <w:bCs w:val="0"/>
+              </w:rPr>
+              <w:t xml:space="preserve">Quantidade de </w:t>
+            </w:r>
+            <w:proofErr w:type="spellStart"/>
+            <w:r>
+              <w:rPr>
+                <w:rFonts w:ascii="Times New Roman" w:hAnsi="Times New Roman" w:cs="Times New Roman"/>
+                <w:b/>
+                <w:bCs w:val="0"/>
+              </w:rPr>
+              <w:t>Tensors</w:t>
+            </w:r>
+            <w:proofErr w:type="spellEnd"/>
+          </w:p>
+        </w:tc>
+        <w:tc>
+          <w:tcPr>
+            <w:tcW w:w="4038" w:type="dxa"/>
+            <w:tcBorders>
+              <w:top w:val="single" w:sz="18" w:space="0" w:color="auto"/>
+              <w:left w:val="nil"/>
+              <w:bottom w:val="single" w:sz="18" w:space="0" w:color="auto"/>
+              <w:right w:val="nil"/>
+            </w:tcBorders>
+          </w:tcPr>
+          <w:p>
+            <w:pPr>
+              <w:spacing w:line="360" w:lineRule="auto"/>
+              <w:jc w:val="center"/>
+              <w:rPr>
+                <w:rFonts w:ascii="Times New Roman" w:hAnsi="Times New Roman" w:cs="Times New Roman"/>
+                <w:b/>
+                <w:bCs w:val="0"/>
+              </w:rPr>
+            </w:pPr>
+            <w:r>
+              <w:rPr>
+                <w:rFonts w:ascii="Times New Roman" w:hAnsi="Times New Roman" w:cs="Times New Roman"/>
+                <w:b/>
+                <w:bCs w:val="0"/>
+              </w:rPr>
+              <w:t>Tipo Ativação</w:t>
+            </w:r>
+          </w:p>
+        </w:tc>
+      </w:tr>
+      <w:tr>
+        <w:trPr>
+          <w:trHeight w:val="384"/>
+        </w:trPr>
+        <w:tc>
+          <w:tcPr>
+            <w:tcW w:w="3483" w:type="dxa"/>
+            <w:tcBorders>
+              <w:top w:val="single" w:sz="18" w:space="0" w:color="auto"/>
+              <w:left w:val="nil"/>
+              <w:bottom w:val="nil"/>
+              <w:right w:val="nil"/>
+            </w:tcBorders>
+          </w:tcPr>
+          <w:p>
+            <w:pPr>
+              <w:spacing w:line="360" w:lineRule="auto"/>
+              <w:jc w:val="center"/>
+              <w:rPr>
+                <w:rFonts w:ascii="Times New Roman" w:hAnsi="Times New Roman" w:cs="Times New Roman"/>
+              </w:rPr>
+            </w:pPr>
+            <w:r>
+              <w:rPr>
+                <w:rFonts w:ascii="Times New Roman" w:hAnsi="Times New Roman" w:cs="Times New Roman"/>
+              </w:rPr>
+              <w:t>12</w:t>
+            </w:r>
+          </w:p>
+        </w:tc>
+        <w:tc>
+          <w:tcPr>
+            <w:tcW w:w="4038" w:type="dxa"/>
+            <w:tcBorders>
+              <w:top w:val="single" w:sz="18" w:space="0" w:color="auto"/>
+              <w:left w:val="nil"/>
+              <w:bottom w:val="nil"/>
+              <w:right w:val="nil"/>
+            </w:tcBorders>
+          </w:tcPr>
+          <w:p>
+            <w:pPr>
+              <w:spacing w:line="360" w:lineRule="auto"/>
+              <w:jc w:val="center"/>
+              <w:rPr>
+                <w:rFonts w:ascii="Times New Roman" w:hAnsi="Times New Roman" w:cs="Times New Roman"/>
+              </w:rPr>
+            </w:pPr>
+            <w:proofErr w:type="spellStart"/>
+            <w:r>
+              <w:rPr>
+                <w:rFonts w:ascii="Times New Roman" w:hAnsi="Times New Roman" w:cs="Times New Roman"/>
+              </w:rPr>
+              <w:t>Relu</w:t>
+            </w:r>
+            <w:proofErr w:type="spellEnd"/>
+          </w:p>
+        </w:tc>
+      </w:tr>
+      <w:tr>
+        <w:trPr>
+          <w:trHeight w:val="384"/>
+        </w:trPr>
+        <w:tc>
+          <w:tcPr>
+            <w:tcW w:w="3483" w:type="dxa"/>
+            <w:tcBorders>
+              <w:top w:val="nil"/>
+              <w:left w:val="nil"/>
+              <w:bottom w:val="nil"/>
+              <w:right w:val="nil"/>
+            </w:tcBorders>
+          </w:tcPr>
+          <w:p>
+            <w:pPr>
+              <w:spacing w:line="360" w:lineRule="auto"/>
+              <w:jc w:val="center"/>
+              <w:rPr>
+                <w:rFonts w:ascii="Times New Roman" w:hAnsi="Times New Roman" w:cs="Times New Roman"/>
+              </w:rPr>
+            </w:pPr>
+            <w:r>
+              <w:rPr>
+                <w:rFonts w:ascii="Times New Roman" w:hAnsi="Times New Roman" w:cs="Times New Roman"/>
+              </w:rPr>
+              <w:t>8</w:t>
+            </w:r>
+          </w:p>
+        </w:tc>
+        <w:tc>
+          <w:tcPr>
+            <w:tcW w:w="4038" w:type="dxa"/>
+            <w:tcBorders>
+              <w:top w:val="nil"/>
+              <w:left w:val="nil"/>
+              <w:bottom w:val="nil"/>
+              <w:right w:val="nil"/>
+            </w:tcBorders>
+          </w:tcPr>
+          <w:p>
+            <w:pPr>
+              <w:spacing w:line="360" w:lineRule="auto"/>
+              <w:jc w:val="center"/>
+              <w:rPr>
+                <w:rFonts w:ascii="Times New Roman" w:hAnsi="Times New Roman" w:cs="Times New Roman"/>
+              </w:rPr>
+            </w:pPr>
+            <w:r>
+              <w:rPr>
+                <w:rFonts w:ascii="Times New Roman" w:hAnsi="Times New Roman" w:cs="Times New Roman"/>
+              </w:rPr>
+              <w:t xml:space="preserve">Hard </w:t>
+            </w:r>
+            <w:proofErr w:type="spellStart"/>
+            <w:r>
+              <w:rPr>
+                <w:rFonts w:ascii="Times New Roman" w:hAnsi="Times New Roman" w:cs="Times New Roman"/>
+              </w:rPr>
+              <w:t>Sigmoid</w:t>
+            </w:r>
+            <w:proofErr w:type="spellEnd"/>
+          </w:p>
+        </w:tc>
+      </w:tr>
+      <w:tr>
+        <w:trPr>
+          <w:trHeight w:val="384"/>
+        </w:trPr>
+        <w:tc>
+          <w:tcPr>
+            <w:tcW w:w="3483" w:type="dxa"/>
+            <w:tcBorders>
+              <w:top w:val="nil"/>
+              <w:left w:val="nil"/>
+              <w:bottom w:val="nil"/>
+              <w:right w:val="nil"/>
+            </w:tcBorders>
+          </w:tcPr>
+          <w:p>
+            <w:pPr>
+              <w:spacing w:line="360" w:lineRule="auto"/>
+              <w:jc w:val="center"/>
+              <w:rPr>
+                <w:rFonts w:ascii="Times New Roman" w:hAnsi="Times New Roman" w:cs="Times New Roman"/>
+              </w:rPr>
+            </w:pPr>
+            <w:r>
+              <w:rPr>
+                <w:rFonts w:ascii="Times New Roman" w:hAnsi="Times New Roman" w:cs="Times New Roman"/>
+              </w:rPr>
+              <w:t>8</w:t>
+            </w:r>
+          </w:p>
+        </w:tc>
+        <w:tc>
+          <w:tcPr>
+            <w:tcW w:w="4038" w:type="dxa"/>
+            <w:tcBorders>
+              <w:top w:val="nil"/>
+              <w:left w:val="nil"/>
+              <w:bottom w:val="nil"/>
+              <w:right w:val="nil"/>
+            </w:tcBorders>
+          </w:tcPr>
+          <w:p>
+            <w:pPr>
+              <w:spacing w:line="360" w:lineRule="auto"/>
+              <w:jc w:val="center"/>
+              <w:rPr>
+                <w:rFonts w:ascii="Times New Roman" w:hAnsi="Times New Roman" w:cs="Times New Roman"/>
+              </w:rPr>
+            </w:pPr>
+            <w:r>
+              <w:rPr>
+                <w:rFonts w:ascii="Times New Roman" w:hAnsi="Times New Roman" w:cs="Times New Roman"/>
+              </w:rPr>
+              <w:t xml:space="preserve">Hard </w:t>
+            </w:r>
+            <w:proofErr w:type="spellStart"/>
+            <w:r>
+              <w:rPr>
+                <w:rFonts w:ascii="Times New Roman" w:hAnsi="Times New Roman" w:cs="Times New Roman"/>
+              </w:rPr>
+              <w:t>Sigmoid</w:t>
+            </w:r>
+            <w:proofErr w:type="spellEnd"/>
+          </w:p>
+        </w:tc>
+      </w:tr>
+      <w:tr>
+        <w:trPr>
+          <w:trHeight w:val="384"/>
+        </w:trPr>
+        <w:tc>
+          <w:tcPr>
+            <w:tcW w:w="3483" w:type="dxa"/>
+            <w:tcBorders>
+              <w:top w:val="nil"/>
+              <w:left w:val="nil"/>
+              <w:bottom w:val="nil"/>
+              <w:right w:val="nil"/>
+            </w:tcBorders>
+          </w:tcPr>
+          <w:p>
+            <w:pPr>
+              <w:spacing w:line="360" w:lineRule="auto"/>
+              <w:jc w:val="center"/>
+              <w:rPr>
+                <w:rFonts w:ascii="Times New Roman" w:hAnsi="Times New Roman" w:cs="Times New Roman"/>
+              </w:rPr>
+            </w:pPr>
+            <w:r>
+              <w:rPr>
+                <w:rFonts w:ascii="Times New Roman" w:hAnsi="Times New Roman" w:cs="Times New Roman"/>
+              </w:rPr>
+              <w:t>8</w:t>
+            </w:r>
+          </w:p>
+        </w:tc>
+        <w:tc>
+          <w:tcPr>
+            <w:tcW w:w="4038" w:type="dxa"/>
+            <w:tcBorders>
+              <w:top w:val="nil"/>
+              <w:left w:val="nil"/>
+              <w:bottom w:val="nil"/>
+              <w:right w:val="nil"/>
+            </w:tcBorders>
+          </w:tcPr>
+          <w:p>
+            <w:pPr>
+              <w:spacing w:line="360" w:lineRule="auto"/>
+              <w:jc w:val="center"/>
+              <w:rPr>
+                <w:rFonts w:ascii="Times New Roman" w:hAnsi="Times New Roman" w:cs="Times New Roman"/>
+              </w:rPr>
+            </w:pPr>
+            <w:r>
+              <w:rPr>
+                <w:rFonts w:ascii="Times New Roman" w:hAnsi="Times New Roman" w:cs="Times New Roman"/>
+              </w:rPr>
+              <w:t xml:space="preserve">Hard </w:t>
+            </w:r>
+            <w:proofErr w:type="spellStart"/>
+            <w:r>
+              <w:rPr>
+                <w:rFonts w:ascii="Times New Roman" w:hAnsi="Times New Roman" w:cs="Times New Roman"/>
+              </w:rPr>
+              <w:t>Sigmoid</w:t>
+            </w:r>
+            <w:proofErr w:type="spellEnd"/>
+          </w:p>
+        </w:tc>
+      </w:tr>
+      <w:tr>
+        <w:trPr>
+          <w:trHeight w:val="384"/>
+        </w:trPr>
+        <w:tc>
+          <w:tcPr>
+            <w:tcW w:w="3483" w:type="dxa"/>
+            <w:tcBorders>
+              <w:top w:val="nil"/>
+              <w:left w:val="nil"/>
+              <w:bottom w:val="single" w:sz="18" w:space="0" w:color="auto"/>
+              <w:right w:val="nil"/>
+            </w:tcBorders>
+          </w:tcPr>
+          <w:p>
+            <w:pPr>
+              <w:spacing w:line="360" w:lineRule="auto"/>
+              <w:jc w:val="center"/>
+              <w:rPr>
+                <w:rFonts w:ascii="Times New Roman" w:hAnsi="Times New Roman" w:cs="Times New Roman"/>
+              </w:rPr>
+            </w:pPr>
+            <w:r>
+              <w:rPr>
+                <w:rFonts w:ascii="Times New Roman" w:hAnsi="Times New Roman" w:cs="Times New Roman"/>
+              </w:rPr>
+              <w:t>1</w:t>
+            </w:r>
+          </w:p>
+        </w:tc>
+        <w:tc>
+          <w:tcPr>
+            <w:tcW w:w="4038" w:type="dxa"/>
+            <w:tcBorders>
+              <w:top w:val="nil"/>
+              <w:left w:val="nil"/>
+              <w:bottom w:val="single" w:sz="18" w:space="0" w:color="auto"/>
+              <w:right w:val="nil"/>
+            </w:tcBorders>
+          </w:tcPr>
+          <w:p>
+            <w:pPr>
+              <w:spacing w:line="360" w:lineRule="auto"/>
+              <w:jc w:val="center"/>
+              <w:rPr>
+                <w:rFonts w:ascii="Times New Roman" w:hAnsi="Times New Roman" w:cs="Times New Roman"/>
+              </w:rPr>
+            </w:pPr>
+            <w:r>
+              <w:rPr>
+                <w:rFonts w:ascii="Times New Roman" w:hAnsi="Times New Roman" w:cs="Times New Roman"/>
+              </w:rPr>
+              <w:t xml:space="preserve">Hard </w:t>
+            </w:r>
+            <w:proofErr w:type="spellStart"/>
+            <w:r>
+              <w:rPr>
+                <w:rFonts w:ascii="Times New Roman" w:hAnsi="Times New Roman" w:cs="Times New Roman"/>
+              </w:rPr>
+              <w:t>Sigmoid</w:t>
+            </w:r>
+            <w:proofErr w:type="spellEnd"/>
           </w:p>
         </w:tc>
       </w:tr>
@@ -18498,31 +20548,21 @@
           <w:szCs w:val="20"/>
         </w:rPr>
       </w:pPr>
-    </w:p>
-    <w:p>
-      <w:pPr>
-        <w:ind w:left="426" w:right="1133"/>
+      <w:r>
         <w:rPr>
           <w:rFonts w:ascii="Times New Roman" w:hAnsi="Times New Roman" w:cs="Times New Roman"/>
           <w:sz w:val="20"/>
           <w:szCs w:val="20"/>
         </w:rPr>
-      </w:pPr>
+        <w:t xml:space="preserve">Tabela </w:t>
+      </w:r>
       <w:r>
         <w:rPr>
           <w:rFonts w:ascii="Times New Roman" w:hAnsi="Times New Roman" w:cs="Times New Roman"/>
           <w:sz w:val="20"/>
           <w:szCs w:val="20"/>
         </w:rPr>
-        <w:t xml:space="preserve">Tabela </w:t>
-      </w:r>
-      <w:r>
-        <w:rPr>
-          <w:rFonts w:ascii="Times New Roman" w:hAnsi="Times New Roman" w:cs="Times New Roman"/>
-          <w:sz w:val="20"/>
-          <w:szCs w:val="20"/>
-        </w:rPr>
-        <w:t>6</w:t>
+        <w:t>10</w:t>
       </w:r>
       <w:r>
         <w:rPr>
@@ -18591,39 +20631,7 @@
                 <w:b/>
                 <w:bCs w:val="0"/>
               </w:rPr>
-              <w:t xml:space="preserve">Modelo </w:t>
-            </w:r>
-            <w:r>
-              <w:rPr>
-                <w:rFonts w:ascii="Times New Roman" w:hAnsi="Times New Roman" w:cs="Times New Roman"/>
-                <w:b/>
-                <w:bCs w:val="0"/>
-              </w:rPr>
-              <w:t>4</w:t>
-            </w:r>
-            <w:r>
-              <w:rPr>
-                <w:rFonts w:ascii="Times New Roman" w:hAnsi="Times New Roman" w:cs="Times New Roman"/>
-                <w:b/>
-                <w:bCs w:val="0"/>
-              </w:rPr>
-              <w:t xml:space="preserve">: </w:t>
-            </w:r>
-            <w:r>
-              <w:rPr>
-                <w:rFonts w:ascii="Times New Roman" w:hAnsi="Times New Roman" w:cs="Times New Roman"/>
-                <w:b/>
-                <w:bCs w:val="0"/>
-              </w:rPr>
-              <w:t>Tangente</w:t>
-            </w:r>
-            <w:r>
-              <w:rPr>
-                <w:rFonts w:ascii="Times New Roman" w:hAnsi="Times New Roman" w:cs="Times New Roman"/>
-                <w:b/>
-                <w:bCs w:val="0"/>
-              </w:rPr>
-              <w:t>.</w:t>
+              <w:t>Modelo 4: Tangente.</w:t>
             </w:r>
           </w:p>
         </w:tc>
@@ -18908,6 +20916,26 @@
         </w:rPr>
         <w:t xml:space="preserve">No desenvolvimento do projeto não existiu muitas oportunidades de trabalhar com dados reais e tangíveis, as maiorias das oportunidades para </w:t>
       </w:r>
+      <w:r>
+        <w:rPr>
+          <w:rFonts w:ascii="Times New Roman" w:hAnsi="Times New Roman" w:cs="Times New Roman"/>
+        </w:rPr>
+        <w:t xml:space="preserve">manipula-los necessitaria de recurso monetário indisponível para o desenvolvimento desse projeto, então foi-se tomado a iniciativa de utilizar a API chamada de </w:t>
+      </w:r>
+      <w:proofErr w:type="spellStart"/>
+      <w:r>
+        <w:rPr>
+          <w:rFonts w:ascii="Times New Roman" w:hAnsi="Times New Roman" w:cs="Times New Roman"/>
+        </w:rPr>
+        <w:t>Faker</w:t>
+      </w:r>
+      <w:proofErr w:type="spellEnd"/>
+      <w:r>
+        <w:rPr>
+          <w:rFonts w:ascii="Times New Roman" w:hAnsi="Times New Roman" w:cs="Times New Roman"/>
+        </w:rPr>
+        <w:t xml:space="preserve"> para desenvolver dados privados/sensíveis dos quais possam ser tangíveis o suficiente para desenvolver os modelos e treina-los em método de treinamento supervisionado para realizar o desejado e discutido no artigo, identificar o dado, encripta-lo se for sensível, deixa-lo visível se for irrelevante perante a lei.</w:t>
+      </w:r>
     </w:p>
     <w:p>
       <w:pPr>
@@ -18920,7 +20948,13 @@
         <w:rPr>
           <w:rFonts w:ascii="Times New Roman" w:hAnsi="Times New Roman" w:cs="Times New Roman"/>
         </w:rPr>
-        <w:t xml:space="preserve">Uma das limitações desse projeto foi trabalhar com a API antiga do </w:t>
+        <w:t>Outra</w:t>
+      </w:r>
+      <w:r>
+        <w:rPr>
+          <w:rFonts w:ascii="Times New Roman" w:hAnsi="Times New Roman" w:cs="Times New Roman"/>
+        </w:rPr>
+        <w:t xml:space="preserve"> das limitações desse projeto foi trabalhar com a API antiga do </w:t>
       </w:r>
       <w:proofErr w:type="spellStart"/>
       <w:r>
@@ -18934,7 +20968,14 @@
         <w:rPr>
           <w:rFonts w:ascii="Times New Roman" w:hAnsi="Times New Roman" w:cs="Times New Roman"/>
         </w:rPr>
-        <w:t xml:space="preserve"> de processamento de texto, a nova API lançada no ano de 2023 apresenta uma capacidade de maior de processamento, interpretação e avaliação de texto – Dentro do contexto desse artigo, se a versão tivesse disponibilizada no tempo de desenvolvimento do projeto, os resultados dos modelos poderiam ser mais satisfatórios e apresentar variações mais interessantes.</w:t>
+        <w:t xml:space="preserve"> de processamento de texto, a nova API lançada no ano de 2023 apresenta uma capacidade de maior de processamento, interpretação e avaliação de texto – Dentro do contexto desse artigo, se a </w:t>
+      </w:r>
+      <w:r>
+        <w:rPr>
+          <w:rFonts w:ascii="Times New Roman" w:hAnsi="Times New Roman" w:cs="Times New Roman"/>
+        </w:rPr>
+        <w:lastRenderedPageBreak/>
+        <w:t>versão tivesse disponibilizada no tempo de desenvolvimento do projeto, os resultados dos modelos poderiam ser mais satisfatórios e apresentar variações mais interessantes.</w:t>
       </w:r>
     </w:p>
     <w:p>
@@ -19995,6 +22036,7 @@
           <w:sz w:val="22"/>
           <w:szCs w:val="22"/>
         </w:rPr>
+        <w:lastRenderedPageBreak/>
         <w:t>[8]</w:t>
       </w:r>
       <w:r>
@@ -20172,17 +22214,7 @@
           <w:sz w:val="22"/>
           <w:szCs w:val="22"/>
         </w:rPr>
-        <w:t xml:space="preserve">LGPD - LEI </w:t>
-      </w:r>
-      <w:r>
-        <w:rPr>
-          <w:rFonts w:ascii="Times New Roman" w:hAnsi="Times New Roman" w:cs="Times New Roman"/>
-          <w:b/>
-          <w:sz w:val="22"/>
-          <w:szCs w:val="22"/>
-        </w:rPr>
-        <w:lastRenderedPageBreak/>
-        <w:t>GERAL DE PROTEÇÃO DE DADOS PESSOAIS EM TECNOLOGIA DA INFORMAÇÃO: Revisão Sistemática</w:t>
+        <w:t>LGPD - LEI GERAL DE PROTEÇÃO DE DADOS PESSOAIS EM TECNOLOGIA DA INFORMAÇÃO: Revisão Sistemática</w:t>
       </w:r>
       <w:r>
         <w:rPr>
@@ -21209,6 +23241,7 @@
           <w:szCs w:val="22"/>
           <w:lang w:val="en-US"/>
         </w:rPr>
+        <w:lastRenderedPageBreak/>
         <w:t>[</w:t>
       </w:r>
       <w:r>
@@ -21468,7 +23501,6 @@
           <w:szCs w:val="22"/>
           <w:lang w:val="en-US"/>
         </w:rPr>
-        <w:lastRenderedPageBreak/>
         <w:t>[</w:t>
       </w:r>
       <w:r>
@@ -22695,7 +24727,17 @@
           <w:szCs w:val="22"/>
           <w:lang w:val="en-US"/>
         </w:rPr>
-        <w:t xml:space="preserve">: 10.1109/MCSE.2007.55. </w:t>
+        <w:t xml:space="preserve">: </w:t>
+      </w:r>
+      <w:r>
+        <w:rPr>
+          <w:rFonts w:ascii="Times New Roman" w:hAnsi="Times New Roman" w:cs="Times New Roman"/>
+          <w:sz w:val="22"/>
+          <w:szCs w:val="22"/>
+          <w:lang w:val="en-US"/>
+        </w:rPr>
+        <w:lastRenderedPageBreak/>
+        <w:t xml:space="preserve">10.1109/MCSE.2007.55. </w:t>
       </w:r>
       <w:r>
         <w:rPr>
@@ -22916,7 +24958,6 @@
           <w:sz w:val="22"/>
           <w:szCs w:val="22"/>
         </w:rPr>
-        <w:lastRenderedPageBreak/>
         <w:t>[25]</w:t>
       </w:r>
       <w:r>

</xml_diff>

<commit_message>
[Adicionado mais Conteúdo] - Metodologia, Limitações e Imagens
</commit_message>
<xml_diff>
--- a/TCC-III_Juan_Cardoso_da_Silva.docx
+++ b/TCC-III_Juan_Cardoso_da_Silva.docx
@@ -1,6 +1,6 @@
 
 <file path=word/document.xml><?xml version="1.0" encoding="utf-8"?>
-<w:document xmlns:wpc="http://schemas.microsoft.com/office/word/2010/wordprocessingCanvas" xmlns:cx="http://schemas.microsoft.com/office/drawing/2014/chartex" xmlns:cx1="http://schemas.microsoft.com/office/drawing/2015/9/8/chartex" xmlns:cx2="http://schemas.microsoft.com/office/drawing/2015/10/21/chartex" xmlns:cx3="http://schemas.microsoft.com/office/drawing/2016/5/9/chartex" xmlns:cx4="http://schemas.microsoft.com/office/drawing/2016/5/10/chartex" xmlns:cx5="http://schemas.microsoft.com/office/drawing/2016/5/11/chartex" xmlns:cx6="http://schemas.microsoft.com/office/drawing/2016/5/12/chartex" xmlns:cx7="http://schemas.microsoft.com/office/drawing/2016/5/13/chartex" xmlns:cx8="http://schemas.microsoft.com/office/drawing/2016/5/14/chartex" xmlns:mc="http://schemas.openxmlformats.org/markup-compatibility/2006" xmlns:aink="http://schemas.microsoft.com/office/drawing/2016/ink" xmlns:am3d="http://schemas.microsoft.com/office/drawing/2017/model3d" xmlns:o="urn:schemas-microsoft-com:office:office" xmlns:oel="http://schemas.microsoft.com/office/2019/extlst" xmlns:r="http://schemas.openxmlformats.org/officeDocument/2006/relationships" xmlns:m="http://schemas.openxmlformats.org/officeDocument/2006/math" xmlns:v="urn:schemas-microsoft-com:vml" xmlns:wp14="http://schemas.microsoft.com/office/word/2010/wordprocessingDrawing" xmlns:wp="http://schemas.openxmlformats.org/drawingml/2006/wordprocessingDrawing" xmlns:w10="urn:schemas-microsoft-com:office:word" xmlns:w="http://schemas.openxmlformats.org/wordprocessingml/2006/main" xmlns:w14="http://schemas.microsoft.com/office/word/2010/wordml" xmlns:w15="http://schemas.microsoft.com/office/word/2012/wordml" xmlns:w16cex="http://schemas.microsoft.com/office/word/2018/wordml/cex" xmlns:w16cid="http://schemas.microsoft.com/office/word/2016/wordml/cid" xmlns:w16="http://schemas.microsoft.com/office/word/2018/wordml" xmlns:w16du="http://schemas.microsoft.com/office/word/2023/wordml/word16du" xmlns:w16sdtdh="http://schemas.microsoft.com/office/word/2020/wordml/sdtdatahash" xmlns:w16se="http://schemas.microsoft.com/office/word/2015/wordml/symex" xmlns:wpg="http://schemas.microsoft.com/office/word/2010/wordprocessingGroup" xmlns:wpi="http://schemas.microsoft.com/office/word/2010/wordprocessingInk" xmlns:wne="http://schemas.microsoft.com/office/word/2006/wordml" xmlns:wps="http://schemas.microsoft.com/office/word/2010/wordprocessingShape" mc:Ignorable="w14 w15 w16se w16cid w16 w16cex w16sdtdh wp14">
+<w:document xmlns:wpc="http://schemas.microsoft.com/office/word/2010/wordprocessingCanvas" xmlns:cx="http://schemas.microsoft.com/office/drawing/2014/chartex" xmlns:cx1="http://schemas.microsoft.com/office/drawing/2015/9/8/chartex" xmlns:cx2="http://schemas.microsoft.com/office/drawing/2015/10/21/chartex" xmlns:cx3="http://schemas.microsoft.com/office/drawing/2016/5/9/chartex" xmlns:cx4="http://schemas.microsoft.com/office/drawing/2016/5/10/chartex" xmlns:cx5="http://schemas.microsoft.com/office/drawing/2016/5/11/chartex" xmlns:cx6="http://schemas.microsoft.com/office/drawing/2016/5/12/chartex" xmlns:cx7="http://schemas.microsoft.com/office/drawing/2016/5/13/chartex" xmlns:cx8="http://schemas.microsoft.com/office/drawing/2016/5/14/chartex" xmlns:mc="http://schemas.openxmlformats.org/markup-compatibility/2006" xmlns:aink="http://schemas.microsoft.com/office/drawing/2016/ink" xmlns:am3d="http://schemas.microsoft.com/office/drawing/2017/model3d" xmlns:o="urn:schemas-microsoft-com:office:office" xmlns:oel="http://schemas.microsoft.com/office/2019/extlst" xmlns:r="http://schemas.openxmlformats.org/officeDocument/2006/relationships" xmlns:m="http://schemas.openxmlformats.org/officeDocument/2006/math" xmlns:v="urn:schemas-microsoft-com:vml" xmlns:wp14="http://schemas.microsoft.com/office/word/2010/wordprocessingDrawing" xmlns:wp="http://schemas.openxmlformats.org/drawingml/2006/wordprocessingDrawing" xmlns:w10="urn:schemas-microsoft-com:office:word" xmlns:w="http://schemas.openxmlformats.org/wordprocessingml/2006/main" xmlns:w14="http://schemas.microsoft.com/office/word/2010/wordml" xmlns:w15="http://schemas.microsoft.com/office/word/2012/wordml" xmlns:w16cex="http://schemas.microsoft.com/office/word/2018/wordml/cex" xmlns:w16cid="http://schemas.microsoft.com/office/word/2016/wordml/cid" xmlns:w16="http://schemas.microsoft.com/office/word/2018/wordml" xmlns:w16sdtdh="http://schemas.microsoft.com/office/word/2020/wordml/sdtdatahash" xmlns:w16se="http://schemas.microsoft.com/office/word/2015/wordml/symex" xmlns:wpg="http://schemas.microsoft.com/office/word/2010/wordprocessingGroup" xmlns:wpi="http://schemas.microsoft.com/office/word/2010/wordprocessingInk" xmlns:wne="http://schemas.microsoft.com/office/word/2006/wordml" xmlns:wps="http://schemas.microsoft.com/office/word/2010/wordprocessingShape" mc:Ignorable="w14 w15 w16se w16cid w16 w16cex w16sdtdh wp14">
   <w:body>
     <w:p>
       <w:pPr>
@@ -3570,10 +3570,9 @@
         <w:pStyle w:val="Ttulo1"/>
         <w:numPr>
           <w:ilvl w:val="0"/>
-          <w:numId w:val="9"/>
+          <w:numId w:val="12"/>
         </w:numPr>
-        <w:ind w:left="284" w:hanging="284"/>
-        <w:jc w:val="center"/>
+        <w:ind w:left="567" w:hanging="567"/>
         <w:rPr>
           <w:rFonts w:cs="Times New Roman"/>
         </w:rPr>
@@ -3583,63 +3582,96 @@
           <w:rFonts w:cs="Times New Roman"/>
         </w:rPr>
         <w:lastRenderedPageBreak/>
-        <w:t>TRABALHOS RELACIONADOS</w:t>
+        <w:t xml:space="preserve">FUNÇÕES </w:t>
+      </w:r>
+      <w:r>
+        <w:rPr>
+          <w:rFonts w:cs="Times New Roman"/>
+        </w:rPr>
+        <w:t>D</w:t>
+      </w:r>
+      <w:r>
+        <w:rPr>
+          <w:rFonts w:cs="Times New Roman"/>
+        </w:rPr>
+        <w:t>E ATIVAÇÃO</w:t>
       </w:r>
     </w:p>
     <w:p>
       <w:pPr>
-        <w:ind w:firstLine="851"/>
-        <w:rPr>
-          <w:rFonts w:ascii="Times New Roman" w:hAnsi="Times New Roman" w:cs="Times New Roman"/>
-        </w:rPr>
-      </w:pPr>
-      <w:r>
-        <w:rPr>
-          <w:rFonts w:ascii="Times New Roman" w:hAnsi="Times New Roman" w:cs="Times New Roman"/>
-        </w:rPr>
-        <w:t xml:space="preserve">A IBM realizou um trabalho onde foi desenvolvido um sistema automatizado na nuvem para detecção de irregularidades em uma base de dados, chamado de </w:t>
+        <w:ind w:left="284" w:firstLine="567"/>
+        <w:rPr>
+          <w:rFonts w:ascii="Times New Roman" w:hAnsi="Times New Roman" w:cs="Times New Roman"/>
+        </w:rPr>
+      </w:pPr>
+      <w:r>
+        <w:rPr>
+          <w:rFonts w:ascii="Times New Roman" w:hAnsi="Times New Roman" w:cs="Times New Roman"/>
+        </w:rPr>
+        <w:t xml:space="preserve">Para criar um modelo de </w:t>
       </w:r>
       <w:proofErr w:type="spellStart"/>
       <w:r>
         <w:rPr>
           <w:rFonts w:ascii="Times New Roman" w:hAnsi="Times New Roman" w:cs="Times New Roman"/>
         </w:rPr>
-        <w:t>QRadar</w:t>
+        <w:t>Machine</w:t>
       </w:r>
       <w:proofErr w:type="spellEnd"/>
       <w:r>
         <w:rPr>
           <w:rFonts w:ascii="Times New Roman" w:hAnsi="Times New Roman" w:cs="Times New Roman"/>
         </w:rPr>
-        <w:t xml:space="preserve"> [3]. Este sistema realiza varreduras para confirmar se existiu casos onde os dados sensíveis foram deletados com sucesso da base, se existir vestígios ou uma possibilidade de a deleção não ocorrer com sucesso, um trigger é ativado para realizar outra varredura mais profunda, os modelos apresentados anteriormente, realizar encriptação dos dados para estar de acordo com o inciso de permanência dos dados, já que caso necessário por investigação, eles precisam estar disponíveis, entretanto, os modelos não possui a capacidade de varreduras profundas como o modelo da IBM.</w:t>
+        <w:t xml:space="preserve"> Learning utilizando Neural Networks (NN) usa-se funções de ativação em suas entradas, saídas e principalmente nos </w:t>
+      </w:r>
+      <w:proofErr w:type="spellStart"/>
+      <w:r>
+        <w:rPr>
+          <w:rFonts w:ascii="Times New Roman" w:hAnsi="Times New Roman" w:cs="Times New Roman"/>
+        </w:rPr>
+        <w:t>hiddens</w:t>
+      </w:r>
+      <w:proofErr w:type="spellEnd"/>
+      <w:r>
+        <w:rPr>
+          <w:rFonts w:ascii="Times New Roman" w:hAnsi="Times New Roman" w:cs="Times New Roman"/>
+        </w:rPr>
+        <w:t xml:space="preserve"> </w:t>
+      </w:r>
+      <w:proofErr w:type="spellStart"/>
+      <w:r>
+        <w:rPr>
+          <w:rFonts w:ascii="Times New Roman" w:hAnsi="Times New Roman" w:cs="Times New Roman"/>
+        </w:rPr>
+        <w:t>layers</w:t>
+      </w:r>
+      <w:proofErr w:type="spellEnd"/>
+      <w:r>
+        <w:rPr>
+          <w:rFonts w:ascii="Times New Roman" w:hAnsi="Times New Roman" w:cs="Times New Roman"/>
+        </w:rPr>
+        <w:t xml:space="preserve"> (camadas escondidas), sendo essa a camada de computação e cálculos dos pesos, sendo responsável por pegar os dados de entradas, computa-los e ejeta-los para saída.</w:t>
       </w:r>
     </w:p>
     <w:p>
       <w:pPr>
-        <w:ind w:firstLine="851"/>
-        <w:rPr>
-          <w:rFonts w:ascii="Times New Roman" w:hAnsi="Times New Roman" w:cs="Times New Roman"/>
-        </w:rPr>
-      </w:pPr>
-      <w:r>
-        <w:rPr>
-          <w:rFonts w:ascii="Times New Roman" w:hAnsi="Times New Roman" w:cs="Times New Roman"/>
-        </w:rPr>
-        <w:t xml:space="preserve">Neste trabalho de pesquisa [4], também da IBM, o modelo de ML utilizado por pelos pesquisadores usa escolhas binárias para os dados coletados serem minimizados de acordo com a GDPR, no caso, estão a utilizar dado de um hospital para escolher quais dados podem ser deletados baseado nos parâmetros escolhidos. </w:t>
-      </w:r>
-      <w:r>
-        <w:rPr>
-          <w:rFonts w:ascii="Times New Roman" w:hAnsi="Times New Roman" w:cs="Times New Roman"/>
-        </w:rPr>
-        <w:t>Comparado aos modelos, apesar de um resultado mais condizente com a LGPD, existe uma porcentagem pequena de valores não encriptados como falsos negativos, onde neste projeto, pelo escopo mais simples, foi possível atingir o corte dos dados necessários dos salários para aparecer na dashboard de dados.</w:t>
-      </w:r>
-    </w:p>
-    <w:p>
-      <w:pPr>
-        <w:rPr>
-          <w:rFonts w:ascii="Times New Roman" w:hAnsi="Times New Roman" w:cs="Times New Roman"/>
-        </w:rPr>
-      </w:pPr>
+        <w:ind w:left="284" w:firstLine="567"/>
+        <w:rPr>
+          <w:rFonts w:ascii="Times New Roman" w:hAnsi="Times New Roman" w:cs="Times New Roman"/>
+        </w:rPr>
+      </w:pPr>
+      <w:r>
+        <w:rPr>
+          <w:rFonts w:ascii="Times New Roman" w:hAnsi="Times New Roman" w:cs="Times New Roman"/>
+        </w:rPr>
+        <w:t>Em cada camada existe um nodo contendo funções de ativações como outras configurações, como conexões, dimensões de entradas e total de saídas</w:t>
+      </w:r>
+      <w:r>
+        <w:rPr>
+          <w:rFonts w:ascii="Times New Roman" w:hAnsi="Times New Roman" w:cs="Times New Roman"/>
+        </w:rPr>
+        <w:t>, os nodos de entrada tem como foco em providenciar dados para as camadas ocultas, por isso, os modelos desenvolvidos para apresentar neste artigo podem ter funções recorrentes entre eles, já as camadas escondias possuem funções de ativação diferenciadas entre modelos, cada função realiza um cálculo diferente para avaliar os dados que passaram pelo pré-processamento e passar para a camada de saída onde as funções de ativação dessa camada são utilizadas para mostrarem os resultados da camada anterior, importante realçar as camadas escondidas são abstraídas e não são expostas de qualquer maneira.</w:t>
+      </w:r>
     </w:p>
     <w:p>
       <w:pPr>
@@ -3658,41 +3690,189 @@
         <w:rPr>
           <w:rFonts w:cs="Times New Roman"/>
         </w:rPr>
-        <w:t>METODOLOGIAS</w:t>
+        <w:t>TRABALHOS RELACIONADOS</w:t>
       </w:r>
     </w:p>
     <w:p>
       <w:pPr>
         <w:ind w:firstLine="851"/>
         <w:rPr>
-          <w:rFonts w:ascii="Times New Roman" w:eastAsia="Times New Roman" w:hAnsi="Times New Roman" w:cs="Times New Roman"/>
-        </w:rPr>
-      </w:pPr>
-      <w:r>
-        <w:rPr>
-          <w:rFonts w:ascii="Times New Roman" w:eastAsia="Times New Roman" w:hAnsi="Times New Roman" w:cs="Times New Roman"/>
-        </w:rPr>
-        <w:t xml:space="preserve">Importante realçar, neste artigo foi-se utilizado dados projetados pelo programador para realizar o treinamento e teste dos modelos a serem apresentados, tais dados foram criados com o </w:t>
+          <w:rFonts w:ascii="Times New Roman" w:hAnsi="Times New Roman" w:cs="Times New Roman"/>
+        </w:rPr>
+      </w:pPr>
+      <w:r>
+        <w:rPr>
+          <w:rFonts w:ascii="Times New Roman" w:hAnsi="Times New Roman" w:cs="Times New Roman"/>
+        </w:rPr>
+        <w:t xml:space="preserve">A IBM realizou um trabalho onde foi desenvolvido um sistema automatizado na nuvem para detecção de irregularidades em uma base de dados, chamado de </w:t>
       </w:r>
       <w:proofErr w:type="spellStart"/>
       <w:r>
         <w:rPr>
-          <w:rFonts w:ascii="Times New Roman" w:eastAsia="Times New Roman" w:hAnsi="Times New Roman" w:cs="Times New Roman"/>
-        </w:rPr>
-        <w:t>Faker</w:t>
+          <w:rFonts w:ascii="Times New Roman" w:hAnsi="Times New Roman" w:cs="Times New Roman"/>
+        </w:rPr>
+        <w:t>QRadar</w:t>
       </w:r>
       <w:proofErr w:type="spellEnd"/>
       <w:r>
         <w:rPr>
-          <w:rFonts w:ascii="Times New Roman" w:eastAsia="Times New Roman" w:hAnsi="Times New Roman" w:cs="Times New Roman"/>
-        </w:rPr>
-        <w:t xml:space="preserve"> API e exportado para um CSV usando Python.</w:t>
+          <w:rFonts w:ascii="Times New Roman" w:hAnsi="Times New Roman" w:cs="Times New Roman"/>
+        </w:rPr>
+        <w:t xml:space="preserve"> [3]. Este sistema realiza varreduras para confirmar se existiu casos onde os dados sensíveis foram deletados com sucesso da base, se existir vestígios ou uma possibilidade de a deleção não ocorrer com sucesso, um trigger é ativado para realizar outra varredura mais profunda, os modelos apresentados anteriormente, realizar encriptação dos dados para estar de acordo com o inciso de permanência dos dados, já que caso necessário por investigação, eles precisam estar disponíveis, entretanto, os modelos não possui a capacidade de varreduras profundas como o modelo da IBM.</w:t>
       </w:r>
     </w:p>
     <w:p>
       <w:pPr>
         <w:ind w:firstLine="851"/>
         <w:rPr>
+          <w:rFonts w:ascii="Times New Roman" w:hAnsi="Times New Roman" w:cs="Times New Roman"/>
+        </w:rPr>
+      </w:pPr>
+      <w:r>
+        <w:rPr>
+          <w:rFonts w:ascii="Times New Roman" w:hAnsi="Times New Roman" w:cs="Times New Roman"/>
+        </w:rPr>
+        <w:t xml:space="preserve">Neste trabalho de pesquisa [4], também da IBM, o modelo de ML utilizado por pelos pesquisadores usa escolhas binárias para os dados coletados serem minimizados de acordo com a GDPR, no caso, estão a utilizar dado de um hospital para escolher quais dados podem ser deletados baseado nos parâmetros escolhidos. </w:t>
+      </w:r>
+      <w:r>
+        <w:rPr>
+          <w:rFonts w:ascii="Times New Roman" w:hAnsi="Times New Roman" w:cs="Times New Roman"/>
+        </w:rPr>
+        <w:t>Comparado aos modelos, apesar de um resultado mais condizente com a LGPD, existe uma porcentagem pequena de valores não encriptados como falsos negativos, onde neste projeto, pelo escopo mais simples, foi possível atingir o corte dos dados necessários dos salários para aparecer na dashboard de dados.</w:t>
+      </w:r>
+    </w:p>
+    <w:p>
+      <w:pPr>
+        <w:rPr>
+          <w:rFonts w:ascii="Times New Roman" w:hAnsi="Times New Roman" w:cs="Times New Roman"/>
+        </w:rPr>
+      </w:pPr>
+    </w:p>
+    <w:p>
+      <w:pPr>
+        <w:pStyle w:val="Ttulo1"/>
+        <w:numPr>
+          <w:ilvl w:val="0"/>
+          <w:numId w:val="9"/>
+        </w:numPr>
+        <w:ind w:left="284" w:hanging="284"/>
+        <w:jc w:val="center"/>
+        <w:rPr>
+          <w:rFonts w:cs="Times New Roman"/>
+        </w:rPr>
+      </w:pPr>
+      <w:r>
+        <w:rPr>
+          <w:rFonts w:cs="Times New Roman"/>
+        </w:rPr>
+        <w:lastRenderedPageBreak/>
+        <w:t>METODOLOGIAS</w:t>
+      </w:r>
+    </w:p>
+    <w:p>
+      <w:pPr>
+        <w:ind w:firstLine="851"/>
+        <w:rPr>
+          <w:rFonts w:ascii="Times New Roman" w:eastAsia="Times New Roman" w:hAnsi="Times New Roman" w:cs="Times New Roman"/>
+        </w:rPr>
+      </w:pPr>
+      <w:r>
+        <w:rPr>
+          <w:rFonts w:ascii="Times New Roman" w:eastAsia="Times New Roman" w:hAnsi="Times New Roman" w:cs="Times New Roman"/>
+        </w:rPr>
+        <w:t xml:space="preserve">Importante realçar, neste artigo foi-se utilizado dados projetados pelo programador para realizar o treinamento e teste dos modelos a serem apresentados, tais dados foram criados com o </w:t>
+      </w:r>
+      <w:proofErr w:type="spellStart"/>
+      <w:r>
+        <w:rPr>
+          <w:rFonts w:ascii="Times New Roman" w:eastAsia="Times New Roman" w:hAnsi="Times New Roman" w:cs="Times New Roman"/>
+        </w:rPr>
+        <w:t>Faker</w:t>
+      </w:r>
+      <w:proofErr w:type="spellEnd"/>
+      <w:r>
+        <w:rPr>
+          <w:rFonts w:ascii="Times New Roman" w:eastAsia="Times New Roman" w:hAnsi="Times New Roman" w:cs="Times New Roman"/>
+        </w:rPr>
+        <w:t xml:space="preserve"> API e exportado para um CSV usando Python.</w:t>
+      </w:r>
+    </w:p>
+    <w:p>
+      <w:pPr>
+        <w:ind w:firstLine="851"/>
+        <w:rPr>
+          <w:rFonts w:ascii="Times New Roman" w:eastAsia="Times New Roman" w:hAnsi="Times New Roman" w:cs="Times New Roman"/>
+        </w:rPr>
+      </w:pPr>
+      <w:r>
+        <w:rPr>
+          <w:rFonts w:ascii="Times New Roman" w:eastAsia="Times New Roman" w:hAnsi="Times New Roman" w:cs="Times New Roman"/>
+        </w:rPr>
+        <w:t xml:space="preserve">O conceito para o funcionamento do modelo seria utilizar algumas bases das </w:t>
+      </w:r>
+      <w:r>
+        <w:rPr>
+          <w:rFonts w:ascii="Times New Roman" w:eastAsia="Times New Roman" w:hAnsi="Times New Roman" w:cs="Times New Roman"/>
+        </w:rPr>
+        <w:t>LGPD</w:t>
+      </w:r>
+      <w:r>
+        <w:rPr>
+          <w:rFonts w:ascii="Times New Roman" w:eastAsia="Times New Roman" w:hAnsi="Times New Roman" w:cs="Times New Roman"/>
+        </w:rPr>
+        <w:t xml:space="preserve">, como </w:t>
+      </w:r>
+      <w:r>
+        <w:rPr>
+          <w:rFonts w:ascii="Times New Roman" w:eastAsia="Times New Roman" w:hAnsi="Times New Roman" w:cs="Times New Roman"/>
+        </w:rPr>
+        <w:t>a aplicação dos incisos I, VII e VIII</w:t>
+      </w:r>
+      <w:r>
+        <w:rPr>
+          <w:rFonts w:ascii="Times New Roman" w:eastAsia="Times New Roman" w:hAnsi="Times New Roman" w:cs="Times New Roman"/>
+        </w:rPr>
+        <w:t xml:space="preserve"> para criar o modelo e algoritmos necessários para avaliar e identificar dados sensíveis de uma base de dados, usar o vetor de previsão da função de ativação do modelo para determinar a veracidade dos dados quanto o definido pela classe na base de dados e baseado nesse vetor resultado, passar a base junto com a previsão do modelo para encriptar os dados e deixar os dados irrelevantes de fora desse processo, o processo de encriptação utilizado permite encriptar e desencriptar os dados, garantindo o cumprimento da LGPD</w:t>
+      </w:r>
+      <w:r>
+        <w:rPr>
+          <w:rFonts w:ascii="Times New Roman" w:eastAsia="Times New Roman" w:hAnsi="Times New Roman" w:cs="Times New Roman"/>
+        </w:rPr>
+        <w:t>.</w:t>
+      </w:r>
+    </w:p>
+    <w:p>
+      <w:pPr>
+        <w:ind w:firstLine="851"/>
+        <w:rPr>
+          <w:rFonts w:ascii="Times New Roman" w:eastAsia="Times New Roman" w:hAnsi="Times New Roman" w:cs="Times New Roman"/>
+        </w:rPr>
+      </w:pPr>
+      <w:r>
+        <w:rPr>
+          <w:rFonts w:ascii="Times New Roman" w:eastAsia="Times New Roman" w:hAnsi="Times New Roman" w:cs="Times New Roman"/>
+        </w:rPr>
+        <w:t>No projeto foram feitos varias bases de dados utilizando uma API de geração de dados sensíveis, inicialmente apenas uma base simplificada contendo apenas duas classes, uma contendo o dado e outra contendo o resultado do dado, para comparar com a previsão do modelo, depois foram criados bases com mais classes para dados e a classe contendo o resultado para comparação, o primeiro modelo feito focado em verificar dados sensíveis utilizava bases de teste e bases de treino, como também bases para verificar a previsão do modelo.</w:t>
+      </w:r>
+    </w:p>
+    <w:p>
+      <w:pPr>
+        <w:ind w:firstLine="851"/>
+        <w:rPr>
+          <w:rFonts w:ascii="Times New Roman" w:eastAsia="Times New Roman" w:hAnsi="Times New Roman" w:cs="Times New Roman"/>
+        </w:rPr>
+      </w:pPr>
+      <w:r>
+        <w:rPr>
+          <w:rFonts w:ascii="Times New Roman" w:eastAsia="Times New Roman" w:hAnsi="Times New Roman" w:cs="Times New Roman"/>
+        </w:rPr>
+        <w:t>O processo generalizado do modelo pode ser entendido como: alimentar o modelo com uma base treino e uma base teste, verificar se a acurácia está dentro do aceitável (maior que 80%), então verificar através de gráficos e distribuições de probabilidade algum tipo de outlier ou discrepância, por fim o modelo pode fazer um previsão e usa-la em conjunto com o algoritmo de encriptação para gerar a base resultado com dados sensíveis encriptados e dados irrelevantes inalterados.</w:t>
+      </w:r>
+    </w:p>
+    <w:p>
+      <w:pPr>
+        <w:ind w:firstLine="851"/>
+        <w:rPr>
           <w:rFonts w:ascii="Times New Roman" w:eastAsia="Times New Roman" w:hAnsi="Times New Roman" w:cs="Times New Roman"/>
         </w:rPr>
       </w:pPr>
@@ -3793,7 +3973,14 @@
         <w:rPr>
           <w:rFonts w:ascii="Times New Roman" w:eastAsia="Times New Roman" w:hAnsi="Times New Roman" w:cs="Times New Roman"/>
         </w:rPr>
-        <w:t xml:space="preserve"> API e encripta-los de uma maneira onde é possível realizar o retorno dos dados para serem visualizados como a lei LGPD pede, utilizando-a em conjunto com os modelos, cada dado avaliado será tratado como condizente como dado sensível ou não, se for, será encriptado.</w:t>
+        <w:t xml:space="preserve"> API e encripta-los de uma maneira onde é possível realizar o retorno dos dados para serem visualizados como a lei </w:t>
+      </w:r>
+      <w:r>
+        <w:rPr>
+          <w:rFonts w:ascii="Times New Roman" w:eastAsia="Times New Roman" w:hAnsi="Times New Roman" w:cs="Times New Roman"/>
+        </w:rPr>
+        <w:lastRenderedPageBreak/>
+        <w:t>LGPD pede, utilizando-a em conjunto com os modelos, cada dado avaliado será tratado como condizente como dado sensível ou não, se for, será encriptado.</w:t>
       </w:r>
     </w:p>
     <w:p>
@@ -3807,7 +3994,6 @@
         <w:rPr>
           <w:rFonts w:ascii="Times New Roman" w:eastAsia="Times New Roman" w:hAnsi="Times New Roman" w:cs="Times New Roman"/>
         </w:rPr>
-        <w:lastRenderedPageBreak/>
         <w:t xml:space="preserve">Após a instalação e preparação das </w:t>
       </w:r>
       <w:proofErr w:type="spellStart"/>
@@ -3857,6 +4043,8 @@
       <w:pPr>
         <w:rPr>
           <w:rFonts w:ascii="Times New Roman" w:eastAsia="Times New Roman" w:hAnsi="Times New Roman" w:cs="Times New Roman"/>
+          <w:sz w:val="16"/>
+          <w:szCs w:val="16"/>
         </w:rPr>
       </w:pPr>
     </w:p>
@@ -4824,7 +5012,6 @@
               <w:t>-</w:t>
             </w:r>
             <w:proofErr w:type="spellStart"/>
-            <w:proofErr w:type="gramStart"/>
             <w:r>
               <w:rPr>
                 <w:rFonts w:ascii="Times New Roman" w:hAnsi="Times New Roman" w:cs="Times New Roman"/>
@@ -4848,16 +5035,7 @@
                 <w:i/>
                 <w:iCs/>
               </w:rPr>
-              <w:t>(</w:t>
-            </w:r>
-            <w:proofErr w:type="gramEnd"/>
-            <w:r>
-              <w:rPr>
-                <w:rFonts w:ascii="Times New Roman" w:hAnsi="Times New Roman" w:cs="Times New Roman"/>
-                <w:i/>
-                <w:iCs/>
-              </w:rPr>
-              <w:t>)</w:t>
+              <w:t>()</w:t>
             </w:r>
             <w:r>
               <w:rPr>
@@ -5227,7 +5405,6 @@
               <w:t>(</w:t>
             </w:r>
             <w:proofErr w:type="spellStart"/>
-            <w:proofErr w:type="gramStart"/>
             <w:r>
               <w:rPr>
                 <w:rFonts w:ascii="Times New Roman" w:hAnsi="Times New Roman" w:cs="Times New Roman"/>
@@ -5251,16 +5428,7 @@
                 <w:i/>
                 <w:iCs/>
               </w:rPr>
-              <w:t>(</w:t>
-            </w:r>
-            <w:proofErr w:type="gramEnd"/>
-            <w:r>
-              <w:rPr>
-                <w:rFonts w:ascii="Times New Roman" w:hAnsi="Times New Roman" w:cs="Times New Roman"/>
-                <w:i/>
-                <w:iCs/>
-              </w:rPr>
-              <w:t xml:space="preserve">0,1)) </w:t>
+              <w:t xml:space="preserve">(0,1)) </w:t>
             </w:r>
             <w:r>
               <w:rPr>
@@ -5464,7 +5632,6 @@
               <w:t>(</w:t>
             </w:r>
             <w:proofErr w:type="spellStart"/>
-            <w:proofErr w:type="gramStart"/>
             <w:r>
               <w:rPr>
                 <w:rFonts w:ascii="Times New Roman" w:hAnsi="Times New Roman" w:cs="Times New Roman"/>
@@ -5497,7 +5664,6 @@
               </w:rPr>
               <w:t>ados</w:t>
             </w:r>
-            <w:proofErr w:type="gramEnd"/>
             <w:r>
               <w:rPr>
                 <w:rFonts w:ascii="Times New Roman" w:hAnsi="Times New Roman" w:cs="Times New Roman"/>
@@ -5935,7 +6101,6 @@
               <w:t>(</w:t>
             </w:r>
             <w:proofErr w:type="spellStart"/>
-            <w:proofErr w:type="gramStart"/>
             <w:r>
               <w:rPr>
                 <w:rFonts w:ascii="Times New Roman" w:hAnsi="Times New Roman" w:cs="Times New Roman"/>
@@ -5969,7 +6134,6 @@
               <w:t>ados</w:t>
             </w:r>
             <w:proofErr w:type="spellEnd"/>
-            <w:proofErr w:type="gramEnd"/>
             <w:r>
               <w:rPr>
                 <w:rFonts w:ascii="Times New Roman" w:hAnsi="Times New Roman" w:cs="Times New Roman"/>
@@ -6378,7 +6542,6 @@
               <w:t>-</w:t>
             </w:r>
             <w:proofErr w:type="spellStart"/>
-            <w:proofErr w:type="gramStart"/>
             <w:r>
               <w:rPr>
                 <w:rFonts w:ascii="Times New Roman" w:hAnsi="Times New Roman" w:cs="Times New Roman"/>
@@ -6394,16 +6557,7 @@
                 <w:i/>
                 <w:iCs/>
               </w:rPr>
-              <w:t>(</w:t>
-            </w:r>
-            <w:proofErr w:type="gramEnd"/>
-            <w:r>
-              <w:rPr>
-                <w:rFonts w:ascii="Times New Roman" w:hAnsi="Times New Roman" w:cs="Times New Roman"/>
-                <w:i/>
-                <w:iCs/>
-              </w:rPr>
-              <w:t>nome</w:t>
+              <w:t>(nome</w:t>
             </w:r>
             <w:r>
               <w:rPr>
@@ -6561,18 +6715,7 @@
                 <w:i/>
                 <w:iCs/>
               </w:rPr>
-              <w:t>-</w:t>
-            </w:r>
-            <w:proofErr w:type="gramStart"/>
-            <w:r>
-              <w:rPr>
-                <w:rFonts w:ascii="Times New Roman" w:hAnsi="Times New Roman" w:cs="Times New Roman"/>
-                <w:b/>
-                <w:bCs w:val="0"/>
-                <w:i/>
-                <w:iCs/>
-              </w:rPr>
-              <w:t>a</w:t>
+              <w:t>-a</w:t>
             </w:r>
             <w:r>
               <w:rPr>
@@ -6594,7 +6737,6 @@
               </w:rPr>
               <w:t>(</w:t>
             </w:r>
-            <w:proofErr w:type="gramEnd"/>
             <w:r>
               <w:rPr>
                 <w:rFonts w:ascii="Times New Roman" w:hAnsi="Times New Roman" w:cs="Times New Roman"/>
@@ -7263,7 +7405,6 @@
               <w:t>-</w:t>
             </w:r>
             <w:proofErr w:type="spellStart"/>
-            <w:proofErr w:type="gramStart"/>
             <w:r>
               <w:rPr>
                 <w:rFonts w:ascii="Times New Roman" w:hAnsi="Times New Roman" w:cs="Times New Roman"/>
@@ -7301,7 +7442,6 @@
               <w:t>screve</w:t>
             </w:r>
             <w:proofErr w:type="spellEnd"/>
-            <w:proofErr w:type="gramEnd"/>
             <w:r>
               <w:rPr>
                 <w:rFonts w:ascii="Times New Roman" w:hAnsi="Times New Roman" w:cs="Times New Roman"/>
@@ -7763,7 +7903,6 @@
               <w:t>-</w:t>
             </w:r>
             <w:proofErr w:type="spellStart"/>
-            <w:proofErr w:type="gramStart"/>
             <w:r>
               <w:rPr>
                 <w:rFonts w:ascii="Times New Roman" w:hAnsi="Times New Roman" w:cs="Times New Roman"/>
@@ -7801,7 +7940,6 @@
               <w:t>screve</w:t>
             </w:r>
             <w:proofErr w:type="spellEnd"/>
-            <w:proofErr w:type="gramEnd"/>
             <w:r>
               <w:rPr>
                 <w:rFonts w:ascii="Times New Roman" w:hAnsi="Times New Roman" w:cs="Times New Roman"/>
@@ -8319,7 +8457,6 @@
               <w:t>-</w:t>
             </w:r>
             <w:proofErr w:type="spellStart"/>
-            <w:proofErr w:type="gramStart"/>
             <w:r>
               <w:rPr>
                 <w:rFonts w:ascii="Times New Roman" w:hAnsi="Times New Roman" w:cs="Times New Roman"/>
@@ -8357,7 +8494,6 @@
               <w:t>screve</w:t>
             </w:r>
             <w:proofErr w:type="spellEnd"/>
-            <w:proofErr w:type="gramEnd"/>
             <w:r>
               <w:rPr>
                 <w:rFonts w:ascii="Times New Roman" w:hAnsi="Times New Roman" w:cs="Times New Roman"/>
@@ -9028,7 +9164,6 @@
         <w:rPr>
           <w:rFonts w:ascii="Times New Roman" w:eastAsia="Times New Roman" w:hAnsi="Times New Roman" w:cs="Times New Roman"/>
         </w:rPr>
-        <w:lastRenderedPageBreak/>
         <w:t xml:space="preserve">O algoritmo acima utiliza como gerador o </w:t>
       </w:r>
       <w:proofErr w:type="spellStart"/>
@@ -9113,28 +9248,64 @@
         <w:rPr>
           <w:rFonts w:ascii="Times New Roman" w:eastAsia="Times New Roman" w:hAnsi="Times New Roman" w:cs="Times New Roman"/>
         </w:rPr>
-        <w:t xml:space="preserve">-notebook, seguindo o tutorial da </w:t>
+        <w:t>-notebook, seguindo o tutorial d</w:t>
+      </w:r>
+      <w:r>
+        <w:rPr>
+          <w:rFonts w:ascii="Times New Roman" w:eastAsia="Times New Roman" w:hAnsi="Times New Roman" w:cs="Times New Roman"/>
+        </w:rPr>
+        <w:t>o</w:t>
+      </w:r>
+      <w:r>
+        <w:rPr>
+          <w:rFonts w:ascii="Times New Roman" w:eastAsia="Times New Roman" w:hAnsi="Times New Roman" w:cs="Times New Roman"/>
+        </w:rPr>
+        <w:t xml:space="preserve"> </w:t>
       </w:r>
       <w:proofErr w:type="spellStart"/>
       <w:r>
         <w:rPr>
           <w:rFonts w:ascii="Times New Roman" w:eastAsia="Times New Roman" w:hAnsi="Times New Roman" w:cs="Times New Roman"/>
         </w:rPr>
-        <w:t>keras</w:t>
+        <w:t>k</w:t>
+      </w:r>
+      <w:r>
+        <w:rPr>
+          <w:rFonts w:ascii="Times New Roman" w:eastAsia="Times New Roman" w:hAnsi="Times New Roman" w:cs="Times New Roman"/>
+        </w:rPr>
+        <w:t>eras</w:t>
       </w:r>
       <w:proofErr w:type="spellEnd"/>
       <w:r>
         <w:rPr>
           <w:rFonts w:ascii="Times New Roman" w:eastAsia="Times New Roman" w:hAnsi="Times New Roman" w:cs="Times New Roman"/>
         </w:rPr>
-        <w:t xml:space="preserve"> [inserir bibliografia] como uma base a ser utilizada para desenvolver o modelo teste, terminado de manusear o treinamento pela </w:t>
+        <w:t xml:space="preserve"> [inserir bibliografia] como uma base a ser utilizada para desenvolver o modelo teste, terminado de manusear o treinamento pel</w:t>
+      </w:r>
+      <w:r>
+        <w:rPr>
+          <w:rFonts w:ascii="Times New Roman" w:eastAsia="Times New Roman" w:hAnsi="Times New Roman" w:cs="Times New Roman"/>
+        </w:rPr>
+        <w:t>o</w:t>
+      </w:r>
+      <w:r>
+        <w:rPr>
+          <w:rFonts w:ascii="Times New Roman" w:eastAsia="Times New Roman" w:hAnsi="Times New Roman" w:cs="Times New Roman"/>
+        </w:rPr>
+        <w:t xml:space="preserve"> </w:t>
       </w:r>
       <w:proofErr w:type="spellStart"/>
       <w:r>
         <w:rPr>
           <w:rFonts w:ascii="Times New Roman" w:eastAsia="Times New Roman" w:hAnsi="Times New Roman" w:cs="Times New Roman"/>
         </w:rPr>
-        <w:t>keras</w:t>
+        <w:t>K</w:t>
+      </w:r>
+      <w:r>
+        <w:rPr>
+          <w:rFonts w:ascii="Times New Roman" w:eastAsia="Times New Roman" w:hAnsi="Times New Roman" w:cs="Times New Roman"/>
+        </w:rPr>
+        <w:t>eras</w:t>
       </w:r>
       <w:proofErr w:type="spellEnd"/>
       <w:r>
@@ -9143,19 +9314,31 @@
         </w:rPr>
         <w:t>, começou o desenvolvimento do modelo teste, em ele foi gerado um CSV contendo apenas dois tipos de dados, um sensível/privado e um outro genérico.</w:t>
       </w:r>
-    </w:p>
-    <w:p>
-      <w:pPr>
-        <w:ind w:firstLine="851"/>
+      <w:r>
         <w:rPr>
           <w:rFonts w:ascii="Times New Roman" w:eastAsia="Times New Roman" w:hAnsi="Times New Roman" w:cs="Times New Roman"/>
         </w:rPr>
-      </w:pPr>
+        <w:t xml:space="preserve">  </w:t>
+      </w:r>
       <w:r>
         <w:rPr>
           <w:rFonts w:ascii="Times New Roman" w:eastAsia="Times New Roman" w:hAnsi="Times New Roman" w:cs="Times New Roman"/>
         </w:rPr>
-        <w:t xml:space="preserve">Após a geração os dados são processados para permitir a interpretação deles baseados no resultado do processamento, uma vez que o modelo por si não é capaz se interpretar letras, palavras ou até mesmos frases, utilizando do conjunto de ferramentas fornecidas pelo </w:t>
+        <w:t xml:space="preserve">Após a geração os dados são processados para permitir a interpretação deles baseados no resultado do processamento, uma vez que o modelo por si não é capaz se interpretar </w:t>
+      </w:r>
+      <w:proofErr w:type="spellStart"/>
+      <w:r>
+        <w:rPr>
+          <w:rFonts w:ascii="Times New Roman" w:eastAsia="Times New Roman" w:hAnsi="Times New Roman" w:cs="Times New Roman"/>
+        </w:rPr>
+        <w:t>letras,palavras</w:t>
+      </w:r>
+      <w:proofErr w:type="spellEnd"/>
+      <w:r>
+        <w:rPr>
+          <w:rFonts w:ascii="Times New Roman" w:eastAsia="Times New Roman" w:hAnsi="Times New Roman" w:cs="Times New Roman"/>
+        </w:rPr>
+        <w:t xml:space="preserve"> ou até mesmos frases, utilizando do conjunto de ferramentas fornecidas pelo </w:t>
       </w:r>
       <w:proofErr w:type="spellStart"/>
       <w:r>
@@ -9670,38 +9853,16 @@
                 <w:iCs/>
                 <w:lang w:val="en-US"/>
               </w:rPr>
-              <w:t>read-</w:t>
-            </w:r>
-            <w:proofErr w:type="gramStart"/>
-            <w:r>
-              <w:rPr>
-                <w:rFonts w:ascii="Times New Roman" w:hAnsi="Times New Roman" w:cs="Times New Roman"/>
-                <w:b/>
-                <w:bCs w:val="0"/>
+              <w:t>read-csv</w:t>
+            </w:r>
+            <w:r>
+              <w:rPr>
+                <w:rFonts w:ascii="Times New Roman" w:hAnsi="Times New Roman" w:cs="Times New Roman"/>
                 <w:i/>
                 <w:iCs/>
                 <w:lang w:val="en-US"/>
               </w:rPr>
-              <w:t>csv</w:t>
-            </w:r>
-            <w:r>
-              <w:rPr>
-                <w:rFonts w:ascii="Times New Roman" w:hAnsi="Times New Roman" w:cs="Times New Roman"/>
-                <w:i/>
-                <w:iCs/>
-                <w:lang w:val="en-US"/>
-              </w:rPr>
-              <w:t>(</w:t>
-            </w:r>
-            <w:proofErr w:type="gramEnd"/>
-            <w:r>
-              <w:rPr>
-                <w:rFonts w:ascii="Times New Roman" w:hAnsi="Times New Roman" w:cs="Times New Roman"/>
-                <w:i/>
-                <w:iCs/>
-                <w:lang w:val="en-US"/>
-              </w:rPr>
-              <w:t xml:space="preserve">string </w:t>
+              <w:t xml:space="preserve">(string </w:t>
             </w:r>
             <w:proofErr w:type="spellStart"/>
             <w:r>
@@ -9793,7 +9954,6 @@
               <w:t xml:space="preserve">X ← </w:t>
             </w:r>
             <w:proofErr w:type="spellStart"/>
-            <w:proofErr w:type="gramStart"/>
             <w:r>
               <w:rPr>
                 <w:rFonts w:ascii="Times New Roman" w:hAnsi="Times New Roman" w:cs="Times New Roman"/>
@@ -9815,7 +9975,6 @@
               <w:t>fillna</w:t>
             </w:r>
             <w:proofErr w:type="spellEnd"/>
-            <w:proofErr w:type="gramEnd"/>
             <w:r>
               <w:rPr>
                 <w:rFonts w:ascii="Times New Roman" w:hAnsi="Times New Roman" w:cs="Times New Roman"/>
@@ -10155,16 +10314,7 @@
                 <w:i/>
                 <w:iCs/>
               </w:rPr>
-              <w:t>X[index</w:t>
-            </w:r>
-            <w:proofErr w:type="gramStart"/>
-            <w:r>
-              <w:rPr>
-                <w:rFonts w:ascii="Times New Roman" w:hAnsi="Times New Roman" w:cs="Times New Roman"/>
-                <w:i/>
-                <w:iCs/>
-              </w:rPr>
-              <w:t>].</w:t>
+              <w:t>X[index].</w:t>
             </w:r>
             <w:proofErr w:type="spellStart"/>
             <w:r>
@@ -10176,7 +10326,6 @@
               <w:t>dtypes</w:t>
             </w:r>
             <w:proofErr w:type="spellEnd"/>
-            <w:proofErr w:type="gramEnd"/>
             <w:r>
               <w:rPr>
                 <w:rFonts w:ascii="Times New Roman" w:hAnsi="Times New Roman" w:cs="Times New Roman"/>
@@ -10397,25 +10546,7 @@
                 <w:i/>
                 <w:iCs/>
               </w:rPr>
-              <w:t>(X[index</w:t>
-            </w:r>
-            <w:proofErr w:type="gramStart"/>
-            <w:r>
-              <w:rPr>
-                <w:rFonts w:ascii="Times New Roman" w:hAnsi="Times New Roman" w:cs="Times New Roman"/>
-                <w:i/>
-                <w:iCs/>
-              </w:rPr>
-              <w:t>])[</w:t>
-            </w:r>
-            <w:proofErr w:type="gramEnd"/>
-            <w:r>
-              <w:rPr>
-                <w:rFonts w:ascii="Times New Roman" w:hAnsi="Times New Roman" w:cs="Times New Roman"/>
-                <w:i/>
-                <w:iCs/>
-              </w:rPr>
-              <w:t>0])</w:t>
+              <w:t>(X[index])[0])</w:t>
             </w:r>
           </w:p>
         </w:tc>
@@ -10613,7 +10744,6 @@
               <w:t xml:space="preserve"> </w:t>
             </w:r>
             <w:proofErr w:type="spellStart"/>
-            <w:proofErr w:type="gramStart"/>
             <w:r>
               <w:rPr>
                 <w:rFonts w:ascii="Times New Roman" w:hAnsi="Times New Roman" w:cs="Times New Roman"/>
@@ -10643,7 +10773,6 @@
               <w:t>LabelEncoder</w:t>
             </w:r>
             <w:proofErr w:type="spellEnd"/>
-            <w:proofErr w:type="gramEnd"/>
             <w:r>
               <w:rPr>
                 <w:rFonts w:ascii="Times New Roman" w:hAnsi="Times New Roman" w:cs="Times New Roman"/>
@@ -10863,16 +10992,7 @@
                 <w:i/>
                 <w:iCs/>
               </w:rPr>
-              <w:t>X[index</w:t>
-            </w:r>
-            <w:proofErr w:type="gramStart"/>
-            <w:r>
-              <w:rPr>
-                <w:rFonts w:ascii="Times New Roman" w:hAnsi="Times New Roman" w:cs="Times New Roman"/>
-                <w:i/>
-                <w:iCs/>
-              </w:rPr>
-              <w:t>].</w:t>
+              <w:t>X[index].</w:t>
             </w:r>
             <w:proofErr w:type="spellStart"/>
             <w:r>
@@ -10884,7 +11004,6 @@
               <w:t>dtypes</w:t>
             </w:r>
             <w:proofErr w:type="spellEnd"/>
-            <w:proofErr w:type="gramEnd"/>
             <w:r>
               <w:rPr>
                 <w:rFonts w:ascii="Times New Roman" w:hAnsi="Times New Roman" w:cs="Times New Roman"/>
@@ -11495,7 +11614,6 @@
               </w:rPr>
               <w:t>X ←</w:t>
             </w:r>
-            <w:proofErr w:type="gramStart"/>
             <w:r>
               <w:rPr>
                 <w:rFonts w:ascii="Times New Roman" w:hAnsi="Times New Roman" w:cs="Times New Roman"/>
@@ -11514,17 +11632,7 @@
                 <w:iCs/>
                 <w:lang w:val="en-US"/>
               </w:rPr>
-              <w:t>(</w:t>
-            </w:r>
-            <w:proofErr w:type="gramEnd"/>
-            <w:r>
-              <w:rPr>
-                <w:rFonts w:ascii="Times New Roman" w:hAnsi="Times New Roman" w:cs="Times New Roman"/>
-                <w:i/>
-                <w:iCs/>
-                <w:lang w:val="en-US"/>
-              </w:rPr>
-              <w:t>[“</w:t>
+              <w:t>([“</w:t>
             </w:r>
             <w:proofErr w:type="spellStart"/>
             <w:r>
@@ -11667,7 +11775,6 @@
               <w:t>X ←</w:t>
             </w:r>
             <w:proofErr w:type="spellStart"/>
-            <w:proofErr w:type="gramStart"/>
             <w:r>
               <w:rPr>
                 <w:rFonts w:ascii="Times New Roman" w:hAnsi="Times New Roman" w:cs="Times New Roman"/>
@@ -11689,7 +11796,6 @@
               <w:t>values</w:t>
             </w:r>
             <w:proofErr w:type="spellEnd"/>
-            <w:proofErr w:type="gramEnd"/>
           </w:p>
         </w:tc>
       </w:tr>
@@ -11769,7 +11875,6 @@
               <w:t>Y ←</w:t>
             </w:r>
             <w:proofErr w:type="spellStart"/>
-            <w:proofErr w:type="gramStart"/>
             <w:r>
               <w:rPr>
                 <w:rFonts w:ascii="Times New Roman" w:hAnsi="Times New Roman" w:cs="Times New Roman"/>
@@ -11791,7 +11896,6 @@
               <w:t>values</w:t>
             </w:r>
             <w:proofErr w:type="spellEnd"/>
-            <w:proofErr w:type="gramEnd"/>
             <w:r>
               <w:rPr>
                 <w:rFonts w:ascii="Times New Roman" w:hAnsi="Times New Roman" w:cs="Times New Roman"/>
@@ -14209,7 +14313,6 @@
               <w:t xml:space="preserve"> de classes </w:t>
             </w:r>
             <w:proofErr w:type="spellStart"/>
-            <w:proofErr w:type="gramStart"/>
             <w:r>
               <w:rPr>
                 <w:rFonts w:ascii="Times New Roman" w:hAnsi="Times New Roman" w:cs="Times New Roman"/>
@@ -14219,7 +14322,6 @@
               <w:t>pura.s</w:t>
             </w:r>
             <w:proofErr w:type="spellEnd"/>
-            <w:proofErr w:type="gramEnd"/>
           </w:p>
         </w:tc>
       </w:tr>
@@ -14359,29 +14461,13 @@
                 <w:b/>
                 <w:bCs w:val="0"/>
               </w:rPr>
-              <w:t>brir-</w:t>
-            </w:r>
-            <w:proofErr w:type="gramStart"/>
-            <w:r>
-              <w:rPr>
-                <w:rFonts w:ascii="Times New Roman" w:hAnsi="Times New Roman" w:cs="Times New Roman"/>
-                <w:b/>
-                <w:bCs w:val="0"/>
-              </w:rPr>
-              <w:t>arquivo</w:t>
-            </w:r>
-            <w:r>
-              <w:rPr>
-                <w:rFonts w:ascii="Times New Roman" w:hAnsi="Times New Roman" w:cs="Times New Roman"/>
-              </w:rPr>
-              <w:t>(</w:t>
-            </w:r>
-            <w:proofErr w:type="gramEnd"/>
-            <w:r>
-              <w:rPr>
-                <w:rFonts w:ascii="Times New Roman" w:hAnsi="Times New Roman" w:cs="Times New Roman"/>
-              </w:rPr>
-              <w:t xml:space="preserve">nome-arquivo, ‘w’,) </w:t>
+              <w:t>brir-arquivo</w:t>
+            </w:r>
+            <w:r>
+              <w:rPr>
+                <w:rFonts w:ascii="Times New Roman" w:hAnsi="Times New Roman" w:cs="Times New Roman"/>
+              </w:rPr>
+              <w:t xml:space="preserve">(nome-arquivo, ‘w’,) </w:t>
             </w:r>
             <w:r>
               <w:rPr>
@@ -14626,21 +14712,7 @@
               <w:rPr>
                 <w:rFonts w:ascii="Times New Roman" w:hAnsi="Times New Roman" w:cs="Times New Roman"/>
               </w:rPr>
-              <w:t xml:space="preserve"> algoritmo-</w:t>
-            </w:r>
-            <w:proofErr w:type="gramStart"/>
-            <w:r>
-              <w:rPr>
-                <w:rFonts w:ascii="Times New Roman" w:hAnsi="Times New Roman" w:cs="Times New Roman"/>
-              </w:rPr>
-              <w:t>criptografia(</w:t>
-            </w:r>
-            <w:proofErr w:type="gramEnd"/>
-            <w:r>
-              <w:rPr>
-                <w:rFonts w:ascii="Times New Roman" w:hAnsi="Times New Roman" w:cs="Times New Roman"/>
-              </w:rPr>
-              <w:t>);</w:t>
+              <w:t xml:space="preserve"> algoritmo-criptografia();</w:t>
             </w:r>
           </w:p>
         </w:tc>
@@ -14714,7 +14786,6 @@
               </w:rPr>
             </w:pPr>
             <w:proofErr w:type="spellStart"/>
-            <w:proofErr w:type="gramStart"/>
             <w:r>
               <w:rPr>
                 <w:rFonts w:ascii="Times New Roman" w:hAnsi="Times New Roman" w:cs="Times New Roman"/>
@@ -14722,7 +14793,6 @@
               <w:t>encriptador.calcularChaves</w:t>
             </w:r>
             <w:proofErr w:type="spellEnd"/>
-            <w:proofErr w:type="gramEnd"/>
             <w:r>
               <w:rPr>
                 <w:rFonts w:ascii="Times New Roman" w:hAnsi="Times New Roman" w:cs="Times New Roman"/>
@@ -15086,7 +15156,6 @@
               <w:t xml:space="preserve"> </w:t>
             </w:r>
             <w:proofErr w:type="spellStart"/>
-            <w:proofErr w:type="gramStart"/>
             <w:r>
               <w:rPr>
                 <w:rFonts w:ascii="Times New Roman" w:hAnsi="Times New Roman" w:cs="Times New Roman"/>
@@ -15094,7 +15163,6 @@
               <w:t>encriptador.encriptar</w:t>
             </w:r>
             <w:proofErr w:type="spellEnd"/>
-            <w:proofErr w:type="gramEnd"/>
             <w:r>
               <w:rPr>
                 <w:rFonts w:ascii="Times New Roman" w:hAnsi="Times New Roman" w:cs="Times New Roman"/>
@@ -15228,7 +15296,6 @@
               <w:t xml:space="preserve"> </w:t>
             </w:r>
             <w:proofErr w:type="spellStart"/>
-            <w:proofErr w:type="gramStart"/>
             <w:r>
               <w:rPr>
                 <w:rFonts w:ascii="Times New Roman" w:hAnsi="Times New Roman" w:cs="Times New Roman"/>
@@ -15236,7 +15303,6 @@
               <w:t>encriptador.encriptar</w:t>
             </w:r>
             <w:proofErr w:type="spellEnd"/>
-            <w:proofErr w:type="gramEnd"/>
             <w:r>
               <w:rPr>
                 <w:rFonts w:ascii="Times New Roman" w:hAnsi="Times New Roman" w:cs="Times New Roman"/>
@@ -15370,7 +15436,6 @@
               <w:t xml:space="preserve"> </w:t>
             </w:r>
             <w:proofErr w:type="spellStart"/>
-            <w:proofErr w:type="gramStart"/>
             <w:r>
               <w:rPr>
                 <w:rFonts w:ascii="Times New Roman" w:hAnsi="Times New Roman" w:cs="Times New Roman"/>
@@ -15378,7 +15443,6 @@
               <w:t>encriptador.encriptar</w:t>
             </w:r>
             <w:proofErr w:type="spellEnd"/>
-            <w:proofErr w:type="gramEnd"/>
             <w:r>
               <w:rPr>
                 <w:rFonts w:ascii="Times New Roman" w:hAnsi="Times New Roman" w:cs="Times New Roman"/>
@@ -15870,7 +15934,6 @@
               </w:rPr>
             </w:pPr>
             <w:proofErr w:type="spellStart"/>
-            <w:proofErr w:type="gramStart"/>
             <w:r>
               <w:rPr>
                 <w:rFonts w:ascii="Times New Roman" w:hAnsi="Times New Roman" w:cs="Times New Roman"/>
@@ -15886,7 +15949,6 @@
               <w:t>escreve</w:t>
             </w:r>
             <w:proofErr w:type="spellEnd"/>
-            <w:proofErr w:type="gramEnd"/>
             <w:r>
               <w:rPr>
                 <w:rFonts w:ascii="Times New Roman" w:hAnsi="Times New Roman" w:cs="Times New Roman"/>
@@ -16218,7 +16280,6 @@
               </w:rPr>
             </w:pPr>
             <w:proofErr w:type="spellStart"/>
-            <w:proofErr w:type="gramStart"/>
             <w:r>
               <w:rPr>
                 <w:rFonts w:ascii="Times New Roman" w:hAnsi="Times New Roman" w:cs="Times New Roman"/>
@@ -16234,7 +16295,6 @@
               <w:t>escreve</w:t>
             </w:r>
             <w:proofErr w:type="spellEnd"/>
-            <w:proofErr w:type="gramEnd"/>
             <w:r>
               <w:rPr>
                 <w:rFonts w:ascii="Times New Roman" w:hAnsi="Times New Roman" w:cs="Times New Roman"/>
@@ -16664,39 +16724,269 @@
         <w:rPr>
           <w:rFonts w:ascii="Times New Roman" w:hAnsi="Times New Roman" w:cs="Times New Roman"/>
         </w:rPr>
-        <w:t xml:space="preserve">A primeira variação desse tipo de modelo é o modelo utilizando um tensor de 12 conexões com uma função de ativação </w:t>
-      </w:r>
-      <w:proofErr w:type="spellStart"/>
-      <w:r>
-        <w:rPr>
-          <w:rFonts w:ascii="Times New Roman" w:hAnsi="Times New Roman" w:cs="Times New Roman"/>
-        </w:rPr>
-        <w:t>Relu</w:t>
-      </w:r>
-      <w:proofErr w:type="spellEnd"/>
-      <w:r>
-        <w:rPr>
-          <w:rFonts w:ascii="Times New Roman" w:hAnsi="Times New Roman" w:cs="Times New Roman"/>
-        </w:rPr>
-        <w:t xml:space="preserve"> e para as demais conexões a utilização do Hard </w:t>
-      </w:r>
-      <w:proofErr w:type="spellStart"/>
-      <w:r>
-        <w:rPr>
-          <w:rFonts w:ascii="Times New Roman" w:hAnsi="Times New Roman" w:cs="Times New Roman"/>
-        </w:rPr>
-        <w:t>Sigmoid</w:t>
-      </w:r>
-      <w:proofErr w:type="spellEnd"/>
-      <w:r>
-        <w:rPr>
-          <w:rFonts w:ascii="Times New Roman" w:hAnsi="Times New Roman" w:cs="Times New Roman"/>
-        </w:rPr>
-        <w:t xml:space="preserve"> para calcular os melhores pesos e realizar a saída das previsões, abaixo uma tabela descritiva do modelo.</w:t>
+        <w:t xml:space="preserve">Foram </w:t>
+      </w:r>
+      <w:r>
+        <w:rPr>
+          <w:rFonts w:ascii="Times New Roman" w:hAnsi="Times New Roman" w:cs="Times New Roman"/>
+        </w:rPr>
+        <w:t>d</w:t>
+      </w:r>
+      <w:r>
+        <w:rPr>
+          <w:rFonts w:ascii="Times New Roman" w:hAnsi="Times New Roman" w:cs="Times New Roman"/>
+        </w:rPr>
+        <w:t>esenvolvi</w:t>
+      </w:r>
+      <w:r>
+        <w:rPr>
+          <w:rFonts w:ascii="Times New Roman" w:hAnsi="Times New Roman" w:cs="Times New Roman"/>
+        </w:rPr>
+        <w:t>d</w:t>
+      </w:r>
+      <w:r>
+        <w:rPr>
+          <w:rFonts w:ascii="Times New Roman" w:hAnsi="Times New Roman" w:cs="Times New Roman"/>
+        </w:rPr>
+        <w:t xml:space="preserve">os um total </w:t>
+      </w:r>
+      <w:r>
+        <w:rPr>
+          <w:rFonts w:ascii="Times New Roman" w:hAnsi="Times New Roman" w:cs="Times New Roman"/>
+        </w:rPr>
+        <w:t>d</w:t>
+      </w:r>
+      <w:r>
+        <w:rPr>
+          <w:rFonts w:ascii="Times New Roman" w:hAnsi="Times New Roman" w:cs="Times New Roman"/>
+        </w:rPr>
+        <w:t>e quatro mo</w:t>
+      </w:r>
+      <w:r>
+        <w:rPr>
+          <w:rFonts w:ascii="Times New Roman" w:hAnsi="Times New Roman" w:cs="Times New Roman"/>
+        </w:rPr>
+        <w:t>d</w:t>
+      </w:r>
+      <w:r>
+        <w:rPr>
+          <w:rFonts w:ascii="Times New Roman" w:hAnsi="Times New Roman" w:cs="Times New Roman"/>
+        </w:rPr>
+        <w:t xml:space="preserve">elos com funções </w:t>
+      </w:r>
+      <w:r>
+        <w:rPr>
+          <w:rFonts w:ascii="Times New Roman" w:hAnsi="Times New Roman" w:cs="Times New Roman"/>
+        </w:rPr>
+        <w:t>d</w:t>
+      </w:r>
+      <w:r>
+        <w:rPr>
+          <w:rFonts w:ascii="Times New Roman" w:hAnsi="Times New Roman" w:cs="Times New Roman"/>
+        </w:rPr>
+        <w:t>e ativações varia</w:t>
+      </w:r>
+      <w:r>
+        <w:rPr>
+          <w:rFonts w:ascii="Times New Roman" w:hAnsi="Times New Roman" w:cs="Times New Roman"/>
+        </w:rPr>
+        <w:t>d</w:t>
+      </w:r>
+      <w:r>
+        <w:rPr>
+          <w:rFonts w:ascii="Times New Roman" w:hAnsi="Times New Roman" w:cs="Times New Roman"/>
+        </w:rPr>
+        <w:t>as, ca</w:t>
+      </w:r>
+      <w:r>
+        <w:rPr>
+          <w:rFonts w:ascii="Times New Roman" w:hAnsi="Times New Roman" w:cs="Times New Roman"/>
+        </w:rPr>
+        <w:t>d</w:t>
+      </w:r>
+      <w:r>
+        <w:rPr>
+          <w:rFonts w:ascii="Times New Roman" w:hAnsi="Times New Roman" w:cs="Times New Roman"/>
+        </w:rPr>
+        <w:t>a mo</w:t>
+      </w:r>
+      <w:r>
+        <w:rPr>
+          <w:rFonts w:ascii="Times New Roman" w:hAnsi="Times New Roman" w:cs="Times New Roman"/>
+        </w:rPr>
+        <w:t>d</w:t>
+      </w:r>
+      <w:r>
+        <w:rPr>
+          <w:rFonts w:ascii="Times New Roman" w:hAnsi="Times New Roman" w:cs="Times New Roman"/>
+        </w:rPr>
+        <w:t xml:space="preserve">elo acessa os mesmos </w:t>
+      </w:r>
+      <w:r>
+        <w:rPr>
+          <w:rFonts w:ascii="Times New Roman" w:hAnsi="Times New Roman" w:cs="Times New Roman"/>
+        </w:rPr>
+        <w:t>d</w:t>
+      </w:r>
+      <w:r>
+        <w:rPr>
+          <w:rFonts w:ascii="Times New Roman" w:hAnsi="Times New Roman" w:cs="Times New Roman"/>
+        </w:rPr>
+        <w:t>a</w:t>
+      </w:r>
+      <w:r>
+        <w:rPr>
+          <w:rFonts w:ascii="Times New Roman" w:hAnsi="Times New Roman" w:cs="Times New Roman"/>
+        </w:rPr>
+        <w:t>d</w:t>
+      </w:r>
+      <w:r>
+        <w:rPr>
+          <w:rFonts w:ascii="Times New Roman" w:hAnsi="Times New Roman" w:cs="Times New Roman"/>
+        </w:rPr>
+        <w:t xml:space="preserve">os </w:t>
+      </w:r>
+      <w:r>
+        <w:rPr>
+          <w:rFonts w:ascii="Times New Roman" w:hAnsi="Times New Roman" w:cs="Times New Roman"/>
+        </w:rPr>
+        <w:t>d</w:t>
+      </w:r>
+      <w:r>
+        <w:rPr>
+          <w:rFonts w:ascii="Times New Roman" w:hAnsi="Times New Roman" w:cs="Times New Roman"/>
+        </w:rPr>
+        <w:t xml:space="preserve">e teste e </w:t>
+      </w:r>
+      <w:r>
+        <w:rPr>
+          <w:rFonts w:ascii="Times New Roman" w:hAnsi="Times New Roman" w:cs="Times New Roman"/>
+        </w:rPr>
+        <w:t>d</w:t>
+      </w:r>
+      <w:r>
+        <w:rPr>
+          <w:rFonts w:ascii="Times New Roman" w:hAnsi="Times New Roman" w:cs="Times New Roman"/>
+        </w:rPr>
+        <w:t xml:space="preserve">e treino para </w:t>
+      </w:r>
+      <w:r>
+        <w:rPr>
+          <w:rFonts w:ascii="Times New Roman" w:hAnsi="Times New Roman" w:cs="Times New Roman"/>
+        </w:rPr>
+        <w:t>d</w:t>
+      </w:r>
+      <w:r>
+        <w:rPr>
+          <w:rFonts w:ascii="Times New Roman" w:hAnsi="Times New Roman" w:cs="Times New Roman"/>
+        </w:rPr>
+        <w:t xml:space="preserve">epois passarem pelo processo </w:t>
+      </w:r>
+      <w:r>
+        <w:rPr>
+          <w:rFonts w:ascii="Times New Roman" w:hAnsi="Times New Roman" w:cs="Times New Roman"/>
+        </w:rPr>
+        <w:t>d</w:t>
+      </w:r>
+      <w:r>
+        <w:rPr>
+          <w:rFonts w:ascii="Times New Roman" w:hAnsi="Times New Roman" w:cs="Times New Roman"/>
+        </w:rPr>
+        <w:t xml:space="preserve">e avaliação </w:t>
+      </w:r>
+      <w:r>
+        <w:rPr>
+          <w:rFonts w:ascii="Times New Roman" w:hAnsi="Times New Roman" w:cs="Times New Roman"/>
+        </w:rPr>
+        <w:t>d</w:t>
+      </w:r>
+      <w:r>
+        <w:rPr>
+          <w:rFonts w:ascii="Times New Roman" w:hAnsi="Times New Roman" w:cs="Times New Roman"/>
+        </w:rPr>
+        <w:t xml:space="preserve">e encriptação, como também amostragem </w:t>
+      </w:r>
+      <w:r>
+        <w:rPr>
+          <w:rFonts w:ascii="Times New Roman" w:hAnsi="Times New Roman" w:cs="Times New Roman"/>
+        </w:rPr>
+        <w:t>d</w:t>
+      </w:r>
+      <w:r>
+        <w:rPr>
+          <w:rFonts w:ascii="Times New Roman" w:hAnsi="Times New Roman" w:cs="Times New Roman"/>
+        </w:rPr>
+        <w:t xml:space="preserve">e </w:t>
+      </w:r>
+      <w:r>
+        <w:rPr>
+          <w:rFonts w:ascii="Times New Roman" w:hAnsi="Times New Roman" w:cs="Times New Roman"/>
+        </w:rPr>
+        <w:t>d</w:t>
+      </w:r>
+      <w:r>
+        <w:rPr>
+          <w:rFonts w:ascii="Times New Roman" w:hAnsi="Times New Roman" w:cs="Times New Roman"/>
+        </w:rPr>
+        <w:t xml:space="preserve">esempenho através </w:t>
+      </w:r>
+      <w:r>
+        <w:rPr>
+          <w:rFonts w:ascii="Times New Roman" w:hAnsi="Times New Roman" w:cs="Times New Roman"/>
+        </w:rPr>
+        <w:t>d</w:t>
+      </w:r>
+      <w:r>
+        <w:rPr>
+          <w:rFonts w:ascii="Times New Roman" w:hAnsi="Times New Roman" w:cs="Times New Roman"/>
+        </w:rPr>
+        <w:t>e gráficos.</w:t>
       </w:r>
     </w:p>
     <w:p>
       <w:pPr>
+        <w:ind w:firstLine="851"/>
+        <w:rPr>
+          <w:rFonts w:ascii="Times New Roman" w:hAnsi="Times New Roman" w:cs="Times New Roman"/>
+        </w:rPr>
+      </w:pPr>
+      <w:r>
+        <w:rPr>
+          <w:rFonts w:ascii="Times New Roman" w:hAnsi="Times New Roman" w:cs="Times New Roman"/>
+        </w:rPr>
+        <w:t xml:space="preserve">A primeira variação desse tipo de modelo é o modelo utilizando um tensor de 12 conexões com uma função de ativação </w:t>
+      </w:r>
+      <w:proofErr w:type="spellStart"/>
+      <w:r>
+        <w:rPr>
+          <w:rFonts w:ascii="Times New Roman" w:hAnsi="Times New Roman" w:cs="Times New Roman"/>
+        </w:rPr>
+        <w:t>Relu</w:t>
+      </w:r>
+      <w:proofErr w:type="spellEnd"/>
+      <w:r>
+        <w:rPr>
+          <w:rFonts w:ascii="Times New Roman" w:hAnsi="Times New Roman" w:cs="Times New Roman"/>
+        </w:rPr>
+        <w:t xml:space="preserve"> e para as demais conexões a utilização do Hard </w:t>
+      </w:r>
+      <w:proofErr w:type="spellStart"/>
+      <w:r>
+        <w:rPr>
+          <w:rFonts w:ascii="Times New Roman" w:hAnsi="Times New Roman" w:cs="Times New Roman"/>
+        </w:rPr>
+        <w:t>Sigmoid</w:t>
+      </w:r>
+      <w:proofErr w:type="spellEnd"/>
+      <w:r>
+        <w:rPr>
+          <w:rFonts w:ascii="Times New Roman" w:hAnsi="Times New Roman" w:cs="Times New Roman"/>
+        </w:rPr>
+        <w:t xml:space="preserve"> para calcular os melhores pesos e realizar a saída das previsões, abaixo uma tabela descritiva do modelo.</w:t>
+      </w:r>
+    </w:p>
+    <w:p>
+      <w:pPr>
         <w:ind w:left="426" w:right="1133"/>
         <w:rPr>
           <w:rFonts w:ascii="Times New Roman" w:hAnsi="Times New Roman" w:cs="Times New Roman"/>
@@ -16718,15 +17008,7 @@
           <w:sz w:val="20"/>
           <w:szCs w:val="20"/>
         </w:rPr>
-        <w:t>3</w:t>
-      </w:r>
-      <w:r>
-        <w:rPr>
-          <w:rFonts w:ascii="Times New Roman" w:hAnsi="Times New Roman" w:cs="Times New Roman"/>
-          <w:sz w:val="20"/>
-          <w:szCs w:val="20"/>
-        </w:rPr>
-        <w:t xml:space="preserve"> – Apresentação dos componentes do Modelo Alpha em forma e tabela, cada linha representa um </w:t>
+        <w:t xml:space="preserve">3 – Apresentação dos componentes do Modelo Alpha em forma e tabela, cada linha representa um </w:t>
       </w:r>
       <w:proofErr w:type="spellStart"/>
       <w:r>
@@ -17788,7 +18070,23 @@
           <w:sz w:val="20"/>
           <w:szCs w:val="20"/>
         </w:rPr>
-        <w:t xml:space="preserve"> – Apresentação dos componentes do Modelo Alpha em forma e tabela, cada linha representa um </w:t>
+        <w:t xml:space="preserve"> – Apresentação dos componentes do Modelo </w:t>
+      </w:r>
+      <w:r>
+        <w:rPr>
+          <w:rFonts w:ascii="Times New Roman" w:hAnsi="Times New Roman" w:cs="Times New Roman"/>
+          <w:sz w:val="20"/>
+          <w:szCs w:val="20"/>
+        </w:rPr>
+        <w:t>Final</w:t>
+      </w:r>
+      <w:r>
+        <w:rPr>
+          <w:rFonts w:ascii="Times New Roman" w:hAnsi="Times New Roman" w:cs="Times New Roman"/>
+          <w:sz w:val="20"/>
+          <w:szCs w:val="20"/>
+        </w:rPr>
+        <w:t xml:space="preserve"> em forma e tabela, cada linha representa um </w:t>
       </w:r>
       <w:proofErr w:type="spellStart"/>
       <w:r>
@@ -17998,7 +18296,7 @@
               <w:rPr>
                 <w:rFonts w:ascii="Times New Roman" w:hAnsi="Times New Roman" w:cs="Times New Roman"/>
               </w:rPr>
-              <w:t>8</w:t>
+              <w:t>12</w:t>
             </w:r>
           </w:p>
         </w:tc>
@@ -18020,18 +18318,12 @@
                 <w:rFonts w:ascii="Times New Roman" w:hAnsi="Times New Roman" w:cs="Times New Roman"/>
               </w:rPr>
             </w:pPr>
-            <w:r>
-              <w:rPr>
-                <w:rFonts w:ascii="Times New Roman" w:hAnsi="Times New Roman" w:cs="Times New Roman"/>
-              </w:rPr>
-              <w:t xml:space="preserve">Hard </w:t>
-            </w:r>
             <w:proofErr w:type="spellStart"/>
             <w:r>
               <w:rPr>
                 <w:rFonts w:ascii="Times New Roman" w:hAnsi="Times New Roman" w:cs="Times New Roman"/>
               </w:rPr>
-              <w:t>Sigmoid</w:t>
+              <w:t>Relu</w:t>
             </w:r>
             <w:proofErr w:type="spellEnd"/>
           </w:p>
@@ -18085,18 +18377,12 @@
                 <w:rFonts w:ascii="Times New Roman" w:hAnsi="Times New Roman" w:cs="Times New Roman"/>
               </w:rPr>
             </w:pPr>
-            <w:r>
-              <w:rPr>
-                <w:rFonts w:ascii="Times New Roman" w:hAnsi="Times New Roman" w:cs="Times New Roman"/>
-              </w:rPr>
-              <w:t xml:space="preserve">Hard </w:t>
-            </w:r>
             <w:proofErr w:type="spellStart"/>
             <w:r>
               <w:rPr>
                 <w:rFonts w:ascii="Times New Roman" w:hAnsi="Times New Roman" w:cs="Times New Roman"/>
               </w:rPr>
-              <w:t>Sigmoid</w:t>
+              <w:t>Relu</w:t>
             </w:r>
             <w:proofErr w:type="spellEnd"/>
           </w:p>
@@ -18128,7 +18414,7 @@
               <w:rPr>
                 <w:rFonts w:ascii="Times New Roman" w:hAnsi="Times New Roman" w:cs="Times New Roman"/>
               </w:rPr>
-              <w:t>8</w:t>
+              <w:t>4</w:t>
             </w:r>
           </w:p>
         </w:tc>
@@ -18150,18 +18436,12 @@
                 <w:rFonts w:ascii="Times New Roman" w:hAnsi="Times New Roman" w:cs="Times New Roman"/>
               </w:rPr>
             </w:pPr>
-            <w:r>
-              <w:rPr>
-                <w:rFonts w:ascii="Times New Roman" w:hAnsi="Times New Roman" w:cs="Times New Roman"/>
-              </w:rPr>
-              <w:t xml:space="preserve">Hard </w:t>
-            </w:r>
             <w:proofErr w:type="spellStart"/>
             <w:r>
               <w:rPr>
                 <w:rFonts w:ascii="Times New Roman" w:hAnsi="Times New Roman" w:cs="Times New Roman"/>
               </w:rPr>
-              <w:t>Sigmoid</w:t>
+              <w:t>Relu</w:t>
             </w:r>
             <w:proofErr w:type="spellEnd"/>
           </w:p>
@@ -18352,9 +18632,9 @@
           <w:szCs w:val="28"/>
         </w:rPr>
         <w:drawing>
-          <wp:inline distT="0" distB="0" distL="0" distR="0" wp14:anchorId="34EE5DED" wp14:editId="2E133658">
-            <wp:extent cx="3578400" cy="3366000"/>
-            <wp:effectExtent l="0" t="0" r="3175" b="6350"/>
+          <wp:inline distT="0" distB="0" distL="0" distR="0" wp14:anchorId="34EE5DED" wp14:editId="234B9845">
+            <wp:extent cx="3577981" cy="3366000"/>
+            <wp:effectExtent l="0" t="0" r="3810" b="6350"/>
             <wp:docPr id="958196010" name="Imagem 2"/>
             <wp:cNvGraphicFramePr>
               <a:graphicFrameLocks xmlns:a="http://schemas.openxmlformats.org/drawingml/2006/main" noChangeAspect="1"/>
@@ -18363,7 +18643,7 @@
               <a:graphicData uri="http://schemas.openxmlformats.org/drawingml/2006/picture">
                 <pic:pic xmlns:pic="http://schemas.openxmlformats.org/drawingml/2006/picture">
                   <pic:nvPicPr>
-                    <pic:cNvPr id="0" name="Picture 2"/>
+                    <pic:cNvPr id="958196010" name="Imagem 2"/>
                     <pic:cNvPicPr>
                       <a:picLocks noChangeAspect="1" noChangeArrowheads="1"/>
                     </pic:cNvPicPr>
@@ -18376,7 +18656,6 @@
                         </a:ext>
                       </a:extLst>
                     </a:blip>
-                    <a:srcRect/>
                     <a:stretch>
                       <a:fillRect/>
                     </a:stretch>
@@ -18384,7 +18663,7 @@
                   <pic:spPr bwMode="auto">
                     <a:xfrm>
                       <a:off x="0" y="0"/>
-                      <a:ext cx="3578400" cy="3366000"/>
+                      <a:ext cx="3577981" cy="3366000"/>
                     </a:xfrm>
                     <a:prstGeom prst="rect">
                       <a:avLst/>
@@ -18708,7 +18987,7 @@
               <w:rPr>
                 <w:rFonts w:ascii="Times New Roman" w:hAnsi="Times New Roman" w:cs="Times New Roman"/>
               </w:rPr>
-              <w:t>503</w:t>
+              <w:t>521</w:t>
             </w:r>
           </w:p>
         </w:tc>
@@ -18732,7 +19011,13 @@
               <w:rPr>
                 <w:rFonts w:ascii="Times New Roman" w:hAnsi="Times New Roman" w:cs="Times New Roman"/>
               </w:rPr>
-              <w:t>71</w:t>
+              <w:t>7</w:t>
+            </w:r>
+            <w:r>
+              <w:rPr>
+                <w:rFonts w:ascii="Times New Roman" w:hAnsi="Times New Roman" w:cs="Times New Roman"/>
+              </w:rPr>
+              <w:t>3</w:t>
             </w:r>
           </w:p>
         </w:tc>
@@ -18755,7 +19040,7 @@
               <w:rPr>
                 <w:rFonts w:ascii="Times New Roman" w:hAnsi="Times New Roman" w:cs="Times New Roman"/>
               </w:rPr>
-              <w:t>404</w:t>
+              <w:t>402</w:t>
             </w:r>
           </w:p>
         </w:tc>
@@ -18779,7 +19064,7 @@
               <w:rPr>
                 <w:rFonts w:ascii="Times New Roman" w:hAnsi="Times New Roman" w:cs="Times New Roman"/>
               </w:rPr>
-              <w:t>18</w:t>
+              <w:t>0</w:t>
             </w:r>
           </w:p>
         </w:tc>
@@ -19026,7 +19311,7 @@
               <w:rPr>
                 <w:rFonts w:ascii="Times New Roman" w:hAnsi="Times New Roman" w:cs="Times New Roman"/>
               </w:rPr>
-              <w:t>Relu</w:t>
+              <w:t>Sigmoid</w:t>
             </w:r>
             <w:proofErr w:type="spellEnd"/>
           </w:p>
@@ -19080,12 +19365,6 @@
                 <w:rFonts w:ascii="Times New Roman" w:hAnsi="Times New Roman" w:cs="Times New Roman"/>
               </w:rPr>
             </w:pPr>
-            <w:r>
-              <w:rPr>
-                <w:rFonts w:ascii="Times New Roman" w:hAnsi="Times New Roman" w:cs="Times New Roman"/>
-              </w:rPr>
-              <w:t xml:space="preserve">Hard </w:t>
-            </w:r>
             <w:proofErr w:type="spellStart"/>
             <w:r>
               <w:rPr>
@@ -19145,12 +19424,6 @@
                 <w:rFonts w:ascii="Times New Roman" w:hAnsi="Times New Roman" w:cs="Times New Roman"/>
               </w:rPr>
             </w:pPr>
-            <w:r>
-              <w:rPr>
-                <w:rFonts w:ascii="Times New Roman" w:hAnsi="Times New Roman" w:cs="Times New Roman"/>
-              </w:rPr>
-              <w:t xml:space="preserve">Hard </w:t>
-            </w:r>
             <w:proofErr w:type="spellStart"/>
             <w:r>
               <w:rPr>
@@ -19210,12 +19483,6 @@
                 <w:rFonts w:ascii="Times New Roman" w:hAnsi="Times New Roman" w:cs="Times New Roman"/>
               </w:rPr>
             </w:pPr>
-            <w:r>
-              <w:rPr>
-                <w:rFonts w:ascii="Times New Roman" w:hAnsi="Times New Roman" w:cs="Times New Roman"/>
-              </w:rPr>
-              <w:t xml:space="preserve">Hard </w:t>
-            </w:r>
             <w:proofErr w:type="spellStart"/>
             <w:r>
               <w:rPr>
@@ -19275,12 +19542,6 @@
                 <w:rFonts w:ascii="Times New Roman" w:hAnsi="Times New Roman" w:cs="Times New Roman"/>
               </w:rPr>
             </w:pPr>
-            <w:r>
-              <w:rPr>
-                <w:rFonts w:ascii="Times New Roman" w:hAnsi="Times New Roman" w:cs="Times New Roman"/>
-              </w:rPr>
-              <w:t xml:space="preserve">Hard </w:t>
-            </w:r>
             <w:proofErr w:type="spellStart"/>
             <w:r>
               <w:rPr>
@@ -19901,7 +20162,23 @@
           <w:sz w:val="20"/>
           <w:szCs w:val="20"/>
         </w:rPr>
-        <w:t xml:space="preserve"> – Apresentação dos componentes do Modelo Alpha em forma e tabela, cada linha representa um </w:t>
+        <w:t xml:space="preserve"> – Apresentação dos componentes do Modelo </w:t>
+      </w:r>
+      <w:r>
+        <w:rPr>
+          <w:rFonts w:ascii="Times New Roman" w:hAnsi="Times New Roman" w:cs="Times New Roman"/>
+          <w:sz w:val="20"/>
+          <w:szCs w:val="20"/>
+        </w:rPr>
+        <w:t>Final</w:t>
+      </w:r>
+      <w:r>
+        <w:rPr>
+          <w:rFonts w:ascii="Times New Roman" w:hAnsi="Times New Roman" w:cs="Times New Roman"/>
+          <w:sz w:val="20"/>
+          <w:szCs w:val="20"/>
+        </w:rPr>
+        <w:t xml:space="preserve"> em forma e tabela, cada linha representa um </w:t>
       </w:r>
       <w:proofErr w:type="spellStart"/>
       <w:r>
@@ -20137,16 +20414,8 @@
               <w:rPr>
                 <w:rFonts w:ascii="Times New Roman" w:hAnsi="Times New Roman" w:cs="Times New Roman"/>
               </w:rPr>
-              <w:t xml:space="preserve">Hard </w:t>
-            </w:r>
-            <w:proofErr w:type="spellStart"/>
-            <w:r>
-              <w:rPr>
-                <w:rFonts w:ascii="Times New Roman" w:hAnsi="Times New Roman" w:cs="Times New Roman"/>
-              </w:rPr>
-              <w:t>Sigmoid</w:t>
-            </w:r>
-            <w:proofErr w:type="spellEnd"/>
+              <w:t>Tangente</w:t>
+            </w:r>
           </w:p>
         </w:tc>
       </w:tr>
@@ -20202,16 +20471,8 @@
               <w:rPr>
                 <w:rFonts w:ascii="Times New Roman" w:hAnsi="Times New Roman" w:cs="Times New Roman"/>
               </w:rPr>
-              <w:t xml:space="preserve">Hard </w:t>
-            </w:r>
-            <w:proofErr w:type="spellStart"/>
-            <w:r>
-              <w:rPr>
-                <w:rFonts w:ascii="Times New Roman" w:hAnsi="Times New Roman" w:cs="Times New Roman"/>
-              </w:rPr>
-              <w:t>Sigmoid</w:t>
-            </w:r>
-            <w:proofErr w:type="spellEnd"/>
+              <w:t>Tangente</w:t>
+            </w:r>
           </w:p>
         </w:tc>
       </w:tr>
@@ -20241,7 +20502,7 @@
               <w:rPr>
                 <w:rFonts w:ascii="Times New Roman" w:hAnsi="Times New Roman" w:cs="Times New Roman"/>
               </w:rPr>
-              <w:t>8</w:t>
+              <w:t>4</w:t>
             </w:r>
           </w:p>
         </w:tc>
@@ -20267,16 +20528,8 @@
               <w:rPr>
                 <w:rFonts w:ascii="Times New Roman" w:hAnsi="Times New Roman" w:cs="Times New Roman"/>
               </w:rPr>
-              <w:t xml:space="preserve">Hard </w:t>
-            </w:r>
-            <w:proofErr w:type="spellStart"/>
-            <w:r>
-              <w:rPr>
-                <w:rFonts w:ascii="Times New Roman" w:hAnsi="Times New Roman" w:cs="Times New Roman"/>
-              </w:rPr>
-              <w:t>Sigmoid</w:t>
-            </w:r>
-            <w:proofErr w:type="spellEnd"/>
+              <w:t>Tangente</w:t>
+            </w:r>
           </w:p>
         </w:tc>
       </w:tr>
@@ -20465,8 +20718,8 @@
           <w:szCs w:val="28"/>
         </w:rPr>
         <w:drawing>
-          <wp:inline distT="0" distB="0" distL="0" distR="0" wp14:anchorId="35AFF4A6" wp14:editId="246E43FD">
-            <wp:extent cx="3571200" cy="3351600"/>
+          <wp:inline distT="0" distB="0" distL="0" distR="0" wp14:anchorId="35AFF4A6" wp14:editId="1AD89178">
+            <wp:extent cx="3562674" cy="3351600"/>
             <wp:effectExtent l="0" t="0" r="0" b="1270"/>
             <wp:docPr id="1950259743" name="Imagem 4"/>
             <wp:cNvGraphicFramePr>
@@ -20476,7 +20729,7 @@
               <a:graphicData uri="http://schemas.openxmlformats.org/drawingml/2006/picture">
                 <pic:pic xmlns:pic="http://schemas.openxmlformats.org/drawingml/2006/picture">
                   <pic:nvPicPr>
-                    <pic:cNvPr id="0" name="Picture 4"/>
+                    <pic:cNvPr id="1950259743" name="Imagem 4"/>
                     <pic:cNvPicPr>
                       <a:picLocks noChangeAspect="1" noChangeArrowheads="1"/>
                     </pic:cNvPicPr>
@@ -20489,7 +20742,6 @@
                         </a:ext>
                       </a:extLst>
                     </a:blip>
-                    <a:srcRect/>
                     <a:stretch>
                       <a:fillRect/>
                     </a:stretch>
@@ -20497,7 +20749,7 @@
                   <pic:spPr bwMode="auto">
                     <a:xfrm>
                       <a:off x="0" y="0"/>
-                      <a:ext cx="3571200" cy="3351600"/>
+                      <a:ext cx="3562674" cy="3351600"/>
                     </a:xfrm>
                     <a:prstGeom prst="rect">
                       <a:avLst/>
@@ -20788,7 +21040,7 @@
               <w:rPr>
                 <w:rFonts w:ascii="Times New Roman" w:hAnsi="Times New Roman" w:cs="Times New Roman"/>
               </w:rPr>
-              <w:t>514</w:t>
+              <w:t>521</w:t>
             </w:r>
           </w:p>
         </w:tc>
@@ -20812,7 +21064,7 @@
               <w:rPr>
                 <w:rFonts w:ascii="Times New Roman" w:hAnsi="Times New Roman" w:cs="Times New Roman"/>
               </w:rPr>
-              <w:t>72</w:t>
+              <w:t>83</w:t>
             </w:r>
           </w:p>
         </w:tc>
@@ -20835,7 +21087,7 @@
               <w:rPr>
                 <w:rFonts w:ascii="Times New Roman" w:hAnsi="Times New Roman" w:cs="Times New Roman"/>
               </w:rPr>
-              <w:t>403</w:t>
+              <w:t>393</w:t>
             </w:r>
           </w:p>
         </w:tc>
@@ -20859,7 +21111,7 @@
               <w:rPr>
                 <w:rFonts w:ascii="Times New Roman" w:hAnsi="Times New Roman" w:cs="Times New Roman"/>
               </w:rPr>
-              <w:t>7</w:t>
+              <w:t>0</w:t>
             </w:r>
           </w:p>
         </w:tc>
@@ -20881,6 +21133,670 @@
           <w:szCs w:val="20"/>
         </w:rPr>
         <w:t>Fonte: Elaborado pelo autor</w:t>
+      </w:r>
+    </w:p>
+    <w:p>
+      <w:pPr>
+        <w:rPr>
+          <w:rFonts w:ascii="Times New Roman" w:hAnsi="Times New Roman" w:cs="Times New Roman"/>
+        </w:rPr>
+      </w:pPr>
+      <w:r>
+        <w:rPr>
+          <w:rFonts w:ascii="Times New Roman" w:hAnsi="Times New Roman" w:cs="Times New Roman"/>
+        </w:rPr>
+        <w:t>a</w:t>
+      </w:r>
+    </w:p>
+    <w:p>
+      <w:pPr>
+        <w:keepNext/>
+      </w:pPr>
+      <w:r>
+        <w:rPr>
+          <w:rFonts w:ascii="Times New Roman" w:hAnsi="Times New Roman" w:cs="Times New Roman"/>
+          <w:noProof/>
+        </w:rPr>
+        <w:drawing>
+          <wp:inline distT="0" distB="0" distL="0" distR="0" wp14:anchorId="50962ECF" wp14:editId="44D3C136">
+            <wp:extent cx="5757545" cy="2649855"/>
+            <wp:effectExtent l="0" t="0" r="0" b="0"/>
+            <wp:docPr id="858510795" name="Imagem 1"/>
+            <wp:cNvGraphicFramePr>
+              <a:graphicFrameLocks xmlns:a="http://schemas.openxmlformats.org/drawingml/2006/main" noChangeAspect="1"/>
+            </wp:cNvGraphicFramePr>
+            <a:graphic xmlns:a="http://schemas.openxmlformats.org/drawingml/2006/main">
+              <a:graphicData uri="http://schemas.openxmlformats.org/drawingml/2006/picture">
+                <pic:pic xmlns:pic="http://schemas.openxmlformats.org/drawingml/2006/picture">
+                  <pic:nvPicPr>
+                    <pic:cNvPr id="0" name="Picture 1"/>
+                    <pic:cNvPicPr>
+                      <a:picLocks noChangeAspect="1" noChangeArrowheads="1"/>
+                    </pic:cNvPicPr>
+                  </pic:nvPicPr>
+                  <pic:blipFill>
+                    <a:blip r:embed="rId19">
+                      <a:extLst>
+                        <a:ext uri="{28A0092B-C50C-407E-A947-70E740481C1C}">
+                          <a14:useLocalDpi xmlns:a14="http://schemas.microsoft.com/office/drawing/2010/main" val="0"/>
+                        </a:ext>
+                      </a:extLst>
+                    </a:blip>
+                    <a:srcRect/>
+                    <a:stretch>
+                      <a:fillRect/>
+                    </a:stretch>
+                  </pic:blipFill>
+                  <pic:spPr bwMode="auto">
+                    <a:xfrm>
+                      <a:off x="0" y="0"/>
+                      <a:ext cx="5757545" cy="2649855"/>
+                    </a:xfrm>
+                    <a:prstGeom prst="rect">
+                      <a:avLst/>
+                    </a:prstGeom>
+                    <a:noFill/>
+                    <a:ln>
+                      <a:noFill/>
+                    </a:ln>
+                  </pic:spPr>
+                </pic:pic>
+              </a:graphicData>
+            </a:graphic>
+          </wp:inline>
+        </w:drawing>
+      </w:r>
+    </w:p>
+    <w:p>
+      <w:pPr>
+        <w:pStyle w:val="Legenda"/>
+        <w:jc w:val="center"/>
+        <w:rPr>
+          <w:rFonts w:ascii="Times New Roman" w:hAnsi="Times New Roman" w:cs="Times New Roman"/>
+          <w:i w:val="0"/>
+          <w:iCs w:val="0"/>
+          <w:color w:val="auto"/>
+          <w:sz w:val="20"/>
+          <w:szCs w:val="20"/>
+        </w:rPr>
+      </w:pPr>
+      <w:r>
+        <w:rPr>
+          <w:rFonts w:ascii="Times New Roman" w:hAnsi="Times New Roman" w:cs="Times New Roman"/>
+          <w:i w:val="0"/>
+          <w:iCs w:val="0"/>
+          <w:color w:val="auto"/>
+          <w:sz w:val="20"/>
+          <w:szCs w:val="20"/>
+        </w:rPr>
+        <w:t xml:space="preserve">Figura </w:t>
+      </w:r>
+      <w:r>
+        <w:rPr>
+          <w:rFonts w:ascii="Times New Roman" w:hAnsi="Times New Roman" w:cs="Times New Roman"/>
+          <w:i w:val="0"/>
+          <w:iCs w:val="0"/>
+          <w:color w:val="auto"/>
+          <w:sz w:val="20"/>
+          <w:szCs w:val="20"/>
+        </w:rPr>
+        <w:fldChar w:fldCharType="begin"/>
+      </w:r>
+      <w:r>
+        <w:rPr>
+          <w:rFonts w:ascii="Times New Roman" w:hAnsi="Times New Roman" w:cs="Times New Roman"/>
+          <w:i w:val="0"/>
+          <w:iCs w:val="0"/>
+          <w:color w:val="auto"/>
+          <w:sz w:val="20"/>
+          <w:szCs w:val="20"/>
+        </w:rPr>
+        <w:instrText xml:space="preserve"> SEQ Figura \* ARABIC </w:instrText>
+      </w:r>
+      <w:r>
+        <w:rPr>
+          <w:rFonts w:ascii="Times New Roman" w:hAnsi="Times New Roman" w:cs="Times New Roman"/>
+          <w:i w:val="0"/>
+          <w:iCs w:val="0"/>
+          <w:color w:val="auto"/>
+          <w:sz w:val="20"/>
+          <w:szCs w:val="20"/>
+        </w:rPr>
+        <w:fldChar w:fldCharType="separate"/>
+      </w:r>
+      <w:r>
+        <w:rPr>
+          <w:rFonts w:ascii="Times New Roman" w:hAnsi="Times New Roman" w:cs="Times New Roman"/>
+          <w:i w:val="0"/>
+          <w:iCs w:val="0"/>
+          <w:noProof/>
+          <w:color w:val="auto"/>
+          <w:sz w:val="20"/>
+          <w:szCs w:val="20"/>
+        </w:rPr>
+        <w:t>8</w:t>
+      </w:r>
+      <w:r>
+        <w:rPr>
+          <w:rFonts w:ascii="Times New Roman" w:hAnsi="Times New Roman" w:cs="Times New Roman"/>
+          <w:i w:val="0"/>
+          <w:iCs w:val="0"/>
+          <w:color w:val="auto"/>
+          <w:sz w:val="20"/>
+          <w:szCs w:val="20"/>
+        </w:rPr>
+        <w:fldChar w:fldCharType="end"/>
+      </w:r>
+      <w:r>
+        <w:rPr>
+          <w:rFonts w:ascii="Times New Roman" w:hAnsi="Times New Roman" w:cs="Times New Roman"/>
+          <w:i w:val="0"/>
+          <w:iCs w:val="0"/>
+          <w:color w:val="auto"/>
+          <w:sz w:val="20"/>
+          <w:szCs w:val="20"/>
+        </w:rPr>
+        <w:t xml:space="preserve"> - Desempenho gráfico do modelo 1</w:t>
+      </w:r>
+    </w:p>
+    <w:p>
+      <w:pPr>
+        <w:rPr>
+          <w:rFonts w:ascii="Times New Roman" w:hAnsi="Times New Roman" w:cs="Times New Roman"/>
+        </w:rPr>
+      </w:pPr>
+    </w:p>
+    <w:p>
+      <w:pPr>
+        <w:keepNext/>
+        <w:rPr>
+          <w:rFonts w:ascii="Times New Roman" w:hAnsi="Times New Roman" w:cs="Times New Roman"/>
+          <w:sz w:val="28"/>
+          <w:szCs w:val="28"/>
+        </w:rPr>
+      </w:pPr>
+      <w:r>
+        <w:rPr>
+          <w:rFonts w:ascii="Times New Roman" w:hAnsi="Times New Roman" w:cs="Times New Roman"/>
+          <w:noProof/>
+          <w:sz w:val="28"/>
+          <w:szCs w:val="28"/>
+        </w:rPr>
+        <w:drawing>
+          <wp:inline distT="0" distB="0" distL="0" distR="0" wp14:anchorId="020074C7" wp14:editId="3F4E832D">
+            <wp:extent cx="5757545" cy="2692400"/>
+            <wp:effectExtent l="0" t="0" r="0" b="0"/>
+            <wp:docPr id="463255394" name="Imagem 2"/>
+            <wp:cNvGraphicFramePr>
+              <a:graphicFrameLocks xmlns:a="http://schemas.openxmlformats.org/drawingml/2006/main" noChangeAspect="1"/>
+            </wp:cNvGraphicFramePr>
+            <a:graphic xmlns:a="http://schemas.openxmlformats.org/drawingml/2006/main">
+              <a:graphicData uri="http://schemas.openxmlformats.org/drawingml/2006/picture">
+                <pic:pic xmlns:pic="http://schemas.openxmlformats.org/drawingml/2006/picture">
+                  <pic:nvPicPr>
+                    <pic:cNvPr id="0" name="Picture 2"/>
+                    <pic:cNvPicPr>
+                      <a:picLocks noChangeAspect="1" noChangeArrowheads="1"/>
+                    </pic:cNvPicPr>
+                  </pic:nvPicPr>
+                  <pic:blipFill>
+                    <a:blip r:embed="rId20">
+                      <a:extLst>
+                        <a:ext uri="{28A0092B-C50C-407E-A947-70E740481C1C}">
+                          <a14:useLocalDpi xmlns:a14="http://schemas.microsoft.com/office/drawing/2010/main" val="0"/>
+                        </a:ext>
+                      </a:extLst>
+                    </a:blip>
+                    <a:srcRect/>
+                    <a:stretch>
+                      <a:fillRect/>
+                    </a:stretch>
+                  </pic:blipFill>
+                  <pic:spPr bwMode="auto">
+                    <a:xfrm>
+                      <a:off x="0" y="0"/>
+                      <a:ext cx="5757545" cy="2692400"/>
+                    </a:xfrm>
+                    <a:prstGeom prst="rect">
+                      <a:avLst/>
+                    </a:prstGeom>
+                    <a:noFill/>
+                    <a:ln>
+                      <a:noFill/>
+                    </a:ln>
+                  </pic:spPr>
+                </pic:pic>
+              </a:graphicData>
+            </a:graphic>
+          </wp:inline>
+        </w:drawing>
+      </w:r>
+    </w:p>
+    <w:p>
+      <w:pPr>
+        <w:pStyle w:val="Legenda"/>
+        <w:jc w:val="center"/>
+        <w:rPr>
+          <w:rFonts w:ascii="Times New Roman" w:hAnsi="Times New Roman" w:cs="Times New Roman"/>
+          <w:i w:val="0"/>
+          <w:iCs w:val="0"/>
+          <w:color w:val="auto"/>
+          <w:sz w:val="20"/>
+          <w:szCs w:val="20"/>
+        </w:rPr>
+      </w:pPr>
+      <w:r>
+        <w:rPr>
+          <w:rFonts w:ascii="Times New Roman" w:hAnsi="Times New Roman" w:cs="Times New Roman"/>
+          <w:i w:val="0"/>
+          <w:iCs w:val="0"/>
+          <w:color w:val="auto"/>
+          <w:sz w:val="20"/>
+          <w:szCs w:val="20"/>
+        </w:rPr>
+        <w:t xml:space="preserve">Figura </w:t>
+      </w:r>
+      <w:r>
+        <w:rPr>
+          <w:rFonts w:ascii="Times New Roman" w:hAnsi="Times New Roman" w:cs="Times New Roman"/>
+          <w:i w:val="0"/>
+          <w:iCs w:val="0"/>
+          <w:color w:val="auto"/>
+          <w:sz w:val="20"/>
+          <w:szCs w:val="20"/>
+        </w:rPr>
+        <w:fldChar w:fldCharType="begin"/>
+      </w:r>
+      <w:r>
+        <w:rPr>
+          <w:rFonts w:ascii="Times New Roman" w:hAnsi="Times New Roman" w:cs="Times New Roman"/>
+          <w:i w:val="0"/>
+          <w:iCs w:val="0"/>
+          <w:color w:val="auto"/>
+          <w:sz w:val="20"/>
+          <w:szCs w:val="20"/>
+        </w:rPr>
+        <w:instrText xml:space="preserve"> SEQ Figura \* ARABIC </w:instrText>
+      </w:r>
+      <w:r>
+        <w:rPr>
+          <w:rFonts w:ascii="Times New Roman" w:hAnsi="Times New Roman" w:cs="Times New Roman"/>
+          <w:i w:val="0"/>
+          <w:iCs w:val="0"/>
+          <w:color w:val="auto"/>
+          <w:sz w:val="20"/>
+          <w:szCs w:val="20"/>
+        </w:rPr>
+        <w:fldChar w:fldCharType="separate"/>
+      </w:r>
+      <w:r>
+        <w:rPr>
+          <w:rFonts w:ascii="Times New Roman" w:hAnsi="Times New Roman" w:cs="Times New Roman"/>
+          <w:i w:val="0"/>
+          <w:iCs w:val="0"/>
+          <w:noProof/>
+          <w:color w:val="auto"/>
+          <w:sz w:val="20"/>
+          <w:szCs w:val="20"/>
+        </w:rPr>
+        <w:t>9</w:t>
+      </w:r>
+      <w:r>
+        <w:rPr>
+          <w:rFonts w:ascii="Times New Roman" w:hAnsi="Times New Roman" w:cs="Times New Roman"/>
+          <w:i w:val="0"/>
+          <w:iCs w:val="0"/>
+          <w:color w:val="auto"/>
+          <w:sz w:val="20"/>
+          <w:szCs w:val="20"/>
+        </w:rPr>
+        <w:fldChar w:fldCharType="end"/>
+      </w:r>
+      <w:r>
+        <w:rPr>
+          <w:rFonts w:ascii="Times New Roman" w:hAnsi="Times New Roman" w:cs="Times New Roman"/>
+          <w:i w:val="0"/>
+          <w:iCs w:val="0"/>
+          <w:color w:val="auto"/>
+          <w:sz w:val="20"/>
+          <w:szCs w:val="20"/>
+        </w:rPr>
+        <w:t xml:space="preserve"> - Desempenho gráfico do modelo 2</w:t>
+      </w:r>
+    </w:p>
+    <w:p>
+      <w:pPr>
+        <w:rPr>
+          <w:rFonts w:ascii="Times New Roman" w:hAnsi="Times New Roman" w:cs="Times New Roman"/>
+          <w:sz w:val="28"/>
+          <w:szCs w:val="28"/>
+        </w:rPr>
+      </w:pPr>
+    </w:p>
+    <w:p>
+      <w:pPr>
+        <w:keepNext/>
+        <w:rPr>
+          <w:rFonts w:ascii="Times New Roman" w:hAnsi="Times New Roman" w:cs="Times New Roman"/>
+          <w:sz w:val="28"/>
+          <w:szCs w:val="28"/>
+        </w:rPr>
+      </w:pPr>
+      <w:r>
+        <w:rPr>
+          <w:rFonts w:ascii="Times New Roman" w:hAnsi="Times New Roman" w:cs="Times New Roman"/>
+          <w:noProof/>
+          <w:sz w:val="28"/>
+          <w:szCs w:val="28"/>
+        </w:rPr>
+        <w:drawing>
+          <wp:inline distT="0" distB="0" distL="0" distR="0" wp14:anchorId="280D0FCC" wp14:editId="416CB951">
+            <wp:extent cx="5757545" cy="2607945"/>
+            <wp:effectExtent l="0" t="0" r="0" b="1905"/>
+            <wp:docPr id="2060230955" name="Imagem 3"/>
+            <wp:cNvGraphicFramePr>
+              <a:graphicFrameLocks xmlns:a="http://schemas.openxmlformats.org/drawingml/2006/main" noChangeAspect="1"/>
+            </wp:cNvGraphicFramePr>
+            <a:graphic xmlns:a="http://schemas.openxmlformats.org/drawingml/2006/main">
+              <a:graphicData uri="http://schemas.openxmlformats.org/drawingml/2006/picture">
+                <pic:pic xmlns:pic="http://schemas.openxmlformats.org/drawingml/2006/picture">
+                  <pic:nvPicPr>
+                    <pic:cNvPr id="0" name="Picture 3"/>
+                    <pic:cNvPicPr>
+                      <a:picLocks noChangeAspect="1" noChangeArrowheads="1"/>
+                    </pic:cNvPicPr>
+                  </pic:nvPicPr>
+                  <pic:blipFill>
+                    <a:blip r:embed="rId21">
+                      <a:extLst>
+                        <a:ext uri="{28A0092B-C50C-407E-A947-70E740481C1C}">
+                          <a14:useLocalDpi xmlns:a14="http://schemas.microsoft.com/office/drawing/2010/main" val="0"/>
+                        </a:ext>
+                      </a:extLst>
+                    </a:blip>
+                    <a:srcRect/>
+                    <a:stretch>
+                      <a:fillRect/>
+                    </a:stretch>
+                  </pic:blipFill>
+                  <pic:spPr bwMode="auto">
+                    <a:xfrm>
+                      <a:off x="0" y="0"/>
+                      <a:ext cx="5757545" cy="2607945"/>
+                    </a:xfrm>
+                    <a:prstGeom prst="rect">
+                      <a:avLst/>
+                    </a:prstGeom>
+                    <a:noFill/>
+                    <a:ln>
+                      <a:noFill/>
+                    </a:ln>
+                  </pic:spPr>
+                </pic:pic>
+              </a:graphicData>
+            </a:graphic>
+          </wp:inline>
+        </w:drawing>
+      </w:r>
+    </w:p>
+    <w:p>
+      <w:pPr>
+        <w:pStyle w:val="Legenda"/>
+        <w:jc w:val="center"/>
+        <w:rPr>
+          <w:rFonts w:ascii="Times New Roman" w:hAnsi="Times New Roman" w:cs="Times New Roman"/>
+          <w:i w:val="0"/>
+          <w:iCs w:val="0"/>
+          <w:color w:val="auto"/>
+          <w:sz w:val="20"/>
+          <w:szCs w:val="20"/>
+        </w:rPr>
+      </w:pPr>
+      <w:r>
+        <w:rPr>
+          <w:rFonts w:ascii="Times New Roman" w:hAnsi="Times New Roman" w:cs="Times New Roman"/>
+          <w:i w:val="0"/>
+          <w:iCs w:val="0"/>
+          <w:color w:val="auto"/>
+          <w:sz w:val="20"/>
+          <w:szCs w:val="20"/>
+        </w:rPr>
+        <w:t xml:space="preserve">Figura </w:t>
+      </w:r>
+      <w:r>
+        <w:rPr>
+          <w:rFonts w:ascii="Times New Roman" w:hAnsi="Times New Roman" w:cs="Times New Roman"/>
+          <w:i w:val="0"/>
+          <w:iCs w:val="0"/>
+          <w:color w:val="auto"/>
+          <w:sz w:val="20"/>
+          <w:szCs w:val="20"/>
+        </w:rPr>
+        <w:fldChar w:fldCharType="begin"/>
+      </w:r>
+      <w:r>
+        <w:rPr>
+          <w:rFonts w:ascii="Times New Roman" w:hAnsi="Times New Roman" w:cs="Times New Roman"/>
+          <w:i w:val="0"/>
+          <w:iCs w:val="0"/>
+          <w:color w:val="auto"/>
+          <w:sz w:val="20"/>
+          <w:szCs w:val="20"/>
+        </w:rPr>
+        <w:instrText xml:space="preserve"> SEQ Figura \* ARABIC </w:instrText>
+      </w:r>
+      <w:r>
+        <w:rPr>
+          <w:rFonts w:ascii="Times New Roman" w:hAnsi="Times New Roman" w:cs="Times New Roman"/>
+          <w:i w:val="0"/>
+          <w:iCs w:val="0"/>
+          <w:color w:val="auto"/>
+          <w:sz w:val="20"/>
+          <w:szCs w:val="20"/>
+        </w:rPr>
+        <w:fldChar w:fldCharType="separate"/>
+      </w:r>
+      <w:r>
+        <w:rPr>
+          <w:rFonts w:ascii="Times New Roman" w:hAnsi="Times New Roman" w:cs="Times New Roman"/>
+          <w:i w:val="0"/>
+          <w:iCs w:val="0"/>
+          <w:noProof/>
+          <w:color w:val="auto"/>
+          <w:sz w:val="20"/>
+          <w:szCs w:val="20"/>
+        </w:rPr>
+        <w:t>10</w:t>
+      </w:r>
+      <w:r>
+        <w:rPr>
+          <w:rFonts w:ascii="Times New Roman" w:hAnsi="Times New Roman" w:cs="Times New Roman"/>
+          <w:i w:val="0"/>
+          <w:iCs w:val="0"/>
+          <w:color w:val="auto"/>
+          <w:sz w:val="20"/>
+          <w:szCs w:val="20"/>
+        </w:rPr>
+        <w:fldChar w:fldCharType="end"/>
+      </w:r>
+      <w:r>
+        <w:rPr>
+          <w:rFonts w:ascii="Times New Roman" w:hAnsi="Times New Roman" w:cs="Times New Roman"/>
+          <w:i w:val="0"/>
+          <w:iCs w:val="0"/>
+          <w:color w:val="auto"/>
+          <w:sz w:val="20"/>
+          <w:szCs w:val="20"/>
+        </w:rPr>
+        <w:t xml:space="preserve"> - Desempenho gráfico do modelo 3</w:t>
+      </w:r>
+    </w:p>
+    <w:p>
+      <w:pPr>
+        <w:rPr>
+          <w:rFonts w:ascii="Times New Roman" w:hAnsi="Times New Roman" w:cs="Times New Roman"/>
+          <w:sz w:val="28"/>
+          <w:szCs w:val="28"/>
+        </w:rPr>
+      </w:pPr>
+    </w:p>
+    <w:p>
+      <w:pPr>
+        <w:keepNext/>
+        <w:rPr>
+          <w:rFonts w:ascii="Times New Roman" w:hAnsi="Times New Roman" w:cs="Times New Roman"/>
+          <w:sz w:val="28"/>
+          <w:szCs w:val="28"/>
+        </w:rPr>
+      </w:pPr>
+      <w:r>
+        <w:rPr>
+          <w:rFonts w:ascii="Times New Roman" w:hAnsi="Times New Roman" w:cs="Times New Roman"/>
+          <w:noProof/>
+          <w:sz w:val="28"/>
+          <w:szCs w:val="28"/>
+        </w:rPr>
+        <w:lastRenderedPageBreak/>
+        <w:drawing>
+          <wp:inline distT="0" distB="0" distL="0" distR="0" wp14:anchorId="6C8E7AC7" wp14:editId="3B385FFF">
+            <wp:extent cx="5757545" cy="2684145"/>
+            <wp:effectExtent l="0" t="0" r="0" b="1905"/>
+            <wp:docPr id="183709927" name="Imagem 4"/>
+            <wp:cNvGraphicFramePr>
+              <a:graphicFrameLocks xmlns:a="http://schemas.openxmlformats.org/drawingml/2006/main" noChangeAspect="1"/>
+            </wp:cNvGraphicFramePr>
+            <a:graphic xmlns:a="http://schemas.openxmlformats.org/drawingml/2006/main">
+              <a:graphicData uri="http://schemas.openxmlformats.org/drawingml/2006/picture">
+                <pic:pic xmlns:pic="http://schemas.openxmlformats.org/drawingml/2006/picture">
+                  <pic:nvPicPr>
+                    <pic:cNvPr id="0" name="Picture 4"/>
+                    <pic:cNvPicPr>
+                      <a:picLocks noChangeAspect="1" noChangeArrowheads="1"/>
+                    </pic:cNvPicPr>
+                  </pic:nvPicPr>
+                  <pic:blipFill>
+                    <a:blip r:embed="rId22">
+                      <a:extLst>
+                        <a:ext uri="{28A0092B-C50C-407E-A947-70E740481C1C}">
+                          <a14:useLocalDpi xmlns:a14="http://schemas.microsoft.com/office/drawing/2010/main" val="0"/>
+                        </a:ext>
+                      </a:extLst>
+                    </a:blip>
+                    <a:srcRect/>
+                    <a:stretch>
+                      <a:fillRect/>
+                    </a:stretch>
+                  </pic:blipFill>
+                  <pic:spPr bwMode="auto">
+                    <a:xfrm>
+                      <a:off x="0" y="0"/>
+                      <a:ext cx="5757545" cy="2684145"/>
+                    </a:xfrm>
+                    <a:prstGeom prst="rect">
+                      <a:avLst/>
+                    </a:prstGeom>
+                    <a:noFill/>
+                    <a:ln>
+                      <a:noFill/>
+                    </a:ln>
+                  </pic:spPr>
+                </pic:pic>
+              </a:graphicData>
+            </a:graphic>
+          </wp:inline>
+        </w:drawing>
+      </w:r>
+    </w:p>
+    <w:p>
+      <w:pPr>
+        <w:pStyle w:val="Legenda"/>
+        <w:jc w:val="center"/>
+        <w:rPr>
+          <w:rFonts w:ascii="Times New Roman" w:hAnsi="Times New Roman" w:cs="Times New Roman"/>
+          <w:i w:val="0"/>
+          <w:iCs w:val="0"/>
+          <w:color w:val="auto"/>
+          <w:sz w:val="28"/>
+          <w:szCs w:val="28"/>
+        </w:rPr>
+      </w:pPr>
+      <w:r>
+        <w:rPr>
+          <w:rFonts w:ascii="Times New Roman" w:hAnsi="Times New Roman" w:cs="Times New Roman"/>
+          <w:i w:val="0"/>
+          <w:iCs w:val="0"/>
+          <w:color w:val="auto"/>
+          <w:sz w:val="20"/>
+          <w:szCs w:val="20"/>
+        </w:rPr>
+        <w:t xml:space="preserve">Figura </w:t>
+      </w:r>
+      <w:r>
+        <w:rPr>
+          <w:rFonts w:ascii="Times New Roman" w:hAnsi="Times New Roman" w:cs="Times New Roman"/>
+          <w:i w:val="0"/>
+          <w:iCs w:val="0"/>
+          <w:color w:val="auto"/>
+          <w:sz w:val="20"/>
+          <w:szCs w:val="20"/>
+        </w:rPr>
+        <w:fldChar w:fldCharType="begin"/>
+      </w:r>
+      <w:r>
+        <w:rPr>
+          <w:rFonts w:ascii="Times New Roman" w:hAnsi="Times New Roman" w:cs="Times New Roman"/>
+          <w:i w:val="0"/>
+          <w:iCs w:val="0"/>
+          <w:color w:val="auto"/>
+          <w:sz w:val="20"/>
+          <w:szCs w:val="20"/>
+        </w:rPr>
+        <w:instrText xml:space="preserve"> SEQ Figura \* ARABIC </w:instrText>
+      </w:r>
+      <w:r>
+        <w:rPr>
+          <w:rFonts w:ascii="Times New Roman" w:hAnsi="Times New Roman" w:cs="Times New Roman"/>
+          <w:i w:val="0"/>
+          <w:iCs w:val="0"/>
+          <w:color w:val="auto"/>
+          <w:sz w:val="20"/>
+          <w:szCs w:val="20"/>
+        </w:rPr>
+        <w:fldChar w:fldCharType="separate"/>
+      </w:r>
+      <w:r>
+        <w:rPr>
+          <w:rFonts w:ascii="Times New Roman" w:hAnsi="Times New Roman" w:cs="Times New Roman"/>
+          <w:i w:val="0"/>
+          <w:iCs w:val="0"/>
+          <w:noProof/>
+          <w:color w:val="auto"/>
+          <w:sz w:val="20"/>
+          <w:szCs w:val="20"/>
+        </w:rPr>
+        <w:t>11</w:t>
+      </w:r>
+      <w:r>
+        <w:rPr>
+          <w:rFonts w:ascii="Times New Roman" w:hAnsi="Times New Roman" w:cs="Times New Roman"/>
+          <w:i w:val="0"/>
+          <w:iCs w:val="0"/>
+          <w:color w:val="auto"/>
+          <w:sz w:val="20"/>
+          <w:szCs w:val="20"/>
+        </w:rPr>
+        <w:fldChar w:fldCharType="end"/>
+      </w:r>
+      <w:r>
+        <w:rPr>
+          <w:rFonts w:ascii="Times New Roman" w:hAnsi="Times New Roman" w:cs="Times New Roman"/>
+          <w:i w:val="0"/>
+          <w:iCs w:val="0"/>
+          <w:color w:val="auto"/>
+          <w:sz w:val="20"/>
+          <w:szCs w:val="20"/>
+        </w:rPr>
+        <w:t xml:space="preserve"> - Desempenho do modelo 4</w:t>
       </w:r>
     </w:p>
     <w:p>
@@ -20948,6 +21864,54 @@
         <w:rPr>
           <w:rFonts w:ascii="Times New Roman" w:hAnsi="Times New Roman" w:cs="Times New Roman"/>
         </w:rPr>
+        <w:t>Existe a possibilidade dos dados gerados apresentarem um bias para os modelos</w:t>
+      </w:r>
+      <w:r>
+        <w:rPr>
+          <w:rFonts w:ascii="Times New Roman" w:hAnsi="Times New Roman" w:cs="Times New Roman"/>
+        </w:rPr>
+        <w:t xml:space="preserve"> fazendo com que eles não consigam diferenciar adequadamente os tipos dos dados gerados, isso sendo um resultado da utilização da </w:t>
+      </w:r>
+      <w:proofErr w:type="spellStart"/>
+      <w:r>
+        <w:rPr>
+          <w:rFonts w:ascii="Times New Roman" w:hAnsi="Times New Roman" w:cs="Times New Roman"/>
+        </w:rPr>
+        <w:t>Faker</w:t>
+      </w:r>
+      <w:proofErr w:type="spellEnd"/>
+      <w:r>
+        <w:rPr>
+          <w:rFonts w:ascii="Times New Roman" w:hAnsi="Times New Roman" w:cs="Times New Roman"/>
+        </w:rPr>
+        <w:t xml:space="preserve"> API, como o método de pré-processamento (convertendo os valores baseados numa tabela dentro do </w:t>
+      </w:r>
+      <w:proofErr w:type="spellStart"/>
+      <w:r>
+        <w:rPr>
+          <w:rFonts w:ascii="Times New Roman" w:hAnsi="Times New Roman" w:cs="Times New Roman"/>
+        </w:rPr>
+        <w:t>Keras</w:t>
+      </w:r>
+      <w:proofErr w:type="spellEnd"/>
+      <w:r>
+        <w:rPr>
+          <w:rFonts w:ascii="Times New Roman" w:hAnsi="Times New Roman" w:cs="Times New Roman"/>
+        </w:rPr>
+        <w:t>).</w:t>
+      </w:r>
+    </w:p>
+    <w:p>
+      <w:pPr>
+        <w:ind w:firstLine="851"/>
+        <w:rPr>
+          <w:rFonts w:ascii="Times New Roman" w:hAnsi="Times New Roman" w:cs="Times New Roman"/>
+        </w:rPr>
+      </w:pPr>
+      <w:r>
+        <w:rPr>
+          <w:rFonts w:ascii="Times New Roman" w:hAnsi="Times New Roman" w:cs="Times New Roman"/>
+        </w:rPr>
         <w:t>Outra</w:t>
       </w:r>
       <w:r>
@@ -20968,14 +21932,7 @@
         <w:rPr>
           <w:rFonts w:ascii="Times New Roman" w:hAnsi="Times New Roman" w:cs="Times New Roman"/>
         </w:rPr>
-        <w:t xml:space="preserve"> de processamento de texto, a nova API lançada no ano de 2023 apresenta uma capacidade de maior de processamento, interpretação e avaliação de texto – Dentro do contexto desse artigo, se a </w:t>
-      </w:r>
-      <w:r>
-        <w:rPr>
-          <w:rFonts w:ascii="Times New Roman" w:hAnsi="Times New Roman" w:cs="Times New Roman"/>
-        </w:rPr>
-        <w:lastRenderedPageBreak/>
-        <w:t>versão tivesse disponibilizada no tempo de desenvolvimento do projeto, os resultados dos modelos poderiam ser mais satisfatórios e apresentar variações mais interessantes.</w:t>
+        <w:t xml:space="preserve"> de processamento de texto, a nova API lançada no ano de 2023 apresenta uma capacidade de maior de processamento, interpretação e avaliação de texto – Dentro do contexto desse artigo, se a versão tivesse disponibilizada no tempo de desenvolvimento do projeto, os resultados dos modelos poderiam ser mais satisfatórios e apresentar variações mais interessantes.</w:t>
       </w:r>
     </w:p>
     <w:p>
@@ -21119,6 +22076,7 @@
         <w:rPr>
           <w:rFonts w:cs="Times New Roman"/>
         </w:rPr>
+        <w:lastRenderedPageBreak/>
         <w:t>REFERÊNCIA BIBLIOGRÁFICA</w:t>
       </w:r>
     </w:p>
@@ -21368,25 +22326,7 @@
           <w:sz w:val="22"/>
           <w:szCs w:val="22"/>
         </w:rPr>
-        <w:t xml:space="preserve">, 19, julho de 2019, </w:t>
-      </w:r>
-      <w:proofErr w:type="gramStart"/>
-      <w:r>
-        <w:rPr>
-          <w:rFonts w:ascii="Times New Roman" w:hAnsi="Times New Roman" w:cs="Times New Roman"/>
-          <w:sz w:val="22"/>
-          <w:szCs w:val="22"/>
-        </w:rPr>
-        <w:t>Disponível</w:t>
-      </w:r>
-      <w:proofErr w:type="gramEnd"/>
-      <w:r>
-        <w:rPr>
-          <w:rFonts w:ascii="Times New Roman" w:hAnsi="Times New Roman" w:cs="Times New Roman"/>
-          <w:sz w:val="22"/>
-          <w:szCs w:val="22"/>
-        </w:rPr>
-        <w:t xml:space="preserve"> em:&lt;https://www.proof.com.br/wp-content/uploads/2019/08/Using-QRadar-for-LGPD.pdf&gt;</w:t>
+        <w:t>, 19, julho de 2019, Disponível em:&lt;https://www.proof.com.br/wp-content/uploads/2019/08/Using-QRadar-for-LGPD.pdf&gt;</w:t>
       </w:r>
     </w:p>
     <w:p>
@@ -21568,7 +22508,7 @@
         </w:rPr>
         <w:t>: &lt;</w:t>
       </w:r>
-      <w:hyperlink r:id="rId19" w:history="1">
+      <w:hyperlink r:id="rId23" w:history="1">
         <w:r>
           <w:rPr>
             <w:rStyle w:val="Hyperlink"/>
@@ -21805,7 +22745,7 @@
         </w:rPr>
         <w:t>Disponível em: &lt;</w:t>
       </w:r>
-      <w:hyperlink r:id="rId20" w:history="1">
+      <w:hyperlink r:id="rId24" w:history="1">
         <w:r>
           <w:rPr>
             <w:rStyle w:val="Hyperlink"/>
@@ -22036,7 +22976,6 @@
           <w:sz w:val="22"/>
           <w:szCs w:val="22"/>
         </w:rPr>
-        <w:lastRenderedPageBreak/>
         <w:t>[8]</w:t>
       </w:r>
       <w:r>
@@ -22214,7 +23153,17 @@
           <w:sz w:val="22"/>
           <w:szCs w:val="22"/>
         </w:rPr>
-        <w:t>LGPD - LEI GERAL DE PROTEÇÃO DE DADOS PESSOAIS EM TECNOLOGIA DA INFORMAÇÃO: Revisão Sistemática</w:t>
+        <w:t xml:space="preserve">LGPD - LEI </w:t>
+      </w:r>
+      <w:r>
+        <w:rPr>
+          <w:rFonts w:ascii="Times New Roman" w:hAnsi="Times New Roman" w:cs="Times New Roman"/>
+          <w:b/>
+          <w:sz w:val="22"/>
+          <w:szCs w:val="22"/>
+        </w:rPr>
+        <w:lastRenderedPageBreak/>
+        <w:t>GERAL DE PROTEÇÃO DE DADOS PESSOAIS EM TECNOLOGIA DA INFORMAÇÃO: Revisão Sistemática</w:t>
       </w:r>
       <w:r>
         <w:rPr>
@@ -23072,27 +24021,7 @@
           <w:szCs w:val="22"/>
           <w:lang w:val="en-US"/>
         </w:rPr>
-        <w:t xml:space="preserve">, C. Atika Sari, K. </w:t>
-      </w:r>
-      <w:proofErr w:type="spellStart"/>
-      <w:r>
-        <w:rPr>
-          <w:rFonts w:ascii="Times New Roman" w:hAnsi="Times New Roman" w:cs="Times New Roman"/>
-          <w:sz w:val="22"/>
-          <w:szCs w:val="22"/>
-          <w:lang w:val="en-US"/>
-        </w:rPr>
-        <w:t>Sarker</w:t>
-      </w:r>
-      <w:proofErr w:type="spellEnd"/>
-      <w:r>
-        <w:rPr>
-          <w:rFonts w:ascii="Times New Roman" w:hAnsi="Times New Roman" w:cs="Times New Roman"/>
-          <w:sz w:val="22"/>
-          <w:szCs w:val="22"/>
-          <w:lang w:val="en-US"/>
-        </w:rPr>
-        <w:t xml:space="preserve"> and N. </w:t>
+        <w:t xml:space="preserve">, C. Atika Sari, K. Sarker and N. </w:t>
       </w:r>
       <w:proofErr w:type="spellStart"/>
       <w:r>
@@ -23241,7 +24170,6 @@
           <w:szCs w:val="22"/>
           <w:lang w:val="en-US"/>
         </w:rPr>
-        <w:lastRenderedPageBreak/>
         <w:t>[</w:t>
       </w:r>
       <w:r>
@@ -23312,7 +24240,7 @@
           <w:szCs w:val="22"/>
           <w:lang w:val="en-US"/>
         </w:rPr>
-        <w:t xml:space="preserve">, </w:t>
+        <w:t xml:space="preserve">, Noura; </w:t>
       </w:r>
       <w:proofErr w:type="spellStart"/>
       <w:r>
@@ -23322,7 +24250,7 @@
           <w:szCs w:val="22"/>
           <w:lang w:val="en-US"/>
         </w:rPr>
-        <w:t>Noura</w:t>
+        <w:t>Ayoubi</w:t>
       </w:r>
       <w:proofErr w:type="spellEnd"/>
       <w:r>
@@ -23332,47 +24260,7 @@
           <w:szCs w:val="22"/>
           <w:lang w:val="en-US"/>
         </w:rPr>
-        <w:t xml:space="preserve">; </w:t>
-      </w:r>
-      <w:proofErr w:type="spellStart"/>
-      <w:r>
-        <w:rPr>
-          <w:rFonts w:ascii="Times New Roman" w:hAnsi="Times New Roman" w:cs="Times New Roman"/>
-          <w:sz w:val="22"/>
-          <w:szCs w:val="22"/>
-          <w:lang w:val="en-US"/>
-        </w:rPr>
-        <w:t>Ayoubi</w:t>
-      </w:r>
-      <w:proofErr w:type="spellEnd"/>
-      <w:r>
-        <w:rPr>
-          <w:rFonts w:ascii="Times New Roman" w:hAnsi="Times New Roman" w:cs="Times New Roman"/>
-          <w:sz w:val="22"/>
-          <w:szCs w:val="22"/>
-          <w:lang w:val="en-US"/>
-        </w:rPr>
-        <w:t xml:space="preserve">, Sara; Shahriar, </w:t>
-      </w:r>
-      <w:proofErr w:type="spellStart"/>
-      <w:r>
-        <w:rPr>
-          <w:rFonts w:ascii="Times New Roman" w:hAnsi="Times New Roman" w:cs="Times New Roman"/>
-          <w:sz w:val="22"/>
-          <w:szCs w:val="22"/>
-          <w:lang w:val="en-US"/>
-        </w:rPr>
-        <w:t>Nashid</w:t>
-      </w:r>
-      <w:proofErr w:type="spellEnd"/>
-      <w:r>
-        <w:rPr>
-          <w:rFonts w:ascii="Times New Roman" w:hAnsi="Times New Roman" w:cs="Times New Roman"/>
-          <w:sz w:val="22"/>
-          <w:szCs w:val="22"/>
-          <w:lang w:val="en-US"/>
-        </w:rPr>
-        <w:t xml:space="preserve">; Estrada-Solano Felipe; </w:t>
+        <w:t xml:space="preserve">, Sara; Shahriar, Nashid; Estrada-Solano Felipe; </w:t>
       </w:r>
       <w:proofErr w:type="spellStart"/>
       <w:r>
@@ -23501,6 +24389,7 @@
           <w:szCs w:val="22"/>
           <w:lang w:val="en-US"/>
         </w:rPr>
+        <w:lastRenderedPageBreak/>
         <w:t>[</w:t>
       </w:r>
       <w:r>
@@ -24727,17 +25616,7 @@
           <w:szCs w:val="22"/>
           <w:lang w:val="en-US"/>
         </w:rPr>
-        <w:t xml:space="preserve">: </w:t>
-      </w:r>
-      <w:r>
-        <w:rPr>
-          <w:rFonts w:ascii="Times New Roman" w:hAnsi="Times New Roman" w:cs="Times New Roman"/>
-          <w:sz w:val="22"/>
-          <w:szCs w:val="22"/>
-          <w:lang w:val="en-US"/>
-        </w:rPr>
-        <w:lastRenderedPageBreak/>
-        <w:t xml:space="preserve">10.1109/MCSE.2007.55. </w:t>
+        <w:t xml:space="preserve">: 10.1109/MCSE.2007.55. </w:t>
       </w:r>
       <w:r>
         <w:rPr>
@@ -24958,6 +25837,7 @@
           <w:sz w:val="22"/>
           <w:szCs w:val="22"/>
         </w:rPr>
+        <w:lastRenderedPageBreak/>
         <w:t>[25]</w:t>
       </w:r>
       <w:r>
@@ -25005,7 +25885,7 @@
         </w:rPr>
         <w:t>&lt;</w:t>
       </w:r>
-      <w:hyperlink r:id="rId21" w:history="1">
+      <w:hyperlink r:id="rId25" w:history="1">
         <w:r>
           <w:rPr>
             <w:rStyle w:val="Hyperlink"/>
@@ -25253,7 +26133,7 @@
         </w:rPr>
         <w:t>&lt;</w:t>
       </w:r>
-      <w:hyperlink r:id="rId22" w:history="1">
+      <w:hyperlink r:id="rId26" w:history="1">
         <w:r>
           <w:rPr>
             <w:rStyle w:val="Hyperlink"/>
@@ -25463,7 +26343,7 @@
         </w:rPr>
         <w:t>&lt;</w:t>
       </w:r>
-      <w:hyperlink r:id="rId23" w:history="1">
+      <w:hyperlink r:id="rId27" w:history="1">
         <w:r>
           <w:rPr>
             <w:rStyle w:val="Hyperlink"/>
@@ -25788,7 +26668,7 @@
         </w:rPr>
         <w:t>&lt;</w:t>
       </w:r>
-      <w:hyperlink r:id="rId24" w:history="1">
+      <w:hyperlink r:id="rId28" w:history="1">
         <w:r>
           <w:rPr>
             <w:rStyle w:val="Hyperlink"/>
@@ -25987,7 +26867,7 @@
 </file>
 
 <file path=word/endnotes.xml><?xml version="1.0" encoding="utf-8"?>
-<w:endnotes xmlns:wpc="http://schemas.microsoft.com/office/word/2010/wordprocessingCanvas" xmlns:cx="http://schemas.microsoft.com/office/drawing/2014/chartex" xmlns:cx1="http://schemas.microsoft.com/office/drawing/2015/9/8/chartex" xmlns:cx2="http://schemas.microsoft.com/office/drawing/2015/10/21/chartex" xmlns:cx3="http://schemas.microsoft.com/office/drawing/2016/5/9/chartex" xmlns:cx4="http://schemas.microsoft.com/office/drawing/2016/5/10/chartex" xmlns:cx5="http://schemas.microsoft.com/office/drawing/2016/5/11/chartex" xmlns:cx6="http://schemas.microsoft.com/office/drawing/2016/5/12/chartex" xmlns:cx7="http://schemas.microsoft.com/office/drawing/2016/5/13/chartex" xmlns:cx8="http://schemas.microsoft.com/office/drawing/2016/5/14/chartex" xmlns:mc="http://schemas.openxmlformats.org/markup-compatibility/2006" xmlns:aink="http://schemas.microsoft.com/office/drawing/2016/ink" xmlns:am3d="http://schemas.microsoft.com/office/drawing/2017/model3d" xmlns:o="urn:schemas-microsoft-com:office:office" xmlns:oel="http://schemas.microsoft.com/office/2019/extlst" xmlns:r="http://schemas.openxmlformats.org/officeDocument/2006/relationships" xmlns:m="http://schemas.openxmlformats.org/officeDocument/2006/math" xmlns:v="urn:schemas-microsoft-com:vml" xmlns:wp14="http://schemas.microsoft.com/office/word/2010/wordprocessingDrawing" xmlns:wp="http://schemas.openxmlformats.org/drawingml/2006/wordprocessingDrawing" xmlns:w10="urn:schemas-microsoft-com:office:word" xmlns:w="http://schemas.openxmlformats.org/wordprocessingml/2006/main" xmlns:w14="http://schemas.microsoft.com/office/word/2010/wordml" xmlns:w15="http://schemas.microsoft.com/office/word/2012/wordml" xmlns:w16cex="http://schemas.microsoft.com/office/word/2018/wordml/cex" xmlns:w16cid="http://schemas.microsoft.com/office/word/2016/wordml/cid" xmlns:w16="http://schemas.microsoft.com/office/word/2018/wordml" xmlns:w16du="http://schemas.microsoft.com/office/word/2023/wordml/word16du" xmlns:w16sdtdh="http://schemas.microsoft.com/office/word/2020/wordml/sdtdatahash" xmlns:w16se="http://schemas.microsoft.com/office/word/2015/wordml/symex" xmlns:wpg="http://schemas.microsoft.com/office/word/2010/wordprocessingGroup" xmlns:wpi="http://schemas.microsoft.com/office/word/2010/wordprocessingInk" xmlns:wne="http://schemas.microsoft.com/office/word/2006/wordml" xmlns:wps="http://schemas.microsoft.com/office/word/2010/wordprocessingShape" mc:Ignorable="w14 w15 w16se w16cid w16 w16cex w16sdtdh wp14">
+<w:endnotes xmlns:wpc="http://schemas.microsoft.com/office/word/2010/wordprocessingCanvas" xmlns:cx="http://schemas.microsoft.com/office/drawing/2014/chartex" xmlns:cx1="http://schemas.microsoft.com/office/drawing/2015/9/8/chartex" xmlns:cx2="http://schemas.microsoft.com/office/drawing/2015/10/21/chartex" xmlns:cx3="http://schemas.microsoft.com/office/drawing/2016/5/9/chartex" xmlns:cx4="http://schemas.microsoft.com/office/drawing/2016/5/10/chartex" xmlns:cx5="http://schemas.microsoft.com/office/drawing/2016/5/11/chartex" xmlns:cx6="http://schemas.microsoft.com/office/drawing/2016/5/12/chartex" xmlns:cx7="http://schemas.microsoft.com/office/drawing/2016/5/13/chartex" xmlns:cx8="http://schemas.microsoft.com/office/drawing/2016/5/14/chartex" xmlns:mc="http://schemas.openxmlformats.org/markup-compatibility/2006" xmlns:aink="http://schemas.microsoft.com/office/drawing/2016/ink" xmlns:am3d="http://schemas.microsoft.com/office/drawing/2017/model3d" xmlns:o="urn:schemas-microsoft-com:office:office" xmlns:oel="http://schemas.microsoft.com/office/2019/extlst" xmlns:r="http://schemas.openxmlformats.org/officeDocument/2006/relationships" xmlns:m="http://schemas.openxmlformats.org/officeDocument/2006/math" xmlns:v="urn:schemas-microsoft-com:vml" xmlns:wp14="http://schemas.microsoft.com/office/word/2010/wordprocessingDrawing" xmlns:wp="http://schemas.openxmlformats.org/drawingml/2006/wordprocessingDrawing" xmlns:w10="urn:schemas-microsoft-com:office:word" xmlns:w="http://schemas.openxmlformats.org/wordprocessingml/2006/main" xmlns:w14="http://schemas.microsoft.com/office/word/2010/wordml" xmlns:w15="http://schemas.microsoft.com/office/word/2012/wordml" xmlns:w16cex="http://schemas.microsoft.com/office/word/2018/wordml/cex" xmlns:w16cid="http://schemas.microsoft.com/office/word/2016/wordml/cid" xmlns:w16="http://schemas.microsoft.com/office/word/2018/wordml" xmlns:w16sdtdh="http://schemas.microsoft.com/office/word/2020/wordml/sdtdatahash" xmlns:w16se="http://schemas.microsoft.com/office/word/2015/wordml/symex" xmlns:wpg="http://schemas.microsoft.com/office/word/2010/wordprocessingGroup" xmlns:wpi="http://schemas.microsoft.com/office/word/2010/wordprocessingInk" xmlns:wne="http://schemas.microsoft.com/office/word/2006/wordml" xmlns:wps="http://schemas.microsoft.com/office/word/2010/wordprocessingShape" mc:Ignorable="w14 w15 w16se w16cid w16 w16cex w16sdtdh wp14">
   <w:endnote w:type="separator" w:id="-1">
     <w:p>
       <w:pPr>
@@ -26012,7 +26892,7 @@
 </file>
 
 <file path=word/footer1.xml><?xml version="1.0" encoding="utf-8"?>
-<w:ftr xmlns:wpc="http://schemas.microsoft.com/office/word/2010/wordprocessingCanvas" xmlns:cx="http://schemas.microsoft.com/office/drawing/2014/chartex" xmlns:cx1="http://schemas.microsoft.com/office/drawing/2015/9/8/chartex" xmlns:cx2="http://schemas.microsoft.com/office/drawing/2015/10/21/chartex" xmlns:cx3="http://schemas.microsoft.com/office/drawing/2016/5/9/chartex" xmlns:cx4="http://schemas.microsoft.com/office/drawing/2016/5/10/chartex" xmlns:cx5="http://schemas.microsoft.com/office/drawing/2016/5/11/chartex" xmlns:cx6="http://schemas.microsoft.com/office/drawing/2016/5/12/chartex" xmlns:cx7="http://schemas.microsoft.com/office/drawing/2016/5/13/chartex" xmlns:cx8="http://schemas.microsoft.com/office/drawing/2016/5/14/chartex" xmlns:mc="http://schemas.openxmlformats.org/markup-compatibility/2006" xmlns:aink="http://schemas.microsoft.com/office/drawing/2016/ink" xmlns:am3d="http://schemas.microsoft.com/office/drawing/2017/model3d" xmlns:o="urn:schemas-microsoft-com:office:office" xmlns:oel="http://schemas.microsoft.com/office/2019/extlst" xmlns:r="http://schemas.openxmlformats.org/officeDocument/2006/relationships" xmlns:m="http://schemas.openxmlformats.org/officeDocument/2006/math" xmlns:v="urn:schemas-microsoft-com:vml" xmlns:wp14="http://schemas.microsoft.com/office/word/2010/wordprocessingDrawing" xmlns:wp="http://schemas.openxmlformats.org/drawingml/2006/wordprocessingDrawing" xmlns:w10="urn:schemas-microsoft-com:office:word" xmlns:w="http://schemas.openxmlformats.org/wordprocessingml/2006/main" xmlns:w14="http://schemas.microsoft.com/office/word/2010/wordml" xmlns:w15="http://schemas.microsoft.com/office/word/2012/wordml" xmlns:w16cex="http://schemas.microsoft.com/office/word/2018/wordml/cex" xmlns:w16cid="http://schemas.microsoft.com/office/word/2016/wordml/cid" xmlns:w16="http://schemas.microsoft.com/office/word/2018/wordml" xmlns:w16du="http://schemas.microsoft.com/office/word/2023/wordml/word16du" xmlns:w16sdtdh="http://schemas.microsoft.com/office/word/2020/wordml/sdtdatahash" xmlns:w16se="http://schemas.microsoft.com/office/word/2015/wordml/symex" xmlns:wpg="http://schemas.microsoft.com/office/word/2010/wordprocessingGroup" xmlns:wpi="http://schemas.microsoft.com/office/word/2010/wordprocessingInk" xmlns:wne="http://schemas.microsoft.com/office/word/2006/wordml" xmlns:wps="http://schemas.microsoft.com/office/word/2010/wordprocessingShape" mc:Ignorable="w14 w15 w16se w16cid w16 w16cex w16sdtdh wp14">
+<w:ftr xmlns:wpc="http://schemas.microsoft.com/office/word/2010/wordprocessingCanvas" xmlns:cx="http://schemas.microsoft.com/office/drawing/2014/chartex" xmlns:cx1="http://schemas.microsoft.com/office/drawing/2015/9/8/chartex" xmlns:cx2="http://schemas.microsoft.com/office/drawing/2015/10/21/chartex" xmlns:cx3="http://schemas.microsoft.com/office/drawing/2016/5/9/chartex" xmlns:cx4="http://schemas.microsoft.com/office/drawing/2016/5/10/chartex" xmlns:cx5="http://schemas.microsoft.com/office/drawing/2016/5/11/chartex" xmlns:cx6="http://schemas.microsoft.com/office/drawing/2016/5/12/chartex" xmlns:cx7="http://schemas.microsoft.com/office/drawing/2016/5/13/chartex" xmlns:cx8="http://schemas.microsoft.com/office/drawing/2016/5/14/chartex" xmlns:mc="http://schemas.openxmlformats.org/markup-compatibility/2006" xmlns:aink="http://schemas.microsoft.com/office/drawing/2016/ink" xmlns:am3d="http://schemas.microsoft.com/office/drawing/2017/model3d" xmlns:o="urn:schemas-microsoft-com:office:office" xmlns:oel="http://schemas.microsoft.com/office/2019/extlst" xmlns:r="http://schemas.openxmlformats.org/officeDocument/2006/relationships" xmlns:m="http://schemas.openxmlformats.org/officeDocument/2006/math" xmlns:v="urn:schemas-microsoft-com:vml" xmlns:wp14="http://schemas.microsoft.com/office/word/2010/wordprocessingDrawing" xmlns:wp="http://schemas.openxmlformats.org/drawingml/2006/wordprocessingDrawing" xmlns:w10="urn:schemas-microsoft-com:office:word" xmlns:w="http://schemas.openxmlformats.org/wordprocessingml/2006/main" xmlns:w14="http://schemas.microsoft.com/office/word/2010/wordml" xmlns:w15="http://schemas.microsoft.com/office/word/2012/wordml" xmlns:w16cex="http://schemas.microsoft.com/office/word/2018/wordml/cex" xmlns:w16cid="http://schemas.microsoft.com/office/word/2016/wordml/cid" xmlns:w16="http://schemas.microsoft.com/office/word/2018/wordml" xmlns:w16sdtdh="http://schemas.microsoft.com/office/word/2020/wordml/sdtdatahash" xmlns:w16se="http://schemas.microsoft.com/office/word/2015/wordml/symex" xmlns:wpg="http://schemas.microsoft.com/office/word/2010/wordprocessingGroup" xmlns:wpi="http://schemas.microsoft.com/office/word/2010/wordprocessingInk" xmlns:wne="http://schemas.microsoft.com/office/word/2006/wordml" xmlns:wps="http://schemas.microsoft.com/office/word/2010/wordprocessingShape" mc:Ignorable="w14 w15 w16se w16cid w16 w16cex w16sdtdh wp14">
   <w:sdt>
     <w:sdtPr>
       <w:id w:val="812384626"/>
@@ -26077,7 +26957,7 @@
 </file>
 
 <file path=word/footnotes.xml><?xml version="1.0" encoding="utf-8"?>
-<w:footnotes xmlns:wpc="http://schemas.microsoft.com/office/word/2010/wordprocessingCanvas" xmlns:cx="http://schemas.microsoft.com/office/drawing/2014/chartex" xmlns:cx1="http://schemas.microsoft.com/office/drawing/2015/9/8/chartex" xmlns:cx2="http://schemas.microsoft.com/office/drawing/2015/10/21/chartex" xmlns:cx3="http://schemas.microsoft.com/office/drawing/2016/5/9/chartex" xmlns:cx4="http://schemas.microsoft.com/office/drawing/2016/5/10/chartex" xmlns:cx5="http://schemas.microsoft.com/office/drawing/2016/5/11/chartex" xmlns:cx6="http://schemas.microsoft.com/office/drawing/2016/5/12/chartex" xmlns:cx7="http://schemas.microsoft.com/office/drawing/2016/5/13/chartex" xmlns:cx8="http://schemas.microsoft.com/office/drawing/2016/5/14/chartex" xmlns:mc="http://schemas.openxmlformats.org/markup-compatibility/2006" xmlns:aink="http://schemas.microsoft.com/office/drawing/2016/ink" xmlns:am3d="http://schemas.microsoft.com/office/drawing/2017/model3d" xmlns:o="urn:schemas-microsoft-com:office:office" xmlns:oel="http://schemas.microsoft.com/office/2019/extlst" xmlns:r="http://schemas.openxmlformats.org/officeDocument/2006/relationships" xmlns:m="http://schemas.openxmlformats.org/officeDocument/2006/math" xmlns:v="urn:schemas-microsoft-com:vml" xmlns:wp14="http://schemas.microsoft.com/office/word/2010/wordprocessingDrawing" xmlns:wp="http://schemas.openxmlformats.org/drawingml/2006/wordprocessingDrawing" xmlns:w10="urn:schemas-microsoft-com:office:word" xmlns:w="http://schemas.openxmlformats.org/wordprocessingml/2006/main" xmlns:w14="http://schemas.microsoft.com/office/word/2010/wordml" xmlns:w15="http://schemas.microsoft.com/office/word/2012/wordml" xmlns:w16cex="http://schemas.microsoft.com/office/word/2018/wordml/cex" xmlns:w16cid="http://schemas.microsoft.com/office/word/2016/wordml/cid" xmlns:w16="http://schemas.microsoft.com/office/word/2018/wordml" xmlns:w16du="http://schemas.microsoft.com/office/word/2023/wordml/word16du" xmlns:w16sdtdh="http://schemas.microsoft.com/office/word/2020/wordml/sdtdatahash" xmlns:w16se="http://schemas.microsoft.com/office/word/2015/wordml/symex" xmlns:wpg="http://schemas.microsoft.com/office/word/2010/wordprocessingGroup" xmlns:wpi="http://schemas.microsoft.com/office/word/2010/wordprocessingInk" xmlns:wne="http://schemas.microsoft.com/office/word/2006/wordml" xmlns:wps="http://schemas.microsoft.com/office/word/2010/wordprocessingShape" mc:Ignorable="w14 w15 w16se w16cid w16 w16cex w16sdtdh wp14">
+<w:footnotes xmlns:wpc="http://schemas.microsoft.com/office/word/2010/wordprocessingCanvas" xmlns:cx="http://schemas.microsoft.com/office/drawing/2014/chartex" xmlns:cx1="http://schemas.microsoft.com/office/drawing/2015/9/8/chartex" xmlns:cx2="http://schemas.microsoft.com/office/drawing/2015/10/21/chartex" xmlns:cx3="http://schemas.microsoft.com/office/drawing/2016/5/9/chartex" xmlns:cx4="http://schemas.microsoft.com/office/drawing/2016/5/10/chartex" xmlns:cx5="http://schemas.microsoft.com/office/drawing/2016/5/11/chartex" xmlns:cx6="http://schemas.microsoft.com/office/drawing/2016/5/12/chartex" xmlns:cx7="http://schemas.microsoft.com/office/drawing/2016/5/13/chartex" xmlns:cx8="http://schemas.microsoft.com/office/drawing/2016/5/14/chartex" xmlns:mc="http://schemas.openxmlformats.org/markup-compatibility/2006" xmlns:aink="http://schemas.microsoft.com/office/drawing/2016/ink" xmlns:am3d="http://schemas.microsoft.com/office/drawing/2017/model3d" xmlns:o="urn:schemas-microsoft-com:office:office" xmlns:oel="http://schemas.microsoft.com/office/2019/extlst" xmlns:r="http://schemas.openxmlformats.org/officeDocument/2006/relationships" xmlns:m="http://schemas.openxmlformats.org/officeDocument/2006/math" xmlns:v="urn:schemas-microsoft-com:vml" xmlns:wp14="http://schemas.microsoft.com/office/word/2010/wordprocessingDrawing" xmlns:wp="http://schemas.openxmlformats.org/drawingml/2006/wordprocessingDrawing" xmlns:w10="urn:schemas-microsoft-com:office:word" xmlns:w="http://schemas.openxmlformats.org/wordprocessingml/2006/main" xmlns:w14="http://schemas.microsoft.com/office/word/2010/wordml" xmlns:w15="http://schemas.microsoft.com/office/word/2012/wordml" xmlns:w16cex="http://schemas.microsoft.com/office/word/2018/wordml/cex" xmlns:w16cid="http://schemas.microsoft.com/office/word/2016/wordml/cid" xmlns:w16="http://schemas.microsoft.com/office/word/2018/wordml" xmlns:w16sdtdh="http://schemas.microsoft.com/office/word/2020/wordml/sdtdatahash" xmlns:w16se="http://schemas.microsoft.com/office/word/2015/wordml/symex" xmlns:wpg="http://schemas.microsoft.com/office/word/2010/wordprocessingGroup" xmlns:wpi="http://schemas.microsoft.com/office/word/2010/wordprocessingInk" xmlns:wne="http://schemas.microsoft.com/office/word/2006/wordml" xmlns:wps="http://schemas.microsoft.com/office/word/2010/wordprocessingShape" mc:Ignorable="w14 w15 w16se w16cid w16 w16cex w16sdtdh wp14">
   <w:footnote w:type="separator" w:id="-1">
     <w:p>
       <w:pPr>
@@ -26102,7 +26982,7 @@
 </file>
 
 <file path=word/header1.xml><?xml version="1.0" encoding="utf-8"?>
-<w:hdr xmlns:wpc="http://schemas.microsoft.com/office/word/2010/wordprocessingCanvas" xmlns:cx="http://schemas.microsoft.com/office/drawing/2014/chartex" xmlns:cx1="http://schemas.microsoft.com/office/drawing/2015/9/8/chartex" xmlns:cx2="http://schemas.microsoft.com/office/drawing/2015/10/21/chartex" xmlns:cx3="http://schemas.microsoft.com/office/drawing/2016/5/9/chartex" xmlns:cx4="http://schemas.microsoft.com/office/drawing/2016/5/10/chartex" xmlns:cx5="http://schemas.microsoft.com/office/drawing/2016/5/11/chartex" xmlns:cx6="http://schemas.microsoft.com/office/drawing/2016/5/12/chartex" xmlns:cx7="http://schemas.microsoft.com/office/drawing/2016/5/13/chartex" xmlns:cx8="http://schemas.microsoft.com/office/drawing/2016/5/14/chartex" xmlns:mc="http://schemas.openxmlformats.org/markup-compatibility/2006" xmlns:aink="http://schemas.microsoft.com/office/drawing/2016/ink" xmlns:am3d="http://schemas.microsoft.com/office/drawing/2017/model3d" xmlns:o="urn:schemas-microsoft-com:office:office" xmlns:oel="http://schemas.microsoft.com/office/2019/extlst" xmlns:r="http://schemas.openxmlformats.org/officeDocument/2006/relationships" xmlns:m="http://schemas.openxmlformats.org/officeDocument/2006/math" xmlns:v="urn:schemas-microsoft-com:vml" xmlns:wp14="http://schemas.microsoft.com/office/word/2010/wordprocessingDrawing" xmlns:wp="http://schemas.openxmlformats.org/drawingml/2006/wordprocessingDrawing" xmlns:w10="urn:schemas-microsoft-com:office:word" xmlns:w="http://schemas.openxmlformats.org/wordprocessingml/2006/main" xmlns:w14="http://schemas.microsoft.com/office/word/2010/wordml" xmlns:w15="http://schemas.microsoft.com/office/word/2012/wordml" xmlns:w16cex="http://schemas.microsoft.com/office/word/2018/wordml/cex" xmlns:w16cid="http://schemas.microsoft.com/office/word/2016/wordml/cid" xmlns:w16="http://schemas.microsoft.com/office/word/2018/wordml" xmlns:w16du="http://schemas.microsoft.com/office/word/2023/wordml/word16du" xmlns:w16sdtdh="http://schemas.microsoft.com/office/word/2020/wordml/sdtdatahash" xmlns:w16se="http://schemas.microsoft.com/office/word/2015/wordml/symex" xmlns:wpg="http://schemas.microsoft.com/office/word/2010/wordprocessingGroup" xmlns:wpi="http://schemas.microsoft.com/office/word/2010/wordprocessingInk" xmlns:wne="http://schemas.microsoft.com/office/word/2006/wordml" xmlns:wps="http://schemas.microsoft.com/office/word/2010/wordprocessingShape" mc:Ignorable="w14 w15 w16se w16cid w16 w16cex w16sdtdh wp14">
+<w:hdr xmlns:wpc="http://schemas.microsoft.com/office/word/2010/wordprocessingCanvas" xmlns:cx="http://schemas.microsoft.com/office/drawing/2014/chartex" xmlns:cx1="http://schemas.microsoft.com/office/drawing/2015/9/8/chartex" xmlns:cx2="http://schemas.microsoft.com/office/drawing/2015/10/21/chartex" xmlns:cx3="http://schemas.microsoft.com/office/drawing/2016/5/9/chartex" xmlns:cx4="http://schemas.microsoft.com/office/drawing/2016/5/10/chartex" xmlns:cx5="http://schemas.microsoft.com/office/drawing/2016/5/11/chartex" xmlns:cx6="http://schemas.microsoft.com/office/drawing/2016/5/12/chartex" xmlns:cx7="http://schemas.microsoft.com/office/drawing/2016/5/13/chartex" xmlns:cx8="http://schemas.microsoft.com/office/drawing/2016/5/14/chartex" xmlns:mc="http://schemas.openxmlformats.org/markup-compatibility/2006" xmlns:aink="http://schemas.microsoft.com/office/drawing/2016/ink" xmlns:am3d="http://schemas.microsoft.com/office/drawing/2017/model3d" xmlns:o="urn:schemas-microsoft-com:office:office" xmlns:oel="http://schemas.microsoft.com/office/2019/extlst" xmlns:r="http://schemas.openxmlformats.org/officeDocument/2006/relationships" xmlns:m="http://schemas.openxmlformats.org/officeDocument/2006/math" xmlns:v="urn:schemas-microsoft-com:vml" xmlns:wp14="http://schemas.microsoft.com/office/word/2010/wordprocessingDrawing" xmlns:wp="http://schemas.openxmlformats.org/drawingml/2006/wordprocessingDrawing" xmlns:w10="urn:schemas-microsoft-com:office:word" xmlns:w="http://schemas.openxmlformats.org/wordprocessingml/2006/main" xmlns:w14="http://schemas.microsoft.com/office/word/2010/wordml" xmlns:w15="http://schemas.microsoft.com/office/word/2012/wordml" xmlns:w16cex="http://schemas.microsoft.com/office/word/2018/wordml/cex" xmlns:w16cid="http://schemas.microsoft.com/office/word/2016/wordml/cid" xmlns:w16="http://schemas.microsoft.com/office/word/2018/wordml" xmlns:w16sdtdh="http://schemas.microsoft.com/office/word/2020/wordml/sdtdatahash" xmlns:w16se="http://schemas.microsoft.com/office/word/2015/wordml/symex" xmlns:wpg="http://schemas.microsoft.com/office/word/2010/wordprocessingGroup" xmlns:wpi="http://schemas.microsoft.com/office/word/2010/wordprocessingInk" xmlns:wne="http://schemas.microsoft.com/office/word/2006/wordml" xmlns:wps="http://schemas.microsoft.com/office/word/2010/wordprocessingShape" mc:Ignorable="w14 w15 w16se w16cid w16 w16cex w16sdtdh wp14">
   <w:p>
     <w:pPr>
       <w:pStyle w:val="Cabealho"/>
@@ -26126,7 +27006,7 @@
 </file>
 
 <file path=word/numbering.xml><?xml version="1.0" encoding="utf-8"?>
-<w:numbering xmlns:wpc="http://schemas.microsoft.com/office/word/2010/wordprocessingCanvas" xmlns:cx="http://schemas.microsoft.com/office/drawing/2014/chartex" xmlns:cx1="http://schemas.microsoft.com/office/drawing/2015/9/8/chartex" xmlns:cx2="http://schemas.microsoft.com/office/drawing/2015/10/21/chartex" xmlns:cx3="http://schemas.microsoft.com/office/drawing/2016/5/9/chartex" xmlns:cx4="http://schemas.microsoft.com/office/drawing/2016/5/10/chartex" xmlns:cx5="http://schemas.microsoft.com/office/drawing/2016/5/11/chartex" xmlns:cx6="http://schemas.microsoft.com/office/drawing/2016/5/12/chartex" xmlns:cx7="http://schemas.microsoft.com/office/drawing/2016/5/13/chartex" xmlns:cx8="http://schemas.microsoft.com/office/drawing/2016/5/14/chartex" xmlns:mc="http://schemas.openxmlformats.org/markup-compatibility/2006" xmlns:aink="http://schemas.microsoft.com/office/drawing/2016/ink" xmlns:am3d="http://schemas.microsoft.com/office/drawing/2017/model3d" xmlns:o="urn:schemas-microsoft-com:office:office" xmlns:oel="http://schemas.microsoft.com/office/2019/extlst" xmlns:r="http://schemas.openxmlformats.org/officeDocument/2006/relationships" xmlns:m="http://schemas.openxmlformats.org/officeDocument/2006/math" xmlns:v="urn:schemas-microsoft-com:vml" xmlns:wp14="http://schemas.microsoft.com/office/word/2010/wordprocessingDrawing" xmlns:wp="http://schemas.openxmlformats.org/drawingml/2006/wordprocessingDrawing" xmlns:w10="urn:schemas-microsoft-com:office:word" xmlns:w="http://schemas.openxmlformats.org/wordprocessingml/2006/main" xmlns:w14="http://schemas.microsoft.com/office/word/2010/wordml" xmlns:w15="http://schemas.microsoft.com/office/word/2012/wordml" xmlns:w16cex="http://schemas.microsoft.com/office/word/2018/wordml/cex" xmlns:w16cid="http://schemas.microsoft.com/office/word/2016/wordml/cid" xmlns:w16="http://schemas.microsoft.com/office/word/2018/wordml" xmlns:w16du="http://schemas.microsoft.com/office/word/2023/wordml/word16du" xmlns:w16sdtdh="http://schemas.microsoft.com/office/word/2020/wordml/sdtdatahash" xmlns:w16se="http://schemas.microsoft.com/office/word/2015/wordml/symex" xmlns:wpg="http://schemas.microsoft.com/office/word/2010/wordprocessingGroup" xmlns:wpi="http://schemas.microsoft.com/office/word/2010/wordprocessingInk" xmlns:wne="http://schemas.microsoft.com/office/word/2006/wordml" xmlns:wps="http://schemas.microsoft.com/office/word/2010/wordprocessingShape" mc:Ignorable="w14 w15 w16se w16cid w16 w16cex w16sdtdh wp14">
+<w:numbering xmlns:wpc="http://schemas.microsoft.com/office/word/2010/wordprocessingCanvas" xmlns:cx="http://schemas.microsoft.com/office/drawing/2014/chartex" xmlns:cx1="http://schemas.microsoft.com/office/drawing/2015/9/8/chartex" xmlns:cx2="http://schemas.microsoft.com/office/drawing/2015/10/21/chartex" xmlns:cx3="http://schemas.microsoft.com/office/drawing/2016/5/9/chartex" xmlns:cx4="http://schemas.microsoft.com/office/drawing/2016/5/10/chartex" xmlns:cx5="http://schemas.microsoft.com/office/drawing/2016/5/11/chartex" xmlns:cx6="http://schemas.microsoft.com/office/drawing/2016/5/12/chartex" xmlns:cx7="http://schemas.microsoft.com/office/drawing/2016/5/13/chartex" xmlns:cx8="http://schemas.microsoft.com/office/drawing/2016/5/14/chartex" xmlns:mc="http://schemas.openxmlformats.org/markup-compatibility/2006" xmlns:aink="http://schemas.microsoft.com/office/drawing/2016/ink" xmlns:am3d="http://schemas.microsoft.com/office/drawing/2017/model3d" xmlns:o="urn:schemas-microsoft-com:office:office" xmlns:oel="http://schemas.microsoft.com/office/2019/extlst" xmlns:r="http://schemas.openxmlformats.org/officeDocument/2006/relationships" xmlns:m="http://schemas.openxmlformats.org/officeDocument/2006/math" xmlns:v="urn:schemas-microsoft-com:vml" xmlns:wp14="http://schemas.microsoft.com/office/word/2010/wordprocessingDrawing" xmlns:wp="http://schemas.openxmlformats.org/drawingml/2006/wordprocessingDrawing" xmlns:w10="urn:schemas-microsoft-com:office:word" xmlns:w="http://schemas.openxmlformats.org/wordprocessingml/2006/main" xmlns:w14="http://schemas.microsoft.com/office/word/2010/wordml" xmlns:w15="http://schemas.microsoft.com/office/word/2012/wordml" xmlns:w16cex="http://schemas.microsoft.com/office/word/2018/wordml/cex" xmlns:w16cid="http://schemas.microsoft.com/office/word/2016/wordml/cid" xmlns:w16="http://schemas.microsoft.com/office/word/2018/wordml" xmlns:w16sdtdh="http://schemas.microsoft.com/office/word/2020/wordml/sdtdatahash" xmlns:w16se="http://schemas.microsoft.com/office/word/2015/wordml/symex" xmlns:wpg="http://schemas.microsoft.com/office/word/2010/wordprocessingGroup" xmlns:wpi="http://schemas.microsoft.com/office/word/2010/wordprocessingInk" xmlns:wne="http://schemas.microsoft.com/office/word/2006/wordml" xmlns:wps="http://schemas.microsoft.com/office/word/2010/wordprocessingShape" mc:Ignorable="w14 w15 w16se w16cid w16 w16cex w16sdtdh wp14">
   <w:abstractNum w:abstractNumId="0" w15:restartNumberingAfterBreak="0">
     <w:nsid w:val="07C37FE1"/>
     <w:multiLevelType w:val="multilevel"/>

</xml_diff>

<commit_message>
[Arquivos] - Adicionado apresentação e Artigo estilo SBC
</commit_message>
<xml_diff>
--- a/TCC-III_Juan_Cardoso_da_Silva.docx
+++ b/TCC-III_Juan_Cardoso_da_Silva.docx
@@ -21,7 +21,7 @@
           <w:sz w:val="28"/>
           <w:szCs w:val="28"/>
         </w:rPr>
-        <w:t>ESTUDO DE CASO PARA MÉTODOS DE APLICAÇÃO DA LEI GERAL DE PROTEÇÃO DE DADOS</w:t>
+        <w:t>APLICAÇÃO DE MACHINE LEARNING PARA GARANTIR INTEGRIDADE DA LEI GERAL DE PROTEÇÃO DE DADOS</w:t>
       </w:r>
       <w:bookmarkStart w:id="0" w:name="_4szmeu1jq8rh" w:colFirst="0" w:colLast="0"/>
       <w:bookmarkEnd w:id="0"/>
@@ -179,7 +179,28 @@
           <w:rFonts w:ascii="Times New Roman" w:eastAsia="Times New Roman" w:hAnsi="Times New Roman" w:cs="Times New Roman"/>
           <w:b/>
         </w:rPr>
-        <w:t>Resumo – Com a ampliação das leis protetoras de dados digitais privados ao redor do mundo como G.D.P.R (</w:t>
+        <w:t xml:space="preserve">Resumo – </w:t>
+      </w:r>
+      <w:r>
+        <w:rPr>
+          <w:rFonts w:ascii="Times New Roman" w:eastAsia="Times New Roman" w:hAnsi="Times New Roman" w:cs="Times New Roman"/>
+          <w:b/>
+        </w:rPr>
+        <w:t>Neste trabalho será apresentado um processo de análise e identificação de dados privados por meio de diversos modelos de máquinas criados, com objetivo de analisar o potencial dessas máquinas ao identificar os dados como sua capacidade de recomendar encriptação como um método de proteção de tais dados.</w:t>
+      </w:r>
+      <w:r>
+        <w:rPr>
+          <w:rFonts w:ascii="Times New Roman" w:eastAsia="Times New Roman" w:hAnsi="Times New Roman" w:cs="Times New Roman"/>
+          <w:b/>
+        </w:rPr>
+        <w:t xml:space="preserve"> </w:t>
+      </w:r>
+      <w:r>
+        <w:rPr>
+          <w:rFonts w:ascii="Times New Roman" w:eastAsia="Times New Roman" w:hAnsi="Times New Roman" w:cs="Times New Roman"/>
+          <w:b/>
+        </w:rPr>
+        <w:t>Com a ampliação das leis protetoras de dados digitais privados ao redor do mundo como G.D.P.R (</w:t>
       </w:r>
       <w:r>
         <w:rPr>
@@ -222,7 +243,7 @@
           <w:rFonts w:ascii="Times New Roman" w:eastAsia="Times New Roman" w:hAnsi="Times New Roman" w:cs="Times New Roman"/>
           <w:b/>
         </w:rPr>
-        <w:t>) e a L.G.P.D (Lei Geral de Proteção de Dados) - Surgiu um espaço não explorado e sem atenção até as décadas recentes, a interseção das ciências humanas com as ciências exatas, a aplicação de Inteligências Artificiais para a manipulação desses dados dentro do contexto da área de direito para de alguma forma facilitar o cumprimento da lei em garantir a persistência dos dados e sua proteção. Neste trabalho será apresentado um processo de análise e identificação de dados privados por meio de diversos modelos de máquinas criados, com objetivo de analisar o potencial dessas máquinas ao identificar os dados como sua capacidade de recomendar encriptação como um método de proteção de tais dados.</w:t>
+        <w:t>) e a L.G.P.D (Lei Geral de Proteção de Dados) - Surgiu um espaço não explorado e sem atenção até as décadas recentes, a interseção das ciências humanas com as ciências exatas, a aplicação de Inteligências Artificiais para a manipulação desses dados dentro do contexto da área de direito para de alguma forma facilitar o cumprimento da lei em garantir a persistência dos dados e sua proteção.</w:t>
       </w:r>
     </w:p>
     <w:p>
@@ -446,7 +467,31 @@
           <w:b/>
           <w:lang w:val="en-US"/>
         </w:rPr>
-        <w:t xml:space="preserve">Abstract – With the release and application of the laws focused in protecting private data around the world such as General Data Protection Regulation and </w:t>
+        <w:t xml:space="preserve">Abstract – </w:t>
+      </w:r>
+      <w:r>
+        <w:rPr>
+          <w:rFonts w:ascii="Times New Roman" w:eastAsia="Times New Roman" w:hAnsi="Times New Roman" w:cs="Times New Roman"/>
+          <w:b/>
+          <w:lang w:val="en-US"/>
+        </w:rPr>
+        <w:t>In this work it will show one project of analysis and identification of private data with machine learning models, focusing in analyze the potential of said machines to identify data and its capacity to encrypt it on detection of said data.</w:t>
+      </w:r>
+      <w:r>
+        <w:rPr>
+          <w:rFonts w:ascii="Times New Roman" w:eastAsia="Times New Roman" w:hAnsi="Times New Roman" w:cs="Times New Roman"/>
+          <w:b/>
+          <w:lang w:val="en-US"/>
+        </w:rPr>
+        <w:t xml:space="preserve"> </w:t>
+      </w:r>
+      <w:r>
+        <w:rPr>
+          <w:rFonts w:ascii="Times New Roman" w:eastAsia="Times New Roman" w:hAnsi="Times New Roman" w:cs="Times New Roman"/>
+          <w:b/>
+          <w:lang w:val="en-US"/>
+        </w:rPr>
+        <w:t xml:space="preserve">With the release and application of the laws focused in protecting private data around the world such as General Data Protection Regulation and </w:t>
       </w:r>
       <w:r>
         <w:rPr>
@@ -503,7 +548,7 @@
           <w:b/>
           <w:lang w:val="en-US"/>
         </w:rPr>
-        <w:t>(Brazil version of GDPR) -  With such emerged a new unexplored and forgotten to a point in the new decades, the intersection of human sciences , exact sciences and artificial intelligence, it’s possible to use those data in the context of the area of law to facilitate the compliance with the law in making sure the data integrity and its protection. In this work it will show one project of analysis and identification of private data with machine learning models, focusing in analyze the potential of said machines to identify data and its capacity to encrypt it on detection of said data.</w:t>
+        <w:t xml:space="preserve">(Brazil version of GDPR) -  With such emerged a new unexplored and forgotten to a point in the new decades, the intersection of human sciences , exact sciences and artificial intelligence, it’s possible to use those data in the context of the area of law to facilitate the compliance with the law in making sure the data integrity and its protection. </w:t>
       </w:r>
     </w:p>
     <w:p>
@@ -538,37 +583,47 @@
       </w:pPr>
       <w:r>
         <w:rPr>
-          <w:rFonts w:ascii="Times New Roman" w:eastAsia="Times New Roman" w:hAnsi="Times New Roman" w:cs="Times New Roman"/>
-        </w:rPr>
-        <w:t xml:space="preserve">Com a evolução da tecnologia focada em conectar computadores se tornou disponível para as pessoas nos anos 90, surgiu a World </w:t>
+          <w:rFonts w:ascii="Times New Roman" w:hAnsi="Times New Roman" w:cs="Times New Roman"/>
+        </w:rPr>
+        <w:t xml:space="preserve">Com a introdução da </w:t>
+      </w:r>
+      <w:r>
+        <w:rPr>
+          <w:rFonts w:ascii="Times New Roman" w:eastAsia="Times New Roman" w:hAnsi="Times New Roman" w:cs="Times New Roman"/>
+          <w:i/>
+        </w:rPr>
+        <w:t xml:space="preserve">General Data </w:t>
       </w:r>
       <w:proofErr w:type="spellStart"/>
       <w:r>
         <w:rPr>
           <w:rFonts w:ascii="Times New Roman" w:eastAsia="Times New Roman" w:hAnsi="Times New Roman" w:cs="Times New Roman"/>
-        </w:rPr>
-        <w:t>Wide</w:t>
+          <w:i/>
+        </w:rPr>
+        <w:t>Protection</w:t>
       </w:r>
       <w:proofErr w:type="spellEnd"/>
       <w:r>
         <w:rPr>
           <w:rFonts w:ascii="Times New Roman" w:eastAsia="Times New Roman" w:hAnsi="Times New Roman" w:cs="Times New Roman"/>
-        </w:rPr>
-        <w:t xml:space="preserve"> Web e futuramente, nomeado Web 1.0 – Sendo um sucesso mundial e fornecendo diversos sites focados em encontrar informações espalhadas na internet, geralmente contendo sites estáticos e sem muitos detalhes e funcionalidades, também, essa versão da web fornece atualizações para sistemas e softwares, tais como o rudimentar Windows Update do Windows 95 e sites de terceiros dedicados para jogos como </w:t>
+          <w:i/>
+        </w:rPr>
+        <w:t xml:space="preserve"> </w:t>
       </w:r>
       <w:proofErr w:type="spellStart"/>
       <w:r>
         <w:rPr>
           <w:rFonts w:ascii="Times New Roman" w:eastAsia="Times New Roman" w:hAnsi="Times New Roman" w:cs="Times New Roman"/>
-        </w:rPr>
-        <w:t>Quakeworld</w:t>
+          <w:i/>
+        </w:rPr>
+        <w:t>Regulation</w:t>
       </w:r>
       <w:proofErr w:type="spellEnd"/>
       <w:r>
         <w:rPr>
           <w:rFonts w:ascii="Times New Roman" w:eastAsia="Times New Roman" w:hAnsi="Times New Roman" w:cs="Times New Roman"/>
         </w:rPr>
-        <w:t xml:space="preserve"> (hoje em dia continuado por fãs, o web site original está fechado), nessa época a internet vivia sem rumo sobre sua funcionalidade concreta no futuro, até que em 1999 surgiu o primeiro uso do termo para sua segunda iteração, a Web 2.0</w:t>
+        <w:t xml:space="preserve"> (GDPR) em 2016 resultado do caso onde o Facebook utilizava indevidamente os dados privados da universidade de Cambridge, o judiciário brasileiro correu atrás para implementar uma lei irmã equivalente em 2018, nomeada de Lei Geral de Proteção de dados (LGPD) para abranger os crimes digitais popularizados por ataques hackers, como também desleixo no ambiente de trabalho, resultando em vazamento de dados.</w:t>
       </w:r>
     </w:p>
     <w:p>
@@ -582,26 +637,14 @@
         <w:rPr>
           <w:rFonts w:ascii="Times New Roman" w:eastAsia="Times New Roman" w:hAnsi="Times New Roman" w:cs="Times New Roman"/>
         </w:rPr>
-        <w:t xml:space="preserve">A </w:t>
-      </w:r>
-      <w:r>
-        <w:rPr>
-          <w:rFonts w:ascii="Times New Roman" w:eastAsia="Times New Roman" w:hAnsi="Times New Roman" w:cs="Times New Roman"/>
-        </w:rPr>
-        <w:t xml:space="preserve">Web 2.0 foi pensada na interatividade entre pessoas na internet além do acesso e busca de informações, com isso diversos sites novos começaram a nascer focados em fornecer serviços como os de construção de </w:t>
+        <w:t xml:space="preserve">Os ataques desses agentes eventualmente resultaram na criação de leis progenitoras, focadas em tratar ataques relacionados a privacidades, como a Lei de Combate a Crimes Cibernéticos (12.737/2012) criada para tratar o caso da Carolina Dieckmann. Em 2016 um evento no Reino Unido onde o Facebook indevidamente estava utilizando dados privados de alunos em uma universidade, acabou resultando na </w:t>
       </w:r>
       <w:r>
         <w:rPr>
           <w:rFonts w:ascii="Times New Roman" w:eastAsia="Times New Roman" w:hAnsi="Times New Roman" w:cs="Times New Roman"/>
           <w:i/>
         </w:rPr>
-        <w:t>Wikis</w:t>
-      </w:r>
-      <w:r>
-        <w:rPr>
-          <w:rFonts w:ascii="Times New Roman" w:eastAsia="Times New Roman" w:hAnsi="Times New Roman" w:cs="Times New Roman"/>
-        </w:rPr>
-        <w:t xml:space="preserve">, Aplicações Web, </w:t>
+        <w:t xml:space="preserve">General Data </w:t>
       </w:r>
       <w:proofErr w:type="spellStart"/>
       <w:r>
@@ -609,125 +652,30 @@
           <w:rFonts w:ascii="Times New Roman" w:eastAsia="Times New Roman" w:hAnsi="Times New Roman" w:cs="Times New Roman"/>
           <w:i/>
         </w:rPr>
-        <w:t>Mashups</w:t>
+        <w:t>Protection</w:t>
       </w:r>
       <w:proofErr w:type="spellEnd"/>
       <w:r>
         <w:rPr>
           <w:rFonts w:ascii="Times New Roman" w:eastAsia="Times New Roman" w:hAnsi="Times New Roman" w:cs="Times New Roman"/>
-        </w:rPr>
-        <w:t xml:space="preserve">, Redes Sociais, Eventos Colaborativos (caridades e doações para determinados motivos tais quais </w:t>
+          <w:i/>
+        </w:rPr>
+        <w:t xml:space="preserve"> </w:t>
       </w:r>
       <w:proofErr w:type="spellStart"/>
       <w:r>
         <w:rPr>
           <w:rFonts w:ascii="Times New Roman" w:eastAsia="Times New Roman" w:hAnsi="Times New Roman" w:cs="Times New Roman"/>
-        </w:rPr>
-        <w:t>crowdsourcing</w:t>
+          <w:i/>
+        </w:rPr>
+        <w:t>Regulation</w:t>
       </w:r>
       <w:proofErr w:type="spellEnd"/>
       <w:r>
         <w:rPr>
           <w:rFonts w:ascii="Times New Roman" w:eastAsia="Times New Roman" w:hAnsi="Times New Roman" w:cs="Times New Roman"/>
         </w:rPr>
-        <w:t xml:space="preserve"> e </w:t>
-      </w:r>
-      <w:proofErr w:type="spellStart"/>
-      <w:r>
-        <w:rPr>
-          <w:rFonts w:ascii="Times New Roman" w:eastAsia="Times New Roman" w:hAnsi="Times New Roman" w:cs="Times New Roman"/>
-        </w:rPr>
-        <w:t>crowdfunding</w:t>
-      </w:r>
-      <w:proofErr w:type="spellEnd"/>
-      <w:r>
-        <w:rPr>
-          <w:rFonts w:ascii="Times New Roman" w:eastAsia="Times New Roman" w:hAnsi="Times New Roman" w:cs="Times New Roman"/>
-        </w:rPr>
-        <w:t xml:space="preserve">, ambos para financiar tipos de projetos, tais como </w:t>
-      </w:r>
-      <w:proofErr w:type="spellStart"/>
-      <w:r>
-        <w:rPr>
-          <w:rFonts w:ascii="Times New Roman" w:eastAsia="Times New Roman" w:hAnsi="Times New Roman" w:cs="Times New Roman"/>
-          <w:i/>
-        </w:rPr>
-        <w:t>Patreon</w:t>
-      </w:r>
-      <w:proofErr w:type="spellEnd"/>
-      <w:r>
-        <w:rPr>
-          <w:rFonts w:ascii="Times New Roman" w:eastAsia="Times New Roman" w:hAnsi="Times New Roman" w:cs="Times New Roman"/>
-        </w:rPr>
-        <w:t xml:space="preserve"> e </w:t>
-      </w:r>
-      <w:r>
-        <w:rPr>
-          <w:rFonts w:ascii="Times New Roman" w:eastAsia="Times New Roman" w:hAnsi="Times New Roman" w:cs="Times New Roman"/>
-          <w:i/>
-        </w:rPr>
-        <w:t>Kickstarter</w:t>
-      </w:r>
-      <w:r>
-        <w:rPr>
-          <w:rFonts w:ascii="Times New Roman" w:eastAsia="Times New Roman" w:hAnsi="Times New Roman" w:cs="Times New Roman"/>
-        </w:rPr>
-        <w:t>), Conteúdo gerado de usuários (</w:t>
-      </w:r>
-      <w:r>
-        <w:rPr>
-          <w:rFonts w:ascii="Times New Roman" w:eastAsia="Times New Roman" w:hAnsi="Times New Roman" w:cs="Times New Roman"/>
-          <w:i/>
-        </w:rPr>
-        <w:t>Youtube</w:t>
-      </w:r>
-      <w:r>
-        <w:rPr>
-          <w:rFonts w:ascii="Times New Roman" w:eastAsia="Times New Roman" w:hAnsi="Times New Roman" w:cs="Times New Roman"/>
-        </w:rPr>
-        <w:t>), Blogs, Streaming Curadoria Social (</w:t>
-      </w:r>
-      <w:proofErr w:type="spellStart"/>
-      <w:r>
-        <w:rPr>
-          <w:rFonts w:ascii="Times New Roman" w:eastAsia="Times New Roman" w:hAnsi="Times New Roman" w:cs="Times New Roman"/>
-          <w:i/>
-        </w:rPr>
-        <w:t>Reddit</w:t>
-      </w:r>
-      <w:proofErr w:type="spellEnd"/>
-      <w:r>
-        <w:rPr>
-          <w:rFonts w:ascii="Times New Roman" w:eastAsia="Times New Roman" w:hAnsi="Times New Roman" w:cs="Times New Roman"/>
-        </w:rPr>
-        <w:t xml:space="preserve"> e </w:t>
-      </w:r>
-      <w:r>
-        <w:rPr>
-          <w:rFonts w:ascii="Times New Roman" w:eastAsia="Times New Roman" w:hAnsi="Times New Roman" w:cs="Times New Roman"/>
-          <w:i/>
-        </w:rPr>
-        <w:t>Instagram</w:t>
-      </w:r>
-      <w:r>
-        <w:rPr>
-          <w:rFonts w:ascii="Times New Roman" w:eastAsia="Times New Roman" w:hAnsi="Times New Roman" w:cs="Times New Roman"/>
-        </w:rPr>
-        <w:t xml:space="preserve">). Com esse serviço disponível agora em mãos dos usuários e popularizado ao ponto de dados sensíveis como cartões de créditos, </w:t>
-      </w:r>
-      <w:proofErr w:type="spellStart"/>
-      <w:r>
-        <w:rPr>
-          <w:rFonts w:ascii="Times New Roman" w:eastAsia="Times New Roman" w:hAnsi="Times New Roman" w:cs="Times New Roman"/>
-        </w:rPr>
-        <w:t>emails</w:t>
-      </w:r>
-      <w:proofErr w:type="spellEnd"/>
-      <w:r>
-        <w:rPr>
-          <w:rFonts w:ascii="Times New Roman" w:eastAsia="Times New Roman" w:hAnsi="Times New Roman" w:cs="Times New Roman"/>
-        </w:rPr>
-        <w:t xml:space="preserve"> e outras informações pessoais circulando, era inevitável a chegada de agentes indesejáveis atacando a rede em busca de acesso a esses dados, buscando lucro em tentativas de se apropriar desses dados.</w:t>
+        <w:t xml:space="preserve"> (GDPR), dois anos depois, o congresso brasileiro criou sua resposta em forma de lei, utilizando a lei 12.737/2012 e bases da GDPR para criar a Lei Geral de Proteção de dados (LGPD). Após sua implementação em maio de 2021, diversos métodos de implementação da lei foram adotados para respeitá-la, de novas opções de gerenciamento de cookies até como os dados são manipulados no em sistemas.</w:t>
       </w:r>
     </w:p>
     <w:p>
@@ -741,34 +689,33 @@
         <w:rPr>
           <w:rFonts w:ascii="Times New Roman" w:eastAsia="Times New Roman" w:hAnsi="Times New Roman" w:cs="Times New Roman"/>
         </w:rPr>
-        <w:t xml:space="preserve">Os </w:t>
-      </w:r>
-      <w:r>
-        <w:rPr>
-          <w:rFonts w:ascii="Times New Roman" w:eastAsia="Times New Roman" w:hAnsi="Times New Roman" w:cs="Times New Roman"/>
-        </w:rPr>
-        <w:t xml:space="preserve">ataques desses agentes eventualmente resultaram na criação de leis progenitoras, focadas em tratar ataques relacionados a privacidades, como a Lei de Combate a Crimes Cibernéticos (12.737/2012) criada para tratar o caso da Carolina Dieckmann. Em 2016 um evento no Reino Unido onde o Facebook indevidamente estava utilizando dados privados de alunos em uma universidade, acabou resultando na </w:t>
-      </w:r>
-      <w:r>
-        <w:rPr>
-          <w:rFonts w:ascii="Times New Roman" w:eastAsia="Times New Roman" w:hAnsi="Times New Roman" w:cs="Times New Roman"/>
-          <w:i/>
-        </w:rPr>
-        <w:t xml:space="preserve">General Data </w:t>
+        <w:t xml:space="preserve">Uso de inteligência artificial (IA) para garantir integridade de dados e cumprir a lei está sendo estudado como são os casos da IBM, onde utiliza o </w:t>
       </w:r>
       <w:proofErr w:type="spellStart"/>
       <w:r>
         <w:rPr>
           <w:rFonts w:ascii="Times New Roman" w:eastAsia="Times New Roman" w:hAnsi="Times New Roman" w:cs="Times New Roman"/>
-          <w:i/>
-        </w:rPr>
-        <w:t>Protection</w:t>
+        </w:rPr>
+        <w:t>QRadar</w:t>
       </w:r>
       <w:proofErr w:type="spellEnd"/>
       <w:r>
         <w:rPr>
           <w:rFonts w:ascii="Times New Roman" w:eastAsia="Times New Roman" w:hAnsi="Times New Roman" w:cs="Times New Roman"/>
-          <w:i/>
+        </w:rPr>
+        <w:t xml:space="preserve"> em conjunto com um modelo de </w:t>
+      </w:r>
+      <w:proofErr w:type="spellStart"/>
+      <w:r>
+        <w:rPr>
+          <w:rFonts w:ascii="Times New Roman" w:eastAsia="Times New Roman" w:hAnsi="Times New Roman" w:cs="Times New Roman"/>
+        </w:rPr>
+        <w:t>machine</w:t>
+      </w:r>
+      <w:proofErr w:type="spellEnd"/>
+      <w:r>
+        <w:rPr>
+          <w:rFonts w:ascii="Times New Roman" w:eastAsia="Times New Roman" w:hAnsi="Times New Roman" w:cs="Times New Roman"/>
         </w:rPr>
         <w:t xml:space="preserve"> </w:t>
       </w:r>
@@ -776,16 +723,29 @@
       <w:r>
         <w:rPr>
           <w:rFonts w:ascii="Times New Roman" w:eastAsia="Times New Roman" w:hAnsi="Times New Roman" w:cs="Times New Roman"/>
-          <w:i/>
-        </w:rPr>
-        <w:t>Regulation</w:t>
+        </w:rPr>
+        <w:t>learning</w:t>
       </w:r>
       <w:proofErr w:type="spellEnd"/>
       <w:r>
         <w:rPr>
           <w:rFonts w:ascii="Times New Roman" w:eastAsia="Times New Roman" w:hAnsi="Times New Roman" w:cs="Times New Roman"/>
         </w:rPr>
-        <w:t xml:space="preserve"> (GDPR), dois anos depois, o congresso brasileiro criou sua resposta em forma de lei, utilizando a lei 12.737/2012 e bases da GDPR para criar a Lei Geral de Proteção de dados (LGPD). Após sua implementação em maio de 2021, diversos métodos de implementação da lei foram adotados para respeitá-la, de novas opções de gerenciamento de cookies até como os dados são manipulados no em sistemas.</w:t>
+        <w:t xml:space="preserve"> para detectar falhas/vulnerabilidades do sistema [3] e o modelo próprio focado em cortar dados irrelevantes [4]. Esses métodos garantem partes da aplicação da lei, mas não garante a segurança, </w:t>
+      </w:r>
+      <w:proofErr w:type="spellStart"/>
+      <w:r>
+        <w:rPr>
+          <w:rFonts w:ascii="Times New Roman" w:eastAsia="Times New Roman" w:hAnsi="Times New Roman" w:cs="Times New Roman"/>
+        </w:rPr>
+        <w:t>QRadar</w:t>
+      </w:r>
+      <w:proofErr w:type="spellEnd"/>
+      <w:r>
+        <w:rPr>
+          <w:rFonts w:ascii="Times New Roman" w:eastAsia="Times New Roman" w:hAnsi="Times New Roman" w:cs="Times New Roman"/>
+        </w:rPr>
+        <w:t xml:space="preserve"> apenas avisa sobre falhas e o modelo em [4] apenas corta dados bem específicos, como mostrar salários de até um alcance determinado pela lei.</w:t>
       </w:r>
     </w:p>
     <w:p>
@@ -799,19 +759,41 @@
         <w:rPr>
           <w:rFonts w:ascii="Times New Roman" w:eastAsia="Times New Roman" w:hAnsi="Times New Roman" w:cs="Times New Roman"/>
         </w:rPr>
-        <w:t xml:space="preserve">Neste </w:t>
-      </w:r>
-      <w:r>
-        <w:rPr>
-          <w:rFonts w:ascii="Times New Roman" w:eastAsia="Times New Roman" w:hAnsi="Times New Roman" w:cs="Times New Roman"/>
-        </w:rPr>
-        <w:t xml:space="preserve">artigo será apresentado como a LGPD (a aplicação dos incisos I, VII e VIII) podem serem utilizados em conjunto de modelos de </w:t>
+        <w:t xml:space="preserve">O modelo </w:t>
       </w:r>
       <w:proofErr w:type="spellStart"/>
       <w:r>
         <w:rPr>
           <w:rFonts w:ascii="Times New Roman" w:eastAsia="Times New Roman" w:hAnsi="Times New Roman" w:cs="Times New Roman"/>
         </w:rPr>
+        <w:t>QRadar</w:t>
+      </w:r>
+      <w:proofErr w:type="spellEnd"/>
+      <w:r>
+        <w:rPr>
+          <w:rFonts w:ascii="Times New Roman" w:eastAsia="Times New Roman" w:hAnsi="Times New Roman" w:cs="Times New Roman"/>
+        </w:rPr>
+        <w:t xml:space="preserve"> possui uma limitação óbvia em relação em sua aplicação sendo a capacidade de realizar outras operações além de avisar, já que apenas garantir um aviso a um administrador não garante a integridade e sim os requisitos pela lei sobre o aviso ao usuário dono dos dados sobre a vulnerabilidade – o modelo em [4] realiza os cortes dos dados sensíveis quando pedido, mas não garante a segurança.</w:t>
+      </w:r>
+    </w:p>
+    <w:p>
+      <w:pPr>
+        <w:ind w:firstLine="851"/>
+        <w:rPr>
+          <w:rFonts w:ascii="Times New Roman" w:eastAsia="Times New Roman" w:hAnsi="Times New Roman" w:cs="Times New Roman"/>
+        </w:rPr>
+      </w:pPr>
+      <w:r>
+        <w:rPr>
+          <w:rFonts w:ascii="Times New Roman" w:eastAsia="Times New Roman" w:hAnsi="Times New Roman" w:cs="Times New Roman"/>
+        </w:rPr>
+        <w:t xml:space="preserve">Neste artigo será apresentado como a LGPD (a aplicação dos incisos I, VII e VIII) podem serem utilizados em conjunto de modelos de </w:t>
+      </w:r>
+      <w:proofErr w:type="spellStart"/>
+      <w:r>
+        <w:rPr>
+          <w:rFonts w:ascii="Times New Roman" w:eastAsia="Times New Roman" w:hAnsi="Times New Roman" w:cs="Times New Roman"/>
+        </w:rPr>
         <w:t>machine</w:t>
       </w:r>
       <w:proofErr w:type="spellEnd"/>
@@ -833,14 +815,7 @@
         <w:rPr>
           <w:rFonts w:ascii="Times New Roman" w:eastAsia="Times New Roman" w:hAnsi="Times New Roman" w:cs="Times New Roman"/>
         </w:rPr>
-        <w:t xml:space="preserve"> e comparar os resultados dos modelos a apresentados, suas limitações quanto a capacidade de categorizar os dados de </w:t>
-      </w:r>
-      <w:r>
-        <w:rPr>
-          <w:rFonts w:ascii="Times New Roman" w:eastAsia="Times New Roman" w:hAnsi="Times New Roman" w:cs="Times New Roman"/>
-        </w:rPr>
-        <w:lastRenderedPageBreak/>
-        <w:t>uma maneira binária e assegurar os incisos mencionados (serão apresentados na sessão de Fundamento Teórico) sejam respeitados.</w:t>
+        <w:t>, identificando os dados relevantes e encriptando eles, deixando os dados irrelevantes sem encriptação, por fim, comparar os resultados dos modelos a apresentados, suas limitações e assegurar os incisos mencionados sejam respeitados.</w:t>
       </w:r>
     </w:p>
     <w:p>
@@ -864,6 +839,7 @@
           <w:b/>
           <w:bCs w:val="0"/>
         </w:rPr>
+        <w:lastRenderedPageBreak/>
         <w:t>FUNDAMENTAÇÃO TEÓRICA</w:t>
       </w:r>
     </w:p>
@@ -4856,7 +4832,6 @@
               <w:t>-</w:t>
             </w:r>
             <w:proofErr w:type="spellStart"/>
-            <w:proofErr w:type="gramStart"/>
             <w:r>
               <w:rPr>
                 <w:rFonts w:ascii="Times New Roman" w:hAnsi="Times New Roman" w:cs="Times New Roman"/>
@@ -4880,16 +4855,7 @@
                 <w:i/>
                 <w:iCs/>
               </w:rPr>
-              <w:t>(</w:t>
-            </w:r>
-            <w:proofErr w:type="gramEnd"/>
-            <w:r>
-              <w:rPr>
-                <w:rFonts w:ascii="Times New Roman" w:hAnsi="Times New Roman" w:cs="Times New Roman"/>
-                <w:i/>
-                <w:iCs/>
-              </w:rPr>
-              <w:t>)</w:t>
+              <w:t>()</w:t>
             </w:r>
             <w:r>
               <w:rPr>
@@ -5259,7 +5225,6 @@
               <w:t>(</w:t>
             </w:r>
             <w:proofErr w:type="spellStart"/>
-            <w:proofErr w:type="gramStart"/>
             <w:r>
               <w:rPr>
                 <w:rFonts w:ascii="Times New Roman" w:hAnsi="Times New Roman" w:cs="Times New Roman"/>
@@ -5283,16 +5248,7 @@
                 <w:i/>
                 <w:iCs/>
               </w:rPr>
-              <w:t>(</w:t>
-            </w:r>
-            <w:proofErr w:type="gramEnd"/>
-            <w:r>
-              <w:rPr>
-                <w:rFonts w:ascii="Times New Roman" w:hAnsi="Times New Roman" w:cs="Times New Roman"/>
-                <w:i/>
-                <w:iCs/>
-              </w:rPr>
-              <w:t xml:space="preserve">0,1)) </w:t>
+              <w:t xml:space="preserve">(0,1)) </w:t>
             </w:r>
             <w:r>
               <w:rPr>
@@ -5496,7 +5452,6 @@
               <w:t>(</w:t>
             </w:r>
             <w:proofErr w:type="spellStart"/>
-            <w:proofErr w:type="gramStart"/>
             <w:r>
               <w:rPr>
                 <w:rFonts w:ascii="Times New Roman" w:hAnsi="Times New Roman" w:cs="Times New Roman"/>
@@ -5529,7 +5484,6 @@
               </w:rPr>
               <w:t>ados</w:t>
             </w:r>
-            <w:proofErr w:type="gramEnd"/>
             <w:r>
               <w:rPr>
                 <w:rFonts w:ascii="Times New Roman" w:hAnsi="Times New Roman" w:cs="Times New Roman"/>
@@ -5967,7 +5921,6 @@
               <w:t>(</w:t>
             </w:r>
             <w:proofErr w:type="spellStart"/>
-            <w:proofErr w:type="gramStart"/>
             <w:r>
               <w:rPr>
                 <w:rFonts w:ascii="Times New Roman" w:hAnsi="Times New Roman" w:cs="Times New Roman"/>
@@ -6001,7 +5954,6 @@
               <w:t>ados</w:t>
             </w:r>
             <w:proofErr w:type="spellEnd"/>
-            <w:proofErr w:type="gramEnd"/>
             <w:r>
               <w:rPr>
                 <w:rFonts w:ascii="Times New Roman" w:hAnsi="Times New Roman" w:cs="Times New Roman"/>
@@ -6410,7 +6362,6 @@
               <w:t>-</w:t>
             </w:r>
             <w:proofErr w:type="spellStart"/>
-            <w:proofErr w:type="gramStart"/>
             <w:r>
               <w:rPr>
                 <w:rFonts w:ascii="Times New Roman" w:hAnsi="Times New Roman" w:cs="Times New Roman"/>
@@ -6426,16 +6377,7 @@
                 <w:i/>
                 <w:iCs/>
               </w:rPr>
-              <w:t>(</w:t>
-            </w:r>
-            <w:proofErr w:type="gramEnd"/>
-            <w:r>
-              <w:rPr>
-                <w:rFonts w:ascii="Times New Roman" w:hAnsi="Times New Roman" w:cs="Times New Roman"/>
-                <w:i/>
-                <w:iCs/>
-              </w:rPr>
-              <w:t>nome</w:t>
+              <w:t>(nome</w:t>
             </w:r>
             <w:r>
               <w:rPr>
@@ -6593,18 +6535,7 @@
                 <w:i/>
                 <w:iCs/>
               </w:rPr>
-              <w:t>-</w:t>
-            </w:r>
-            <w:proofErr w:type="gramStart"/>
-            <w:r>
-              <w:rPr>
-                <w:rFonts w:ascii="Times New Roman" w:hAnsi="Times New Roman" w:cs="Times New Roman"/>
-                <w:b/>
-                <w:bCs w:val="0"/>
-                <w:i/>
-                <w:iCs/>
-              </w:rPr>
-              <w:t>a</w:t>
+              <w:t>-a</w:t>
             </w:r>
             <w:r>
               <w:rPr>
@@ -6626,7 +6557,6 @@
               </w:rPr>
               <w:t>(</w:t>
             </w:r>
-            <w:proofErr w:type="gramEnd"/>
             <w:r>
               <w:rPr>
                 <w:rFonts w:ascii="Times New Roman" w:hAnsi="Times New Roman" w:cs="Times New Roman"/>
@@ -7295,7 +7225,6 @@
               <w:t>-</w:t>
             </w:r>
             <w:proofErr w:type="spellStart"/>
-            <w:proofErr w:type="gramStart"/>
             <w:r>
               <w:rPr>
                 <w:rFonts w:ascii="Times New Roman" w:hAnsi="Times New Roman" w:cs="Times New Roman"/>
@@ -7333,7 +7262,6 @@
               <w:t>screve</w:t>
             </w:r>
             <w:proofErr w:type="spellEnd"/>
-            <w:proofErr w:type="gramEnd"/>
             <w:r>
               <w:rPr>
                 <w:rFonts w:ascii="Times New Roman" w:hAnsi="Times New Roman" w:cs="Times New Roman"/>
@@ -7795,7 +7723,6 @@
               <w:t>-</w:t>
             </w:r>
             <w:proofErr w:type="spellStart"/>
-            <w:proofErr w:type="gramStart"/>
             <w:r>
               <w:rPr>
                 <w:rFonts w:ascii="Times New Roman" w:hAnsi="Times New Roman" w:cs="Times New Roman"/>
@@ -7833,7 +7760,6 @@
               <w:t>screve</w:t>
             </w:r>
             <w:proofErr w:type="spellEnd"/>
-            <w:proofErr w:type="gramEnd"/>
             <w:r>
               <w:rPr>
                 <w:rFonts w:ascii="Times New Roman" w:hAnsi="Times New Roman" w:cs="Times New Roman"/>
@@ -8351,7 +8277,6 @@
               <w:t>-</w:t>
             </w:r>
             <w:proofErr w:type="spellStart"/>
-            <w:proofErr w:type="gramStart"/>
             <w:r>
               <w:rPr>
                 <w:rFonts w:ascii="Times New Roman" w:hAnsi="Times New Roman" w:cs="Times New Roman"/>
@@ -8389,7 +8314,6 @@
               <w:t>screve</w:t>
             </w:r>
             <w:proofErr w:type="spellEnd"/>
-            <w:proofErr w:type="gramEnd"/>
             <w:r>
               <w:rPr>
                 <w:rFonts w:ascii="Times New Roman" w:hAnsi="Times New Roman" w:cs="Times New Roman"/>
@@ -9799,38 +9723,16 @@
                 <w:iCs/>
                 <w:lang w:val="en-US"/>
               </w:rPr>
-              <w:t>read-</w:t>
-            </w:r>
-            <w:proofErr w:type="gramStart"/>
-            <w:r>
-              <w:rPr>
-                <w:rFonts w:ascii="Times New Roman" w:hAnsi="Times New Roman" w:cs="Times New Roman"/>
-                <w:b/>
-                <w:bCs w:val="0"/>
+              <w:t>read-csv</w:t>
+            </w:r>
+            <w:r>
+              <w:rPr>
+                <w:rFonts w:ascii="Times New Roman" w:hAnsi="Times New Roman" w:cs="Times New Roman"/>
                 <w:i/>
                 <w:iCs/>
                 <w:lang w:val="en-US"/>
               </w:rPr>
-              <w:t>csv</w:t>
-            </w:r>
-            <w:r>
-              <w:rPr>
-                <w:rFonts w:ascii="Times New Roman" w:hAnsi="Times New Roman" w:cs="Times New Roman"/>
-                <w:i/>
-                <w:iCs/>
-                <w:lang w:val="en-US"/>
-              </w:rPr>
-              <w:t>(</w:t>
-            </w:r>
-            <w:proofErr w:type="gramEnd"/>
-            <w:r>
-              <w:rPr>
-                <w:rFonts w:ascii="Times New Roman" w:hAnsi="Times New Roman" w:cs="Times New Roman"/>
-                <w:i/>
-                <w:iCs/>
-                <w:lang w:val="en-US"/>
-              </w:rPr>
-              <w:t xml:space="preserve">string </w:t>
+              <w:t xml:space="preserve">(string </w:t>
             </w:r>
             <w:proofErr w:type="spellStart"/>
             <w:r>
@@ -9922,7 +9824,6 @@
               <w:t xml:space="preserve">X ← </w:t>
             </w:r>
             <w:proofErr w:type="spellStart"/>
-            <w:proofErr w:type="gramStart"/>
             <w:r>
               <w:rPr>
                 <w:rFonts w:ascii="Times New Roman" w:hAnsi="Times New Roman" w:cs="Times New Roman"/>
@@ -9944,7 +9845,6 @@
               <w:t>fillna</w:t>
             </w:r>
             <w:proofErr w:type="spellEnd"/>
-            <w:proofErr w:type="gramEnd"/>
             <w:r>
               <w:rPr>
                 <w:rFonts w:ascii="Times New Roman" w:hAnsi="Times New Roman" w:cs="Times New Roman"/>
@@ -10284,16 +10184,7 @@
                 <w:i/>
                 <w:iCs/>
               </w:rPr>
-              <w:t>X[index</w:t>
-            </w:r>
-            <w:proofErr w:type="gramStart"/>
-            <w:r>
-              <w:rPr>
-                <w:rFonts w:ascii="Times New Roman" w:hAnsi="Times New Roman" w:cs="Times New Roman"/>
-                <w:i/>
-                <w:iCs/>
-              </w:rPr>
-              <w:t>].</w:t>
+              <w:t>X[index].</w:t>
             </w:r>
             <w:proofErr w:type="spellStart"/>
             <w:r>
@@ -10305,7 +10196,6 @@
               <w:t>dtypes</w:t>
             </w:r>
             <w:proofErr w:type="spellEnd"/>
-            <w:proofErr w:type="gramEnd"/>
             <w:r>
               <w:rPr>
                 <w:rFonts w:ascii="Times New Roman" w:hAnsi="Times New Roman" w:cs="Times New Roman"/>
@@ -10526,25 +10416,7 @@
                 <w:i/>
                 <w:iCs/>
               </w:rPr>
-              <w:t>(X[index</w:t>
-            </w:r>
-            <w:proofErr w:type="gramStart"/>
-            <w:r>
-              <w:rPr>
-                <w:rFonts w:ascii="Times New Roman" w:hAnsi="Times New Roman" w:cs="Times New Roman"/>
-                <w:i/>
-                <w:iCs/>
-              </w:rPr>
-              <w:t>])[</w:t>
-            </w:r>
-            <w:proofErr w:type="gramEnd"/>
-            <w:r>
-              <w:rPr>
-                <w:rFonts w:ascii="Times New Roman" w:hAnsi="Times New Roman" w:cs="Times New Roman"/>
-                <w:i/>
-                <w:iCs/>
-              </w:rPr>
-              <w:t>0])</w:t>
+              <w:t>(X[index])[0])</w:t>
             </w:r>
           </w:p>
         </w:tc>
@@ -10742,7 +10614,6 @@
               <w:t xml:space="preserve"> </w:t>
             </w:r>
             <w:proofErr w:type="spellStart"/>
-            <w:proofErr w:type="gramStart"/>
             <w:r>
               <w:rPr>
                 <w:rFonts w:ascii="Times New Roman" w:hAnsi="Times New Roman" w:cs="Times New Roman"/>
@@ -10772,7 +10643,6 @@
               <w:t>LabelEncoder</w:t>
             </w:r>
             <w:proofErr w:type="spellEnd"/>
-            <w:proofErr w:type="gramEnd"/>
             <w:r>
               <w:rPr>
                 <w:rFonts w:ascii="Times New Roman" w:hAnsi="Times New Roman" w:cs="Times New Roman"/>
@@ -10992,16 +10862,7 @@
                 <w:i/>
                 <w:iCs/>
               </w:rPr>
-              <w:t>X[index</w:t>
-            </w:r>
-            <w:proofErr w:type="gramStart"/>
-            <w:r>
-              <w:rPr>
-                <w:rFonts w:ascii="Times New Roman" w:hAnsi="Times New Roman" w:cs="Times New Roman"/>
-                <w:i/>
-                <w:iCs/>
-              </w:rPr>
-              <w:t>].</w:t>
+              <w:t>X[index].</w:t>
             </w:r>
             <w:proofErr w:type="spellStart"/>
             <w:r>
@@ -11013,7 +10874,6 @@
               <w:t>dtypes</w:t>
             </w:r>
             <w:proofErr w:type="spellEnd"/>
-            <w:proofErr w:type="gramEnd"/>
             <w:r>
               <w:rPr>
                 <w:rFonts w:ascii="Times New Roman" w:hAnsi="Times New Roman" w:cs="Times New Roman"/>
@@ -11624,7 +11484,6 @@
               </w:rPr>
               <w:t>X ←</w:t>
             </w:r>
-            <w:proofErr w:type="gramStart"/>
             <w:r>
               <w:rPr>
                 <w:rFonts w:ascii="Times New Roman" w:hAnsi="Times New Roman" w:cs="Times New Roman"/>
@@ -11643,17 +11502,7 @@
                 <w:iCs/>
                 <w:lang w:val="en-US"/>
               </w:rPr>
-              <w:t>(</w:t>
-            </w:r>
-            <w:proofErr w:type="gramEnd"/>
-            <w:r>
-              <w:rPr>
-                <w:rFonts w:ascii="Times New Roman" w:hAnsi="Times New Roman" w:cs="Times New Roman"/>
-                <w:i/>
-                <w:iCs/>
-                <w:lang w:val="en-US"/>
-              </w:rPr>
-              <w:t>[“</w:t>
+              <w:t>([“</w:t>
             </w:r>
             <w:proofErr w:type="spellStart"/>
             <w:r>
@@ -11796,7 +11645,6 @@
               <w:t>X ←</w:t>
             </w:r>
             <w:proofErr w:type="spellStart"/>
-            <w:proofErr w:type="gramStart"/>
             <w:r>
               <w:rPr>
                 <w:rFonts w:ascii="Times New Roman" w:hAnsi="Times New Roman" w:cs="Times New Roman"/>
@@ -11818,7 +11666,6 @@
               <w:t>values</w:t>
             </w:r>
             <w:proofErr w:type="spellEnd"/>
-            <w:proofErr w:type="gramEnd"/>
           </w:p>
         </w:tc>
       </w:tr>
@@ -11898,7 +11745,6 @@
               <w:t>Y ←</w:t>
             </w:r>
             <w:proofErr w:type="spellStart"/>
-            <w:proofErr w:type="gramStart"/>
             <w:r>
               <w:rPr>
                 <w:rFonts w:ascii="Times New Roman" w:hAnsi="Times New Roman" w:cs="Times New Roman"/>
@@ -11920,7 +11766,6 @@
               <w:t>values</w:t>
             </w:r>
             <w:proofErr w:type="spellEnd"/>
-            <w:proofErr w:type="gramEnd"/>
             <w:r>
               <w:rPr>
                 <w:rFonts w:ascii="Times New Roman" w:hAnsi="Times New Roman" w:cs="Times New Roman"/>
@@ -13969,7 +13814,6 @@
               <w:t xml:space="preserve"> de classes </w:t>
             </w:r>
             <w:proofErr w:type="spellStart"/>
-            <w:proofErr w:type="gramStart"/>
             <w:r>
               <w:rPr>
                 <w:rFonts w:ascii="Times New Roman" w:hAnsi="Times New Roman" w:cs="Times New Roman"/>
@@ -13979,7 +13823,6 @@
               <w:t>pura.s</w:t>
             </w:r>
             <w:proofErr w:type="spellEnd"/>
-            <w:proofErr w:type="gramEnd"/>
           </w:p>
         </w:tc>
       </w:tr>
@@ -14119,29 +13962,13 @@
                 <w:b/>
                 <w:bCs w:val="0"/>
               </w:rPr>
-              <w:t>brir-</w:t>
-            </w:r>
-            <w:proofErr w:type="gramStart"/>
-            <w:r>
-              <w:rPr>
-                <w:rFonts w:ascii="Times New Roman" w:hAnsi="Times New Roman" w:cs="Times New Roman"/>
-                <w:b/>
-                <w:bCs w:val="0"/>
-              </w:rPr>
-              <w:t>arquivo</w:t>
-            </w:r>
-            <w:r>
-              <w:rPr>
-                <w:rFonts w:ascii="Times New Roman" w:hAnsi="Times New Roman" w:cs="Times New Roman"/>
-              </w:rPr>
-              <w:t>(</w:t>
-            </w:r>
-            <w:proofErr w:type="gramEnd"/>
-            <w:r>
-              <w:rPr>
-                <w:rFonts w:ascii="Times New Roman" w:hAnsi="Times New Roman" w:cs="Times New Roman"/>
-              </w:rPr>
-              <w:t xml:space="preserve">nome-arquivo, ‘w’,) </w:t>
+              <w:t>brir-arquivo</w:t>
+            </w:r>
+            <w:r>
+              <w:rPr>
+                <w:rFonts w:ascii="Times New Roman" w:hAnsi="Times New Roman" w:cs="Times New Roman"/>
+              </w:rPr>
+              <w:t xml:space="preserve">(nome-arquivo, ‘w’,) </w:t>
             </w:r>
             <w:r>
               <w:rPr>
@@ -14386,21 +14213,7 @@
               <w:rPr>
                 <w:rFonts w:ascii="Times New Roman" w:hAnsi="Times New Roman" w:cs="Times New Roman"/>
               </w:rPr>
-              <w:t xml:space="preserve"> algoritmo-</w:t>
-            </w:r>
-            <w:proofErr w:type="gramStart"/>
-            <w:r>
-              <w:rPr>
-                <w:rFonts w:ascii="Times New Roman" w:hAnsi="Times New Roman" w:cs="Times New Roman"/>
-              </w:rPr>
-              <w:t>criptografia(</w:t>
-            </w:r>
-            <w:proofErr w:type="gramEnd"/>
-            <w:r>
-              <w:rPr>
-                <w:rFonts w:ascii="Times New Roman" w:hAnsi="Times New Roman" w:cs="Times New Roman"/>
-              </w:rPr>
-              <w:t>);</w:t>
+              <w:t xml:space="preserve"> algoritmo-criptografia();</w:t>
             </w:r>
           </w:p>
         </w:tc>
@@ -14474,7 +14287,6 @@
               </w:rPr>
             </w:pPr>
             <w:proofErr w:type="spellStart"/>
-            <w:proofErr w:type="gramStart"/>
             <w:r>
               <w:rPr>
                 <w:rFonts w:ascii="Times New Roman" w:hAnsi="Times New Roman" w:cs="Times New Roman"/>
@@ -14482,7 +14294,6 @@
               <w:t>encriptador.calcularChaves</w:t>
             </w:r>
             <w:proofErr w:type="spellEnd"/>
-            <w:proofErr w:type="gramEnd"/>
             <w:r>
               <w:rPr>
                 <w:rFonts w:ascii="Times New Roman" w:hAnsi="Times New Roman" w:cs="Times New Roman"/>
@@ -14846,7 +14657,6 @@
               <w:t xml:space="preserve"> </w:t>
             </w:r>
             <w:proofErr w:type="spellStart"/>
-            <w:proofErr w:type="gramStart"/>
             <w:r>
               <w:rPr>
                 <w:rFonts w:ascii="Times New Roman" w:hAnsi="Times New Roman" w:cs="Times New Roman"/>
@@ -14854,7 +14664,6 @@
               <w:t>encriptador.encriptar</w:t>
             </w:r>
             <w:proofErr w:type="spellEnd"/>
-            <w:proofErr w:type="gramEnd"/>
             <w:r>
               <w:rPr>
                 <w:rFonts w:ascii="Times New Roman" w:hAnsi="Times New Roman" w:cs="Times New Roman"/>
@@ -14988,7 +14797,6 @@
               <w:t xml:space="preserve"> </w:t>
             </w:r>
             <w:proofErr w:type="spellStart"/>
-            <w:proofErr w:type="gramStart"/>
             <w:r>
               <w:rPr>
                 <w:rFonts w:ascii="Times New Roman" w:hAnsi="Times New Roman" w:cs="Times New Roman"/>
@@ -14996,7 +14804,6 @@
               <w:t>encriptador.encriptar</w:t>
             </w:r>
             <w:proofErr w:type="spellEnd"/>
-            <w:proofErr w:type="gramEnd"/>
             <w:r>
               <w:rPr>
                 <w:rFonts w:ascii="Times New Roman" w:hAnsi="Times New Roman" w:cs="Times New Roman"/>
@@ -15130,7 +14937,6 @@
               <w:t xml:space="preserve"> </w:t>
             </w:r>
             <w:proofErr w:type="spellStart"/>
-            <w:proofErr w:type="gramStart"/>
             <w:r>
               <w:rPr>
                 <w:rFonts w:ascii="Times New Roman" w:hAnsi="Times New Roman" w:cs="Times New Roman"/>
@@ -15138,7 +14944,6 @@
               <w:t>encriptador.encriptar</w:t>
             </w:r>
             <w:proofErr w:type="spellEnd"/>
-            <w:proofErr w:type="gramEnd"/>
             <w:r>
               <w:rPr>
                 <w:rFonts w:ascii="Times New Roman" w:hAnsi="Times New Roman" w:cs="Times New Roman"/>
@@ -15630,7 +15435,6 @@
               </w:rPr>
             </w:pPr>
             <w:proofErr w:type="spellStart"/>
-            <w:proofErr w:type="gramStart"/>
             <w:r>
               <w:rPr>
                 <w:rFonts w:ascii="Times New Roman" w:hAnsi="Times New Roman" w:cs="Times New Roman"/>
@@ -15646,7 +15450,6 @@
               <w:t>escreve</w:t>
             </w:r>
             <w:proofErr w:type="spellEnd"/>
-            <w:proofErr w:type="gramEnd"/>
             <w:r>
               <w:rPr>
                 <w:rFonts w:ascii="Times New Roman" w:hAnsi="Times New Roman" w:cs="Times New Roman"/>
@@ -15978,7 +15781,6 @@
               </w:rPr>
             </w:pPr>
             <w:proofErr w:type="spellStart"/>
-            <w:proofErr w:type="gramStart"/>
             <w:r>
               <w:rPr>
                 <w:rFonts w:ascii="Times New Roman" w:hAnsi="Times New Roman" w:cs="Times New Roman"/>
@@ -15994,7 +15796,6 @@
               <w:t>escreve</w:t>
             </w:r>
             <w:proofErr w:type="spellEnd"/>
-            <w:proofErr w:type="gramEnd"/>
             <w:r>
               <w:rPr>
                 <w:rFonts w:ascii="Times New Roman" w:hAnsi="Times New Roman" w:cs="Times New Roman"/>
@@ -22312,21 +22113,7 @@
         <w:rPr>
           <w:rFonts w:ascii="Times New Roman" w:hAnsi="Times New Roman" w:cs="Times New Roman"/>
         </w:rPr>
-        <w:t xml:space="preserve">o </w:t>
-      </w:r>
-      <w:proofErr w:type="spellStart"/>
-      <w:r>
-        <w:rPr>
-          <w:rFonts w:ascii="Times New Roman" w:hAnsi="Times New Roman" w:cs="Times New Roman"/>
-        </w:rPr>
-        <w:t>ChatGPT</w:t>
-      </w:r>
-      <w:proofErr w:type="spellEnd"/>
-      <w:r>
-        <w:rPr>
-          <w:rFonts w:ascii="Times New Roman" w:hAnsi="Times New Roman" w:cs="Times New Roman"/>
-        </w:rPr>
-        <w:t>.</w:t>
+        <w:t>o ChatGPT.</w:t>
       </w:r>
     </w:p>
     <w:p>
@@ -22343,127 +22130,63 @@
         <w:lastRenderedPageBreak/>
         <w:t xml:space="preserve">Mencionando </w:t>
       </w:r>
+      <w:r>
+        <w:rPr>
+          <w:rFonts w:ascii="Times New Roman" w:eastAsia="Times New Roman" w:hAnsi="Times New Roman" w:cs="Times New Roman"/>
+        </w:rPr>
+        <w:t xml:space="preserve">ChatGPT, poderia ser feito uma </w:t>
+      </w:r>
       <w:proofErr w:type="spellStart"/>
       <w:r>
         <w:rPr>
           <w:rFonts w:ascii="Times New Roman" w:eastAsia="Times New Roman" w:hAnsi="Times New Roman" w:cs="Times New Roman"/>
         </w:rPr>
-        <w:t>ChatGPT</w:t>
+        <w:t>API’s</w:t>
       </w:r>
       <w:proofErr w:type="spellEnd"/>
       <w:r>
         <w:rPr>
           <w:rFonts w:ascii="Times New Roman" w:eastAsia="Times New Roman" w:hAnsi="Times New Roman" w:cs="Times New Roman"/>
         </w:rPr>
-        <w:t xml:space="preserve">, poderia ser feito uma </w:t>
+        <w:t xml:space="preserve"> intermediária entre a IA e os dados, já que o ChatGPT possui uma quantidade de parâmetros aproximado em milhões, tendo uma capacidade maior de entender e processar os tipos de dados pessoais, um adendo e aviso a este método de desenvolvimento, o ChatGPT não possui uma categoria de privacidade nos seus pesos, ou seja, pode existir a chance dos dados sensíveis se manterem dentro do modelo até após sua execução e desligamento, resultando em um evento do qual um outro usuário qualquer pode fazer uma requisição aleatória e o ChatGPT acabar entregando os dados sensíveis como foram os casos de programadores pedindo ajudas com códigos e a IA entregando códigos protegidos por </w:t>
+      </w:r>
+      <w:r>
+        <w:rPr>
+          <w:rFonts w:ascii="Times New Roman" w:eastAsia="Times New Roman" w:hAnsi="Times New Roman" w:cs="Times New Roman"/>
+          <w:i/>
+        </w:rPr>
+        <w:t xml:space="preserve">Defense </w:t>
       </w:r>
       <w:proofErr w:type="spellStart"/>
       <w:r>
         <w:rPr>
           <w:rFonts w:ascii="Times New Roman" w:eastAsia="Times New Roman" w:hAnsi="Times New Roman" w:cs="Times New Roman"/>
-        </w:rPr>
-        <w:t>API’s</w:t>
+          <w:i/>
+        </w:rPr>
+        <w:t>Contract</w:t>
       </w:r>
       <w:proofErr w:type="spellEnd"/>
       <w:r>
         <w:rPr>
           <w:rFonts w:ascii="Times New Roman" w:eastAsia="Times New Roman" w:hAnsi="Times New Roman" w:cs="Times New Roman"/>
-        </w:rPr>
-        <w:t xml:space="preserve"> intermediária entre a IA e os dados, já que o </w:t>
+          <w:i/>
+        </w:rPr>
+        <w:t xml:space="preserve"> Management </w:t>
       </w:r>
       <w:proofErr w:type="spellStart"/>
       <w:r>
         <w:rPr>
           <w:rFonts w:ascii="Times New Roman" w:eastAsia="Times New Roman" w:hAnsi="Times New Roman" w:cs="Times New Roman"/>
-        </w:rPr>
-        <w:t>ChatGPT</w:t>
+          <w:i/>
+        </w:rPr>
+        <w:t>Agency</w:t>
       </w:r>
       <w:proofErr w:type="spellEnd"/>
       <w:r>
         <w:rPr>
           <w:rFonts w:ascii="Times New Roman" w:eastAsia="Times New Roman" w:hAnsi="Times New Roman" w:cs="Times New Roman"/>
         </w:rPr>
-        <w:t xml:space="preserve"> possui uma quantidade de parâmetros aproximado em milhões, tendo uma capacidade maior de entender e processar os tipos de dados pessoais, um adendo e aviso a este método de desenvolvimento, o </w:t>
-      </w:r>
-      <w:proofErr w:type="spellStart"/>
-      <w:r>
-        <w:rPr>
-          <w:rFonts w:ascii="Times New Roman" w:eastAsia="Times New Roman" w:hAnsi="Times New Roman" w:cs="Times New Roman"/>
-        </w:rPr>
-        <w:t>ChatGPT</w:t>
-      </w:r>
-      <w:proofErr w:type="spellEnd"/>
-      <w:r>
-        <w:rPr>
-          <w:rFonts w:ascii="Times New Roman" w:eastAsia="Times New Roman" w:hAnsi="Times New Roman" w:cs="Times New Roman"/>
-        </w:rPr>
-        <w:t xml:space="preserve"> não possui uma categoria de privacidade nos seus pesos, ou seja, pode existir a chance dos dados sensíveis se manterem dentro do modelo até após sua execução e desligamento, resultando em um evento do qual um outro usuário qualquer pode fazer uma requisição aleatória e o </w:t>
-      </w:r>
-      <w:proofErr w:type="spellStart"/>
-      <w:r>
-        <w:rPr>
-          <w:rFonts w:ascii="Times New Roman" w:eastAsia="Times New Roman" w:hAnsi="Times New Roman" w:cs="Times New Roman"/>
-        </w:rPr>
-        <w:t>ChatGPT</w:t>
-      </w:r>
-      <w:proofErr w:type="spellEnd"/>
-      <w:r>
-        <w:rPr>
-          <w:rFonts w:ascii="Times New Roman" w:eastAsia="Times New Roman" w:hAnsi="Times New Roman" w:cs="Times New Roman"/>
-        </w:rPr>
-        <w:t xml:space="preserve"> acabar entregando os dados sensíveis como foram os casos de programadores pedindo ajudas com códigos e a IA entregando códigos protegidos por </w:t>
-      </w:r>
-      <w:r>
-        <w:rPr>
-          <w:rFonts w:ascii="Times New Roman" w:eastAsia="Times New Roman" w:hAnsi="Times New Roman" w:cs="Times New Roman"/>
-          <w:i/>
-        </w:rPr>
-        <w:t xml:space="preserve">Defense </w:t>
-      </w:r>
-      <w:proofErr w:type="spellStart"/>
-      <w:r>
-        <w:rPr>
-          <w:rFonts w:ascii="Times New Roman" w:eastAsia="Times New Roman" w:hAnsi="Times New Roman" w:cs="Times New Roman"/>
-          <w:i/>
-        </w:rPr>
-        <w:t>Contract</w:t>
-      </w:r>
-      <w:proofErr w:type="spellEnd"/>
-      <w:r>
-        <w:rPr>
-          <w:rFonts w:ascii="Times New Roman" w:eastAsia="Times New Roman" w:hAnsi="Times New Roman" w:cs="Times New Roman"/>
-          <w:i/>
-        </w:rPr>
-        <w:t xml:space="preserve"> Management </w:t>
-      </w:r>
-      <w:proofErr w:type="spellStart"/>
-      <w:r>
-        <w:rPr>
-          <w:rFonts w:ascii="Times New Roman" w:eastAsia="Times New Roman" w:hAnsi="Times New Roman" w:cs="Times New Roman"/>
-          <w:i/>
-        </w:rPr>
-        <w:t>Agency</w:t>
-      </w:r>
-      <w:proofErr w:type="spellEnd"/>
-      <w:r>
-        <w:rPr>
-          <w:rFonts w:ascii="Times New Roman" w:eastAsia="Times New Roman" w:hAnsi="Times New Roman" w:cs="Times New Roman"/>
-        </w:rPr>
-        <w:t xml:space="preserve"> (DCMA), não só desrespeitando a lei, como entregando códigos protegidos por Propriedade Intelectual (IP), caso o responsável pelo </w:t>
-      </w:r>
-      <w:proofErr w:type="spellStart"/>
-      <w:r>
-        <w:rPr>
-          <w:rFonts w:ascii="Times New Roman" w:eastAsia="Times New Roman" w:hAnsi="Times New Roman" w:cs="Times New Roman"/>
-        </w:rPr>
-        <w:t>ChatGPT</w:t>
-      </w:r>
-      <w:proofErr w:type="spellEnd"/>
-      <w:r>
-        <w:rPr>
-          <w:rFonts w:ascii="Times New Roman" w:eastAsia="Times New Roman" w:hAnsi="Times New Roman" w:cs="Times New Roman"/>
-        </w:rPr>
-        <w:t xml:space="preserve"> resolvam esse problema, a utilização dessa IA é </w:t>
+        <w:t xml:space="preserve"> (DCMA), não só desrespeitando a lei, como entregando códigos protegidos por Propriedade Intelectual (IP), caso o responsável pelo ChatGPT resolvam esse problema, a utilização dessa IA é </w:t>
       </w:r>
       <w:r>
         <w:rPr>
@@ -22962,25 +22685,7 @@
           <w:sz w:val="22"/>
           <w:szCs w:val="22"/>
         </w:rPr>
-        <w:t xml:space="preserve">, 19, julho de 2019, </w:t>
-      </w:r>
-      <w:proofErr w:type="gramStart"/>
-      <w:r>
-        <w:rPr>
-          <w:rFonts w:ascii="Times New Roman" w:hAnsi="Times New Roman" w:cs="Times New Roman"/>
-          <w:sz w:val="22"/>
-          <w:szCs w:val="22"/>
-        </w:rPr>
-        <w:t>Disponível</w:t>
-      </w:r>
-      <w:proofErr w:type="gramEnd"/>
-      <w:r>
-        <w:rPr>
-          <w:rFonts w:ascii="Times New Roman" w:hAnsi="Times New Roman" w:cs="Times New Roman"/>
-          <w:sz w:val="22"/>
-          <w:szCs w:val="22"/>
-        </w:rPr>
-        <w:t xml:space="preserve"> em:&lt;https://www.proof.com.br/wp-content/uploads/2019/08/Using-QRadar-for-LGPD.pdf&gt;</w:t>
+        <w:t>, 19, julho de 2019, Disponível em:&lt;https://www.proof.com.br/wp-content/uploads/2019/08/Using-QRadar-for-LGPD.pdf&gt;</w:t>
       </w:r>
     </w:p>
     <w:p>
@@ -27620,25 +27325,7 @@
           <w:sz w:val="22"/>
           <w:szCs w:val="22"/>
         </w:rPr>
-        <w:t xml:space="preserve">Acessado em </w:t>
-      </w:r>
-      <w:proofErr w:type="gramStart"/>
-      <w:r>
-        <w:rPr>
-          <w:rFonts w:ascii="Times New Roman" w:hAnsi="Times New Roman" w:cs="Times New Roman"/>
-          <w:sz w:val="22"/>
-          <w:szCs w:val="22"/>
-        </w:rPr>
-        <w:t>Novembro</w:t>
-      </w:r>
-      <w:proofErr w:type="gramEnd"/>
-      <w:r>
-        <w:rPr>
-          <w:rFonts w:ascii="Times New Roman" w:hAnsi="Times New Roman" w:cs="Times New Roman"/>
-          <w:sz w:val="22"/>
-          <w:szCs w:val="22"/>
-        </w:rPr>
-        <w:t>/2017</w:t>
+        <w:t>Acessado em Novembro/2017</w:t>
       </w:r>
       <w:r>
         <w:rPr>
@@ -28166,7 +27853,6 @@
         </w:rPr>
         <w:t xml:space="preserve">; </w:t>
       </w:r>
-      <w:proofErr w:type="spellStart"/>
       <w:r>
         <w:rPr>
           <w:rFonts w:ascii="Times New Roman" w:hAnsi="Times New Roman" w:cs="Times New Roman"/>
@@ -28175,18 +27861,7 @@
           <w:sz w:val="22"/>
           <w:szCs w:val="22"/>
         </w:rPr>
-        <w:t>ChatGPT</w:t>
-      </w:r>
-      <w:proofErr w:type="spellEnd"/>
-      <w:r>
-        <w:rPr>
-          <w:rFonts w:ascii="Times New Roman" w:hAnsi="Times New Roman" w:cs="Times New Roman"/>
-          <w:b/>
-          <w:bCs w:val="0"/>
-          <w:sz w:val="22"/>
-          <w:szCs w:val="22"/>
-        </w:rPr>
-        <w:t xml:space="preserve"> </w:t>
+        <w:t xml:space="preserve">ChatGPT </w:t>
       </w:r>
       <w:proofErr w:type="spellStart"/>
       <w:r>

</xml_diff>